<commit_message>
made some auditing changes
</commit_message>
<xml_diff>
--- a/devtegrate.docx
+++ b/devtegrate.docx
@@ -39,7 +39,27 @@
           <w:sz w:val="24"/>
           <w:szCs w:val="24"/>
         </w:rPr>
-        <w:t>Development in DevOps (Development Operations) is majorly focused on the delivery pipeline to “build, test and release” on one part and then “plan and monitor” on the other end. This process is meant to increase the ability of organizations to deliver applications and services more effectively and efficiently, with the utilization of</w:t>
+        <w:t xml:space="preserve">Development in </w:t>
+      </w:r>
+      <w:proofErr w:type="spellStart"/>
+      <w:r>
+        <w:rPr>
+          <w:rFonts w:ascii="Times New Roman" w:eastAsia="Times New Roman" w:hAnsi="Times New Roman" w:cs="Times New Roman"/>
+          <w:color w:val="1D1C1D"/>
+          <w:sz w:val="24"/>
+          <w:szCs w:val="24"/>
+        </w:rPr>
+        <w:t>DevOps</w:t>
+      </w:r>
+      <w:proofErr w:type="spellEnd"/>
+      <w:r>
+        <w:rPr>
+          <w:rFonts w:ascii="Times New Roman" w:eastAsia="Times New Roman" w:hAnsi="Times New Roman" w:cs="Times New Roman"/>
+          <w:color w:val="1D1C1D"/>
+          <w:sz w:val="24"/>
+          <w:szCs w:val="24"/>
+        </w:rPr>
+        <w:t xml:space="preserve"> (Development Operations) is majorly focused on the delivery pipeline to “build, test and release” on one part and then “plan and monitor” on the other end. This process is meant to increase the ability of organizations to deliver applications and services more effectively and efficiently, with the utilization of</w:t>
       </w:r>
       <w:r>
         <w:rPr>
@@ -68,7 +88,27 @@
           <w:sz w:val="24"/>
           <w:szCs w:val="24"/>
         </w:rPr>
-        <w:t>Integration on the other hand, is a viral DevOps Software Development practice where developers merge their codes and changes into a central repository. As a result, multiple developers can work seamlessly on a single project divided into various sections at the same time. Basically the Development process leads the way and encourages integration into the system, the aim is to “build, test, release, plan and monitor”. This process however requires a depth of knowledge about Cloud Computing, Cloud servers and Services, and the process of integration into various environments (On</w:t>
+        <w:t xml:space="preserve">Integration on the other hand, is a viral </w:t>
+      </w:r>
+      <w:proofErr w:type="spellStart"/>
+      <w:r>
+        <w:rPr>
+          <w:rFonts w:ascii="Times New Roman" w:eastAsia="Times New Roman" w:hAnsi="Times New Roman" w:cs="Times New Roman"/>
+          <w:color w:val="1D1C1D"/>
+          <w:sz w:val="24"/>
+          <w:szCs w:val="24"/>
+        </w:rPr>
+        <w:t>DevOps</w:t>
+      </w:r>
+      <w:proofErr w:type="spellEnd"/>
+      <w:r>
+        <w:rPr>
+          <w:rFonts w:ascii="Times New Roman" w:eastAsia="Times New Roman" w:hAnsi="Times New Roman" w:cs="Times New Roman"/>
+          <w:color w:val="1D1C1D"/>
+          <w:sz w:val="24"/>
+          <w:szCs w:val="24"/>
+        </w:rPr>
+        <w:t xml:space="preserve"> Software Development practice where developers merge their codes and changes into a central repository. As a result, multiple developers can work seamlessly on a single project divided into various sections at the same time. Basically the Development process leads the way and encourages integration into the system, the aim is to “build, test, release, plan and monitor”. This process however requires a depth of knowledge about Cloud Computing, Cloud servers and Services, and the process of integration into various environments (On</w:t>
       </w:r>
       <w:r>
         <w:rPr>
@@ -97,7 +137,47 @@
           <w:sz w:val="24"/>
           <w:szCs w:val="24"/>
         </w:rPr>
-        <w:t>The process of integration at Devtegrate is a complex mix of Containerization and the utilization of various DevOps tools with the aim being to develop scalability (Scaling Infrastructure) and automation, in other words in-depth knowledge of Cloud Computing, Cloud servers and Services, and the process of integra</w:t>
+        <w:t xml:space="preserve">The process of integration at </w:t>
+      </w:r>
+      <w:proofErr w:type="spellStart"/>
+      <w:r>
+        <w:rPr>
+          <w:rFonts w:ascii="Times New Roman" w:eastAsia="Times New Roman" w:hAnsi="Times New Roman" w:cs="Times New Roman"/>
+          <w:color w:val="1D1C1D"/>
+          <w:sz w:val="24"/>
+          <w:szCs w:val="24"/>
+        </w:rPr>
+        <w:t>Devtegrate</w:t>
+      </w:r>
+      <w:proofErr w:type="spellEnd"/>
+      <w:r>
+        <w:rPr>
+          <w:rFonts w:ascii="Times New Roman" w:eastAsia="Times New Roman" w:hAnsi="Times New Roman" w:cs="Times New Roman"/>
+          <w:color w:val="1D1C1D"/>
+          <w:sz w:val="24"/>
+          <w:szCs w:val="24"/>
+        </w:rPr>
+        <w:t xml:space="preserve"> is a complex mix of Containerization and the utilization of various </w:t>
+      </w:r>
+      <w:proofErr w:type="spellStart"/>
+      <w:r>
+        <w:rPr>
+          <w:rFonts w:ascii="Times New Roman" w:eastAsia="Times New Roman" w:hAnsi="Times New Roman" w:cs="Times New Roman"/>
+          <w:color w:val="1D1C1D"/>
+          <w:sz w:val="24"/>
+          <w:szCs w:val="24"/>
+        </w:rPr>
+        <w:t>DevOps</w:t>
+      </w:r>
+      <w:proofErr w:type="spellEnd"/>
+      <w:r>
+        <w:rPr>
+          <w:rFonts w:ascii="Times New Roman" w:eastAsia="Times New Roman" w:hAnsi="Times New Roman" w:cs="Times New Roman"/>
+          <w:color w:val="1D1C1D"/>
+          <w:sz w:val="24"/>
+          <w:szCs w:val="24"/>
+        </w:rPr>
+        <w:t xml:space="preserve"> tools with the aim being to develop scalability (Scaling Infrastructure) and automation, in other words in-depth knowledge of Cloud Computing, Cloud servers and Services, and the process of integra</w:t>
       </w:r>
       <w:r>
         <w:rPr>
@@ -119,14 +199,145 @@
           <w:szCs w:val="24"/>
         </w:rPr>
       </w:pPr>
-      <w:r>
-        <w:rPr>
-          <w:rFonts w:ascii="Times New Roman" w:eastAsia="Times New Roman" w:hAnsi="Times New Roman" w:cs="Times New Roman"/>
-          <w:color w:val="1D1C1D"/>
-          <w:sz w:val="24"/>
-          <w:szCs w:val="24"/>
-        </w:rPr>
-        <w:t xml:space="preserve">Devtegrate ensures CI/CD operations (Continuous Integration and Continuous Delivery) with expert knowledge in the use of Ansible and Terraform and a host of other tools like: Jenkins, CircleCI, GitLab and many more. This process involves automation which is a major practice with the use of tools like “Chef and Puppet as well as Ansible and Terraform as mentioned </w:t>
+      <w:proofErr w:type="spellStart"/>
+      <w:r>
+        <w:rPr>
+          <w:rFonts w:ascii="Times New Roman" w:eastAsia="Times New Roman" w:hAnsi="Times New Roman" w:cs="Times New Roman"/>
+          <w:color w:val="1D1C1D"/>
+          <w:sz w:val="24"/>
+          <w:szCs w:val="24"/>
+        </w:rPr>
+        <w:t>Devtegrate</w:t>
+      </w:r>
+      <w:proofErr w:type="spellEnd"/>
+      <w:r>
+        <w:rPr>
+          <w:rFonts w:ascii="Times New Roman" w:eastAsia="Times New Roman" w:hAnsi="Times New Roman" w:cs="Times New Roman"/>
+          <w:color w:val="1D1C1D"/>
+          <w:sz w:val="24"/>
+          <w:szCs w:val="24"/>
+        </w:rPr>
+        <w:t xml:space="preserve"> ensures CI/CD operations (Continuous Integration and Continuous Delivery) with expert knowledge in the use of </w:t>
+      </w:r>
+      <w:proofErr w:type="spellStart"/>
+      <w:r>
+        <w:rPr>
+          <w:rFonts w:ascii="Times New Roman" w:eastAsia="Times New Roman" w:hAnsi="Times New Roman" w:cs="Times New Roman"/>
+          <w:color w:val="1D1C1D"/>
+          <w:sz w:val="24"/>
+          <w:szCs w:val="24"/>
+        </w:rPr>
+        <w:t>Ansible</w:t>
+      </w:r>
+      <w:proofErr w:type="spellEnd"/>
+      <w:r>
+        <w:rPr>
+          <w:rFonts w:ascii="Times New Roman" w:eastAsia="Times New Roman" w:hAnsi="Times New Roman" w:cs="Times New Roman"/>
+          <w:color w:val="1D1C1D"/>
+          <w:sz w:val="24"/>
+          <w:szCs w:val="24"/>
+        </w:rPr>
+        <w:t xml:space="preserve"> and </w:t>
+      </w:r>
+      <w:proofErr w:type="spellStart"/>
+      <w:r>
+        <w:rPr>
+          <w:rFonts w:ascii="Times New Roman" w:eastAsia="Times New Roman" w:hAnsi="Times New Roman" w:cs="Times New Roman"/>
+          <w:color w:val="1D1C1D"/>
+          <w:sz w:val="24"/>
+          <w:szCs w:val="24"/>
+        </w:rPr>
+        <w:t>Terraform</w:t>
+      </w:r>
+      <w:proofErr w:type="spellEnd"/>
+      <w:r>
+        <w:rPr>
+          <w:rFonts w:ascii="Times New Roman" w:eastAsia="Times New Roman" w:hAnsi="Times New Roman" w:cs="Times New Roman"/>
+          <w:color w:val="1D1C1D"/>
+          <w:sz w:val="24"/>
+          <w:szCs w:val="24"/>
+        </w:rPr>
+        <w:t xml:space="preserve"> and a host of other tools like: Jenkins, </w:t>
+      </w:r>
+      <w:proofErr w:type="spellStart"/>
+      <w:r>
+        <w:rPr>
+          <w:rFonts w:ascii="Times New Roman" w:eastAsia="Times New Roman" w:hAnsi="Times New Roman" w:cs="Times New Roman"/>
+          <w:color w:val="1D1C1D"/>
+          <w:sz w:val="24"/>
+          <w:szCs w:val="24"/>
+        </w:rPr>
+        <w:t>CircleCI</w:t>
+      </w:r>
+      <w:proofErr w:type="spellEnd"/>
+      <w:r>
+        <w:rPr>
+          <w:rFonts w:ascii="Times New Roman" w:eastAsia="Times New Roman" w:hAnsi="Times New Roman" w:cs="Times New Roman"/>
+          <w:color w:val="1D1C1D"/>
+          <w:sz w:val="24"/>
+          <w:szCs w:val="24"/>
+        </w:rPr>
+        <w:t xml:space="preserve">, </w:t>
+      </w:r>
+      <w:proofErr w:type="spellStart"/>
+      <w:r>
+        <w:rPr>
+          <w:rFonts w:ascii="Times New Roman" w:eastAsia="Times New Roman" w:hAnsi="Times New Roman" w:cs="Times New Roman"/>
+          <w:color w:val="1D1C1D"/>
+          <w:sz w:val="24"/>
+          <w:szCs w:val="24"/>
+        </w:rPr>
+        <w:t>GitLab</w:t>
+      </w:r>
+      <w:proofErr w:type="spellEnd"/>
+      <w:r>
+        <w:rPr>
+          <w:rFonts w:ascii="Times New Roman" w:eastAsia="Times New Roman" w:hAnsi="Times New Roman" w:cs="Times New Roman"/>
+          <w:color w:val="1D1C1D"/>
+          <w:sz w:val="24"/>
+          <w:szCs w:val="24"/>
+        </w:rPr>
+        <w:t xml:space="preserve"> and many more. This process involves automation which is a major practice with the use of tools like “Chef and Puppet as well as </w:t>
+      </w:r>
+      <w:proofErr w:type="spellStart"/>
+      <w:r>
+        <w:rPr>
+          <w:rFonts w:ascii="Times New Roman" w:eastAsia="Times New Roman" w:hAnsi="Times New Roman" w:cs="Times New Roman"/>
+          <w:color w:val="1D1C1D"/>
+          <w:sz w:val="24"/>
+          <w:szCs w:val="24"/>
+        </w:rPr>
+        <w:t>Ansible</w:t>
+      </w:r>
+      <w:proofErr w:type="spellEnd"/>
+      <w:r>
+        <w:rPr>
+          <w:rFonts w:ascii="Times New Roman" w:eastAsia="Times New Roman" w:hAnsi="Times New Roman" w:cs="Times New Roman"/>
+          <w:color w:val="1D1C1D"/>
+          <w:sz w:val="24"/>
+          <w:szCs w:val="24"/>
+        </w:rPr>
+        <w:t xml:space="preserve"> and </w:t>
+      </w:r>
+      <w:proofErr w:type="spellStart"/>
+      <w:r>
+        <w:rPr>
+          <w:rFonts w:ascii="Times New Roman" w:eastAsia="Times New Roman" w:hAnsi="Times New Roman" w:cs="Times New Roman"/>
+          <w:color w:val="1D1C1D"/>
+          <w:sz w:val="24"/>
+          <w:szCs w:val="24"/>
+        </w:rPr>
+        <w:t>Terraform</w:t>
+      </w:r>
+      <w:proofErr w:type="spellEnd"/>
+      <w:r>
+        <w:rPr>
+          <w:rFonts w:ascii="Times New Roman" w:eastAsia="Times New Roman" w:hAnsi="Times New Roman" w:cs="Times New Roman"/>
+          <w:color w:val="1D1C1D"/>
+          <w:sz w:val="24"/>
+          <w:szCs w:val="24"/>
+        </w:rPr>
+        <w:t xml:space="preserve"> as mentioned </w:t>
       </w:r>
       <w:r>
         <w:rPr>
@@ -155,7 +366,47 @@
           <w:sz w:val="24"/>
           <w:szCs w:val="24"/>
         </w:rPr>
-        <w:t>At Devtegrate, we develop cloud environments and also integrate to clients environment and in line with DevOps best practices, continuous integration and continuous delivery as earlier mentioned, micro-services, infrastructure as code, monitoring and logging, communication and collaboration.</w:t>
+        <w:t xml:space="preserve">At </w:t>
+      </w:r>
+      <w:proofErr w:type="spellStart"/>
+      <w:r>
+        <w:rPr>
+          <w:rFonts w:ascii="Times New Roman" w:eastAsia="Times New Roman" w:hAnsi="Times New Roman" w:cs="Times New Roman"/>
+          <w:color w:val="1D1C1D"/>
+          <w:sz w:val="24"/>
+          <w:szCs w:val="24"/>
+        </w:rPr>
+        <w:t>Devtegrate</w:t>
+      </w:r>
+      <w:proofErr w:type="spellEnd"/>
+      <w:r>
+        <w:rPr>
+          <w:rFonts w:ascii="Times New Roman" w:eastAsia="Times New Roman" w:hAnsi="Times New Roman" w:cs="Times New Roman"/>
+          <w:color w:val="1D1C1D"/>
+          <w:sz w:val="24"/>
+          <w:szCs w:val="24"/>
+        </w:rPr>
+        <w:t xml:space="preserve">, we develop cloud environments and also integrate to clients environment and in line with </w:t>
+      </w:r>
+      <w:proofErr w:type="spellStart"/>
+      <w:r>
+        <w:rPr>
+          <w:rFonts w:ascii="Times New Roman" w:eastAsia="Times New Roman" w:hAnsi="Times New Roman" w:cs="Times New Roman"/>
+          <w:color w:val="1D1C1D"/>
+          <w:sz w:val="24"/>
+          <w:szCs w:val="24"/>
+        </w:rPr>
+        <w:t>DevOps</w:t>
+      </w:r>
+      <w:proofErr w:type="spellEnd"/>
+      <w:r>
+        <w:rPr>
+          <w:rFonts w:ascii="Times New Roman" w:eastAsia="Times New Roman" w:hAnsi="Times New Roman" w:cs="Times New Roman"/>
+          <w:color w:val="1D1C1D"/>
+          <w:sz w:val="24"/>
+          <w:szCs w:val="24"/>
+        </w:rPr>
+        <w:t xml:space="preserve"> best practices, continuous integration and continuous delivery as earlier mentioned, micro-services, infrastructure as code, monitoring and logging, communication and collaboration.</w:t>
       </w:r>
     </w:p>
     <w:p>
@@ -328,7 +579,27 @@
           <w:sz w:val="24"/>
           <w:szCs w:val="24"/>
         </w:rPr>
-        <w:t>With combined Cloud DevOps experiences of over Fifty years (50 yrs) made up of a strong team of multinationals, having an understanding of various Clients on a global scale.</w:t>
+        <w:t xml:space="preserve">With combined Cloud </w:t>
+      </w:r>
+      <w:proofErr w:type="spellStart"/>
+      <w:r>
+        <w:rPr>
+          <w:rFonts w:ascii="Times New Roman" w:eastAsia="Times New Roman" w:hAnsi="Times New Roman" w:cs="Times New Roman"/>
+          <w:color w:val="1D1C1D"/>
+          <w:sz w:val="24"/>
+          <w:szCs w:val="24"/>
+        </w:rPr>
+        <w:t>DevOps</w:t>
+      </w:r>
+      <w:proofErr w:type="spellEnd"/>
+      <w:r>
+        <w:rPr>
+          <w:rFonts w:ascii="Times New Roman" w:eastAsia="Times New Roman" w:hAnsi="Times New Roman" w:cs="Times New Roman"/>
+          <w:color w:val="1D1C1D"/>
+          <w:sz w:val="24"/>
+          <w:szCs w:val="24"/>
+        </w:rPr>
+        <w:t xml:space="preserve"> experiences of over Fifty years (50 yrs) made up of a strong team of multinationals, having an understanding of various Clients on a global scale.</w:t>
       </w:r>
       <w:r>
         <w:rPr>
@@ -338,7 +609,26 @@
           <w:szCs w:val="24"/>
         </w:rPr>
         <w:br/>
-        <w:t>Devtegrate prides itself in the provision of professional services, with well established Client</w:t>
+      </w:r>
+      <w:proofErr w:type="spellStart"/>
+      <w:r>
+        <w:rPr>
+          <w:rFonts w:ascii="Times New Roman" w:eastAsia="Times New Roman" w:hAnsi="Times New Roman" w:cs="Times New Roman"/>
+          <w:color w:val="1D1C1D"/>
+          <w:sz w:val="24"/>
+          <w:szCs w:val="24"/>
+        </w:rPr>
+        <w:t>Devtegrate</w:t>
+      </w:r>
+      <w:proofErr w:type="spellEnd"/>
+      <w:r>
+        <w:rPr>
+          <w:rFonts w:ascii="Times New Roman" w:eastAsia="Times New Roman" w:hAnsi="Times New Roman" w:cs="Times New Roman"/>
+          <w:color w:val="1D1C1D"/>
+          <w:sz w:val="24"/>
+          <w:szCs w:val="24"/>
+        </w:rPr>
+        <w:t xml:space="preserve"> prides itself in the provision of professional services, with well established Client</w:t>
       </w:r>
       <w:r>
         <w:rPr>
@@ -367,7 +657,67 @@
           <w:sz w:val="24"/>
           <w:szCs w:val="24"/>
         </w:rPr>
-        <w:t>However Devtegrate is not limited to DevOps operations alone as it also fields a team of professionals in various technological and programming stacks but with the major boast being in the provision of expert DevOps services provided by experts certified in the use of Amazon Website Service (AWS), Microsoft Azure, Google Cloud Platform as well as Ora</w:t>
+        <w:t xml:space="preserve">However </w:t>
+      </w:r>
+      <w:proofErr w:type="spellStart"/>
+      <w:r>
+        <w:rPr>
+          <w:rFonts w:ascii="Times New Roman" w:eastAsia="Times New Roman" w:hAnsi="Times New Roman" w:cs="Times New Roman"/>
+          <w:color w:val="1D1C1D"/>
+          <w:sz w:val="24"/>
+          <w:szCs w:val="24"/>
+        </w:rPr>
+        <w:t>Devtegrate</w:t>
+      </w:r>
+      <w:proofErr w:type="spellEnd"/>
+      <w:r>
+        <w:rPr>
+          <w:rFonts w:ascii="Times New Roman" w:eastAsia="Times New Roman" w:hAnsi="Times New Roman" w:cs="Times New Roman"/>
+          <w:color w:val="1D1C1D"/>
+          <w:sz w:val="24"/>
+          <w:szCs w:val="24"/>
+        </w:rPr>
+        <w:t xml:space="preserve"> is not limited to </w:t>
+      </w:r>
+      <w:proofErr w:type="spellStart"/>
+      <w:r>
+        <w:rPr>
+          <w:rFonts w:ascii="Times New Roman" w:eastAsia="Times New Roman" w:hAnsi="Times New Roman" w:cs="Times New Roman"/>
+          <w:color w:val="1D1C1D"/>
+          <w:sz w:val="24"/>
+          <w:szCs w:val="24"/>
+        </w:rPr>
+        <w:t>DevOps</w:t>
+      </w:r>
+      <w:proofErr w:type="spellEnd"/>
+      <w:r>
+        <w:rPr>
+          <w:rFonts w:ascii="Times New Roman" w:eastAsia="Times New Roman" w:hAnsi="Times New Roman" w:cs="Times New Roman"/>
+          <w:color w:val="1D1C1D"/>
+          <w:sz w:val="24"/>
+          <w:szCs w:val="24"/>
+        </w:rPr>
+        <w:t xml:space="preserve"> operations alone as it also fields a team of professionals in various technological and programming stacks but with the major boast being in the provision of expert </w:t>
+      </w:r>
+      <w:proofErr w:type="spellStart"/>
+      <w:r>
+        <w:rPr>
+          <w:rFonts w:ascii="Times New Roman" w:eastAsia="Times New Roman" w:hAnsi="Times New Roman" w:cs="Times New Roman"/>
+          <w:color w:val="1D1C1D"/>
+          <w:sz w:val="24"/>
+          <w:szCs w:val="24"/>
+        </w:rPr>
+        <w:t>DevOps</w:t>
+      </w:r>
+      <w:proofErr w:type="spellEnd"/>
+      <w:r>
+        <w:rPr>
+          <w:rFonts w:ascii="Times New Roman" w:eastAsia="Times New Roman" w:hAnsi="Times New Roman" w:cs="Times New Roman"/>
+          <w:color w:val="1D1C1D"/>
+          <w:sz w:val="24"/>
+          <w:szCs w:val="24"/>
+        </w:rPr>
+        <w:t xml:space="preserve"> services provided by experts certified in the use of Amazon Website Service (AWS), Microsoft Azure, Google Cloud Platform as well as Ora</w:t>
       </w:r>
       <w:r>
         <w:rPr>
@@ -389,14 +739,205 @@
           <w:szCs w:val="24"/>
         </w:rPr>
       </w:pPr>
-      <w:r>
-        <w:rPr>
-          <w:rFonts w:ascii="Times New Roman" w:eastAsia="Times New Roman" w:hAnsi="Times New Roman" w:cs="Times New Roman"/>
-          <w:color w:val="1D1C1D"/>
-          <w:sz w:val="24"/>
-          <w:szCs w:val="24"/>
-        </w:rPr>
-        <w:t>Devtegrate possesses vast knowledge in the utilization of various tools for automation processes, CI/CD actions, Containerization of Applications, monitoring, logging and a host of other service requirements, to mention a few tools: Chef, Ansible, Terraform, Puppet, Docker, GitLab, GitActions, Azure Kubernetes Service (AKS), Elastic Kubernetes Service (EKS), Jenkins, kubernetes, CircleCI and the list goes on; becoming one of the landing organizations in Cloud formation,</w:t>
+      <w:proofErr w:type="spellStart"/>
+      <w:r>
+        <w:rPr>
+          <w:rFonts w:ascii="Times New Roman" w:eastAsia="Times New Roman" w:hAnsi="Times New Roman" w:cs="Times New Roman"/>
+          <w:color w:val="1D1C1D"/>
+          <w:sz w:val="24"/>
+          <w:szCs w:val="24"/>
+        </w:rPr>
+        <w:t>Devtegrate</w:t>
+      </w:r>
+      <w:proofErr w:type="spellEnd"/>
+      <w:r>
+        <w:rPr>
+          <w:rFonts w:ascii="Times New Roman" w:eastAsia="Times New Roman" w:hAnsi="Times New Roman" w:cs="Times New Roman"/>
+          <w:color w:val="1D1C1D"/>
+          <w:sz w:val="24"/>
+          <w:szCs w:val="24"/>
+        </w:rPr>
+        <w:t xml:space="preserve"> possesses vast knowledge in the utilization of various tools for automation processes, CI/CD actions, Containerization of Applications, monitoring, logging and a host of other service requirements, to mention a few tools: Chef, </w:t>
+      </w:r>
+      <w:proofErr w:type="spellStart"/>
+      <w:r>
+        <w:rPr>
+          <w:rFonts w:ascii="Times New Roman" w:eastAsia="Times New Roman" w:hAnsi="Times New Roman" w:cs="Times New Roman"/>
+          <w:color w:val="1D1C1D"/>
+          <w:sz w:val="24"/>
+          <w:szCs w:val="24"/>
+        </w:rPr>
+        <w:t>Ansible</w:t>
+      </w:r>
+      <w:proofErr w:type="spellEnd"/>
+      <w:r>
+        <w:rPr>
+          <w:rFonts w:ascii="Times New Roman" w:eastAsia="Times New Roman" w:hAnsi="Times New Roman" w:cs="Times New Roman"/>
+          <w:color w:val="1D1C1D"/>
+          <w:sz w:val="24"/>
+          <w:szCs w:val="24"/>
+        </w:rPr>
+        <w:t xml:space="preserve">, </w:t>
+      </w:r>
+      <w:proofErr w:type="spellStart"/>
+      <w:r>
+        <w:rPr>
+          <w:rFonts w:ascii="Times New Roman" w:eastAsia="Times New Roman" w:hAnsi="Times New Roman" w:cs="Times New Roman"/>
+          <w:color w:val="1D1C1D"/>
+          <w:sz w:val="24"/>
+          <w:szCs w:val="24"/>
+        </w:rPr>
+        <w:t>Terraform</w:t>
+      </w:r>
+      <w:proofErr w:type="spellEnd"/>
+      <w:r>
+        <w:rPr>
+          <w:rFonts w:ascii="Times New Roman" w:eastAsia="Times New Roman" w:hAnsi="Times New Roman" w:cs="Times New Roman"/>
+          <w:color w:val="1D1C1D"/>
+          <w:sz w:val="24"/>
+          <w:szCs w:val="24"/>
+        </w:rPr>
+        <w:t xml:space="preserve">, Puppet, </w:t>
+      </w:r>
+      <w:proofErr w:type="spellStart"/>
+      <w:r>
+        <w:rPr>
+          <w:rFonts w:ascii="Times New Roman" w:eastAsia="Times New Roman" w:hAnsi="Times New Roman" w:cs="Times New Roman"/>
+          <w:color w:val="1D1C1D"/>
+          <w:sz w:val="24"/>
+          <w:szCs w:val="24"/>
+        </w:rPr>
+        <w:t>Docker</w:t>
+      </w:r>
+      <w:proofErr w:type="spellEnd"/>
+      <w:r>
+        <w:rPr>
+          <w:rFonts w:ascii="Times New Roman" w:eastAsia="Times New Roman" w:hAnsi="Times New Roman" w:cs="Times New Roman"/>
+          <w:color w:val="1D1C1D"/>
+          <w:sz w:val="24"/>
+          <w:szCs w:val="24"/>
+        </w:rPr>
+        <w:t xml:space="preserve">, </w:t>
+      </w:r>
+      <w:proofErr w:type="spellStart"/>
+      <w:r>
+        <w:rPr>
+          <w:rFonts w:ascii="Times New Roman" w:eastAsia="Times New Roman" w:hAnsi="Times New Roman" w:cs="Times New Roman"/>
+          <w:color w:val="1D1C1D"/>
+          <w:sz w:val="24"/>
+          <w:szCs w:val="24"/>
+        </w:rPr>
+        <w:t>GitLab</w:t>
+      </w:r>
+      <w:proofErr w:type="spellEnd"/>
+      <w:r>
+        <w:rPr>
+          <w:rFonts w:ascii="Times New Roman" w:eastAsia="Times New Roman" w:hAnsi="Times New Roman" w:cs="Times New Roman"/>
+          <w:color w:val="1D1C1D"/>
+          <w:sz w:val="24"/>
+          <w:szCs w:val="24"/>
+        </w:rPr>
+        <w:t xml:space="preserve">, </w:t>
+      </w:r>
+      <w:proofErr w:type="spellStart"/>
+      <w:r>
+        <w:rPr>
+          <w:rFonts w:ascii="Times New Roman" w:eastAsia="Times New Roman" w:hAnsi="Times New Roman" w:cs="Times New Roman"/>
+          <w:color w:val="1D1C1D"/>
+          <w:sz w:val="24"/>
+          <w:szCs w:val="24"/>
+        </w:rPr>
+        <w:t>GitActions</w:t>
+      </w:r>
+      <w:proofErr w:type="spellEnd"/>
+      <w:r>
+        <w:rPr>
+          <w:rFonts w:ascii="Times New Roman" w:eastAsia="Times New Roman" w:hAnsi="Times New Roman" w:cs="Times New Roman"/>
+          <w:color w:val="1D1C1D"/>
+          <w:sz w:val="24"/>
+          <w:szCs w:val="24"/>
+        </w:rPr>
+        <w:t xml:space="preserve">, Azure </w:t>
+      </w:r>
+      <w:proofErr w:type="spellStart"/>
+      <w:r>
+        <w:rPr>
+          <w:rFonts w:ascii="Times New Roman" w:eastAsia="Times New Roman" w:hAnsi="Times New Roman" w:cs="Times New Roman"/>
+          <w:color w:val="1D1C1D"/>
+          <w:sz w:val="24"/>
+          <w:szCs w:val="24"/>
+        </w:rPr>
+        <w:t>Kubernetes</w:t>
+      </w:r>
+      <w:proofErr w:type="spellEnd"/>
+      <w:r>
+        <w:rPr>
+          <w:rFonts w:ascii="Times New Roman" w:eastAsia="Times New Roman" w:hAnsi="Times New Roman" w:cs="Times New Roman"/>
+          <w:color w:val="1D1C1D"/>
+          <w:sz w:val="24"/>
+          <w:szCs w:val="24"/>
+        </w:rPr>
+        <w:t xml:space="preserve"> Service (AKS), Elastic </w:t>
+      </w:r>
+      <w:proofErr w:type="spellStart"/>
+      <w:r>
+        <w:rPr>
+          <w:rFonts w:ascii="Times New Roman" w:eastAsia="Times New Roman" w:hAnsi="Times New Roman" w:cs="Times New Roman"/>
+          <w:color w:val="1D1C1D"/>
+          <w:sz w:val="24"/>
+          <w:szCs w:val="24"/>
+        </w:rPr>
+        <w:t>Kubernetes</w:t>
+      </w:r>
+      <w:proofErr w:type="spellEnd"/>
+      <w:r>
+        <w:rPr>
+          <w:rFonts w:ascii="Times New Roman" w:eastAsia="Times New Roman" w:hAnsi="Times New Roman" w:cs="Times New Roman"/>
+          <w:color w:val="1D1C1D"/>
+          <w:sz w:val="24"/>
+          <w:szCs w:val="24"/>
+        </w:rPr>
+        <w:t xml:space="preserve"> Service (EKS), Jenkins, </w:t>
+      </w:r>
+      <w:proofErr w:type="spellStart"/>
+      <w:r>
+        <w:rPr>
+          <w:rFonts w:ascii="Times New Roman" w:eastAsia="Times New Roman" w:hAnsi="Times New Roman" w:cs="Times New Roman"/>
+          <w:color w:val="1D1C1D"/>
+          <w:sz w:val="24"/>
+          <w:szCs w:val="24"/>
+        </w:rPr>
+        <w:t>kubernetes</w:t>
+      </w:r>
+      <w:proofErr w:type="spellEnd"/>
+      <w:r>
+        <w:rPr>
+          <w:rFonts w:ascii="Times New Roman" w:eastAsia="Times New Roman" w:hAnsi="Times New Roman" w:cs="Times New Roman"/>
+          <w:color w:val="1D1C1D"/>
+          <w:sz w:val="24"/>
+          <w:szCs w:val="24"/>
+        </w:rPr>
+        <w:t xml:space="preserve">, </w:t>
+      </w:r>
+      <w:proofErr w:type="spellStart"/>
+      <w:r>
+        <w:rPr>
+          <w:rFonts w:ascii="Times New Roman" w:eastAsia="Times New Roman" w:hAnsi="Times New Roman" w:cs="Times New Roman"/>
+          <w:color w:val="1D1C1D"/>
+          <w:sz w:val="24"/>
+          <w:szCs w:val="24"/>
+        </w:rPr>
+        <w:t>CircleCI</w:t>
+      </w:r>
+      <w:proofErr w:type="spellEnd"/>
+      <w:r>
+        <w:rPr>
+          <w:rFonts w:ascii="Times New Roman" w:eastAsia="Times New Roman" w:hAnsi="Times New Roman" w:cs="Times New Roman"/>
+          <w:color w:val="1D1C1D"/>
+          <w:sz w:val="24"/>
+          <w:szCs w:val="24"/>
+        </w:rPr>
+        <w:t xml:space="preserve"> and the list goes on; becoming one of the landing organizations in Cloud formation,</w:t>
       </w:r>
       <w:r>
         <w:rPr>
@@ -425,7 +966,27 @@
           <w:sz w:val="24"/>
           <w:szCs w:val="24"/>
         </w:rPr>
-        <w:t>Some of our notable Clients include: National Basketball Association (NBA), Hard Rock Cafe, Disney, AutoStore and they all testify to our competence and usage of a collaboration of tools to automate deployments with a dedicated team to support application deployment and a vast experie</w:t>
+        <w:t xml:space="preserve">Some of our notable Clients include: National Basketball Association (NBA), Hard Rock Cafe, Disney, </w:t>
+      </w:r>
+      <w:proofErr w:type="spellStart"/>
+      <w:r>
+        <w:rPr>
+          <w:rFonts w:ascii="Times New Roman" w:eastAsia="Times New Roman" w:hAnsi="Times New Roman" w:cs="Times New Roman"/>
+          <w:color w:val="1D1C1D"/>
+          <w:sz w:val="24"/>
+          <w:szCs w:val="24"/>
+        </w:rPr>
+        <w:t>AutoStore</w:t>
+      </w:r>
+      <w:proofErr w:type="spellEnd"/>
+      <w:r>
+        <w:rPr>
+          <w:rFonts w:ascii="Times New Roman" w:eastAsia="Times New Roman" w:hAnsi="Times New Roman" w:cs="Times New Roman"/>
+          <w:color w:val="1D1C1D"/>
+          <w:sz w:val="24"/>
+          <w:szCs w:val="24"/>
+        </w:rPr>
+        <w:t xml:space="preserve"> and they all testify to our competence and usage of a collaboration of tools to automate deployments with a dedicated team to support application deployment and a vast experie</w:t>
       </w:r>
       <w:r>
         <w:rPr>
@@ -454,7 +1015,147 @@
           <w:sz w:val="24"/>
           <w:szCs w:val="24"/>
         </w:rPr>
-        <w:t>Beyond our experience working with various DevOps, Devtegrate also posseses experience working with DOD security application in other words (DevSecOps). DevSecOps is a set of software development practices that combines software development (Dev), security (Sec), and information technology operations (Ops) to secure the outcome and shorten the development lifecycle. Ultimately, the Organizational aim of Devtegrate is to lead the market in being a force to reckon with in DevOps and Cloud Infrastructure, as well as to solve market needs in Cloud or on premise cloud infrastructure.</w:t>
+        <w:t xml:space="preserve">Beyond our experience working with various </w:t>
+      </w:r>
+      <w:proofErr w:type="spellStart"/>
+      <w:r>
+        <w:rPr>
+          <w:rFonts w:ascii="Times New Roman" w:eastAsia="Times New Roman" w:hAnsi="Times New Roman" w:cs="Times New Roman"/>
+          <w:color w:val="1D1C1D"/>
+          <w:sz w:val="24"/>
+          <w:szCs w:val="24"/>
+        </w:rPr>
+        <w:t>DevOps</w:t>
+      </w:r>
+      <w:proofErr w:type="spellEnd"/>
+      <w:r>
+        <w:rPr>
+          <w:rFonts w:ascii="Times New Roman" w:eastAsia="Times New Roman" w:hAnsi="Times New Roman" w:cs="Times New Roman"/>
+          <w:color w:val="1D1C1D"/>
+          <w:sz w:val="24"/>
+          <w:szCs w:val="24"/>
+        </w:rPr>
+        <w:t xml:space="preserve">, </w:t>
+      </w:r>
+      <w:proofErr w:type="spellStart"/>
+      <w:r>
+        <w:rPr>
+          <w:rFonts w:ascii="Times New Roman" w:eastAsia="Times New Roman" w:hAnsi="Times New Roman" w:cs="Times New Roman"/>
+          <w:color w:val="1D1C1D"/>
+          <w:sz w:val="24"/>
+          <w:szCs w:val="24"/>
+        </w:rPr>
+        <w:t>Devtegrate</w:t>
+      </w:r>
+      <w:proofErr w:type="spellEnd"/>
+      <w:r>
+        <w:rPr>
+          <w:rFonts w:ascii="Times New Roman" w:eastAsia="Times New Roman" w:hAnsi="Times New Roman" w:cs="Times New Roman"/>
+          <w:color w:val="1D1C1D"/>
+          <w:sz w:val="24"/>
+          <w:szCs w:val="24"/>
+        </w:rPr>
+        <w:t xml:space="preserve"> also </w:t>
+      </w:r>
+      <w:proofErr w:type="spellStart"/>
+      <w:r>
+        <w:rPr>
+          <w:rFonts w:ascii="Times New Roman" w:eastAsia="Times New Roman" w:hAnsi="Times New Roman" w:cs="Times New Roman"/>
+          <w:color w:val="1D1C1D"/>
+          <w:sz w:val="24"/>
+          <w:szCs w:val="24"/>
+        </w:rPr>
+        <w:t>posseses</w:t>
+      </w:r>
+      <w:proofErr w:type="spellEnd"/>
+      <w:r>
+        <w:rPr>
+          <w:rFonts w:ascii="Times New Roman" w:eastAsia="Times New Roman" w:hAnsi="Times New Roman" w:cs="Times New Roman"/>
+          <w:color w:val="1D1C1D"/>
+          <w:sz w:val="24"/>
+          <w:szCs w:val="24"/>
+        </w:rPr>
+        <w:t xml:space="preserve"> experience working with DOD security application in other words (</w:t>
+      </w:r>
+      <w:proofErr w:type="spellStart"/>
+      <w:r>
+        <w:rPr>
+          <w:rFonts w:ascii="Times New Roman" w:eastAsia="Times New Roman" w:hAnsi="Times New Roman" w:cs="Times New Roman"/>
+          <w:color w:val="1D1C1D"/>
+          <w:sz w:val="24"/>
+          <w:szCs w:val="24"/>
+        </w:rPr>
+        <w:t>DevSecOps</w:t>
+      </w:r>
+      <w:proofErr w:type="spellEnd"/>
+      <w:r>
+        <w:rPr>
+          <w:rFonts w:ascii="Times New Roman" w:eastAsia="Times New Roman" w:hAnsi="Times New Roman" w:cs="Times New Roman"/>
+          <w:color w:val="1D1C1D"/>
+          <w:sz w:val="24"/>
+          <w:szCs w:val="24"/>
+        </w:rPr>
+        <w:t xml:space="preserve">). </w:t>
+      </w:r>
+      <w:proofErr w:type="spellStart"/>
+      <w:r>
+        <w:rPr>
+          <w:rFonts w:ascii="Times New Roman" w:eastAsia="Times New Roman" w:hAnsi="Times New Roman" w:cs="Times New Roman"/>
+          <w:color w:val="1D1C1D"/>
+          <w:sz w:val="24"/>
+          <w:szCs w:val="24"/>
+        </w:rPr>
+        <w:t>DevSecOps</w:t>
+      </w:r>
+      <w:proofErr w:type="spellEnd"/>
+      <w:r>
+        <w:rPr>
+          <w:rFonts w:ascii="Times New Roman" w:eastAsia="Times New Roman" w:hAnsi="Times New Roman" w:cs="Times New Roman"/>
+          <w:color w:val="1D1C1D"/>
+          <w:sz w:val="24"/>
+          <w:szCs w:val="24"/>
+        </w:rPr>
+        <w:t xml:space="preserve"> is a set of software development practices that combines software development (Dev), security (Sec), and information technology operations (Ops) to secure the outcome and shorten the development lifecycle. Ultimately, the Organizational aim of </w:t>
+      </w:r>
+      <w:proofErr w:type="spellStart"/>
+      <w:r>
+        <w:rPr>
+          <w:rFonts w:ascii="Times New Roman" w:eastAsia="Times New Roman" w:hAnsi="Times New Roman" w:cs="Times New Roman"/>
+          <w:color w:val="1D1C1D"/>
+          <w:sz w:val="24"/>
+          <w:szCs w:val="24"/>
+        </w:rPr>
+        <w:t>Devtegrate</w:t>
+      </w:r>
+      <w:proofErr w:type="spellEnd"/>
+      <w:r>
+        <w:rPr>
+          <w:rFonts w:ascii="Times New Roman" w:eastAsia="Times New Roman" w:hAnsi="Times New Roman" w:cs="Times New Roman"/>
+          <w:color w:val="1D1C1D"/>
+          <w:sz w:val="24"/>
+          <w:szCs w:val="24"/>
+        </w:rPr>
+        <w:t xml:space="preserve"> is to lead the market in being a force to reckon with in </w:t>
+      </w:r>
+      <w:proofErr w:type="spellStart"/>
+      <w:r>
+        <w:rPr>
+          <w:rFonts w:ascii="Times New Roman" w:eastAsia="Times New Roman" w:hAnsi="Times New Roman" w:cs="Times New Roman"/>
+          <w:color w:val="1D1C1D"/>
+          <w:sz w:val="24"/>
+          <w:szCs w:val="24"/>
+        </w:rPr>
+        <w:t>DevOps</w:t>
+      </w:r>
+      <w:proofErr w:type="spellEnd"/>
+      <w:r>
+        <w:rPr>
+          <w:rFonts w:ascii="Times New Roman" w:eastAsia="Times New Roman" w:hAnsi="Times New Roman" w:cs="Times New Roman"/>
+          <w:color w:val="1D1C1D"/>
+          <w:sz w:val="24"/>
+          <w:szCs w:val="24"/>
+        </w:rPr>
+        <w:t xml:space="preserve"> and Cloud Infrastructure, as well as to solve market needs in Cloud or on premise cloud infrastructure.</w:t>
       </w:r>
     </w:p>
     <w:p>
@@ -614,7 +1315,27 @@
           <w:sz w:val="24"/>
           <w:szCs w:val="24"/>
         </w:rPr>
-        <w:t>What is DevOps?</w:t>
+        <w:t xml:space="preserve">What is </w:t>
+      </w:r>
+      <w:proofErr w:type="spellStart"/>
+      <w:r>
+        <w:rPr>
+          <w:rFonts w:ascii="Times New Roman" w:eastAsia="Times New Roman" w:hAnsi="Times New Roman" w:cs="Times New Roman"/>
+          <w:color w:val="1D1C1D"/>
+          <w:sz w:val="24"/>
+          <w:szCs w:val="24"/>
+        </w:rPr>
+        <w:t>DevOps</w:t>
+      </w:r>
+      <w:proofErr w:type="spellEnd"/>
+      <w:r>
+        <w:rPr>
+          <w:rFonts w:ascii="Times New Roman" w:eastAsia="Times New Roman" w:hAnsi="Times New Roman" w:cs="Times New Roman"/>
+          <w:color w:val="1D1C1D"/>
+          <w:sz w:val="24"/>
+          <w:szCs w:val="24"/>
+        </w:rPr>
+        <w:t>?</w:t>
       </w:r>
     </w:p>
     <w:p>
@@ -656,7 +1377,27 @@
           <w:sz w:val="24"/>
           <w:szCs w:val="24"/>
         </w:rPr>
-        <w:t>s (Ops), DevOps is the union of</w:t>
+        <w:t xml:space="preserve">s (Ops), </w:t>
+      </w:r>
+      <w:proofErr w:type="spellStart"/>
+      <w:r>
+        <w:rPr>
+          <w:rFonts w:ascii="Times New Roman" w:eastAsia="Times New Roman" w:hAnsi="Times New Roman" w:cs="Times New Roman"/>
+          <w:color w:val="1D1C1D"/>
+          <w:sz w:val="24"/>
+          <w:szCs w:val="24"/>
+        </w:rPr>
+        <w:t>DevOps</w:t>
+      </w:r>
+      <w:proofErr w:type="spellEnd"/>
+      <w:r>
+        <w:rPr>
+          <w:rFonts w:ascii="Times New Roman" w:eastAsia="Times New Roman" w:hAnsi="Times New Roman" w:cs="Times New Roman"/>
+          <w:color w:val="1D1C1D"/>
+          <w:sz w:val="24"/>
+          <w:szCs w:val="24"/>
+        </w:rPr>
+        <w:t xml:space="preserve"> is the union of</w:t>
       </w:r>
       <w:r>
         <w:rPr>
@@ -683,7 +1424,47 @@
           <w:sz w:val="24"/>
           <w:szCs w:val="24"/>
         </w:rPr>
-        <w:t> DevOps enables formerly siloed roles—deve</w:t>
+        <w:t> </w:t>
+      </w:r>
+      <w:proofErr w:type="spellStart"/>
+      <w:r>
+        <w:rPr>
+          <w:rFonts w:ascii="Times New Roman" w:eastAsia="Times New Roman" w:hAnsi="Times New Roman" w:cs="Times New Roman"/>
+          <w:color w:val="1D1C1D"/>
+          <w:sz w:val="24"/>
+          <w:szCs w:val="24"/>
+        </w:rPr>
+        <w:t>DevOps</w:t>
+      </w:r>
+      <w:proofErr w:type="spellEnd"/>
+      <w:r>
+        <w:rPr>
+          <w:rFonts w:ascii="Times New Roman" w:eastAsia="Times New Roman" w:hAnsi="Times New Roman" w:cs="Times New Roman"/>
+          <w:color w:val="1D1C1D"/>
+          <w:sz w:val="24"/>
+          <w:szCs w:val="24"/>
+        </w:rPr>
+        <w:t xml:space="preserve"> enables formerly </w:t>
+      </w:r>
+      <w:proofErr w:type="spellStart"/>
+      <w:r>
+        <w:rPr>
+          <w:rFonts w:ascii="Times New Roman" w:eastAsia="Times New Roman" w:hAnsi="Times New Roman" w:cs="Times New Roman"/>
+          <w:color w:val="1D1C1D"/>
+          <w:sz w:val="24"/>
+          <w:szCs w:val="24"/>
+        </w:rPr>
+        <w:t>siloed</w:t>
+      </w:r>
+      <w:proofErr w:type="spellEnd"/>
+      <w:r>
+        <w:rPr>
+          <w:rFonts w:ascii="Times New Roman" w:eastAsia="Times New Roman" w:hAnsi="Times New Roman" w:cs="Times New Roman"/>
+          <w:color w:val="1D1C1D"/>
+          <w:sz w:val="24"/>
+          <w:szCs w:val="24"/>
+        </w:rPr>
+        <w:t xml:space="preserve"> roles—deve</w:t>
       </w:r>
       <w:r>
         <w:rPr>
@@ -719,16 +1500,56 @@
           <w:sz w:val="24"/>
           <w:szCs w:val="24"/>
         </w:rPr>
-        <w:t xml:space="preserve"> reliable products. By adopting a DevOps culture </w:t>
-      </w:r>
-      <w:r>
-        <w:rPr>
-          <w:rFonts w:ascii="Times New Roman" w:eastAsia="Times New Roman" w:hAnsi="Times New Roman" w:cs="Times New Roman"/>
-          <w:color w:val="1D1C1D"/>
-          <w:sz w:val="24"/>
-          <w:szCs w:val="24"/>
-        </w:rPr>
-        <w:t>along with DevOps practices and</w:t>
+        <w:t xml:space="preserve"> reliable products. By adopting a </w:t>
+      </w:r>
+      <w:proofErr w:type="spellStart"/>
+      <w:r>
+        <w:rPr>
+          <w:rFonts w:ascii="Times New Roman" w:eastAsia="Times New Roman" w:hAnsi="Times New Roman" w:cs="Times New Roman"/>
+          <w:color w:val="1D1C1D"/>
+          <w:sz w:val="24"/>
+          <w:szCs w:val="24"/>
+        </w:rPr>
+        <w:t>DevOps</w:t>
+      </w:r>
+      <w:proofErr w:type="spellEnd"/>
+      <w:r>
+        <w:rPr>
+          <w:rFonts w:ascii="Times New Roman" w:eastAsia="Times New Roman" w:hAnsi="Times New Roman" w:cs="Times New Roman"/>
+          <w:color w:val="1D1C1D"/>
+          <w:sz w:val="24"/>
+          <w:szCs w:val="24"/>
+        </w:rPr>
+        <w:t xml:space="preserve"> culture </w:t>
+      </w:r>
+      <w:r>
+        <w:rPr>
+          <w:rFonts w:ascii="Times New Roman" w:eastAsia="Times New Roman" w:hAnsi="Times New Roman" w:cs="Times New Roman"/>
+          <w:color w:val="1D1C1D"/>
+          <w:sz w:val="24"/>
+          <w:szCs w:val="24"/>
+        </w:rPr>
+        <w:t xml:space="preserve">along with </w:t>
+      </w:r>
+      <w:proofErr w:type="spellStart"/>
+      <w:r>
+        <w:rPr>
+          <w:rFonts w:ascii="Times New Roman" w:eastAsia="Times New Roman" w:hAnsi="Times New Roman" w:cs="Times New Roman"/>
+          <w:color w:val="1D1C1D"/>
+          <w:sz w:val="24"/>
+          <w:szCs w:val="24"/>
+        </w:rPr>
+        <w:t>DevOps</w:t>
+      </w:r>
+      <w:proofErr w:type="spellEnd"/>
+      <w:r>
+        <w:rPr>
+          <w:rFonts w:ascii="Times New Roman" w:eastAsia="Times New Roman" w:hAnsi="Times New Roman" w:cs="Times New Roman"/>
+          <w:color w:val="1D1C1D"/>
+          <w:sz w:val="24"/>
+          <w:szCs w:val="24"/>
+        </w:rPr>
+        <w:t xml:space="preserve"> practices and</w:t>
       </w:r>
       <w:r>
         <w:rPr>
@@ -844,7 +1665,27 @@
           <w:sz w:val="24"/>
           <w:szCs w:val="24"/>
         </w:rPr>
-        <w:t>Here at Devtegrate, we have an objective to Develop, Integrate and deploy multi-directional tech</w:t>
+        <w:t xml:space="preserve">Here at </w:t>
+      </w:r>
+      <w:proofErr w:type="spellStart"/>
+      <w:r>
+        <w:rPr>
+          <w:rFonts w:ascii="Times New Roman" w:eastAsia="Times New Roman" w:hAnsi="Times New Roman" w:cs="Times New Roman"/>
+          <w:color w:val="1D1C1D"/>
+          <w:sz w:val="24"/>
+          <w:szCs w:val="24"/>
+        </w:rPr>
+        <w:t>Devtegrate</w:t>
+      </w:r>
+      <w:proofErr w:type="spellEnd"/>
+      <w:r>
+        <w:rPr>
+          <w:rFonts w:ascii="Times New Roman" w:eastAsia="Times New Roman" w:hAnsi="Times New Roman" w:cs="Times New Roman"/>
+          <w:color w:val="1D1C1D"/>
+          <w:sz w:val="24"/>
+          <w:szCs w:val="24"/>
+        </w:rPr>
+        <w:t>, we have an objective to Develop, Integrate and deploy multi-directional tech</w:t>
       </w:r>
       <w:r>
         <w:rPr>
@@ -862,7 +1703,27 @@
           <w:sz w:val="24"/>
           <w:szCs w:val="24"/>
         </w:rPr>
-        <w:t xml:space="preserve">Businesses that adopt DevOps tools benefit in </w:t>
+        <w:t xml:space="preserve">Businesses that adopt </w:t>
+      </w:r>
+      <w:proofErr w:type="spellStart"/>
+      <w:r>
+        <w:rPr>
+          <w:rFonts w:ascii="Times New Roman" w:eastAsia="Times New Roman" w:hAnsi="Times New Roman" w:cs="Times New Roman"/>
+          <w:color w:val="1D1C1D"/>
+          <w:sz w:val="24"/>
+          <w:szCs w:val="24"/>
+        </w:rPr>
+        <w:t>DevOps</w:t>
+      </w:r>
+      <w:proofErr w:type="spellEnd"/>
+      <w:r>
+        <w:rPr>
+          <w:rFonts w:ascii="Times New Roman" w:eastAsia="Times New Roman" w:hAnsi="Times New Roman" w:cs="Times New Roman"/>
+          <w:color w:val="1D1C1D"/>
+          <w:sz w:val="24"/>
+          <w:szCs w:val="24"/>
+        </w:rPr>
+        <w:t xml:space="preserve"> tools benefit in </w:t>
       </w:r>
       <w:r>
         <w:rPr>
@@ -931,7 +1792,27 @@
           <w:sz w:val="24"/>
           <w:szCs w:val="24"/>
         </w:rPr>
-        <w:t>How to integrate and utilize various DevOps tools? </w:t>
+        <w:t xml:space="preserve">How to integrate and utilize various </w:t>
+      </w:r>
+      <w:proofErr w:type="spellStart"/>
+      <w:r>
+        <w:rPr>
+          <w:rFonts w:ascii="Times New Roman" w:eastAsia="Times New Roman" w:hAnsi="Times New Roman" w:cs="Times New Roman"/>
+          <w:color w:val="1D1C1D"/>
+          <w:sz w:val="24"/>
+          <w:szCs w:val="24"/>
+        </w:rPr>
+        <w:t>DevOps</w:t>
+      </w:r>
+      <w:proofErr w:type="spellEnd"/>
+      <w:r>
+        <w:rPr>
+          <w:rFonts w:ascii="Times New Roman" w:eastAsia="Times New Roman" w:hAnsi="Times New Roman" w:cs="Times New Roman"/>
+          <w:color w:val="1D1C1D"/>
+          <w:sz w:val="24"/>
+          <w:szCs w:val="24"/>
+        </w:rPr>
+        <w:t xml:space="preserve"> tools? </w:t>
       </w:r>
     </w:p>
     <w:p>
@@ -963,14 +1844,25 @@
         </w:rPr>
         <w:t xml:space="preserve">on the best ways to incorporate </w:t>
       </w:r>
-      <w:r>
-        <w:rPr>
-          <w:rFonts w:ascii="Times New Roman" w:eastAsia="Times New Roman" w:hAnsi="Times New Roman" w:cs="Times New Roman"/>
-          <w:color w:val="1D1C1D"/>
-          <w:sz w:val="24"/>
-          <w:szCs w:val="24"/>
-        </w:rPr>
-        <w:t>DevOps into your business operations</w:t>
+      <w:proofErr w:type="spellStart"/>
+      <w:r>
+        <w:rPr>
+          <w:rFonts w:ascii="Times New Roman" w:eastAsia="Times New Roman" w:hAnsi="Times New Roman" w:cs="Times New Roman"/>
+          <w:color w:val="1D1C1D"/>
+          <w:sz w:val="24"/>
+          <w:szCs w:val="24"/>
+        </w:rPr>
+        <w:t>DevOps</w:t>
+      </w:r>
+      <w:proofErr w:type="spellEnd"/>
+      <w:r>
+        <w:rPr>
+          <w:rFonts w:ascii="Times New Roman" w:eastAsia="Times New Roman" w:hAnsi="Times New Roman" w:cs="Times New Roman"/>
+          <w:color w:val="1D1C1D"/>
+          <w:sz w:val="24"/>
+          <w:szCs w:val="24"/>
+        </w:rPr>
+        <w:t xml:space="preserve"> into your business operations</w:t>
       </w:r>
     </w:p>
     <w:p>
@@ -1207,27 +2099,78 @@
           <w:sz w:val="24"/>
           <w:szCs w:val="24"/>
         </w:rPr>
-        <w:t>When the word “cloud computing” is connoted the trio of AWS, AZURE, and GCP is denoted, topping the chart for their ease of usage and expert service tools and many. AWS (Amazon Web Service) is the foremost professional in this field, notably for its great influence in “Cloud Infrastructure.” AWS possesses a very robust array of tools and resources to enable easy integration to Cloud Computing. Using its tools of EKS (Elastic Kubernetes Service), Template Instance creation known as EC2, or RDS for Database integration.</w:t>
-      </w:r>
-    </w:p>
-    <w:p>
-      <w:pPr>
-        <w:spacing w:line="240" w:lineRule="auto"/>
-        <w:rPr>
-          <w:rFonts w:ascii="Times New Roman" w:eastAsia="Times New Roman" w:hAnsi="Times New Roman" w:cs="Times New Roman"/>
-          <w:color w:val="202124"/>
-          <w:sz w:val="24"/>
-          <w:szCs w:val="24"/>
-        </w:rPr>
-      </w:pPr>
-      <w:r>
-        <w:rPr>
-          <w:rFonts w:ascii="Times New Roman" w:eastAsia="Times New Roman" w:hAnsi="Times New Roman" w:cs="Times New Roman"/>
-          <w:color w:val="202124"/>
-          <w:sz w:val="24"/>
-          <w:szCs w:val="24"/>
-        </w:rPr>
-        <w:t xml:space="preserve">AWS focuses on structures set in place which includes the ability to automate and ensure scalability. AWS manages and ensures upgrade, backup of database in the Infrastructures created for various software’s and application use. What makes AWS stand out from other Cloud Computing service is its wide range and preferred choice for organizational solution to slow system run time and response. AWS is however affected by pricing and its choice of usage is all dependent of Organizational need and preference. </w:t>
+        <w:t xml:space="preserve">When the word “cloud computing” is connoted the trio of AWS, AZURE, and GCP is denoted, topping the chart for their ease of usage and expert service tools and many. AWS (Amazon Web Service) is the foremost professional in this field, notably for its great influence in “Cloud Infrastructure.” AWS possesses a very robust array of tools and resources to enable easy integration to Cloud Computing. </w:t>
+      </w:r>
+      <w:proofErr w:type="gramStart"/>
+      <w:r>
+        <w:rPr>
+          <w:rFonts w:ascii="Times New Roman" w:eastAsia="Times New Roman" w:hAnsi="Times New Roman" w:cs="Times New Roman"/>
+          <w:color w:val="202124"/>
+          <w:sz w:val="24"/>
+          <w:szCs w:val="24"/>
+        </w:rPr>
+        <w:t xml:space="preserve">Using its tools of EKS (Elastic </w:t>
+      </w:r>
+      <w:proofErr w:type="spellStart"/>
+      <w:r>
+        <w:rPr>
+          <w:rFonts w:ascii="Times New Roman" w:eastAsia="Times New Roman" w:hAnsi="Times New Roman" w:cs="Times New Roman"/>
+          <w:color w:val="202124"/>
+          <w:sz w:val="24"/>
+          <w:szCs w:val="24"/>
+        </w:rPr>
+        <w:t>Kubernetes</w:t>
+      </w:r>
+      <w:proofErr w:type="spellEnd"/>
+      <w:r>
+        <w:rPr>
+          <w:rFonts w:ascii="Times New Roman" w:eastAsia="Times New Roman" w:hAnsi="Times New Roman" w:cs="Times New Roman"/>
+          <w:color w:val="202124"/>
+          <w:sz w:val="24"/>
+          <w:szCs w:val="24"/>
+        </w:rPr>
+        <w:t xml:space="preserve"> Service), Template Instance creation known as EC2, or RDS for Database integration.</w:t>
+      </w:r>
+      <w:proofErr w:type="gramEnd"/>
+    </w:p>
+    <w:p>
+      <w:pPr>
+        <w:spacing w:line="240" w:lineRule="auto"/>
+        <w:rPr>
+          <w:rFonts w:ascii="Times New Roman" w:eastAsia="Times New Roman" w:hAnsi="Times New Roman" w:cs="Times New Roman"/>
+          <w:color w:val="202124"/>
+          <w:sz w:val="24"/>
+          <w:szCs w:val="24"/>
+        </w:rPr>
+      </w:pPr>
+      <w:r>
+        <w:rPr>
+          <w:rFonts w:ascii="Times New Roman" w:eastAsia="Times New Roman" w:hAnsi="Times New Roman" w:cs="Times New Roman"/>
+          <w:color w:val="202124"/>
+          <w:sz w:val="24"/>
+          <w:szCs w:val="24"/>
+        </w:rPr>
+        <w:t xml:space="preserve">AWS focuses on structures set in place which includes the ability to automate and ensure scalability. AWS manages and ensures upgrade, backup of database in the Infrastructures created for </w:t>
+      </w:r>
+      <w:proofErr w:type="gramStart"/>
+      <w:r>
+        <w:rPr>
+          <w:rFonts w:ascii="Times New Roman" w:eastAsia="Times New Roman" w:hAnsi="Times New Roman" w:cs="Times New Roman"/>
+          <w:color w:val="202124"/>
+          <w:sz w:val="24"/>
+          <w:szCs w:val="24"/>
+        </w:rPr>
+        <w:t>various software’s</w:t>
+      </w:r>
+      <w:proofErr w:type="gramEnd"/>
+      <w:r>
+        <w:rPr>
+          <w:rFonts w:ascii="Times New Roman" w:eastAsia="Times New Roman" w:hAnsi="Times New Roman" w:cs="Times New Roman"/>
+          <w:color w:val="202124"/>
+          <w:sz w:val="24"/>
+          <w:szCs w:val="24"/>
+        </w:rPr>
+        <w:t xml:space="preserve"> and application use. What makes AWS stand out from other Cloud Computing service is its wide range and preferred choice for organizational solution to slow system run time and response. AWS is however affected by pricing and its choice of usage is all dependent of Organizational need and preference. </w:t>
       </w:r>
     </w:p>
     <w:p>
@@ -1467,16 +2410,76 @@
           <w:sz w:val="24"/>
           <w:szCs w:val="24"/>
         </w:rPr>
-        <w:t>Azure is Microsoft solution to Amazon Web Service. Both are classified as Cloud Service provider and a major platform used by DevOps Engineer. Microsoft Azure also comprises of various</w:t>
-      </w:r>
-      <w:r>
-        <w:rPr>
-          <w:rFonts w:ascii="Times New Roman" w:eastAsia="Times New Roman" w:hAnsi="Times New Roman" w:cs="Times New Roman"/>
-          <w:color w:val="202124"/>
-          <w:sz w:val="24"/>
-          <w:szCs w:val="24"/>
-        </w:rPr>
-        <w:t xml:space="preserve"> tools and just as instances are launched on AWS and other Cloud Platforms Azure takes pride in this actions as well with Automation actions done by AKS (Azure Kubernetes Service).</w:t>
+        <w:t xml:space="preserve">Azure is Microsoft solution to Amazon Web Service. Both are classified as Cloud Service provider and a major platform used by </w:t>
+      </w:r>
+      <w:proofErr w:type="spellStart"/>
+      <w:r>
+        <w:rPr>
+          <w:rFonts w:ascii="Times New Roman" w:eastAsia="Times New Roman" w:hAnsi="Times New Roman" w:cs="Times New Roman"/>
+          <w:color w:val="202124"/>
+          <w:sz w:val="24"/>
+          <w:szCs w:val="24"/>
+        </w:rPr>
+        <w:t>DevOps</w:t>
+      </w:r>
+      <w:proofErr w:type="spellEnd"/>
+      <w:r>
+        <w:rPr>
+          <w:rFonts w:ascii="Times New Roman" w:eastAsia="Times New Roman" w:hAnsi="Times New Roman" w:cs="Times New Roman"/>
+          <w:color w:val="202124"/>
+          <w:sz w:val="24"/>
+          <w:szCs w:val="24"/>
+        </w:rPr>
+        <w:t xml:space="preserve"> Engineer. Microsoft Azure also comprises of various</w:t>
+      </w:r>
+      <w:r>
+        <w:rPr>
+          <w:rFonts w:ascii="Times New Roman" w:eastAsia="Times New Roman" w:hAnsi="Times New Roman" w:cs="Times New Roman"/>
+          <w:color w:val="202124"/>
+          <w:sz w:val="24"/>
+          <w:szCs w:val="24"/>
+        </w:rPr>
+        <w:t xml:space="preserve"> tools and just as instances </w:t>
+      </w:r>
+      <w:proofErr w:type="gramStart"/>
+      <w:r>
+        <w:rPr>
+          <w:rFonts w:ascii="Times New Roman" w:eastAsia="Times New Roman" w:hAnsi="Times New Roman" w:cs="Times New Roman"/>
+          <w:color w:val="202124"/>
+          <w:sz w:val="24"/>
+          <w:szCs w:val="24"/>
+        </w:rPr>
+        <w:t>are</w:t>
+      </w:r>
+      <w:proofErr w:type="gramEnd"/>
+      <w:r>
+        <w:rPr>
+          <w:rFonts w:ascii="Times New Roman" w:eastAsia="Times New Roman" w:hAnsi="Times New Roman" w:cs="Times New Roman"/>
+          <w:color w:val="202124"/>
+          <w:sz w:val="24"/>
+          <w:szCs w:val="24"/>
+        </w:rPr>
+        <w:t xml:space="preserve"> launched on AWS and other Cloud Platforms Azure takes pride in this actions as well with Automation actions done by AKS (Azure </w:t>
+      </w:r>
+      <w:proofErr w:type="spellStart"/>
+      <w:r>
+        <w:rPr>
+          <w:rFonts w:ascii="Times New Roman" w:eastAsia="Times New Roman" w:hAnsi="Times New Roman" w:cs="Times New Roman"/>
+          <w:color w:val="202124"/>
+          <w:sz w:val="24"/>
+          <w:szCs w:val="24"/>
+        </w:rPr>
+        <w:t>Kubernetes</w:t>
+      </w:r>
+      <w:proofErr w:type="spellEnd"/>
+      <w:r>
+        <w:rPr>
+          <w:rFonts w:ascii="Times New Roman" w:eastAsia="Times New Roman" w:hAnsi="Times New Roman" w:cs="Times New Roman"/>
+          <w:color w:val="202124"/>
+          <w:sz w:val="24"/>
+          <w:szCs w:val="24"/>
+        </w:rPr>
+        <w:t xml:space="preserve"> Service).</w:t>
       </w:r>
     </w:p>
     <w:p>
@@ -1567,14 +2570,25 @@
           <w:szCs w:val="24"/>
         </w:rPr>
       </w:pPr>
-      <w:r>
-        <w:rPr>
-          <w:rFonts w:ascii="Times New Roman" w:eastAsia="Times New Roman" w:hAnsi="Times New Roman" w:cs="Times New Roman"/>
-          <w:color w:val="202124"/>
-          <w:sz w:val="24"/>
-          <w:szCs w:val="24"/>
-        </w:rPr>
-        <w:t>DevOps is fast becoming an important part of technological advancement, with various organizations seeking cloud integration for their software due to its efficiency, reliability and effectiveness.</w:t>
+      <w:proofErr w:type="spellStart"/>
+      <w:r>
+        <w:rPr>
+          <w:rFonts w:ascii="Times New Roman" w:eastAsia="Times New Roman" w:hAnsi="Times New Roman" w:cs="Times New Roman"/>
+          <w:color w:val="202124"/>
+          <w:sz w:val="24"/>
+          <w:szCs w:val="24"/>
+        </w:rPr>
+        <w:t>DevOps</w:t>
+      </w:r>
+      <w:proofErr w:type="spellEnd"/>
+      <w:r>
+        <w:rPr>
+          <w:rFonts w:ascii="Times New Roman" w:eastAsia="Times New Roman" w:hAnsi="Times New Roman" w:cs="Times New Roman"/>
+          <w:color w:val="202124"/>
+          <w:sz w:val="24"/>
+          <w:szCs w:val="24"/>
+        </w:rPr>
+        <w:t xml:space="preserve"> is fast becoming an important part of technological advancement, with various organizations seeking cloud integration for their software due to its efficiency, reliability and effectiveness.</w:t>
       </w:r>
     </w:p>
     <w:p>
@@ -2244,7 +3258,27 @@
           <w:sz w:val="24"/>
           <w:szCs w:val="24"/>
         </w:rPr>
-        <w:t>What is DevOps?</w:t>
+        <w:t xml:space="preserve">What is </w:t>
+      </w:r>
+      <w:proofErr w:type="spellStart"/>
+      <w:r>
+        <w:rPr>
+          <w:rFonts w:ascii="Times New Roman" w:eastAsia="Times New Roman" w:hAnsi="Times New Roman" w:cs="Times New Roman"/>
+          <w:color w:val="212529"/>
+          <w:sz w:val="24"/>
+          <w:szCs w:val="24"/>
+        </w:rPr>
+        <w:t>DevOps</w:t>
+      </w:r>
+      <w:proofErr w:type="spellEnd"/>
+      <w:r>
+        <w:rPr>
+          <w:rFonts w:ascii="Times New Roman" w:eastAsia="Times New Roman" w:hAnsi="Times New Roman" w:cs="Times New Roman"/>
+          <w:color w:val="212529"/>
+          <w:sz w:val="24"/>
+          <w:szCs w:val="24"/>
+        </w:rPr>
+        <w:t>?</w:t>
       </w:r>
     </w:p>
     <w:p>
@@ -2288,7 +3322,107 @@
           <w:sz w:val="24"/>
           <w:szCs w:val="24"/>
         </w:rPr>
-        <w:t>A compound of development (Dev) and operations (Ops), DevOps is the union of people, process, and technology to continually provide value to customers. DevOps enables formerly siloed roles—development, IT operations, quality engineering, and security—to coordinate and collaborate to produce better, more reliable products. By adopting a DevOps culture along with DevOps practices and tools, teams gain the ability to better respond to customer needs, increase confidence in the applications they build, and achieve business goals faster.</w:t>
+        <w:t xml:space="preserve">A compound of development (Dev) and operations (Ops), </w:t>
+      </w:r>
+      <w:proofErr w:type="spellStart"/>
+      <w:r>
+        <w:rPr>
+          <w:rFonts w:ascii="Times New Roman" w:eastAsia="Times New Roman" w:hAnsi="Times New Roman" w:cs="Times New Roman"/>
+          <w:color w:val="212529"/>
+          <w:sz w:val="24"/>
+          <w:szCs w:val="24"/>
+        </w:rPr>
+        <w:t>DevOps</w:t>
+      </w:r>
+      <w:proofErr w:type="spellEnd"/>
+      <w:r>
+        <w:rPr>
+          <w:rFonts w:ascii="Times New Roman" w:eastAsia="Times New Roman" w:hAnsi="Times New Roman" w:cs="Times New Roman"/>
+          <w:color w:val="212529"/>
+          <w:sz w:val="24"/>
+          <w:szCs w:val="24"/>
+        </w:rPr>
+        <w:t xml:space="preserve"> is the union of people, process, and technology to continually provide value to customers. </w:t>
+      </w:r>
+      <w:proofErr w:type="spellStart"/>
+      <w:r>
+        <w:rPr>
+          <w:rFonts w:ascii="Times New Roman" w:eastAsia="Times New Roman" w:hAnsi="Times New Roman" w:cs="Times New Roman"/>
+          <w:color w:val="212529"/>
+          <w:sz w:val="24"/>
+          <w:szCs w:val="24"/>
+        </w:rPr>
+        <w:t>DevOps</w:t>
+      </w:r>
+      <w:proofErr w:type="spellEnd"/>
+      <w:r>
+        <w:rPr>
+          <w:rFonts w:ascii="Times New Roman" w:eastAsia="Times New Roman" w:hAnsi="Times New Roman" w:cs="Times New Roman"/>
+          <w:color w:val="212529"/>
+          <w:sz w:val="24"/>
+          <w:szCs w:val="24"/>
+        </w:rPr>
+        <w:t xml:space="preserve"> enables formerly </w:t>
+      </w:r>
+      <w:proofErr w:type="spellStart"/>
+      <w:r>
+        <w:rPr>
+          <w:rFonts w:ascii="Times New Roman" w:eastAsia="Times New Roman" w:hAnsi="Times New Roman" w:cs="Times New Roman"/>
+          <w:color w:val="212529"/>
+          <w:sz w:val="24"/>
+          <w:szCs w:val="24"/>
+        </w:rPr>
+        <w:t>siloed</w:t>
+      </w:r>
+      <w:proofErr w:type="spellEnd"/>
+      <w:r>
+        <w:rPr>
+          <w:rFonts w:ascii="Times New Roman" w:eastAsia="Times New Roman" w:hAnsi="Times New Roman" w:cs="Times New Roman"/>
+          <w:color w:val="212529"/>
+          <w:sz w:val="24"/>
+          <w:szCs w:val="24"/>
+        </w:rPr>
+        <w:t xml:space="preserve"> roles—development, IT operations, quality engineering, and security—to coordinate and collaborate to produce better, more reliable products. By adopting a </w:t>
+      </w:r>
+      <w:proofErr w:type="spellStart"/>
+      <w:r>
+        <w:rPr>
+          <w:rFonts w:ascii="Times New Roman" w:eastAsia="Times New Roman" w:hAnsi="Times New Roman" w:cs="Times New Roman"/>
+          <w:color w:val="212529"/>
+          <w:sz w:val="24"/>
+          <w:szCs w:val="24"/>
+        </w:rPr>
+        <w:t>DevOps</w:t>
+      </w:r>
+      <w:proofErr w:type="spellEnd"/>
+      <w:r>
+        <w:rPr>
+          <w:rFonts w:ascii="Times New Roman" w:eastAsia="Times New Roman" w:hAnsi="Times New Roman" w:cs="Times New Roman"/>
+          <w:color w:val="212529"/>
+          <w:sz w:val="24"/>
+          <w:szCs w:val="24"/>
+        </w:rPr>
+        <w:t xml:space="preserve"> culture along with </w:t>
+      </w:r>
+      <w:proofErr w:type="spellStart"/>
+      <w:r>
+        <w:rPr>
+          <w:rFonts w:ascii="Times New Roman" w:eastAsia="Times New Roman" w:hAnsi="Times New Roman" w:cs="Times New Roman"/>
+          <w:color w:val="212529"/>
+          <w:sz w:val="24"/>
+          <w:szCs w:val="24"/>
+        </w:rPr>
+        <w:t>DevOps</w:t>
+      </w:r>
+      <w:proofErr w:type="spellEnd"/>
+      <w:r>
+        <w:rPr>
+          <w:rFonts w:ascii="Times New Roman" w:eastAsia="Times New Roman" w:hAnsi="Times New Roman" w:cs="Times New Roman"/>
+          <w:color w:val="212529"/>
+          <w:sz w:val="24"/>
+          <w:szCs w:val="24"/>
+        </w:rPr>
+        <w:t xml:space="preserve"> practices and tools, teams gain the ability to better respond to customer needs, increase confidence in the applications they build, and achieve business goals faster.</w:t>
       </w:r>
     </w:p>
     <w:p>
@@ -2393,7 +3527,47 @@
           <w:sz w:val="24"/>
           <w:szCs w:val="24"/>
         </w:rPr>
-        <w:t>Here at Devtegrate, we have an objective to Develop, Integrate and deploy multi-directional technical services to our clients. Businesses that adopt DevOps tools benefit in many ways: Accelerating time to market, Adapting to the market and competition, Maintaining system stability and reliability, improving the mean time to recovery.</w:t>
+        <w:t xml:space="preserve">Here at </w:t>
+      </w:r>
+      <w:proofErr w:type="spellStart"/>
+      <w:r>
+        <w:rPr>
+          <w:rFonts w:ascii="Times New Roman" w:eastAsia="Times New Roman" w:hAnsi="Times New Roman" w:cs="Times New Roman"/>
+          <w:color w:val="212529"/>
+          <w:sz w:val="24"/>
+          <w:szCs w:val="24"/>
+        </w:rPr>
+        <w:t>Devtegrate</w:t>
+      </w:r>
+      <w:proofErr w:type="spellEnd"/>
+      <w:r>
+        <w:rPr>
+          <w:rFonts w:ascii="Times New Roman" w:eastAsia="Times New Roman" w:hAnsi="Times New Roman" w:cs="Times New Roman"/>
+          <w:color w:val="212529"/>
+          <w:sz w:val="24"/>
+          <w:szCs w:val="24"/>
+        </w:rPr>
+        <w:t xml:space="preserve">, we have an objective to Develop, Integrate and deploy multi-directional technical services to our clients. Businesses that adopt </w:t>
+      </w:r>
+      <w:proofErr w:type="spellStart"/>
+      <w:r>
+        <w:rPr>
+          <w:rFonts w:ascii="Times New Roman" w:eastAsia="Times New Roman" w:hAnsi="Times New Roman" w:cs="Times New Roman"/>
+          <w:color w:val="212529"/>
+          <w:sz w:val="24"/>
+          <w:szCs w:val="24"/>
+        </w:rPr>
+        <w:t>DevOps</w:t>
+      </w:r>
+      <w:proofErr w:type="spellEnd"/>
+      <w:r>
+        <w:rPr>
+          <w:rFonts w:ascii="Times New Roman" w:eastAsia="Times New Roman" w:hAnsi="Times New Roman" w:cs="Times New Roman"/>
+          <w:color w:val="212529"/>
+          <w:sz w:val="24"/>
+          <w:szCs w:val="24"/>
+        </w:rPr>
+        <w:t xml:space="preserve"> tools benefit in many ways: Accelerating time to market, Adapting to the market and competition, Maintaining system stability and reliability, improving the mean time to recovery.</w:t>
       </w:r>
     </w:p>
     <w:p>
@@ -2414,7 +3588,27 @@
           <w:sz w:val="24"/>
           <w:szCs w:val="24"/>
         </w:rPr>
-        <w:t>How to integrate and utilize various DevOps tools?</w:t>
+        <w:t xml:space="preserve">How to integrate and utilize various </w:t>
+      </w:r>
+      <w:proofErr w:type="spellStart"/>
+      <w:r>
+        <w:rPr>
+          <w:rFonts w:ascii="Times New Roman" w:eastAsia="Times New Roman" w:hAnsi="Times New Roman" w:cs="Times New Roman"/>
+          <w:color w:val="212529"/>
+          <w:sz w:val="24"/>
+          <w:szCs w:val="24"/>
+        </w:rPr>
+        <w:t>DevOps</w:t>
+      </w:r>
+      <w:proofErr w:type="spellEnd"/>
+      <w:r>
+        <w:rPr>
+          <w:rFonts w:ascii="Times New Roman" w:eastAsia="Times New Roman" w:hAnsi="Times New Roman" w:cs="Times New Roman"/>
+          <w:color w:val="212529"/>
+          <w:sz w:val="24"/>
+          <w:szCs w:val="24"/>
+        </w:rPr>
+        <w:t xml:space="preserve"> tools?</w:t>
       </w:r>
     </w:p>
     <w:p>
@@ -2458,7 +3652,27 @@
           <w:sz w:val="24"/>
           <w:szCs w:val="24"/>
         </w:rPr>
-        <w:t>Once you contact us, we will begin consulting with you on the best ways to incorporate DevOps into your business operations.</w:t>
+        <w:t xml:space="preserve">Once you contact us, we will begin consulting with you on the best ways to incorporate </w:t>
+      </w:r>
+      <w:proofErr w:type="spellStart"/>
+      <w:r>
+        <w:rPr>
+          <w:rFonts w:ascii="Times New Roman" w:eastAsia="Times New Roman" w:hAnsi="Times New Roman" w:cs="Times New Roman"/>
+          <w:color w:val="212529"/>
+          <w:sz w:val="24"/>
+          <w:szCs w:val="24"/>
+        </w:rPr>
+        <w:t>DevOps</w:t>
+      </w:r>
+      <w:proofErr w:type="spellEnd"/>
+      <w:r>
+        <w:rPr>
+          <w:rFonts w:ascii="Times New Roman" w:eastAsia="Times New Roman" w:hAnsi="Times New Roman" w:cs="Times New Roman"/>
+          <w:color w:val="212529"/>
+          <w:sz w:val="24"/>
+          <w:szCs w:val="24"/>
+        </w:rPr>
+        <w:t xml:space="preserve"> into your business operations.</w:t>
       </w:r>
     </w:p>
     <w:p>
@@ -2472,15 +3686,28 @@
           <w:szCs w:val="24"/>
         </w:rPr>
       </w:pPr>
-      <w:r>
-        <w:rPr>
-          <w:rFonts w:ascii="Times New Roman" w:eastAsia="Times New Roman" w:hAnsi="Times New Roman" w:cs="Times New Roman"/>
-          <w:color w:val="212529"/>
-          <w:sz w:val="24"/>
-          <w:szCs w:val="24"/>
-        </w:rPr>
-        <w:t>Devtegrate Position in the Changing Tide of Technology?</w:t>
-      </w:r>
+      <w:proofErr w:type="spellStart"/>
+      <w:proofErr w:type="gramStart"/>
+      <w:r>
+        <w:rPr>
+          <w:rFonts w:ascii="Times New Roman" w:eastAsia="Times New Roman" w:hAnsi="Times New Roman" w:cs="Times New Roman"/>
+          <w:color w:val="212529"/>
+          <w:sz w:val="24"/>
+          <w:szCs w:val="24"/>
+        </w:rPr>
+        <w:t>Devtegrate</w:t>
+      </w:r>
+      <w:proofErr w:type="spellEnd"/>
+      <w:r>
+        <w:rPr>
+          <w:rFonts w:ascii="Times New Roman" w:eastAsia="Times New Roman" w:hAnsi="Times New Roman" w:cs="Times New Roman"/>
+          <w:color w:val="212529"/>
+          <w:sz w:val="24"/>
+          <w:szCs w:val="24"/>
+        </w:rPr>
+        <w:t xml:space="preserve"> Position in the Changing Tide of Technology?</w:t>
+      </w:r>
+      <w:proofErr w:type="gramEnd"/>
     </w:p>
     <w:p>
       <w:pPr>
@@ -2541,7 +3768,27 @@
           <w:sz w:val="24"/>
           <w:szCs w:val="24"/>
         </w:rPr>
-        <w:t xml:space="preserve"> Devtegrate continues to make advances contributing its quota to this Technological evolution</w:t>
+        <w:t xml:space="preserve"> </w:t>
+      </w:r>
+      <w:proofErr w:type="spellStart"/>
+      <w:r>
+        <w:rPr>
+          <w:rFonts w:ascii="Times New Roman" w:eastAsia="Times New Roman" w:hAnsi="Times New Roman" w:cs="Times New Roman"/>
+          <w:color w:val="212529"/>
+          <w:sz w:val="24"/>
+          <w:szCs w:val="24"/>
+        </w:rPr>
+        <w:t>Devtegrate</w:t>
+      </w:r>
+      <w:proofErr w:type="spellEnd"/>
+      <w:r>
+        <w:rPr>
+          <w:rFonts w:ascii="Times New Roman" w:eastAsia="Times New Roman" w:hAnsi="Times New Roman" w:cs="Times New Roman"/>
+          <w:color w:val="212529"/>
+          <w:sz w:val="24"/>
+          <w:szCs w:val="24"/>
+        </w:rPr>
+        <w:t xml:space="preserve"> continues to make advances contributing its quota to this Technological evolution</w:t>
       </w:r>
     </w:p>
     <w:p>
@@ -2555,15 +3802,28 @@
           <w:szCs w:val="24"/>
         </w:rPr>
       </w:pPr>
-      <w:r>
-        <w:rPr>
-          <w:rFonts w:ascii="Times New Roman" w:eastAsia="Times New Roman" w:hAnsi="Times New Roman" w:cs="Times New Roman"/>
-          <w:color w:val="212529"/>
-          <w:sz w:val="24"/>
-          <w:szCs w:val="24"/>
-        </w:rPr>
-        <w:t>Devtegrate Clients and Portfolio?</w:t>
-      </w:r>
+      <w:proofErr w:type="spellStart"/>
+      <w:proofErr w:type="gramStart"/>
+      <w:r>
+        <w:rPr>
+          <w:rFonts w:ascii="Times New Roman" w:eastAsia="Times New Roman" w:hAnsi="Times New Roman" w:cs="Times New Roman"/>
+          <w:color w:val="212529"/>
+          <w:sz w:val="24"/>
+          <w:szCs w:val="24"/>
+        </w:rPr>
+        <w:t>Devtegrate</w:t>
+      </w:r>
+      <w:proofErr w:type="spellEnd"/>
+      <w:r>
+        <w:rPr>
+          <w:rFonts w:ascii="Times New Roman" w:eastAsia="Times New Roman" w:hAnsi="Times New Roman" w:cs="Times New Roman"/>
+          <w:color w:val="212529"/>
+          <w:sz w:val="24"/>
+          <w:szCs w:val="24"/>
+        </w:rPr>
+        <w:t xml:space="preserve"> Clients and Portfolio?</w:t>
+      </w:r>
+      <w:proofErr w:type="gramEnd"/>
     </w:p>
     <w:p>
       <w:pPr>
@@ -2599,14 +3859,25 @@
           <w:szCs w:val="24"/>
         </w:rPr>
       </w:pPr>
-      <w:r>
-        <w:rPr>
-          <w:rFonts w:ascii="Times New Roman" w:eastAsia="Times New Roman" w:hAnsi="Times New Roman" w:cs="Times New Roman"/>
-          <w:color w:val="212529"/>
-          <w:sz w:val="24"/>
-          <w:szCs w:val="24"/>
-        </w:rPr>
-        <w:t xml:space="preserve">Devtegrate boost of a wide array of professional and multi-million dollar companies, and organization well satisfied with the service provided. One of such company </w:t>
+      <w:proofErr w:type="spellStart"/>
+      <w:r>
+        <w:rPr>
+          <w:rFonts w:ascii="Times New Roman" w:eastAsia="Times New Roman" w:hAnsi="Times New Roman" w:cs="Times New Roman"/>
+          <w:color w:val="212529"/>
+          <w:sz w:val="24"/>
+          <w:szCs w:val="24"/>
+        </w:rPr>
+        <w:t>Devtegrate</w:t>
+      </w:r>
+      <w:proofErr w:type="spellEnd"/>
+      <w:r>
+        <w:rPr>
+          <w:rFonts w:ascii="Times New Roman" w:eastAsia="Times New Roman" w:hAnsi="Times New Roman" w:cs="Times New Roman"/>
+          <w:color w:val="212529"/>
+          <w:sz w:val="24"/>
+          <w:szCs w:val="24"/>
+        </w:rPr>
+        <w:t xml:space="preserve"> boost of a wide array of professional and multi-million dollar companies, and organization well satisfied with the service provided. One of such company </w:t>
       </w:r>
       <w:r>
         <w:rPr>
@@ -2638,15 +3909,37 @@
           <w:szCs w:val="24"/>
         </w:rPr>
       </w:pPr>
-      <w:r>
-        <w:rPr>
-          <w:rFonts w:ascii="Times New Roman" w:eastAsia="Times New Roman" w:hAnsi="Times New Roman" w:cs="Times New Roman"/>
-          <w:color w:val="212529"/>
-          <w:sz w:val="24"/>
-          <w:szCs w:val="24"/>
-        </w:rPr>
-        <w:t>Other Devtegrate Services?</w:t>
-      </w:r>
+      <w:proofErr w:type="gramStart"/>
+      <w:r>
+        <w:rPr>
+          <w:rFonts w:ascii="Times New Roman" w:eastAsia="Times New Roman" w:hAnsi="Times New Roman" w:cs="Times New Roman"/>
+          <w:color w:val="212529"/>
+          <w:sz w:val="24"/>
+          <w:szCs w:val="24"/>
+        </w:rPr>
+        <w:t xml:space="preserve">Other </w:t>
+      </w:r>
+      <w:proofErr w:type="spellStart"/>
+      <w:r>
+        <w:rPr>
+          <w:rFonts w:ascii="Times New Roman" w:eastAsia="Times New Roman" w:hAnsi="Times New Roman" w:cs="Times New Roman"/>
+          <w:color w:val="212529"/>
+          <w:sz w:val="24"/>
+          <w:szCs w:val="24"/>
+        </w:rPr>
+        <w:t>Devtegrate</w:t>
+      </w:r>
+      <w:proofErr w:type="spellEnd"/>
+      <w:r>
+        <w:rPr>
+          <w:rFonts w:ascii="Times New Roman" w:eastAsia="Times New Roman" w:hAnsi="Times New Roman" w:cs="Times New Roman"/>
+          <w:color w:val="212529"/>
+          <w:sz w:val="24"/>
+          <w:szCs w:val="24"/>
+        </w:rPr>
+        <w:t xml:space="preserve"> Services?</w:t>
+      </w:r>
+      <w:proofErr w:type="gramEnd"/>
     </w:p>
     <w:p>
       <w:pPr>
@@ -2683,14 +3976,65 @@
           <w:szCs w:val="24"/>
         </w:rPr>
       </w:pPr>
-      <w:r>
-        <w:rPr>
-          <w:rFonts w:ascii="Times New Roman" w:eastAsia="Times New Roman" w:hAnsi="Times New Roman" w:cs="Times New Roman"/>
-          <w:color w:val="212529"/>
-          <w:sz w:val="24"/>
-          <w:szCs w:val="24"/>
-        </w:rPr>
-        <w:t>DevOps, Automation and Cloud Services, however not limited to this services as Devtegrate boost of a variety of Professional Service in the Technological field with the aim to solve organizational problems through advance technological means.</w:t>
+      <w:proofErr w:type="spellStart"/>
+      <w:r>
+        <w:rPr>
+          <w:rFonts w:ascii="Times New Roman" w:eastAsia="Times New Roman" w:hAnsi="Times New Roman" w:cs="Times New Roman"/>
+          <w:color w:val="212529"/>
+          <w:sz w:val="24"/>
+          <w:szCs w:val="24"/>
+        </w:rPr>
+        <w:t>DevOps</w:t>
+      </w:r>
+      <w:proofErr w:type="spellEnd"/>
+      <w:r>
+        <w:rPr>
+          <w:rFonts w:ascii="Times New Roman" w:eastAsia="Times New Roman" w:hAnsi="Times New Roman" w:cs="Times New Roman"/>
+          <w:color w:val="212529"/>
+          <w:sz w:val="24"/>
+          <w:szCs w:val="24"/>
+        </w:rPr>
+        <w:t xml:space="preserve">, Automation and Cloud Services, however not limited to </w:t>
+      </w:r>
+      <w:proofErr w:type="gramStart"/>
+      <w:r>
+        <w:rPr>
+          <w:rFonts w:ascii="Times New Roman" w:eastAsia="Times New Roman" w:hAnsi="Times New Roman" w:cs="Times New Roman"/>
+          <w:color w:val="212529"/>
+          <w:sz w:val="24"/>
+          <w:szCs w:val="24"/>
+        </w:rPr>
+        <w:t>this services</w:t>
+      </w:r>
+      <w:proofErr w:type="gramEnd"/>
+      <w:r>
+        <w:rPr>
+          <w:rFonts w:ascii="Times New Roman" w:eastAsia="Times New Roman" w:hAnsi="Times New Roman" w:cs="Times New Roman"/>
+          <w:color w:val="212529"/>
+          <w:sz w:val="24"/>
+          <w:szCs w:val="24"/>
+        </w:rPr>
+        <w:t xml:space="preserve"> as </w:t>
+      </w:r>
+      <w:proofErr w:type="spellStart"/>
+      <w:r>
+        <w:rPr>
+          <w:rFonts w:ascii="Times New Roman" w:eastAsia="Times New Roman" w:hAnsi="Times New Roman" w:cs="Times New Roman"/>
+          <w:color w:val="212529"/>
+          <w:sz w:val="24"/>
+          <w:szCs w:val="24"/>
+        </w:rPr>
+        <w:t>Devtegrate</w:t>
+      </w:r>
+      <w:proofErr w:type="spellEnd"/>
+      <w:r>
+        <w:rPr>
+          <w:rFonts w:ascii="Times New Roman" w:eastAsia="Times New Roman" w:hAnsi="Times New Roman" w:cs="Times New Roman"/>
+          <w:color w:val="212529"/>
+          <w:sz w:val="24"/>
+          <w:szCs w:val="24"/>
+        </w:rPr>
+        <w:t xml:space="preserve"> boost of a variety of Professional Service in the Technological field with the aim to solve organizational problems through advance technological means.</w:t>
       </w:r>
     </w:p>
     <w:p>
@@ -2704,15 +4048,48 @@
           <w:szCs w:val="24"/>
         </w:rPr>
       </w:pPr>
-      <w:r>
-        <w:rPr>
-          <w:rFonts w:ascii="Times New Roman" w:eastAsia="Times New Roman" w:hAnsi="Times New Roman" w:cs="Times New Roman"/>
-          <w:color w:val="212529"/>
-          <w:sz w:val="24"/>
-          <w:szCs w:val="24"/>
-        </w:rPr>
-        <w:t>Devtegrate Timeframe for Servie Completion and Delivery?</w:t>
-      </w:r>
+      <w:proofErr w:type="spellStart"/>
+      <w:proofErr w:type="gramStart"/>
+      <w:r>
+        <w:rPr>
+          <w:rFonts w:ascii="Times New Roman" w:eastAsia="Times New Roman" w:hAnsi="Times New Roman" w:cs="Times New Roman"/>
+          <w:color w:val="212529"/>
+          <w:sz w:val="24"/>
+          <w:szCs w:val="24"/>
+        </w:rPr>
+        <w:t>Devtegrate</w:t>
+      </w:r>
+      <w:proofErr w:type="spellEnd"/>
+      <w:r>
+        <w:rPr>
+          <w:rFonts w:ascii="Times New Roman" w:eastAsia="Times New Roman" w:hAnsi="Times New Roman" w:cs="Times New Roman"/>
+          <w:color w:val="212529"/>
+          <w:sz w:val="24"/>
+          <w:szCs w:val="24"/>
+        </w:rPr>
+        <w:t xml:space="preserve"> Timeframe for </w:t>
+      </w:r>
+      <w:proofErr w:type="spellStart"/>
+      <w:r>
+        <w:rPr>
+          <w:rFonts w:ascii="Times New Roman" w:eastAsia="Times New Roman" w:hAnsi="Times New Roman" w:cs="Times New Roman"/>
+          <w:color w:val="212529"/>
+          <w:sz w:val="24"/>
+          <w:szCs w:val="24"/>
+        </w:rPr>
+        <w:t>Servie</w:t>
+      </w:r>
+      <w:proofErr w:type="spellEnd"/>
+      <w:r>
+        <w:rPr>
+          <w:rFonts w:ascii="Times New Roman" w:eastAsia="Times New Roman" w:hAnsi="Times New Roman" w:cs="Times New Roman"/>
+          <w:color w:val="212529"/>
+          <w:sz w:val="24"/>
+          <w:szCs w:val="24"/>
+        </w:rPr>
+        <w:t xml:space="preserve"> Completion and Delivery?</w:t>
+      </w:r>
+      <w:proofErr w:type="gramEnd"/>
     </w:p>
     <w:p>
       <w:pPr>
@@ -2748,14 +4125,25 @@
           <w:szCs w:val="24"/>
         </w:rPr>
       </w:pPr>
-      <w:r>
-        <w:rPr>
-          <w:rFonts w:ascii="Times New Roman" w:eastAsia="Times New Roman" w:hAnsi="Times New Roman" w:cs="Times New Roman"/>
-          <w:color w:val="212529"/>
-          <w:sz w:val="24"/>
-          <w:szCs w:val="24"/>
-        </w:rPr>
-        <w:t xml:space="preserve">Devtegrate offers the best service in the cloud sphere with a dynamic team of professionals made up of multinationals from various countries </w:t>
+      <w:proofErr w:type="spellStart"/>
+      <w:r>
+        <w:rPr>
+          <w:rFonts w:ascii="Times New Roman" w:eastAsia="Times New Roman" w:hAnsi="Times New Roman" w:cs="Times New Roman"/>
+          <w:color w:val="212529"/>
+          <w:sz w:val="24"/>
+          <w:szCs w:val="24"/>
+        </w:rPr>
+        <w:t>Devtegrate</w:t>
+      </w:r>
+      <w:proofErr w:type="spellEnd"/>
+      <w:r>
+        <w:rPr>
+          <w:rFonts w:ascii="Times New Roman" w:eastAsia="Times New Roman" w:hAnsi="Times New Roman" w:cs="Times New Roman"/>
+          <w:color w:val="212529"/>
+          <w:sz w:val="24"/>
+          <w:szCs w:val="24"/>
+        </w:rPr>
+        <w:t xml:space="preserve"> offers the best service in the cloud sphere with a dynamic team of professionals made up of multinationals from various countries </w:t>
       </w:r>
       <w:r>
         <w:rPr>
@@ -2826,7 +4214,27 @@
           <w:sz w:val="24"/>
           <w:szCs w:val="24"/>
         </w:rPr>
-        <w:t xml:space="preserve"> delivery, schedule an appointment with Devtegrate by following the link provided below.</w:t>
+        <w:t xml:space="preserve"> delivery, schedule an appointment with </w:t>
+      </w:r>
+      <w:proofErr w:type="spellStart"/>
+      <w:r>
+        <w:rPr>
+          <w:rFonts w:ascii="Times New Roman" w:eastAsia="Times New Roman" w:hAnsi="Times New Roman" w:cs="Times New Roman"/>
+          <w:color w:val="212529"/>
+          <w:sz w:val="24"/>
+          <w:szCs w:val="24"/>
+        </w:rPr>
+        <w:t>Devtegrate</w:t>
+      </w:r>
+      <w:proofErr w:type="spellEnd"/>
+      <w:r>
+        <w:rPr>
+          <w:rFonts w:ascii="Times New Roman" w:eastAsia="Times New Roman" w:hAnsi="Times New Roman" w:cs="Times New Roman"/>
+          <w:color w:val="212529"/>
+          <w:sz w:val="24"/>
+          <w:szCs w:val="24"/>
+        </w:rPr>
+        <w:t xml:space="preserve"> by following the link provided below.</w:t>
       </w:r>
     </w:p>
     <w:p>
@@ -2882,14 +4290,25 @@
         </w:rPr>
         <w:t xml:space="preserve">Contact </w:t>
       </w:r>
-      <w:r>
-        <w:rPr>
-          <w:rFonts w:ascii="Times New Roman" w:eastAsia="Times New Roman" w:hAnsi="Times New Roman" w:cs="Times New Roman"/>
-          <w:color w:val="212529"/>
-          <w:sz w:val="24"/>
-          <w:szCs w:val="24"/>
-        </w:rPr>
-        <w:t xml:space="preserve">Devtegrate </w:t>
+      <w:proofErr w:type="spellStart"/>
+      <w:r>
+        <w:rPr>
+          <w:rFonts w:ascii="Times New Roman" w:eastAsia="Times New Roman" w:hAnsi="Times New Roman" w:cs="Times New Roman"/>
+          <w:color w:val="212529"/>
+          <w:sz w:val="24"/>
+          <w:szCs w:val="24"/>
+        </w:rPr>
+        <w:t>Devtegrate</w:t>
+      </w:r>
+      <w:proofErr w:type="spellEnd"/>
+      <w:r>
+        <w:rPr>
+          <w:rFonts w:ascii="Times New Roman" w:eastAsia="Times New Roman" w:hAnsi="Times New Roman" w:cs="Times New Roman"/>
+          <w:color w:val="212529"/>
+          <w:sz w:val="24"/>
+          <w:szCs w:val="24"/>
+        </w:rPr>
+        <w:t xml:space="preserve"> </w:t>
       </w:r>
       <w:r>
         <w:rPr>
@@ -2950,19 +4369,49 @@
           <w:sz w:val="24"/>
           <w:szCs w:val="24"/>
         </w:rPr>
-        <w:t>You can reach Devtegrate on various Social Media platforms ranging from Facebook to Twitter and Instagram at the User Details provided below.</w:t>
-      </w:r>
-    </w:p>
-    <w:p>
-      <w:pPr>
-        <w:spacing w:line="240" w:lineRule="auto"/>
-        <w:rPr>
-          <w:rFonts w:ascii="Times New Roman" w:eastAsia="Times New Roman" w:hAnsi="Times New Roman" w:cs="Times New Roman"/>
-          <w:color w:val="202124"/>
-          <w:sz w:val="24"/>
-          <w:szCs w:val="24"/>
-        </w:rPr>
-      </w:pPr>
+        <w:t xml:space="preserve">You can reach </w:t>
+      </w:r>
+      <w:proofErr w:type="spellStart"/>
+      <w:r>
+        <w:rPr>
+          <w:rFonts w:ascii="Times New Roman" w:eastAsia="Times New Roman" w:hAnsi="Times New Roman" w:cs="Times New Roman"/>
+          <w:color w:val="202124"/>
+          <w:sz w:val="24"/>
+          <w:szCs w:val="24"/>
+        </w:rPr>
+        <w:t>Devtegrate</w:t>
+      </w:r>
+      <w:proofErr w:type="spellEnd"/>
+      <w:r>
+        <w:rPr>
+          <w:rFonts w:ascii="Times New Roman" w:eastAsia="Times New Roman" w:hAnsi="Times New Roman" w:cs="Times New Roman"/>
+          <w:color w:val="202124"/>
+          <w:sz w:val="24"/>
+          <w:szCs w:val="24"/>
+        </w:rPr>
+        <w:t xml:space="preserve"> on various Social Media platforms ranging from </w:t>
+      </w:r>
+      <w:proofErr w:type="spellStart"/>
+      <w:r>
+        <w:rPr>
+          <w:rFonts w:ascii="Times New Roman" w:eastAsia="Times New Roman" w:hAnsi="Times New Roman" w:cs="Times New Roman"/>
+          <w:color w:val="202124"/>
+          <w:sz w:val="24"/>
+          <w:szCs w:val="24"/>
+        </w:rPr>
+        <w:t>Facebook</w:t>
+      </w:r>
+      <w:proofErr w:type="spellEnd"/>
+      <w:r>
+        <w:rPr>
+          <w:rFonts w:ascii="Times New Roman" w:eastAsia="Times New Roman" w:hAnsi="Times New Roman" w:cs="Times New Roman"/>
+          <w:color w:val="202124"/>
+          <w:sz w:val="24"/>
+          <w:szCs w:val="24"/>
+        </w:rPr>
+        <w:t xml:space="preserve"> to Twitter and </w:t>
+      </w:r>
+      <w:proofErr w:type="spellStart"/>
       <w:r>
         <w:rPr>
           <w:rFonts w:ascii="Times New Roman" w:eastAsia="Times New Roman" w:hAnsi="Times New Roman" w:cs="Times New Roman"/>
@@ -2972,6 +4421,38 @@
         </w:rPr>
         <w:t>Instagram</w:t>
       </w:r>
+      <w:proofErr w:type="spellEnd"/>
+      <w:r>
+        <w:rPr>
+          <w:rFonts w:ascii="Times New Roman" w:eastAsia="Times New Roman" w:hAnsi="Times New Roman" w:cs="Times New Roman"/>
+          <w:color w:val="202124"/>
+          <w:sz w:val="24"/>
+          <w:szCs w:val="24"/>
+        </w:rPr>
+        <w:t xml:space="preserve"> at the User Details provided below.</w:t>
+      </w:r>
+    </w:p>
+    <w:p>
+      <w:pPr>
+        <w:spacing w:line="240" w:lineRule="auto"/>
+        <w:rPr>
+          <w:rFonts w:ascii="Times New Roman" w:eastAsia="Times New Roman" w:hAnsi="Times New Roman" w:cs="Times New Roman"/>
+          <w:color w:val="202124"/>
+          <w:sz w:val="24"/>
+          <w:szCs w:val="24"/>
+        </w:rPr>
+      </w:pPr>
+      <w:proofErr w:type="spellStart"/>
+      <w:r>
+        <w:rPr>
+          <w:rFonts w:ascii="Times New Roman" w:eastAsia="Times New Roman" w:hAnsi="Times New Roman" w:cs="Times New Roman"/>
+          <w:color w:val="202124"/>
+          <w:sz w:val="24"/>
+          <w:szCs w:val="24"/>
+        </w:rPr>
+        <w:t>Instagram</w:t>
+      </w:r>
+      <w:proofErr w:type="spellEnd"/>
     </w:p>
     <w:p>
       <w:pPr>
@@ -3003,6 +4484,7 @@
           <w:szCs w:val="24"/>
         </w:rPr>
       </w:pPr>
+      <w:proofErr w:type="spellStart"/>
       <w:r>
         <w:rPr>
           <w:rFonts w:ascii="Times New Roman" w:eastAsia="Times New Roman" w:hAnsi="Times New Roman" w:cs="Times New Roman"/>
@@ -3012,6 +4494,7 @@
         </w:rPr>
         <w:t>Facebook</w:t>
       </w:r>
+      <w:proofErr w:type="spellEnd"/>
     </w:p>
     <w:p>
       <w:pPr>
@@ -3179,14 +4662,99 @@
           <w:szCs w:val="24"/>
         </w:rPr>
       </w:pPr>
-      <w:r>
-        <w:rPr>
-          <w:rFonts w:ascii="Times New Roman" w:eastAsia="Times New Roman" w:hAnsi="Times New Roman" w:cs="Times New Roman"/>
-          <w:color w:val="202124"/>
-          <w:sz w:val="24"/>
-          <w:szCs w:val="24"/>
-        </w:rPr>
-        <w:t>Devtegrate is a US based Cloud Service Company, however involved in other spheres of technological expertise and technological solutions</w:t>
+      <w:proofErr w:type="spellStart"/>
+      <w:r>
+        <w:rPr>
+          <w:rFonts w:ascii="Times New Roman" w:eastAsia="Times New Roman" w:hAnsi="Times New Roman" w:cs="Times New Roman"/>
+          <w:color w:val="202124"/>
+          <w:sz w:val="24"/>
+          <w:szCs w:val="24"/>
+        </w:rPr>
+        <w:t>Devtegrate</w:t>
+      </w:r>
+      <w:proofErr w:type="spellEnd"/>
+      <w:r>
+        <w:rPr>
+          <w:rFonts w:ascii="Times New Roman" w:eastAsia="Times New Roman" w:hAnsi="Times New Roman" w:cs="Times New Roman"/>
+          <w:color w:val="202124"/>
+          <w:sz w:val="24"/>
+          <w:szCs w:val="24"/>
+        </w:rPr>
+        <w:t xml:space="preserve"> is a US based Cloud Service Company</w:t>
+      </w:r>
+      <w:r>
+        <w:rPr>
+          <w:rFonts w:ascii="Times New Roman" w:eastAsia="Times New Roman" w:hAnsi="Times New Roman" w:cs="Times New Roman"/>
+          <w:color w:val="202124"/>
+          <w:sz w:val="24"/>
+          <w:szCs w:val="24"/>
+        </w:rPr>
+        <w:t xml:space="preserve"> </w:t>
+      </w:r>
+      <w:r>
+        <w:rPr>
+          <w:rFonts w:ascii="Times New Roman" w:eastAsia="Times New Roman" w:hAnsi="Times New Roman" w:cs="Times New Roman"/>
+          <w:color w:val="202124"/>
+          <w:sz w:val="24"/>
+          <w:szCs w:val="24"/>
+        </w:rPr>
+        <w:t>specialize</w:t>
+      </w:r>
+      <w:r>
+        <w:rPr>
+          <w:rFonts w:ascii="Times New Roman" w:eastAsia="Times New Roman" w:hAnsi="Times New Roman" w:cs="Times New Roman"/>
+          <w:color w:val="202124"/>
+          <w:sz w:val="24"/>
+          <w:szCs w:val="24"/>
+        </w:rPr>
+        <w:t>d</w:t>
+      </w:r>
+      <w:r>
+        <w:rPr>
+          <w:rFonts w:ascii="Times New Roman" w:eastAsia="Times New Roman" w:hAnsi="Times New Roman" w:cs="Times New Roman"/>
+          <w:color w:val="202124"/>
+          <w:sz w:val="24"/>
+          <w:szCs w:val="24"/>
+        </w:rPr>
+        <w:t xml:space="preserve"> in the development of Clou</w:t>
+      </w:r>
+      <w:r>
+        <w:rPr>
+          <w:rFonts w:ascii="Times New Roman" w:eastAsia="Times New Roman" w:hAnsi="Times New Roman" w:cs="Times New Roman"/>
+          <w:color w:val="202124"/>
+          <w:sz w:val="24"/>
+          <w:szCs w:val="24"/>
+        </w:rPr>
+        <w:t xml:space="preserve">d Infrastructure, Automation and Deployment. </w:t>
+      </w:r>
+      <w:proofErr w:type="spellStart"/>
+      <w:r>
+        <w:rPr>
+          <w:rFonts w:ascii="Times New Roman" w:eastAsia="Times New Roman" w:hAnsi="Times New Roman" w:cs="Times New Roman"/>
+          <w:color w:val="202124"/>
+          <w:sz w:val="24"/>
+          <w:szCs w:val="24"/>
+        </w:rPr>
+        <w:t>Devtegrate</w:t>
+      </w:r>
+      <w:proofErr w:type="spellEnd"/>
+      <w:r>
+        <w:rPr>
+          <w:rFonts w:ascii="Times New Roman" w:eastAsia="Times New Roman" w:hAnsi="Times New Roman" w:cs="Times New Roman"/>
+          <w:color w:val="202124"/>
+          <w:sz w:val="24"/>
+          <w:szCs w:val="24"/>
+        </w:rPr>
+        <w:t xml:space="preserve"> is also </w:t>
+      </w:r>
+      <w:r>
+        <w:rPr>
+          <w:rFonts w:ascii="Times New Roman" w:eastAsia="Times New Roman" w:hAnsi="Times New Roman" w:cs="Times New Roman"/>
+          <w:color w:val="202124"/>
+          <w:sz w:val="24"/>
+          <w:szCs w:val="24"/>
+        </w:rPr>
+        <w:t>involved in other spheres of technological expertise and technological solutions</w:t>
       </w:r>
       <w:r>
         <w:rPr>
@@ -3204,10 +4772,2471 @@
         <w:rPr>
           <w:rFonts w:ascii="Times New Roman" w:eastAsia="Times New Roman" w:hAnsi="Times New Roman" w:cs="Times New Roman"/>
           <w:color w:val="202124"/>
-          <w:sz w:val="24"/>
-          <w:szCs w:val="24"/>
-        </w:rPr>
-      </w:pPr>
+          <w:sz w:val="36"/>
+          <w:szCs w:val="24"/>
+        </w:rPr>
+      </w:pPr>
+      <w:r>
+        <w:rPr>
+          <w:rFonts w:ascii="Times New Roman" w:eastAsia="Times New Roman" w:hAnsi="Times New Roman" w:cs="Times New Roman"/>
+          <w:color w:val="202124"/>
+          <w:sz w:val="36"/>
+          <w:szCs w:val="24"/>
+        </w:rPr>
+        <w:t>OR</w:t>
+      </w:r>
+    </w:p>
+    <w:p>
+      <w:pPr>
+        <w:spacing w:line="240" w:lineRule="auto"/>
+        <w:rPr>
+          <w:rFonts w:ascii="Times New Roman" w:eastAsia="Times New Roman" w:hAnsi="Times New Roman" w:cs="Times New Roman"/>
+          <w:color w:val="202124"/>
+          <w:sz w:val="24"/>
+          <w:szCs w:val="24"/>
+        </w:rPr>
+      </w:pPr>
+      <w:proofErr w:type="spellStart"/>
+      <w:r>
+        <w:rPr>
+          <w:rFonts w:ascii="Times New Roman" w:eastAsia="Times New Roman" w:hAnsi="Times New Roman" w:cs="Times New Roman"/>
+          <w:color w:val="202124"/>
+          <w:sz w:val="24"/>
+          <w:szCs w:val="24"/>
+        </w:rPr>
+        <w:t>DevOps</w:t>
+      </w:r>
+      <w:proofErr w:type="spellEnd"/>
+      <w:r>
+        <w:rPr>
+          <w:rFonts w:ascii="Times New Roman" w:eastAsia="Times New Roman" w:hAnsi="Times New Roman" w:cs="Times New Roman"/>
+          <w:color w:val="202124"/>
+          <w:sz w:val="24"/>
+          <w:szCs w:val="24"/>
+        </w:rPr>
+        <w:t>… Automation… Cloud Service…</w:t>
+      </w:r>
+    </w:p>
+    <w:p>
+      <w:pPr>
+        <w:spacing w:line="240" w:lineRule="auto"/>
+        <w:rPr>
+          <w:rFonts w:ascii="Times New Roman" w:eastAsia="Times New Roman" w:hAnsi="Times New Roman" w:cs="Times New Roman"/>
+          <w:color w:val="202124"/>
+          <w:sz w:val="24"/>
+          <w:szCs w:val="24"/>
+        </w:rPr>
+      </w:pPr>
+    </w:p>
+    <w:p>
+      <w:pPr>
+        <w:spacing w:line="240" w:lineRule="auto"/>
+        <w:rPr>
+          <w:rFonts w:ascii="Times New Roman" w:eastAsia="Times New Roman" w:hAnsi="Times New Roman" w:cs="Times New Roman"/>
+          <w:color w:val="202124"/>
+          <w:sz w:val="24"/>
+          <w:szCs w:val="24"/>
+        </w:rPr>
+      </w:pPr>
+    </w:p>
+    <w:p>
+      <w:pPr>
+        <w:spacing w:line="240" w:lineRule="auto"/>
+        <w:rPr>
+          <w:rFonts w:ascii="Times New Roman" w:eastAsia="Times New Roman" w:hAnsi="Times New Roman" w:cs="Times New Roman"/>
+          <w:color w:val="202124"/>
+          <w:sz w:val="24"/>
+          <w:szCs w:val="24"/>
+        </w:rPr>
+      </w:pPr>
+      <w:r>
+        <w:rPr>
+          <w:rFonts w:ascii="Times New Roman" w:eastAsia="Times New Roman" w:hAnsi="Times New Roman" w:cs="Times New Roman"/>
+          <w:color w:val="202124"/>
+          <w:sz w:val="24"/>
+          <w:szCs w:val="24"/>
+        </w:rPr>
+        <w:t xml:space="preserve">Twitter First Post: </w:t>
+      </w:r>
+    </w:p>
+    <w:p>
+      <w:pPr>
+        <w:shd w:val="clear" w:color="auto" w:fill="FFFFFF"/>
+        <w:spacing w:after="0" w:line="240" w:lineRule="auto"/>
+        <w:rPr>
+          <w:rFonts w:ascii="Segoe UI" w:eastAsia="Times New Roman" w:hAnsi="Segoe UI" w:cs="Segoe UI"/>
+          <w:color w:val="0F1419"/>
+          <w:sz w:val="37"/>
+          <w:szCs w:val="37"/>
+        </w:rPr>
+      </w:pPr>
+      <w:proofErr w:type="spellStart"/>
+      <w:r>
+        <w:rPr>
+          <w:rFonts w:ascii="Segoe UI" w:eastAsia="Times New Roman" w:hAnsi="Segoe UI" w:cs="Segoe UI"/>
+          <w:color w:val="0F1419"/>
+          <w:sz w:val="37"/>
+          <w:szCs w:val="37"/>
+        </w:rPr>
+        <w:t>Devtegrate</w:t>
+      </w:r>
+      <w:proofErr w:type="spellEnd"/>
+      <w:r>
+        <w:rPr>
+          <w:rFonts w:ascii="Segoe UI" w:eastAsia="Times New Roman" w:hAnsi="Segoe UI" w:cs="Segoe UI"/>
+          <w:color w:val="0F1419"/>
+          <w:sz w:val="37"/>
+          <w:szCs w:val="37"/>
+        </w:rPr>
+        <w:t xml:space="preserve"> is a US based Cloud Service Company specialized in the development of Cloud Infrastructure, Automation and Deployment. </w:t>
+      </w:r>
+      <w:proofErr w:type="spellStart"/>
+      <w:r>
+        <w:rPr>
+          <w:rFonts w:ascii="Segoe UI" w:eastAsia="Times New Roman" w:hAnsi="Segoe UI" w:cs="Segoe UI"/>
+          <w:color w:val="0F1419"/>
+          <w:sz w:val="37"/>
+          <w:szCs w:val="37"/>
+        </w:rPr>
+        <w:t>Devtegrate</w:t>
+      </w:r>
+      <w:proofErr w:type="spellEnd"/>
+      <w:r>
+        <w:rPr>
+          <w:rFonts w:ascii="Segoe UI" w:eastAsia="Times New Roman" w:hAnsi="Segoe UI" w:cs="Segoe UI"/>
+          <w:color w:val="0F1419"/>
+          <w:sz w:val="37"/>
+          <w:szCs w:val="37"/>
+        </w:rPr>
+        <w:t xml:space="preserve"> is also involved in other spheres of technological expertise and technological solutions.</w:t>
+      </w:r>
+    </w:p>
+    <w:p>
+      <w:pPr>
+        <w:shd w:val="clear" w:color="auto" w:fill="FFFFFF"/>
+        <w:spacing w:after="0" w:line="240" w:lineRule="auto"/>
+        <w:rPr>
+          <w:rFonts w:ascii="Segoe UI" w:eastAsia="Times New Roman" w:hAnsi="Segoe UI" w:cs="Segoe UI"/>
+          <w:color w:val="0F1419"/>
+          <w:sz w:val="37"/>
+          <w:szCs w:val="37"/>
+        </w:rPr>
+      </w:pPr>
+      <w:r>
+        <w:rPr>
+          <w:rFonts w:ascii="Segoe UI" w:eastAsia="Times New Roman" w:hAnsi="Segoe UI" w:cs="Segoe UI"/>
+          <w:color w:val="0F1419"/>
+          <w:sz w:val="37"/>
+          <w:szCs w:val="37"/>
+        </w:rPr>
+        <w:br/>
+      </w:r>
+    </w:p>
+    <w:p>
+      <w:pPr>
+        <w:shd w:val="clear" w:color="auto" w:fill="FFFFFF"/>
+        <w:spacing w:after="0" w:line="240" w:lineRule="auto"/>
+        <w:rPr>
+          <w:rFonts w:ascii="Segoe UI" w:eastAsia="Times New Roman" w:hAnsi="Segoe UI" w:cs="Segoe UI"/>
+          <w:color w:val="0F1419"/>
+          <w:sz w:val="37"/>
+          <w:szCs w:val="37"/>
+        </w:rPr>
+      </w:pPr>
+      <w:r>
+        <w:rPr>
+          <w:rFonts w:ascii="Segoe UI" w:eastAsia="Times New Roman" w:hAnsi="Segoe UI" w:cs="Segoe UI"/>
+          <w:color w:val="1D9BF0"/>
+          <w:sz w:val="37"/>
+          <w:szCs w:val="37"/>
+        </w:rPr>
+        <w:t>#</w:t>
+      </w:r>
+      <w:proofErr w:type="spellStart"/>
+      <w:r>
+        <w:rPr>
+          <w:rFonts w:ascii="Segoe UI" w:eastAsia="Times New Roman" w:hAnsi="Segoe UI" w:cs="Segoe UI"/>
+          <w:color w:val="1D9BF0"/>
+          <w:sz w:val="37"/>
+          <w:szCs w:val="37"/>
+        </w:rPr>
+        <w:t>CloudComputing</w:t>
+      </w:r>
+      <w:proofErr w:type="spellEnd"/>
+      <w:r>
+        <w:rPr>
+          <w:rFonts w:ascii="Segoe UI" w:eastAsia="Times New Roman" w:hAnsi="Segoe UI" w:cs="Segoe UI"/>
+          <w:color w:val="0F1419"/>
+          <w:sz w:val="37"/>
+          <w:szCs w:val="37"/>
+        </w:rPr>
+        <w:t xml:space="preserve"> </w:t>
+      </w:r>
+      <w:r>
+        <w:rPr>
+          <w:rFonts w:ascii="Segoe UI" w:eastAsia="Times New Roman" w:hAnsi="Segoe UI" w:cs="Segoe UI"/>
+          <w:color w:val="1D9BF0"/>
+          <w:sz w:val="37"/>
+          <w:szCs w:val="37"/>
+        </w:rPr>
+        <w:t>#</w:t>
+      </w:r>
+      <w:proofErr w:type="spellStart"/>
+      <w:r>
+        <w:rPr>
+          <w:rFonts w:ascii="Segoe UI" w:eastAsia="Times New Roman" w:hAnsi="Segoe UI" w:cs="Segoe UI"/>
+          <w:color w:val="1D9BF0"/>
+          <w:sz w:val="37"/>
+          <w:szCs w:val="37"/>
+        </w:rPr>
+        <w:t>AWSCommunity</w:t>
+      </w:r>
+      <w:proofErr w:type="spellEnd"/>
+      <w:r>
+        <w:rPr>
+          <w:rFonts w:ascii="Segoe UI" w:eastAsia="Times New Roman" w:hAnsi="Segoe UI" w:cs="Segoe UI"/>
+          <w:color w:val="0F1419"/>
+          <w:sz w:val="37"/>
+          <w:szCs w:val="37"/>
+        </w:rPr>
+        <w:t xml:space="preserve"> </w:t>
+      </w:r>
+      <w:r>
+        <w:rPr>
+          <w:rFonts w:ascii="Segoe UI" w:eastAsia="Times New Roman" w:hAnsi="Segoe UI" w:cs="Segoe UI"/>
+          <w:color w:val="1D9BF0"/>
+          <w:sz w:val="37"/>
+          <w:szCs w:val="37"/>
+        </w:rPr>
+        <w:t>#</w:t>
+      </w:r>
+      <w:proofErr w:type="spellStart"/>
+      <w:r>
+        <w:rPr>
+          <w:rFonts w:ascii="Segoe UI" w:eastAsia="Times New Roman" w:hAnsi="Segoe UI" w:cs="Segoe UI"/>
+          <w:color w:val="1D9BF0"/>
+          <w:sz w:val="37"/>
+          <w:szCs w:val="37"/>
+        </w:rPr>
+        <w:t>AzureHybrid</w:t>
+      </w:r>
+      <w:proofErr w:type="spellEnd"/>
+      <w:r>
+        <w:rPr>
+          <w:rFonts w:ascii="Segoe UI" w:eastAsia="Times New Roman" w:hAnsi="Segoe UI" w:cs="Segoe UI"/>
+          <w:color w:val="0F1419"/>
+          <w:sz w:val="37"/>
+          <w:szCs w:val="37"/>
+        </w:rPr>
+        <w:t xml:space="preserve"> </w:t>
+      </w:r>
+    </w:p>
+    <w:p>
+      <w:pPr>
+        <w:spacing w:line="240" w:lineRule="auto"/>
+        <w:rPr>
+          <w:rFonts w:ascii="Times New Roman" w:eastAsia="Times New Roman" w:hAnsi="Times New Roman" w:cs="Times New Roman"/>
+          <w:color w:val="202124"/>
+          <w:sz w:val="24"/>
+          <w:szCs w:val="24"/>
+        </w:rPr>
+      </w:pPr>
+    </w:p>
+    <w:p>
+      <w:pPr>
+        <w:spacing w:line="240" w:lineRule="auto"/>
+        <w:rPr>
+          <w:rFonts w:ascii="Times New Roman" w:eastAsia="Times New Roman" w:hAnsi="Times New Roman" w:cs="Times New Roman"/>
+          <w:color w:val="202124"/>
+          <w:sz w:val="24"/>
+          <w:szCs w:val="24"/>
+        </w:rPr>
+      </w:pPr>
+    </w:p>
+    <w:p>
+      <w:pPr>
+        <w:spacing w:line="240" w:lineRule="auto"/>
+        <w:rPr>
+          <w:rFonts w:ascii="Times New Roman" w:eastAsia="Times New Roman" w:hAnsi="Times New Roman" w:cs="Times New Roman"/>
+          <w:color w:val="202124"/>
+          <w:sz w:val="24"/>
+          <w:szCs w:val="24"/>
+        </w:rPr>
+      </w:pPr>
+    </w:p>
+    <w:p>
+      <w:pPr>
+        <w:spacing w:line="240" w:lineRule="auto"/>
+        <w:rPr>
+          <w:rFonts w:ascii="Times New Roman" w:eastAsia="Times New Roman" w:hAnsi="Times New Roman" w:cs="Times New Roman"/>
+          <w:color w:val="202124"/>
+          <w:sz w:val="24"/>
+          <w:szCs w:val="24"/>
+        </w:rPr>
+      </w:pPr>
+    </w:p>
+    <w:p>
+      <w:pPr>
+        <w:spacing w:line="240" w:lineRule="auto"/>
+        <w:rPr>
+          <w:rFonts w:ascii="Times New Roman" w:eastAsia="Times New Roman" w:hAnsi="Times New Roman" w:cs="Times New Roman"/>
+          <w:color w:val="202124"/>
+          <w:sz w:val="24"/>
+          <w:szCs w:val="24"/>
+        </w:rPr>
+      </w:pPr>
+    </w:p>
+    <w:p>
+      <w:pPr>
+        <w:spacing w:line="240" w:lineRule="auto"/>
+        <w:rPr>
+          <w:rFonts w:ascii="Times New Roman" w:eastAsia="Times New Roman" w:hAnsi="Times New Roman" w:cs="Times New Roman"/>
+          <w:color w:val="202124"/>
+          <w:sz w:val="24"/>
+          <w:szCs w:val="24"/>
+        </w:rPr>
+      </w:pPr>
+    </w:p>
+    <w:p>
+      <w:pPr>
+        <w:spacing w:line="240" w:lineRule="auto"/>
+        <w:rPr>
+          <w:rFonts w:ascii="Times New Roman" w:eastAsia="Times New Roman" w:hAnsi="Times New Roman" w:cs="Times New Roman"/>
+          <w:color w:val="202124"/>
+          <w:sz w:val="24"/>
+          <w:szCs w:val="24"/>
+        </w:rPr>
+      </w:pPr>
+    </w:p>
+    <w:p>
+      <w:pPr>
+        <w:spacing w:line="240" w:lineRule="auto"/>
+        <w:rPr>
+          <w:rFonts w:ascii="Times New Roman" w:eastAsia="Times New Roman" w:hAnsi="Times New Roman" w:cs="Times New Roman"/>
+          <w:color w:val="202124"/>
+          <w:sz w:val="24"/>
+          <w:szCs w:val="24"/>
+        </w:rPr>
+      </w:pPr>
+    </w:p>
+    <w:p>
+      <w:pPr>
+        <w:spacing w:line="240" w:lineRule="auto"/>
+        <w:rPr>
+          <w:rFonts w:ascii="Times New Roman" w:eastAsia="Times New Roman" w:hAnsi="Times New Roman" w:cs="Times New Roman"/>
+          <w:color w:val="202124"/>
+          <w:sz w:val="24"/>
+          <w:szCs w:val="24"/>
+        </w:rPr>
+      </w:pPr>
+    </w:p>
+    <w:p>
+      <w:pPr>
+        <w:spacing w:line="240" w:lineRule="auto"/>
+        <w:jc w:val="center"/>
+        <w:rPr>
+          <w:rFonts w:ascii="Times New Roman" w:eastAsia="Times New Roman" w:hAnsi="Times New Roman" w:cs="Times New Roman"/>
+          <w:b/>
+          <w:color w:val="202124"/>
+          <w:sz w:val="24"/>
+          <w:szCs w:val="24"/>
+        </w:rPr>
+      </w:pPr>
+      <w:r>
+        <w:rPr>
+          <w:rFonts w:ascii="Times New Roman" w:eastAsia="Times New Roman" w:hAnsi="Times New Roman" w:cs="Times New Roman"/>
+          <w:b/>
+          <w:color w:val="202124"/>
+          <w:sz w:val="24"/>
+          <w:szCs w:val="24"/>
+        </w:rPr>
+        <w:lastRenderedPageBreak/>
+        <w:t>ERROR HANDLING</w:t>
+      </w:r>
+    </w:p>
+    <w:p>
+      <w:pPr>
+        <w:spacing w:line="240" w:lineRule="auto"/>
+        <w:jc w:val="center"/>
+        <w:rPr>
+          <w:rFonts w:ascii="Times New Roman" w:eastAsia="Times New Roman" w:hAnsi="Times New Roman" w:cs="Times New Roman"/>
+          <w:b/>
+          <w:color w:val="202124"/>
+          <w:sz w:val="24"/>
+          <w:szCs w:val="24"/>
+        </w:rPr>
+      </w:pPr>
+    </w:p>
+    <w:p>
+      <w:pPr>
+        <w:spacing w:line="240" w:lineRule="auto"/>
+        <w:rPr>
+          <w:rFonts w:ascii="Times New Roman" w:eastAsia="Times New Roman" w:hAnsi="Times New Roman" w:cs="Times New Roman"/>
+          <w:color w:val="202124"/>
+          <w:sz w:val="24"/>
+          <w:szCs w:val="24"/>
+        </w:rPr>
+      </w:pPr>
+      <w:r>
+        <w:rPr>
+          <w:rFonts w:ascii="Times New Roman" w:eastAsia="Times New Roman" w:hAnsi="Times New Roman" w:cs="Times New Roman"/>
+          <w:color w:val="202124"/>
+          <w:sz w:val="24"/>
+          <w:szCs w:val="24"/>
+        </w:rPr>
+        <w:t xml:space="preserve">Error: </w:t>
+      </w:r>
+    </w:p>
+    <w:p>
+      <w:pPr>
+        <w:spacing w:line="240" w:lineRule="auto"/>
+        <w:rPr>
+          <w:rFonts w:ascii="Times New Roman" w:eastAsia="Times New Roman" w:hAnsi="Times New Roman" w:cs="Times New Roman"/>
+          <w:color w:val="202124"/>
+          <w:sz w:val="24"/>
+          <w:szCs w:val="24"/>
+        </w:rPr>
+      </w:pPr>
+      <w:proofErr w:type="spellStart"/>
+      <w:r>
+        <w:rPr>
+          <w:rFonts w:ascii="Times New Roman" w:eastAsia="Times New Roman" w:hAnsi="Times New Roman" w:cs="Times New Roman"/>
+          <w:color w:val="202124"/>
+          <w:sz w:val="24"/>
+          <w:szCs w:val="24"/>
+        </w:rPr>
+        <w:t>Devtegrate</w:t>
+      </w:r>
+      <w:proofErr w:type="spellEnd"/>
+      <w:r>
+        <w:rPr>
+          <w:rFonts w:ascii="Times New Roman" w:eastAsia="Times New Roman" w:hAnsi="Times New Roman" w:cs="Times New Roman"/>
+          <w:color w:val="202124"/>
+          <w:sz w:val="24"/>
+          <w:szCs w:val="24"/>
+        </w:rPr>
+        <w:t xml:space="preserve"> leads the market from a strong fundamental technical competence</w:t>
+      </w:r>
+      <w:r>
+        <w:rPr>
+          <w:rFonts w:ascii="Times New Roman" w:eastAsia="Times New Roman" w:hAnsi="Times New Roman" w:cs="Times New Roman"/>
+          <w:color w:val="202124"/>
+          <w:sz w:val="24"/>
+          <w:szCs w:val="24"/>
+        </w:rPr>
+        <w:t xml:space="preserve"> by deploying multi-directional </w:t>
+      </w:r>
+      <w:r>
+        <w:rPr>
+          <w:rFonts w:ascii="Times New Roman" w:eastAsia="Times New Roman" w:hAnsi="Times New Roman" w:cs="Times New Roman"/>
+          <w:color w:val="202124"/>
+          <w:sz w:val="24"/>
+          <w:szCs w:val="24"/>
+        </w:rPr>
+        <w:t>technical services to clients and raising technical experts.</w:t>
+      </w:r>
+    </w:p>
+    <w:p>
+      <w:pPr>
+        <w:spacing w:line="240" w:lineRule="auto"/>
+        <w:rPr>
+          <w:rFonts w:ascii="Times New Roman" w:eastAsia="Times New Roman" w:hAnsi="Times New Roman" w:cs="Times New Roman"/>
+          <w:color w:val="202124"/>
+          <w:sz w:val="24"/>
+          <w:szCs w:val="24"/>
+        </w:rPr>
+      </w:pPr>
+      <w:r>
+        <w:rPr>
+          <w:rFonts w:ascii="Times New Roman" w:eastAsia="Times New Roman" w:hAnsi="Times New Roman" w:cs="Times New Roman"/>
+          <w:color w:val="202124"/>
+          <w:sz w:val="24"/>
+          <w:szCs w:val="24"/>
+        </w:rPr>
+        <w:t xml:space="preserve">Correction: </w:t>
+      </w:r>
+    </w:p>
+    <w:p>
+      <w:pPr>
+        <w:spacing w:line="240" w:lineRule="auto"/>
+        <w:rPr>
+          <w:rFonts w:ascii="Times New Roman" w:eastAsia="Times New Roman" w:hAnsi="Times New Roman" w:cs="Times New Roman"/>
+          <w:color w:val="202124"/>
+          <w:sz w:val="24"/>
+          <w:szCs w:val="24"/>
+        </w:rPr>
+      </w:pPr>
+      <w:proofErr w:type="spellStart"/>
+      <w:r>
+        <w:rPr>
+          <w:rFonts w:ascii="Times New Roman" w:eastAsia="Times New Roman" w:hAnsi="Times New Roman" w:cs="Times New Roman"/>
+          <w:color w:val="202124"/>
+          <w:sz w:val="24"/>
+          <w:szCs w:val="24"/>
+        </w:rPr>
+        <w:t>Devtegrate</w:t>
+      </w:r>
+      <w:proofErr w:type="spellEnd"/>
+      <w:r>
+        <w:rPr>
+          <w:rFonts w:ascii="Times New Roman" w:eastAsia="Times New Roman" w:hAnsi="Times New Roman" w:cs="Times New Roman"/>
+          <w:color w:val="202124"/>
+          <w:sz w:val="24"/>
+          <w:szCs w:val="24"/>
+        </w:rPr>
+        <w:t xml:space="preserve"> leads the market from a strong fundamental </w:t>
+      </w:r>
+      <w:r>
+        <w:rPr>
+          <w:rFonts w:ascii="Times New Roman" w:eastAsia="Times New Roman" w:hAnsi="Times New Roman" w:cs="Times New Roman"/>
+          <w:color w:val="202124"/>
+          <w:sz w:val="24"/>
+          <w:szCs w:val="24"/>
+        </w:rPr>
+        <w:t xml:space="preserve">point of view boasting of </w:t>
+      </w:r>
+      <w:r>
+        <w:rPr>
+          <w:rFonts w:ascii="Times New Roman" w:eastAsia="Times New Roman" w:hAnsi="Times New Roman" w:cs="Times New Roman"/>
+          <w:color w:val="202124"/>
+          <w:sz w:val="24"/>
+          <w:szCs w:val="24"/>
+        </w:rPr>
+        <w:t>technical competence</w:t>
+      </w:r>
+      <w:r>
+        <w:rPr>
+          <w:rFonts w:ascii="Times New Roman" w:eastAsia="Times New Roman" w:hAnsi="Times New Roman" w:cs="Times New Roman"/>
+          <w:color w:val="202124"/>
+          <w:sz w:val="24"/>
+          <w:szCs w:val="24"/>
+        </w:rPr>
+        <w:t xml:space="preserve"> and multi-directional </w:t>
+      </w:r>
+      <w:r>
+        <w:rPr>
+          <w:rFonts w:ascii="Times New Roman" w:eastAsia="Times New Roman" w:hAnsi="Times New Roman" w:cs="Times New Roman"/>
+          <w:color w:val="202124"/>
+          <w:sz w:val="24"/>
+          <w:szCs w:val="24"/>
+        </w:rPr>
+        <w:t xml:space="preserve">technical services </w:t>
+      </w:r>
+      <w:r>
+        <w:rPr>
+          <w:rFonts w:ascii="Times New Roman" w:eastAsia="Times New Roman" w:hAnsi="Times New Roman" w:cs="Times New Roman"/>
+          <w:color w:val="202124"/>
+          <w:sz w:val="24"/>
+          <w:szCs w:val="24"/>
+        </w:rPr>
+        <w:t>rendered.</w:t>
+      </w:r>
+    </w:p>
+    <w:p>
+      <w:pPr>
+        <w:spacing w:line="240" w:lineRule="auto"/>
+        <w:rPr>
+          <w:rFonts w:ascii="Times New Roman" w:eastAsia="Times New Roman" w:hAnsi="Times New Roman" w:cs="Times New Roman"/>
+          <w:color w:val="202124"/>
+          <w:sz w:val="24"/>
+          <w:szCs w:val="24"/>
+        </w:rPr>
+      </w:pPr>
+    </w:p>
+    <w:p>
+      <w:pPr>
+        <w:spacing w:line="240" w:lineRule="auto"/>
+        <w:rPr>
+          <w:rFonts w:ascii="Times New Roman" w:eastAsia="Times New Roman" w:hAnsi="Times New Roman" w:cs="Times New Roman"/>
+          <w:color w:val="202124"/>
+          <w:sz w:val="24"/>
+          <w:szCs w:val="24"/>
+        </w:rPr>
+      </w:pPr>
+      <w:r>
+        <w:rPr>
+          <w:rFonts w:ascii="Times New Roman" w:eastAsia="Times New Roman" w:hAnsi="Times New Roman" w:cs="Times New Roman"/>
+          <w:color w:val="202124"/>
+          <w:sz w:val="24"/>
+          <w:szCs w:val="24"/>
+        </w:rPr>
+        <w:t xml:space="preserve">Error: </w:t>
+      </w:r>
+    </w:p>
+    <w:p>
+      <w:pPr>
+        <w:spacing w:line="240" w:lineRule="auto"/>
+        <w:rPr>
+          <w:rFonts w:ascii="Times New Roman" w:eastAsia="Times New Roman" w:hAnsi="Times New Roman" w:cs="Times New Roman"/>
+          <w:color w:val="202124"/>
+          <w:sz w:val="24"/>
+          <w:szCs w:val="24"/>
+        </w:rPr>
+      </w:pPr>
+      <w:r>
+        <w:rPr>
+          <w:rFonts w:ascii="Times New Roman" w:eastAsia="Times New Roman" w:hAnsi="Times New Roman" w:cs="Times New Roman"/>
+          <w:color w:val="202124"/>
+          <w:sz w:val="24"/>
+          <w:szCs w:val="24"/>
+        </w:rPr>
+        <w:t xml:space="preserve">View Our Expert Skills and Professional Choice on </w:t>
+      </w:r>
+      <w:proofErr w:type="gramStart"/>
+      <w:r>
+        <w:rPr>
+          <w:rFonts w:ascii="Times New Roman" w:eastAsia="Times New Roman" w:hAnsi="Times New Roman" w:cs="Times New Roman"/>
+          <w:color w:val="202124"/>
+          <w:sz w:val="24"/>
+          <w:szCs w:val="24"/>
+        </w:rPr>
+        <w:t>Tools !</w:t>
+      </w:r>
+      <w:proofErr w:type="gramEnd"/>
+    </w:p>
+    <w:p>
+      <w:pPr>
+        <w:spacing w:line="240" w:lineRule="auto"/>
+        <w:rPr>
+          <w:rFonts w:ascii="Times New Roman" w:eastAsia="Times New Roman" w:hAnsi="Times New Roman" w:cs="Times New Roman"/>
+          <w:color w:val="202124"/>
+          <w:sz w:val="24"/>
+          <w:szCs w:val="24"/>
+        </w:rPr>
+      </w:pPr>
+      <w:r>
+        <w:rPr>
+          <w:rFonts w:ascii="Times New Roman" w:eastAsia="Times New Roman" w:hAnsi="Times New Roman" w:cs="Times New Roman"/>
+          <w:color w:val="202124"/>
+          <w:sz w:val="24"/>
+          <w:szCs w:val="24"/>
+        </w:rPr>
+        <w:t xml:space="preserve">Correction: </w:t>
+      </w:r>
+    </w:p>
+    <w:p>
+      <w:pPr>
+        <w:spacing w:line="240" w:lineRule="auto"/>
+        <w:rPr>
+          <w:rFonts w:ascii="Times New Roman" w:eastAsia="Times New Roman" w:hAnsi="Times New Roman" w:cs="Times New Roman"/>
+          <w:color w:val="202124"/>
+          <w:sz w:val="24"/>
+          <w:szCs w:val="24"/>
+        </w:rPr>
+      </w:pPr>
+      <w:r>
+        <w:rPr>
+          <w:rFonts w:ascii="Times New Roman" w:eastAsia="Times New Roman" w:hAnsi="Times New Roman" w:cs="Times New Roman"/>
+          <w:color w:val="202124"/>
+          <w:sz w:val="24"/>
+          <w:szCs w:val="24"/>
+        </w:rPr>
+        <w:t>View our expert s</w:t>
+      </w:r>
+      <w:r>
+        <w:rPr>
+          <w:rFonts w:ascii="Times New Roman" w:eastAsia="Times New Roman" w:hAnsi="Times New Roman" w:cs="Times New Roman"/>
+          <w:color w:val="202124"/>
+          <w:sz w:val="24"/>
+          <w:szCs w:val="24"/>
+        </w:rPr>
+        <w:t>kill</w:t>
+      </w:r>
+      <w:r>
+        <w:rPr>
+          <w:rFonts w:ascii="Times New Roman" w:eastAsia="Times New Roman" w:hAnsi="Times New Roman" w:cs="Times New Roman"/>
+          <w:color w:val="202124"/>
+          <w:sz w:val="24"/>
+          <w:szCs w:val="24"/>
+        </w:rPr>
+        <w:t xml:space="preserve"> </w:t>
+      </w:r>
+      <w:r>
+        <w:rPr>
+          <w:rFonts w:ascii="Times New Roman" w:eastAsia="Times New Roman" w:hAnsi="Times New Roman" w:cs="Times New Roman"/>
+          <w:color w:val="202124"/>
+          <w:sz w:val="24"/>
+          <w:szCs w:val="24"/>
+        </w:rPr>
+        <w:t>s</w:t>
+      </w:r>
+      <w:r>
+        <w:rPr>
+          <w:rFonts w:ascii="Times New Roman" w:eastAsia="Times New Roman" w:hAnsi="Times New Roman" w:cs="Times New Roman"/>
+          <w:color w:val="202124"/>
+          <w:sz w:val="24"/>
+          <w:szCs w:val="24"/>
+        </w:rPr>
+        <w:t>et and professional c</w:t>
+      </w:r>
+      <w:r>
+        <w:rPr>
+          <w:rFonts w:ascii="Times New Roman" w:eastAsia="Times New Roman" w:hAnsi="Times New Roman" w:cs="Times New Roman"/>
+          <w:color w:val="202124"/>
+          <w:sz w:val="24"/>
+          <w:szCs w:val="24"/>
+        </w:rPr>
+        <w:t xml:space="preserve">hoice </w:t>
+      </w:r>
+      <w:r>
+        <w:rPr>
+          <w:rFonts w:ascii="Times New Roman" w:eastAsia="Times New Roman" w:hAnsi="Times New Roman" w:cs="Times New Roman"/>
+          <w:color w:val="202124"/>
+          <w:sz w:val="24"/>
+          <w:szCs w:val="24"/>
+        </w:rPr>
+        <w:t>of</w:t>
+      </w:r>
+      <w:r>
+        <w:rPr>
+          <w:rFonts w:ascii="Times New Roman" w:eastAsia="Times New Roman" w:hAnsi="Times New Roman" w:cs="Times New Roman"/>
+          <w:color w:val="202124"/>
+          <w:sz w:val="24"/>
+          <w:szCs w:val="24"/>
+        </w:rPr>
+        <w:t xml:space="preserve"> </w:t>
+      </w:r>
+      <w:r>
+        <w:rPr>
+          <w:rFonts w:ascii="Times New Roman" w:eastAsia="Times New Roman" w:hAnsi="Times New Roman" w:cs="Times New Roman"/>
+          <w:color w:val="202124"/>
+          <w:sz w:val="24"/>
+          <w:szCs w:val="24"/>
+        </w:rPr>
+        <w:t>t</w:t>
+      </w:r>
+      <w:r>
+        <w:rPr>
+          <w:rFonts w:ascii="Times New Roman" w:eastAsia="Times New Roman" w:hAnsi="Times New Roman" w:cs="Times New Roman"/>
+          <w:color w:val="202124"/>
+          <w:sz w:val="24"/>
+          <w:szCs w:val="24"/>
+        </w:rPr>
+        <w:t>ools</w:t>
+      </w:r>
+      <w:r>
+        <w:rPr>
+          <w:rFonts w:ascii="Times New Roman" w:eastAsia="Times New Roman" w:hAnsi="Times New Roman" w:cs="Times New Roman"/>
+          <w:color w:val="202124"/>
+          <w:sz w:val="24"/>
+          <w:szCs w:val="24"/>
+        </w:rPr>
+        <w:t xml:space="preserve"> for service delivery</w:t>
+      </w:r>
+    </w:p>
+    <w:p>
+      <w:pPr>
+        <w:spacing w:line="240" w:lineRule="auto"/>
+        <w:rPr>
+          <w:rFonts w:ascii="Times New Roman" w:eastAsia="Times New Roman" w:hAnsi="Times New Roman" w:cs="Times New Roman"/>
+          <w:color w:val="202124"/>
+          <w:sz w:val="24"/>
+          <w:szCs w:val="24"/>
+        </w:rPr>
+      </w:pPr>
+    </w:p>
+    <w:p>
+      <w:pPr>
+        <w:spacing w:line="240" w:lineRule="auto"/>
+        <w:rPr>
+          <w:rFonts w:ascii="Times New Roman" w:eastAsia="Times New Roman" w:hAnsi="Times New Roman" w:cs="Times New Roman"/>
+          <w:color w:val="202124"/>
+          <w:sz w:val="24"/>
+          <w:szCs w:val="24"/>
+        </w:rPr>
+      </w:pPr>
+    </w:p>
+    <w:p>
+      <w:pPr>
+        <w:pStyle w:val="ListParagraph"/>
+        <w:numPr>
+          <w:ilvl w:val="0"/>
+          <w:numId w:val="5"/>
+        </w:numPr>
+        <w:spacing w:line="240" w:lineRule="auto"/>
+        <w:rPr>
+          <w:rFonts w:ascii="Times New Roman" w:eastAsia="Times New Roman" w:hAnsi="Times New Roman" w:cs="Times New Roman"/>
+          <w:b/>
+          <w:color w:val="202124"/>
+          <w:sz w:val="24"/>
+          <w:szCs w:val="24"/>
+        </w:rPr>
+      </w:pPr>
+      <w:r>
+        <w:rPr>
+          <w:rFonts w:ascii="Times New Roman" w:eastAsia="Times New Roman" w:hAnsi="Times New Roman" w:cs="Times New Roman"/>
+          <w:b/>
+          <w:color w:val="202124"/>
+          <w:sz w:val="24"/>
+          <w:szCs w:val="24"/>
+        </w:rPr>
+        <w:t>THE USE OF CLOUD SERVICES AND TOOLS TOWARDS TECHNOLOGICAL ADVANCEMENT HAS WITNESSED A MASSIVE BOOST AS A RESULT MAKING LIFE EASIER.</w:t>
+      </w:r>
+    </w:p>
+    <w:p>
+      <w:pPr>
+        <w:pStyle w:val="ListParagraph"/>
+        <w:spacing w:line="240" w:lineRule="auto"/>
+        <w:rPr>
+          <w:rFonts w:ascii="Times New Roman" w:eastAsia="Times New Roman" w:hAnsi="Times New Roman" w:cs="Times New Roman"/>
+          <w:b/>
+          <w:color w:val="202124"/>
+          <w:sz w:val="24"/>
+          <w:szCs w:val="24"/>
+        </w:rPr>
+      </w:pPr>
+      <w:r>
+        <w:rPr>
+          <w:rFonts w:ascii="Times New Roman" w:eastAsia="Times New Roman" w:hAnsi="Times New Roman" w:cs="Times New Roman"/>
+          <w:b/>
+          <w:color w:val="202124"/>
+          <w:sz w:val="24"/>
+          <w:szCs w:val="24"/>
+        </w:rPr>
+        <w:t>The use of cloud services and tools towards technological advancement has witnessed a massive boost as a result making life easier.</w:t>
+      </w:r>
+    </w:p>
+    <w:p>
+      <w:pPr>
+        <w:pStyle w:val="ListParagraph"/>
+        <w:spacing w:line="240" w:lineRule="auto"/>
+        <w:rPr>
+          <w:rFonts w:ascii="Times New Roman" w:eastAsia="Times New Roman" w:hAnsi="Times New Roman" w:cs="Times New Roman"/>
+          <w:b/>
+          <w:color w:val="202124"/>
+          <w:sz w:val="24"/>
+          <w:szCs w:val="24"/>
+        </w:rPr>
+      </w:pPr>
+    </w:p>
+    <w:p>
+      <w:pPr>
+        <w:pStyle w:val="ListParagraph"/>
+        <w:spacing w:line="240" w:lineRule="auto"/>
+        <w:rPr>
+          <w:rFonts w:ascii="Times New Roman" w:eastAsia="Times New Roman" w:hAnsi="Times New Roman" w:cs="Times New Roman"/>
+          <w:b/>
+          <w:color w:val="202124"/>
+          <w:sz w:val="24"/>
+          <w:szCs w:val="24"/>
+        </w:rPr>
+      </w:pPr>
+    </w:p>
+    <w:p>
+      <w:pPr>
+        <w:pStyle w:val="ListParagraph"/>
+        <w:numPr>
+          <w:ilvl w:val="0"/>
+          <w:numId w:val="5"/>
+        </w:numPr>
+        <w:spacing w:line="240" w:lineRule="auto"/>
+        <w:rPr>
+          <w:rFonts w:ascii="Times New Roman" w:eastAsia="Times New Roman" w:hAnsi="Times New Roman" w:cs="Times New Roman"/>
+          <w:b/>
+          <w:color w:val="202124"/>
+          <w:sz w:val="24"/>
+          <w:szCs w:val="24"/>
+        </w:rPr>
+      </w:pPr>
+      <w:r>
+        <w:rPr>
+          <w:rFonts w:ascii="Times New Roman" w:eastAsia="Times New Roman" w:hAnsi="Times New Roman" w:cs="Times New Roman"/>
+          <w:b/>
+          <w:color w:val="202124"/>
+          <w:sz w:val="24"/>
+          <w:szCs w:val="24"/>
+        </w:rPr>
+        <w:t>START YOUR JOURNEY WITH THE RIGHT INFORMATION!</w:t>
+      </w:r>
+    </w:p>
+    <w:p>
+      <w:pPr>
+        <w:pStyle w:val="ListParagraph"/>
+        <w:spacing w:line="240" w:lineRule="auto"/>
+        <w:rPr>
+          <w:rFonts w:ascii="Times New Roman" w:eastAsia="Times New Roman" w:hAnsi="Times New Roman" w:cs="Times New Roman"/>
+          <w:b/>
+          <w:color w:val="202124"/>
+          <w:sz w:val="24"/>
+          <w:szCs w:val="24"/>
+        </w:rPr>
+      </w:pPr>
+      <w:r>
+        <w:rPr>
+          <w:rFonts w:ascii="Times New Roman" w:eastAsia="Times New Roman" w:hAnsi="Times New Roman" w:cs="Times New Roman"/>
+          <w:b/>
+          <w:color w:val="202124"/>
+          <w:sz w:val="24"/>
+          <w:szCs w:val="24"/>
+        </w:rPr>
+        <w:t>Sta</w:t>
+      </w:r>
+      <w:r>
+        <w:rPr>
+          <w:rFonts w:ascii="Times New Roman" w:eastAsia="Times New Roman" w:hAnsi="Times New Roman" w:cs="Times New Roman"/>
+          <w:b/>
+          <w:color w:val="202124"/>
+          <w:sz w:val="24"/>
+          <w:szCs w:val="24"/>
+        </w:rPr>
+        <w:t>rt your journey with the right i</w:t>
+      </w:r>
+      <w:r>
+        <w:rPr>
+          <w:rFonts w:ascii="Times New Roman" w:eastAsia="Times New Roman" w:hAnsi="Times New Roman" w:cs="Times New Roman"/>
+          <w:b/>
+          <w:color w:val="202124"/>
+          <w:sz w:val="24"/>
+          <w:szCs w:val="24"/>
+        </w:rPr>
+        <w:t>nformation!</w:t>
+      </w:r>
+    </w:p>
+    <w:p>
+      <w:pPr>
+        <w:spacing w:line="240" w:lineRule="auto"/>
+        <w:rPr>
+          <w:rFonts w:ascii="Times New Roman" w:eastAsia="Times New Roman" w:hAnsi="Times New Roman" w:cs="Times New Roman"/>
+          <w:color w:val="202124"/>
+          <w:sz w:val="24"/>
+          <w:szCs w:val="24"/>
+        </w:rPr>
+      </w:pPr>
+    </w:p>
+    <w:p>
+      <w:pPr>
+        <w:spacing w:line="240" w:lineRule="auto"/>
+        <w:rPr>
+          <w:rFonts w:ascii="Times New Roman" w:eastAsia="Times New Roman" w:hAnsi="Times New Roman" w:cs="Times New Roman"/>
+          <w:color w:val="202124"/>
+          <w:sz w:val="24"/>
+          <w:szCs w:val="24"/>
+        </w:rPr>
+      </w:pPr>
+      <w:r>
+        <w:rPr>
+          <w:rFonts w:ascii="Times New Roman" w:eastAsia="Times New Roman" w:hAnsi="Times New Roman" w:cs="Times New Roman"/>
+          <w:color w:val="202124"/>
+          <w:sz w:val="24"/>
+          <w:szCs w:val="24"/>
+        </w:rPr>
+        <w:t xml:space="preserve">Error: </w:t>
+      </w:r>
+    </w:p>
+    <w:p>
+      <w:pPr>
+        <w:spacing w:line="240" w:lineRule="auto"/>
+        <w:rPr>
+          <w:rFonts w:ascii="Times New Roman" w:eastAsia="Times New Roman" w:hAnsi="Times New Roman" w:cs="Times New Roman"/>
+          <w:color w:val="202124"/>
+          <w:sz w:val="24"/>
+          <w:szCs w:val="24"/>
+        </w:rPr>
+      </w:pPr>
+      <w:r>
+        <w:rPr>
+          <w:rFonts w:ascii="Times New Roman" w:eastAsia="Times New Roman" w:hAnsi="Times New Roman" w:cs="Times New Roman"/>
+          <w:color w:val="202124"/>
+          <w:sz w:val="24"/>
+          <w:szCs w:val="24"/>
+        </w:rPr>
+        <w:t>Create the Perfect Project Structure</w:t>
+      </w:r>
+    </w:p>
+    <w:p>
+      <w:pPr>
+        <w:spacing w:line="240" w:lineRule="auto"/>
+        <w:rPr>
+          <w:rFonts w:ascii="Times New Roman" w:eastAsia="Times New Roman" w:hAnsi="Times New Roman" w:cs="Times New Roman"/>
+          <w:color w:val="202124"/>
+          <w:sz w:val="24"/>
+          <w:szCs w:val="24"/>
+        </w:rPr>
+      </w:pPr>
+      <w:proofErr w:type="gramStart"/>
+      <w:r>
+        <w:rPr>
+          <w:rFonts w:ascii="Times New Roman" w:eastAsia="Times New Roman" w:hAnsi="Times New Roman" w:cs="Times New Roman"/>
+          <w:color w:val="202124"/>
+          <w:sz w:val="24"/>
+          <w:szCs w:val="24"/>
+        </w:rPr>
+        <w:t>Software developmental Life cycle</w:t>
+      </w:r>
+      <w:r>
+        <w:rPr>
+          <w:rFonts w:ascii="Times New Roman" w:eastAsia="Times New Roman" w:hAnsi="Times New Roman" w:cs="Times New Roman"/>
+          <w:color w:val="202124"/>
+          <w:sz w:val="24"/>
+          <w:szCs w:val="24"/>
+        </w:rPr>
+        <w:t xml:space="preserve"> with</w:t>
+      </w:r>
+      <w:r>
+        <w:rPr>
+          <w:rFonts w:ascii="Times New Roman" w:eastAsia="Times New Roman" w:hAnsi="Times New Roman" w:cs="Times New Roman"/>
+          <w:color w:val="202124"/>
+          <w:sz w:val="24"/>
+          <w:szCs w:val="24"/>
+        </w:rPr>
+        <w:t xml:space="preserve"> the best structural development, Object Oriented with the aim</w:t>
+      </w:r>
+      <w:r>
+        <w:rPr>
+          <w:rFonts w:ascii="Times New Roman" w:eastAsia="Times New Roman" w:hAnsi="Times New Roman" w:cs="Times New Roman"/>
+          <w:color w:val="202124"/>
+          <w:sz w:val="24"/>
+          <w:szCs w:val="24"/>
+        </w:rPr>
+        <w:t xml:space="preserve"> </w:t>
+      </w:r>
+      <w:r>
+        <w:rPr>
+          <w:rFonts w:ascii="Times New Roman" w:eastAsia="Times New Roman" w:hAnsi="Times New Roman" w:cs="Times New Roman"/>
+          <w:color w:val="202124"/>
+          <w:sz w:val="24"/>
+          <w:szCs w:val="24"/>
+        </w:rPr>
+        <w:t>to prov</w:t>
+      </w:r>
+      <w:r>
+        <w:rPr>
+          <w:rFonts w:ascii="Times New Roman" w:eastAsia="Times New Roman" w:hAnsi="Times New Roman" w:cs="Times New Roman"/>
+          <w:color w:val="202124"/>
+          <w:sz w:val="24"/>
+          <w:szCs w:val="24"/>
+        </w:rPr>
+        <w:t>ide a Perfect Project outcome.</w:t>
+      </w:r>
+      <w:proofErr w:type="gramEnd"/>
+    </w:p>
+    <w:p>
+      <w:pPr>
+        <w:spacing w:line="240" w:lineRule="auto"/>
+        <w:rPr>
+          <w:rFonts w:ascii="Times New Roman" w:eastAsia="Times New Roman" w:hAnsi="Times New Roman" w:cs="Times New Roman"/>
+          <w:color w:val="202124"/>
+          <w:sz w:val="24"/>
+          <w:szCs w:val="24"/>
+        </w:rPr>
+      </w:pPr>
+      <w:r>
+        <w:rPr>
+          <w:rFonts w:ascii="Times New Roman" w:eastAsia="Times New Roman" w:hAnsi="Times New Roman" w:cs="Times New Roman"/>
+          <w:color w:val="202124"/>
+          <w:sz w:val="24"/>
+          <w:szCs w:val="24"/>
+        </w:rPr>
+        <w:t xml:space="preserve">Correction: </w:t>
+      </w:r>
+    </w:p>
+    <w:p>
+      <w:pPr>
+        <w:spacing w:line="240" w:lineRule="auto"/>
+        <w:rPr>
+          <w:rFonts w:ascii="Times New Roman" w:eastAsia="Times New Roman" w:hAnsi="Times New Roman" w:cs="Times New Roman"/>
+          <w:color w:val="202124"/>
+          <w:sz w:val="24"/>
+          <w:szCs w:val="24"/>
+        </w:rPr>
+      </w:pPr>
+      <w:r>
+        <w:rPr>
+          <w:rFonts w:ascii="Times New Roman" w:eastAsia="Times New Roman" w:hAnsi="Times New Roman" w:cs="Times New Roman"/>
+          <w:color w:val="202124"/>
+          <w:sz w:val="24"/>
+          <w:szCs w:val="24"/>
+        </w:rPr>
+        <w:t>Crea</w:t>
+      </w:r>
+      <w:r>
+        <w:rPr>
+          <w:rFonts w:ascii="Times New Roman" w:eastAsia="Times New Roman" w:hAnsi="Times New Roman" w:cs="Times New Roman"/>
+          <w:color w:val="202124"/>
+          <w:sz w:val="24"/>
+          <w:szCs w:val="24"/>
+        </w:rPr>
+        <w:t>te the perfect project structure</w:t>
+      </w:r>
+    </w:p>
+    <w:p>
+      <w:pPr>
+        <w:spacing w:line="240" w:lineRule="auto"/>
+        <w:rPr>
+          <w:rFonts w:ascii="Times New Roman" w:eastAsia="Times New Roman" w:hAnsi="Times New Roman" w:cs="Times New Roman"/>
+          <w:color w:val="202124"/>
+          <w:sz w:val="24"/>
+          <w:szCs w:val="24"/>
+        </w:rPr>
+      </w:pPr>
+      <w:r>
+        <w:rPr>
+          <w:rFonts w:ascii="Times New Roman" w:eastAsia="Times New Roman" w:hAnsi="Times New Roman" w:cs="Times New Roman"/>
+          <w:color w:val="202124"/>
+          <w:sz w:val="24"/>
+          <w:szCs w:val="24"/>
+        </w:rPr>
+        <w:lastRenderedPageBreak/>
+        <w:t>With more focus on object oriented programming and infrastructure as code, creating the perfect set up for software’s and integrating its virtual environment during the developmental life cycle has become easier.</w:t>
+      </w:r>
+    </w:p>
+    <w:p>
+      <w:pPr>
+        <w:spacing w:line="240" w:lineRule="auto"/>
+        <w:rPr>
+          <w:rFonts w:ascii="Times New Roman" w:eastAsia="Times New Roman" w:hAnsi="Times New Roman" w:cs="Times New Roman"/>
+          <w:color w:val="202124"/>
+          <w:sz w:val="24"/>
+          <w:szCs w:val="24"/>
+        </w:rPr>
+      </w:pPr>
+    </w:p>
+    <w:p>
+      <w:pPr>
+        <w:spacing w:line="240" w:lineRule="auto"/>
+        <w:rPr>
+          <w:rFonts w:ascii="Times New Roman" w:eastAsia="Times New Roman" w:hAnsi="Times New Roman" w:cs="Times New Roman"/>
+          <w:color w:val="202124"/>
+          <w:sz w:val="24"/>
+          <w:szCs w:val="24"/>
+        </w:rPr>
+      </w:pPr>
+      <w:r>
+        <w:rPr>
+          <w:rFonts w:ascii="Times New Roman" w:eastAsia="Times New Roman" w:hAnsi="Times New Roman" w:cs="Times New Roman"/>
+          <w:color w:val="202124"/>
+          <w:sz w:val="24"/>
+          <w:szCs w:val="24"/>
+        </w:rPr>
+        <w:t xml:space="preserve">Error: </w:t>
+      </w:r>
+    </w:p>
+    <w:p>
+      <w:pPr>
+        <w:spacing w:line="240" w:lineRule="auto"/>
+        <w:rPr>
+          <w:rFonts w:ascii="Times New Roman" w:eastAsia="Times New Roman" w:hAnsi="Times New Roman" w:cs="Times New Roman"/>
+          <w:color w:val="202124"/>
+          <w:sz w:val="24"/>
+          <w:szCs w:val="24"/>
+        </w:rPr>
+      </w:pPr>
+      <w:r>
+        <w:rPr>
+          <w:rFonts w:ascii="Times New Roman" w:eastAsia="Times New Roman" w:hAnsi="Times New Roman" w:cs="Times New Roman"/>
+          <w:color w:val="202124"/>
+          <w:sz w:val="24"/>
+          <w:szCs w:val="24"/>
+        </w:rPr>
+        <w:t>Vers</w:t>
+      </w:r>
+      <w:r>
+        <w:rPr>
+          <w:rFonts w:ascii="Times New Roman" w:eastAsia="Times New Roman" w:hAnsi="Times New Roman" w:cs="Times New Roman"/>
+          <w:color w:val="202124"/>
+          <w:sz w:val="24"/>
+          <w:szCs w:val="24"/>
+        </w:rPr>
+        <w:t>ion Control and Scalability</w:t>
+      </w:r>
+    </w:p>
+    <w:p>
+      <w:pPr>
+        <w:spacing w:line="240" w:lineRule="auto"/>
+        <w:rPr>
+          <w:rFonts w:ascii="Times New Roman" w:eastAsia="Times New Roman" w:hAnsi="Times New Roman" w:cs="Times New Roman"/>
+          <w:color w:val="202124"/>
+          <w:sz w:val="24"/>
+          <w:szCs w:val="24"/>
+        </w:rPr>
+      </w:pPr>
+      <w:r>
+        <w:rPr>
+          <w:rFonts w:ascii="Times New Roman" w:eastAsia="Times New Roman" w:hAnsi="Times New Roman" w:cs="Times New Roman"/>
+          <w:color w:val="202124"/>
+          <w:sz w:val="24"/>
+          <w:szCs w:val="24"/>
+        </w:rPr>
+        <w:t xml:space="preserve">Keeping </w:t>
+      </w:r>
+      <w:proofErr w:type="spellStart"/>
+      <w:r>
+        <w:rPr>
+          <w:rFonts w:ascii="Times New Roman" w:eastAsia="Times New Roman" w:hAnsi="Times New Roman" w:cs="Times New Roman"/>
+          <w:color w:val="202124"/>
+          <w:sz w:val="24"/>
+          <w:szCs w:val="24"/>
+        </w:rPr>
+        <w:t>tract</w:t>
+      </w:r>
+      <w:proofErr w:type="spellEnd"/>
+      <w:r>
+        <w:rPr>
+          <w:rFonts w:ascii="Times New Roman" w:eastAsia="Times New Roman" w:hAnsi="Times New Roman" w:cs="Times New Roman"/>
+          <w:color w:val="202124"/>
+          <w:sz w:val="24"/>
+          <w:szCs w:val="24"/>
+        </w:rPr>
+        <w:t xml:space="preserve"> of data structure and progress of code across Software Development Lifecycle and </w:t>
+      </w:r>
+      <w:proofErr w:type="gramStart"/>
+      <w:r>
+        <w:rPr>
+          <w:rFonts w:ascii="Times New Roman" w:eastAsia="Times New Roman" w:hAnsi="Times New Roman" w:cs="Times New Roman"/>
+          <w:color w:val="202124"/>
+          <w:sz w:val="24"/>
+          <w:szCs w:val="24"/>
+        </w:rPr>
+        <w:t>it's</w:t>
+      </w:r>
+      <w:proofErr w:type="gramEnd"/>
+      <w:r>
+        <w:rPr>
+          <w:rFonts w:ascii="Times New Roman" w:eastAsia="Times New Roman" w:hAnsi="Times New Roman" w:cs="Times New Roman"/>
+          <w:color w:val="202124"/>
+          <w:sz w:val="24"/>
+          <w:szCs w:val="24"/>
+        </w:rPr>
+        <w:t xml:space="preserve"> </w:t>
+      </w:r>
+      <w:r>
+        <w:rPr>
+          <w:rFonts w:ascii="Times New Roman" w:eastAsia="Times New Roman" w:hAnsi="Times New Roman" w:cs="Times New Roman"/>
+          <w:color w:val="202124"/>
+          <w:sz w:val="24"/>
+          <w:szCs w:val="24"/>
+        </w:rPr>
+        <w:t>multiple iterations to maintain and keep track o</w:t>
+      </w:r>
+      <w:r>
+        <w:rPr>
+          <w:rFonts w:ascii="Times New Roman" w:eastAsia="Times New Roman" w:hAnsi="Times New Roman" w:cs="Times New Roman"/>
+          <w:color w:val="202124"/>
+          <w:sz w:val="24"/>
+          <w:szCs w:val="24"/>
+        </w:rPr>
+        <w:t xml:space="preserve">f all critical </w:t>
+      </w:r>
+      <w:proofErr w:type="spellStart"/>
+      <w:r>
+        <w:rPr>
+          <w:rFonts w:ascii="Times New Roman" w:eastAsia="Times New Roman" w:hAnsi="Times New Roman" w:cs="Times New Roman"/>
+          <w:color w:val="202124"/>
+          <w:sz w:val="24"/>
+          <w:szCs w:val="24"/>
+        </w:rPr>
+        <w:t>informations</w:t>
+      </w:r>
+      <w:proofErr w:type="spellEnd"/>
+      <w:r>
+        <w:rPr>
+          <w:rFonts w:ascii="Times New Roman" w:eastAsia="Times New Roman" w:hAnsi="Times New Roman" w:cs="Times New Roman"/>
+          <w:color w:val="202124"/>
+          <w:sz w:val="24"/>
+          <w:szCs w:val="24"/>
+        </w:rPr>
+        <w:t>.</w:t>
+      </w:r>
+    </w:p>
+    <w:p>
+      <w:pPr>
+        <w:spacing w:line="240" w:lineRule="auto"/>
+        <w:rPr>
+          <w:rFonts w:ascii="Times New Roman" w:eastAsia="Times New Roman" w:hAnsi="Times New Roman" w:cs="Times New Roman"/>
+          <w:color w:val="202124"/>
+          <w:sz w:val="24"/>
+          <w:szCs w:val="24"/>
+        </w:rPr>
+      </w:pPr>
+      <w:r>
+        <w:rPr>
+          <w:rFonts w:ascii="Times New Roman" w:eastAsia="Times New Roman" w:hAnsi="Times New Roman" w:cs="Times New Roman"/>
+          <w:color w:val="202124"/>
+          <w:sz w:val="24"/>
+          <w:szCs w:val="24"/>
+        </w:rPr>
+        <w:t xml:space="preserve">Correction: </w:t>
+      </w:r>
+    </w:p>
+    <w:p>
+      <w:pPr>
+        <w:spacing w:line="240" w:lineRule="auto"/>
+        <w:rPr>
+          <w:rFonts w:ascii="Times New Roman" w:eastAsia="Times New Roman" w:hAnsi="Times New Roman" w:cs="Times New Roman"/>
+          <w:color w:val="202124"/>
+          <w:sz w:val="24"/>
+          <w:szCs w:val="24"/>
+        </w:rPr>
+      </w:pPr>
+      <w:r>
+        <w:rPr>
+          <w:rFonts w:ascii="Times New Roman" w:eastAsia="Times New Roman" w:hAnsi="Times New Roman" w:cs="Times New Roman"/>
+          <w:color w:val="202124"/>
+          <w:sz w:val="24"/>
+          <w:szCs w:val="24"/>
+        </w:rPr>
+        <w:t>Vers</w:t>
+      </w:r>
+      <w:r>
+        <w:rPr>
+          <w:rFonts w:ascii="Times New Roman" w:eastAsia="Times New Roman" w:hAnsi="Times New Roman" w:cs="Times New Roman"/>
+          <w:color w:val="202124"/>
+          <w:sz w:val="24"/>
+          <w:szCs w:val="24"/>
+        </w:rPr>
+        <w:t>ion control and scalability</w:t>
+      </w:r>
+    </w:p>
+    <w:p>
+      <w:pPr>
+        <w:spacing w:line="240" w:lineRule="auto"/>
+        <w:rPr>
+          <w:rFonts w:ascii="Times New Roman" w:eastAsia="Times New Roman" w:hAnsi="Times New Roman" w:cs="Times New Roman"/>
+          <w:color w:val="202124"/>
+          <w:sz w:val="24"/>
+          <w:szCs w:val="24"/>
+        </w:rPr>
+      </w:pPr>
+      <w:r>
+        <w:rPr>
+          <w:rFonts w:ascii="Times New Roman" w:eastAsia="Times New Roman" w:hAnsi="Times New Roman" w:cs="Times New Roman"/>
+          <w:color w:val="202124"/>
+          <w:sz w:val="24"/>
+          <w:szCs w:val="24"/>
+        </w:rPr>
+        <w:t>Monitoring various software data structure and the progress of code with the integration of a virtual environment during the software developmental lifecycle, comes with the assurance of scalability and version control for ease of use.</w:t>
+      </w:r>
+    </w:p>
+    <w:p>
+      <w:pPr>
+        <w:spacing w:line="240" w:lineRule="auto"/>
+        <w:rPr>
+          <w:rFonts w:ascii="Times New Roman" w:eastAsia="Times New Roman" w:hAnsi="Times New Roman" w:cs="Times New Roman"/>
+          <w:color w:val="202124"/>
+          <w:sz w:val="24"/>
+          <w:szCs w:val="24"/>
+        </w:rPr>
+      </w:pPr>
+    </w:p>
+    <w:p>
+      <w:pPr>
+        <w:spacing w:line="240" w:lineRule="auto"/>
+        <w:rPr>
+          <w:rFonts w:ascii="Times New Roman" w:eastAsia="Times New Roman" w:hAnsi="Times New Roman" w:cs="Times New Roman"/>
+          <w:color w:val="202124"/>
+          <w:sz w:val="24"/>
+          <w:szCs w:val="24"/>
+        </w:rPr>
+      </w:pPr>
+      <w:r>
+        <w:rPr>
+          <w:rFonts w:ascii="Times New Roman" w:eastAsia="Times New Roman" w:hAnsi="Times New Roman" w:cs="Times New Roman"/>
+          <w:color w:val="202124"/>
+          <w:sz w:val="24"/>
+          <w:szCs w:val="24"/>
+        </w:rPr>
+        <w:t xml:space="preserve">Error: </w:t>
+      </w:r>
+    </w:p>
+    <w:p>
+      <w:pPr>
+        <w:spacing w:line="240" w:lineRule="auto"/>
+        <w:rPr>
+          <w:rFonts w:ascii="Times New Roman" w:eastAsia="Times New Roman" w:hAnsi="Times New Roman" w:cs="Times New Roman"/>
+          <w:color w:val="202124"/>
+          <w:sz w:val="24"/>
+          <w:szCs w:val="24"/>
+        </w:rPr>
+      </w:pPr>
+      <w:r>
+        <w:rPr>
+          <w:rFonts w:ascii="Times New Roman" w:eastAsia="Times New Roman" w:hAnsi="Times New Roman" w:cs="Times New Roman"/>
+          <w:color w:val="202124"/>
+          <w:sz w:val="24"/>
+          <w:szCs w:val="24"/>
+        </w:rPr>
+        <w:t>Acceler</w:t>
+      </w:r>
+      <w:r>
+        <w:rPr>
+          <w:rFonts w:ascii="Times New Roman" w:eastAsia="Times New Roman" w:hAnsi="Times New Roman" w:cs="Times New Roman"/>
+          <w:color w:val="202124"/>
+          <w:sz w:val="24"/>
+          <w:szCs w:val="24"/>
+        </w:rPr>
+        <w:t>ated App Production Process</w:t>
+      </w:r>
+    </w:p>
+    <w:p>
+      <w:pPr>
+        <w:spacing w:line="240" w:lineRule="auto"/>
+        <w:rPr>
+          <w:rFonts w:ascii="Times New Roman" w:eastAsia="Times New Roman" w:hAnsi="Times New Roman" w:cs="Times New Roman"/>
+          <w:color w:val="202124"/>
+          <w:sz w:val="24"/>
+          <w:szCs w:val="24"/>
+        </w:rPr>
+      </w:pPr>
+      <w:proofErr w:type="gramStart"/>
+      <w:r>
+        <w:rPr>
+          <w:rFonts w:ascii="Times New Roman" w:eastAsia="Times New Roman" w:hAnsi="Times New Roman" w:cs="Times New Roman"/>
+          <w:color w:val="202124"/>
+          <w:sz w:val="24"/>
+          <w:szCs w:val="24"/>
+        </w:rPr>
+        <w:t>The final step in application and software development before launch, with the assurance of quality</w:t>
+      </w:r>
+      <w:r>
+        <w:rPr>
+          <w:rFonts w:ascii="Times New Roman" w:eastAsia="Times New Roman" w:hAnsi="Times New Roman" w:cs="Times New Roman"/>
+          <w:color w:val="202124"/>
+          <w:sz w:val="24"/>
+          <w:szCs w:val="24"/>
+        </w:rPr>
+        <w:t xml:space="preserve"> </w:t>
+      </w:r>
+      <w:r>
+        <w:rPr>
+          <w:rFonts w:ascii="Times New Roman" w:eastAsia="Times New Roman" w:hAnsi="Times New Roman" w:cs="Times New Roman"/>
+          <w:color w:val="202124"/>
+          <w:sz w:val="24"/>
+          <w:szCs w:val="24"/>
+        </w:rPr>
+        <w:t>through stri</w:t>
+      </w:r>
+      <w:r>
+        <w:rPr>
+          <w:rFonts w:ascii="Times New Roman" w:eastAsia="Times New Roman" w:hAnsi="Times New Roman" w:cs="Times New Roman"/>
+          <w:color w:val="202124"/>
+          <w:sz w:val="24"/>
+          <w:szCs w:val="24"/>
+        </w:rPr>
+        <w:t>ct review before deployment.</w:t>
+      </w:r>
+      <w:proofErr w:type="gramEnd"/>
+    </w:p>
+    <w:p>
+      <w:pPr>
+        <w:spacing w:line="240" w:lineRule="auto"/>
+        <w:rPr>
+          <w:rFonts w:ascii="Times New Roman" w:eastAsia="Times New Roman" w:hAnsi="Times New Roman" w:cs="Times New Roman"/>
+          <w:color w:val="202124"/>
+          <w:sz w:val="24"/>
+          <w:szCs w:val="24"/>
+        </w:rPr>
+      </w:pPr>
+      <w:r>
+        <w:rPr>
+          <w:rFonts w:ascii="Times New Roman" w:eastAsia="Times New Roman" w:hAnsi="Times New Roman" w:cs="Times New Roman"/>
+          <w:color w:val="202124"/>
+          <w:sz w:val="24"/>
+          <w:szCs w:val="24"/>
+        </w:rPr>
+        <w:t>Correction:</w:t>
+      </w:r>
+    </w:p>
+    <w:p>
+      <w:pPr>
+        <w:spacing w:line="240" w:lineRule="auto"/>
+        <w:rPr>
+          <w:rFonts w:ascii="Times New Roman" w:eastAsia="Times New Roman" w:hAnsi="Times New Roman" w:cs="Times New Roman"/>
+          <w:color w:val="202124"/>
+          <w:sz w:val="24"/>
+          <w:szCs w:val="24"/>
+        </w:rPr>
+      </w:pPr>
+      <w:r>
+        <w:rPr>
+          <w:rFonts w:ascii="Times New Roman" w:eastAsia="Times New Roman" w:hAnsi="Times New Roman" w:cs="Times New Roman"/>
+          <w:color w:val="202124"/>
+          <w:sz w:val="24"/>
+          <w:szCs w:val="24"/>
+        </w:rPr>
+        <w:t>Acceler</w:t>
+      </w:r>
+      <w:r>
+        <w:rPr>
+          <w:rFonts w:ascii="Times New Roman" w:eastAsia="Times New Roman" w:hAnsi="Times New Roman" w:cs="Times New Roman"/>
+          <w:color w:val="202124"/>
+          <w:sz w:val="24"/>
+          <w:szCs w:val="24"/>
+        </w:rPr>
+        <w:t>ated app production process</w:t>
+      </w:r>
+    </w:p>
+    <w:p>
+      <w:pPr>
+        <w:spacing w:line="240" w:lineRule="auto"/>
+        <w:rPr>
+          <w:rFonts w:ascii="Times New Roman" w:eastAsia="Times New Roman" w:hAnsi="Times New Roman" w:cs="Times New Roman"/>
+          <w:color w:val="202124"/>
+          <w:sz w:val="24"/>
+          <w:szCs w:val="24"/>
+        </w:rPr>
+      </w:pPr>
+      <w:r>
+        <w:rPr>
+          <w:rFonts w:ascii="Times New Roman" w:eastAsia="Times New Roman" w:hAnsi="Times New Roman" w:cs="Times New Roman"/>
+          <w:color w:val="202124"/>
+          <w:sz w:val="24"/>
+          <w:szCs w:val="24"/>
+        </w:rPr>
+        <w:t xml:space="preserve">After creating a perfect project structure and integrating the structure to a virtual environment, </w:t>
+      </w:r>
+      <w:r>
+        <w:rPr>
+          <w:rFonts w:ascii="Times New Roman" w:eastAsia="Times New Roman" w:hAnsi="Times New Roman" w:cs="Times New Roman"/>
+          <w:color w:val="202124"/>
+          <w:sz w:val="24"/>
+          <w:szCs w:val="24"/>
+        </w:rPr>
+        <w:t>stri</w:t>
+      </w:r>
+      <w:r>
+        <w:rPr>
+          <w:rFonts w:ascii="Times New Roman" w:eastAsia="Times New Roman" w:hAnsi="Times New Roman" w:cs="Times New Roman"/>
+          <w:color w:val="202124"/>
+          <w:sz w:val="24"/>
+          <w:szCs w:val="24"/>
+        </w:rPr>
+        <w:t>ct review before deployment is necessitated by the need</w:t>
+      </w:r>
+      <w:r>
+        <w:rPr>
+          <w:rFonts w:ascii="Times New Roman" w:eastAsia="Times New Roman" w:hAnsi="Times New Roman" w:cs="Times New Roman"/>
+          <w:color w:val="202124"/>
+          <w:sz w:val="24"/>
+          <w:szCs w:val="24"/>
+        </w:rPr>
+        <w:t xml:space="preserve"> to create</w:t>
+      </w:r>
+      <w:r>
+        <w:rPr>
+          <w:rFonts w:ascii="Times New Roman" w:eastAsia="Times New Roman" w:hAnsi="Times New Roman" w:cs="Times New Roman"/>
+          <w:color w:val="202124"/>
+          <w:sz w:val="24"/>
+          <w:szCs w:val="24"/>
+        </w:rPr>
+        <w:t xml:space="preserve"> a flawless </w:t>
+      </w:r>
+      <w:r>
+        <w:rPr>
+          <w:rFonts w:ascii="Times New Roman" w:eastAsia="Times New Roman" w:hAnsi="Times New Roman" w:cs="Times New Roman"/>
+          <w:color w:val="202124"/>
+          <w:sz w:val="24"/>
+          <w:szCs w:val="24"/>
+        </w:rPr>
+        <w:t>network of inter-connected software components for the assurance of speed during software developmental lifecycle.</w:t>
+      </w:r>
+    </w:p>
+    <w:p>
+      <w:pPr>
+        <w:spacing w:line="240" w:lineRule="auto"/>
+        <w:rPr>
+          <w:rFonts w:ascii="Times New Roman" w:eastAsia="Times New Roman" w:hAnsi="Times New Roman" w:cs="Times New Roman"/>
+          <w:color w:val="202124"/>
+          <w:sz w:val="24"/>
+          <w:szCs w:val="24"/>
+        </w:rPr>
+      </w:pPr>
+    </w:p>
+    <w:p>
+      <w:pPr>
+        <w:spacing w:line="240" w:lineRule="auto"/>
+        <w:rPr>
+          <w:rFonts w:ascii="Times New Roman" w:eastAsia="Times New Roman" w:hAnsi="Times New Roman" w:cs="Times New Roman"/>
+          <w:color w:val="202124"/>
+          <w:sz w:val="24"/>
+          <w:szCs w:val="24"/>
+        </w:rPr>
+      </w:pPr>
+      <w:r>
+        <w:rPr>
+          <w:rFonts w:ascii="Times New Roman" w:eastAsia="Times New Roman" w:hAnsi="Times New Roman" w:cs="Times New Roman"/>
+          <w:color w:val="202124"/>
+          <w:sz w:val="24"/>
+          <w:szCs w:val="24"/>
+        </w:rPr>
+        <w:t xml:space="preserve">Error: </w:t>
+      </w:r>
+    </w:p>
+    <w:p>
+      <w:pPr>
+        <w:spacing w:line="240" w:lineRule="auto"/>
+        <w:rPr>
+          <w:rFonts w:ascii="Times New Roman" w:eastAsia="Times New Roman" w:hAnsi="Times New Roman" w:cs="Times New Roman"/>
+          <w:color w:val="202124"/>
+          <w:sz w:val="24"/>
+          <w:szCs w:val="24"/>
+        </w:rPr>
+      </w:pPr>
+      <w:r>
+        <w:rPr>
+          <w:rFonts w:ascii="Times New Roman" w:eastAsia="Times New Roman" w:hAnsi="Times New Roman" w:cs="Times New Roman"/>
+          <w:color w:val="202124"/>
+          <w:sz w:val="24"/>
+          <w:szCs w:val="24"/>
+        </w:rPr>
+        <w:t>Successful Deployment</w:t>
+      </w:r>
+    </w:p>
+    <w:p>
+      <w:pPr>
+        <w:spacing w:line="240" w:lineRule="auto"/>
+        <w:rPr>
+          <w:rFonts w:ascii="Times New Roman" w:eastAsia="Times New Roman" w:hAnsi="Times New Roman" w:cs="Times New Roman"/>
+          <w:color w:val="202124"/>
+          <w:sz w:val="24"/>
+          <w:szCs w:val="24"/>
+        </w:rPr>
+      </w:pPr>
+      <w:r>
+        <w:rPr>
+          <w:rFonts w:ascii="Times New Roman" w:eastAsia="Times New Roman" w:hAnsi="Times New Roman" w:cs="Times New Roman"/>
+          <w:color w:val="202124"/>
+          <w:sz w:val="24"/>
+          <w:szCs w:val="24"/>
+        </w:rPr>
+        <w:t>Observing every step along the way, ranging from Version Control and Scalability to Accelerated Ap</w:t>
+      </w:r>
+      <w:r>
+        <w:rPr>
+          <w:rFonts w:ascii="Times New Roman" w:eastAsia="Times New Roman" w:hAnsi="Times New Roman" w:cs="Times New Roman"/>
+          <w:color w:val="202124"/>
+          <w:sz w:val="24"/>
+          <w:szCs w:val="24"/>
+        </w:rPr>
+        <w:t xml:space="preserve">p </w:t>
+      </w:r>
+      <w:r>
+        <w:rPr>
+          <w:rFonts w:ascii="Times New Roman" w:eastAsia="Times New Roman" w:hAnsi="Times New Roman" w:cs="Times New Roman"/>
+          <w:color w:val="202124"/>
+          <w:sz w:val="24"/>
+          <w:szCs w:val="24"/>
+        </w:rPr>
+        <w:t>Production Process, the aim is to develop and deploy the perfect software</w:t>
+      </w:r>
+      <w:r>
+        <w:rPr>
+          <w:rFonts w:ascii="Times New Roman" w:eastAsia="Times New Roman" w:hAnsi="Times New Roman" w:cs="Times New Roman"/>
+          <w:color w:val="202124"/>
+          <w:sz w:val="24"/>
+          <w:szCs w:val="24"/>
+        </w:rPr>
+        <w:t xml:space="preserve"> well developed to meet Clients requirements.</w:t>
+      </w:r>
+    </w:p>
+    <w:p>
+      <w:pPr>
+        <w:spacing w:line="240" w:lineRule="auto"/>
+        <w:rPr>
+          <w:rFonts w:ascii="Times New Roman" w:eastAsia="Times New Roman" w:hAnsi="Times New Roman" w:cs="Times New Roman"/>
+          <w:color w:val="202124"/>
+          <w:sz w:val="24"/>
+          <w:szCs w:val="24"/>
+        </w:rPr>
+      </w:pPr>
+      <w:r>
+        <w:rPr>
+          <w:rFonts w:ascii="Times New Roman" w:eastAsia="Times New Roman" w:hAnsi="Times New Roman" w:cs="Times New Roman"/>
+          <w:color w:val="202124"/>
+          <w:sz w:val="24"/>
+          <w:szCs w:val="24"/>
+        </w:rPr>
+        <w:t>Correction:</w:t>
+      </w:r>
+    </w:p>
+    <w:p>
+      <w:pPr>
+        <w:spacing w:line="240" w:lineRule="auto"/>
+        <w:rPr>
+          <w:rFonts w:ascii="Times New Roman" w:eastAsia="Times New Roman" w:hAnsi="Times New Roman" w:cs="Times New Roman"/>
+          <w:color w:val="202124"/>
+          <w:sz w:val="24"/>
+          <w:szCs w:val="24"/>
+        </w:rPr>
+      </w:pPr>
+      <w:r>
+        <w:rPr>
+          <w:rFonts w:ascii="Times New Roman" w:eastAsia="Times New Roman" w:hAnsi="Times New Roman" w:cs="Times New Roman"/>
+          <w:color w:val="202124"/>
+          <w:sz w:val="24"/>
+          <w:szCs w:val="24"/>
+        </w:rPr>
+        <w:t>Successful deployment</w:t>
+      </w:r>
+    </w:p>
+    <w:p>
+      <w:pPr>
+        <w:spacing w:line="240" w:lineRule="auto"/>
+        <w:rPr>
+          <w:rFonts w:ascii="Times New Roman" w:eastAsia="Times New Roman" w:hAnsi="Times New Roman" w:cs="Times New Roman"/>
+          <w:color w:val="202124"/>
+          <w:sz w:val="24"/>
+          <w:szCs w:val="24"/>
+        </w:rPr>
+      </w:pPr>
+      <w:r>
+        <w:rPr>
+          <w:rFonts w:ascii="Times New Roman" w:eastAsia="Times New Roman" w:hAnsi="Times New Roman" w:cs="Times New Roman"/>
+          <w:color w:val="202124"/>
+          <w:sz w:val="24"/>
+          <w:szCs w:val="24"/>
+        </w:rPr>
+        <w:lastRenderedPageBreak/>
+        <w:t>Observing every st</w:t>
+      </w:r>
+      <w:r>
+        <w:rPr>
+          <w:rFonts w:ascii="Times New Roman" w:eastAsia="Times New Roman" w:hAnsi="Times New Roman" w:cs="Times New Roman"/>
+          <w:color w:val="202124"/>
+          <w:sz w:val="24"/>
+          <w:szCs w:val="24"/>
+        </w:rPr>
+        <w:t>ep along the way, ranging from version control and scalability to accelerated a</w:t>
+      </w:r>
+      <w:r>
+        <w:rPr>
+          <w:rFonts w:ascii="Times New Roman" w:eastAsia="Times New Roman" w:hAnsi="Times New Roman" w:cs="Times New Roman"/>
+          <w:color w:val="202124"/>
+          <w:sz w:val="24"/>
+          <w:szCs w:val="24"/>
+        </w:rPr>
+        <w:t>p</w:t>
+      </w:r>
+      <w:r>
+        <w:rPr>
+          <w:rFonts w:ascii="Times New Roman" w:eastAsia="Times New Roman" w:hAnsi="Times New Roman" w:cs="Times New Roman"/>
+          <w:color w:val="202124"/>
+          <w:sz w:val="24"/>
+          <w:szCs w:val="24"/>
+        </w:rPr>
+        <w:t>p production p</w:t>
+      </w:r>
+      <w:r>
+        <w:rPr>
+          <w:rFonts w:ascii="Times New Roman" w:eastAsia="Times New Roman" w:hAnsi="Times New Roman" w:cs="Times New Roman"/>
+          <w:color w:val="202124"/>
+          <w:sz w:val="24"/>
+          <w:szCs w:val="24"/>
+        </w:rPr>
+        <w:t xml:space="preserve">rocess, the aim is to develop and deploy </w:t>
+      </w:r>
+      <w:r>
+        <w:rPr>
+          <w:rFonts w:ascii="Times New Roman" w:eastAsia="Times New Roman" w:hAnsi="Times New Roman" w:cs="Times New Roman"/>
+          <w:color w:val="202124"/>
+          <w:sz w:val="24"/>
+          <w:szCs w:val="24"/>
+        </w:rPr>
+        <w:t>perfect</w:t>
+      </w:r>
+      <w:r>
+        <w:rPr>
+          <w:rFonts w:ascii="Times New Roman" w:eastAsia="Times New Roman" w:hAnsi="Times New Roman" w:cs="Times New Roman"/>
+          <w:color w:val="202124"/>
+          <w:sz w:val="24"/>
+          <w:szCs w:val="24"/>
+        </w:rPr>
+        <w:t xml:space="preserve"> software</w:t>
+      </w:r>
+      <w:r>
+        <w:rPr>
+          <w:rFonts w:ascii="Times New Roman" w:eastAsia="Times New Roman" w:hAnsi="Times New Roman" w:cs="Times New Roman"/>
+          <w:color w:val="202124"/>
+          <w:sz w:val="24"/>
+          <w:szCs w:val="24"/>
+        </w:rPr>
+        <w:t xml:space="preserve"> to meet every client requirements.</w:t>
+      </w:r>
+    </w:p>
+    <w:p>
+      <w:pPr>
+        <w:spacing w:line="240" w:lineRule="auto"/>
+        <w:rPr>
+          <w:rFonts w:ascii="Times New Roman" w:eastAsia="Times New Roman" w:hAnsi="Times New Roman" w:cs="Times New Roman"/>
+          <w:color w:val="202124"/>
+          <w:sz w:val="24"/>
+          <w:szCs w:val="24"/>
+        </w:rPr>
+      </w:pPr>
+    </w:p>
+    <w:p>
+      <w:pPr>
+        <w:spacing w:line="240" w:lineRule="auto"/>
+        <w:rPr>
+          <w:rFonts w:ascii="Times New Roman" w:eastAsia="Times New Roman" w:hAnsi="Times New Roman" w:cs="Times New Roman"/>
+          <w:color w:val="202124"/>
+          <w:sz w:val="24"/>
+          <w:szCs w:val="24"/>
+        </w:rPr>
+      </w:pPr>
+      <w:r>
+        <w:rPr>
+          <w:rFonts w:ascii="Times New Roman" w:eastAsia="Times New Roman" w:hAnsi="Times New Roman" w:cs="Times New Roman"/>
+          <w:color w:val="202124"/>
+          <w:sz w:val="24"/>
+          <w:szCs w:val="24"/>
+        </w:rPr>
+        <w:t>AWS, Microsoft Azure, GCP</w:t>
+      </w:r>
+    </w:p>
+    <w:p>
+      <w:pPr>
+        <w:spacing w:line="240" w:lineRule="auto"/>
+        <w:rPr>
+          <w:rFonts w:ascii="Times New Roman" w:eastAsia="Times New Roman" w:hAnsi="Times New Roman" w:cs="Times New Roman"/>
+          <w:color w:val="202124"/>
+          <w:sz w:val="24"/>
+          <w:szCs w:val="24"/>
+        </w:rPr>
+      </w:pPr>
+    </w:p>
+    <w:p>
+      <w:pPr>
+        <w:spacing w:line="240" w:lineRule="auto"/>
+        <w:rPr>
+          <w:rFonts w:ascii="Times New Roman" w:eastAsia="Times New Roman" w:hAnsi="Times New Roman" w:cs="Times New Roman"/>
+          <w:color w:val="202124"/>
+          <w:sz w:val="24"/>
+          <w:szCs w:val="24"/>
+        </w:rPr>
+      </w:pPr>
+      <w:r>
+        <w:rPr>
+          <w:rFonts w:ascii="Times New Roman" w:eastAsia="Times New Roman" w:hAnsi="Times New Roman" w:cs="Times New Roman"/>
+          <w:color w:val="202124"/>
+          <w:sz w:val="24"/>
+          <w:szCs w:val="24"/>
+        </w:rPr>
+        <w:t>Software Developmental Life</w:t>
+      </w:r>
+      <w:r>
+        <w:rPr>
+          <w:rFonts w:ascii="Times New Roman" w:eastAsia="Times New Roman" w:hAnsi="Times New Roman" w:cs="Times New Roman"/>
+          <w:color w:val="202124"/>
+          <w:sz w:val="24"/>
+          <w:szCs w:val="24"/>
+        </w:rPr>
+        <w:t>c</w:t>
+      </w:r>
+      <w:r>
+        <w:rPr>
+          <w:rFonts w:ascii="Times New Roman" w:eastAsia="Times New Roman" w:hAnsi="Times New Roman" w:cs="Times New Roman"/>
+          <w:color w:val="202124"/>
+          <w:sz w:val="24"/>
+          <w:szCs w:val="24"/>
+        </w:rPr>
+        <w:t>ycle</w:t>
+      </w:r>
+    </w:p>
+    <w:p>
+      <w:pPr>
+        <w:spacing w:line="240" w:lineRule="auto"/>
+        <w:rPr>
+          <w:rFonts w:ascii="Times New Roman" w:eastAsia="Times New Roman" w:hAnsi="Times New Roman" w:cs="Times New Roman"/>
+          <w:color w:val="202124"/>
+          <w:sz w:val="24"/>
+          <w:szCs w:val="24"/>
+        </w:rPr>
+      </w:pPr>
+    </w:p>
+    <w:p>
+      <w:pPr>
+        <w:spacing w:line="240" w:lineRule="auto"/>
+        <w:rPr>
+          <w:rFonts w:ascii="Times New Roman" w:eastAsia="Times New Roman" w:hAnsi="Times New Roman" w:cs="Times New Roman"/>
+          <w:color w:val="202124"/>
+          <w:sz w:val="24"/>
+          <w:szCs w:val="24"/>
+        </w:rPr>
+      </w:pPr>
+      <w:r>
+        <w:rPr>
+          <w:rFonts w:ascii="Times New Roman" w:eastAsia="Times New Roman" w:hAnsi="Times New Roman" w:cs="Times New Roman"/>
+          <w:color w:val="202124"/>
+          <w:sz w:val="24"/>
+          <w:szCs w:val="24"/>
+        </w:rPr>
+        <w:t xml:space="preserve">At </w:t>
+      </w:r>
+      <w:proofErr w:type="spellStart"/>
+      <w:r>
+        <w:rPr>
+          <w:rFonts w:ascii="Times New Roman" w:eastAsia="Times New Roman" w:hAnsi="Times New Roman" w:cs="Times New Roman"/>
+          <w:color w:val="202124"/>
+          <w:sz w:val="24"/>
+          <w:szCs w:val="24"/>
+        </w:rPr>
+        <w:t>Devtegrate</w:t>
+      </w:r>
+      <w:proofErr w:type="spellEnd"/>
+      <w:r>
+        <w:rPr>
+          <w:rFonts w:ascii="Times New Roman" w:eastAsia="Times New Roman" w:hAnsi="Times New Roman" w:cs="Times New Roman"/>
+          <w:color w:val="202124"/>
+          <w:sz w:val="24"/>
+          <w:szCs w:val="24"/>
+        </w:rPr>
+        <w:t xml:space="preserve"> we follow every principle in the </w:t>
+      </w:r>
+      <w:r>
+        <w:rPr>
+          <w:rFonts w:ascii="Times New Roman" w:eastAsia="Times New Roman" w:hAnsi="Times New Roman" w:cs="Times New Roman"/>
+          <w:color w:val="202124"/>
+          <w:sz w:val="24"/>
+          <w:szCs w:val="24"/>
+        </w:rPr>
+        <w:t>book;</w:t>
+      </w:r>
+      <w:r>
+        <w:rPr>
+          <w:rFonts w:ascii="Times New Roman" w:eastAsia="Times New Roman" w:hAnsi="Times New Roman" w:cs="Times New Roman"/>
+          <w:color w:val="202124"/>
+          <w:sz w:val="24"/>
+          <w:szCs w:val="24"/>
+        </w:rPr>
+        <w:t xml:space="preserve"> the focus is to ge</w:t>
+      </w:r>
+      <w:r>
+        <w:rPr>
+          <w:rFonts w:ascii="Times New Roman" w:eastAsia="Times New Roman" w:hAnsi="Times New Roman" w:cs="Times New Roman"/>
+          <w:color w:val="202124"/>
+          <w:sz w:val="24"/>
+          <w:szCs w:val="24"/>
+        </w:rPr>
+        <w:t xml:space="preserve">t your work perfectly done. Our </w:t>
+      </w:r>
+      <w:r>
+        <w:rPr>
+          <w:rFonts w:ascii="Times New Roman" w:eastAsia="Times New Roman" w:hAnsi="Times New Roman" w:cs="Times New Roman"/>
+          <w:color w:val="202124"/>
+          <w:sz w:val="24"/>
+          <w:szCs w:val="24"/>
+        </w:rPr>
+        <w:t>processes start</w:t>
+      </w:r>
+      <w:r>
+        <w:rPr>
+          <w:rFonts w:ascii="Times New Roman" w:eastAsia="Times New Roman" w:hAnsi="Times New Roman" w:cs="Times New Roman"/>
+          <w:color w:val="202124"/>
+          <w:sz w:val="24"/>
+          <w:szCs w:val="24"/>
+        </w:rPr>
+        <w:t xml:space="preserve"> </w:t>
+      </w:r>
+      <w:r>
+        <w:rPr>
+          <w:rFonts w:ascii="Times New Roman" w:eastAsia="Times New Roman" w:hAnsi="Times New Roman" w:cs="Times New Roman"/>
+          <w:color w:val="202124"/>
+          <w:sz w:val="24"/>
+          <w:szCs w:val="24"/>
+        </w:rPr>
+        <w:t>with the</w:t>
+      </w:r>
+      <w:r>
+        <w:rPr>
+          <w:rFonts w:ascii="Times New Roman" w:eastAsia="Times New Roman" w:hAnsi="Times New Roman" w:cs="Times New Roman"/>
+          <w:color w:val="202124"/>
+          <w:sz w:val="24"/>
+          <w:szCs w:val="24"/>
+        </w:rPr>
+        <w:t xml:space="preserve"> planning and gathering</w:t>
+      </w:r>
+      <w:r>
+        <w:rPr>
+          <w:rFonts w:ascii="Times New Roman" w:eastAsia="Times New Roman" w:hAnsi="Times New Roman" w:cs="Times New Roman"/>
+          <w:color w:val="202124"/>
+          <w:sz w:val="24"/>
+          <w:szCs w:val="24"/>
+        </w:rPr>
+        <w:t xml:space="preserve"> of the necessary</w:t>
+      </w:r>
+      <w:r>
+        <w:rPr>
+          <w:rFonts w:ascii="Times New Roman" w:eastAsia="Times New Roman" w:hAnsi="Times New Roman" w:cs="Times New Roman"/>
+          <w:color w:val="202124"/>
+          <w:sz w:val="24"/>
+          <w:szCs w:val="24"/>
+        </w:rPr>
+        <w:t xml:space="preserve"> requirements to design and development, document</w:t>
+      </w:r>
+      <w:r>
+        <w:rPr>
+          <w:rFonts w:ascii="Times New Roman" w:eastAsia="Times New Roman" w:hAnsi="Times New Roman" w:cs="Times New Roman"/>
+          <w:color w:val="202124"/>
+          <w:sz w:val="24"/>
+          <w:szCs w:val="24"/>
+        </w:rPr>
+        <w:t xml:space="preserve">ation, testing </w:t>
+      </w:r>
+      <w:r>
+        <w:rPr>
+          <w:rFonts w:ascii="Times New Roman" w:eastAsia="Times New Roman" w:hAnsi="Times New Roman" w:cs="Times New Roman"/>
+          <w:color w:val="202124"/>
+          <w:sz w:val="24"/>
+          <w:szCs w:val="24"/>
+        </w:rPr>
+        <w:t>and then</w:t>
+      </w:r>
+      <w:r>
+        <w:rPr>
+          <w:rFonts w:ascii="Times New Roman" w:eastAsia="Times New Roman" w:hAnsi="Times New Roman" w:cs="Times New Roman"/>
+          <w:color w:val="202124"/>
+          <w:sz w:val="24"/>
+          <w:szCs w:val="24"/>
+        </w:rPr>
+        <w:t xml:space="preserve"> deployment and </w:t>
+      </w:r>
+      <w:r>
+        <w:rPr>
+          <w:rFonts w:ascii="Times New Roman" w:eastAsia="Times New Roman" w:hAnsi="Times New Roman" w:cs="Times New Roman"/>
+          <w:color w:val="202124"/>
+          <w:sz w:val="24"/>
+          <w:szCs w:val="24"/>
+        </w:rPr>
+        <w:t>maintenance.</w:t>
+      </w:r>
+    </w:p>
+    <w:p>
+      <w:pPr>
+        <w:spacing w:line="240" w:lineRule="auto"/>
+        <w:rPr>
+          <w:rFonts w:ascii="Times New Roman" w:eastAsia="Times New Roman" w:hAnsi="Times New Roman" w:cs="Times New Roman"/>
+          <w:color w:val="202124"/>
+          <w:sz w:val="24"/>
+          <w:szCs w:val="24"/>
+        </w:rPr>
+      </w:pPr>
+    </w:p>
+    <w:p>
+      <w:pPr>
+        <w:spacing w:line="240" w:lineRule="auto"/>
+        <w:rPr>
+          <w:rFonts w:ascii="Times New Roman" w:eastAsia="Times New Roman" w:hAnsi="Times New Roman" w:cs="Times New Roman"/>
+          <w:color w:val="202124"/>
+          <w:sz w:val="24"/>
+          <w:szCs w:val="24"/>
+        </w:rPr>
+      </w:pPr>
+      <w:r>
+        <w:rPr>
+          <w:rFonts w:ascii="Times New Roman" w:eastAsia="Times New Roman" w:hAnsi="Times New Roman" w:cs="Times New Roman"/>
+          <w:color w:val="202124"/>
+          <w:sz w:val="24"/>
+          <w:szCs w:val="24"/>
+        </w:rPr>
+        <w:t>From project planning</w:t>
+      </w:r>
+      <w:r>
+        <w:rPr>
+          <w:rFonts w:ascii="Times New Roman" w:eastAsia="Times New Roman" w:hAnsi="Times New Roman" w:cs="Times New Roman"/>
+          <w:color w:val="202124"/>
+          <w:sz w:val="24"/>
+          <w:szCs w:val="24"/>
+        </w:rPr>
+        <w:t xml:space="preserve"> </w:t>
+      </w:r>
+      <w:r>
+        <w:rPr>
+          <w:rFonts w:ascii="Times New Roman" w:eastAsia="Times New Roman" w:hAnsi="Times New Roman" w:cs="Times New Roman"/>
+          <w:color w:val="202124"/>
+          <w:sz w:val="24"/>
+          <w:szCs w:val="24"/>
+        </w:rPr>
+        <w:t>to gathering requirements &amp; analysis, design, codi</w:t>
+      </w:r>
+      <w:r>
+        <w:rPr>
+          <w:rFonts w:ascii="Times New Roman" w:eastAsia="Times New Roman" w:hAnsi="Times New Roman" w:cs="Times New Roman"/>
+          <w:color w:val="202124"/>
+          <w:sz w:val="24"/>
+          <w:szCs w:val="24"/>
+        </w:rPr>
+        <w:t xml:space="preserve">ng and implementation to testing </w:t>
+      </w:r>
+      <w:r>
+        <w:rPr>
+          <w:rFonts w:ascii="Times New Roman" w:eastAsia="Times New Roman" w:hAnsi="Times New Roman" w:cs="Times New Roman"/>
+          <w:color w:val="202124"/>
+          <w:sz w:val="24"/>
+          <w:szCs w:val="24"/>
+        </w:rPr>
+        <w:t>and deployment right down to maintenance covers the scope of our service.</w:t>
+      </w:r>
+    </w:p>
+    <w:p>
+      <w:pPr>
+        <w:spacing w:line="240" w:lineRule="auto"/>
+        <w:rPr>
+          <w:rFonts w:ascii="Times New Roman" w:eastAsia="Times New Roman" w:hAnsi="Times New Roman" w:cs="Times New Roman"/>
+          <w:color w:val="202124"/>
+          <w:sz w:val="24"/>
+          <w:szCs w:val="24"/>
+        </w:rPr>
+      </w:pPr>
+    </w:p>
+    <w:p>
+      <w:pPr>
+        <w:spacing w:line="240" w:lineRule="auto"/>
+        <w:rPr>
+          <w:rFonts w:ascii="Times New Roman" w:eastAsia="Times New Roman" w:hAnsi="Times New Roman" w:cs="Times New Roman"/>
+          <w:color w:val="202124"/>
+          <w:sz w:val="24"/>
+          <w:szCs w:val="24"/>
+        </w:rPr>
+      </w:pPr>
+      <w:r>
+        <w:rPr>
+          <w:rFonts w:ascii="Times New Roman" w:eastAsia="Times New Roman" w:hAnsi="Times New Roman" w:cs="Times New Roman"/>
+          <w:color w:val="202124"/>
+          <w:sz w:val="24"/>
+          <w:szCs w:val="24"/>
+        </w:rPr>
+        <w:t>Software Deployment is an important part of Application Development to ensu</w:t>
+      </w:r>
+      <w:r>
+        <w:rPr>
+          <w:rFonts w:ascii="Times New Roman" w:eastAsia="Times New Roman" w:hAnsi="Times New Roman" w:cs="Times New Roman"/>
+          <w:color w:val="202124"/>
+          <w:sz w:val="24"/>
+          <w:szCs w:val="24"/>
+        </w:rPr>
+        <w:t xml:space="preserve">re functionality across various platforms and targeted devices </w:t>
+      </w:r>
+      <w:r>
+        <w:rPr>
+          <w:rFonts w:ascii="Times New Roman" w:eastAsia="Times New Roman" w:hAnsi="Times New Roman" w:cs="Times New Roman"/>
+          <w:color w:val="202124"/>
+          <w:sz w:val="24"/>
+          <w:szCs w:val="24"/>
+        </w:rPr>
+        <w:t xml:space="preserve">either </w:t>
+      </w:r>
+      <w:r>
+        <w:rPr>
+          <w:rFonts w:ascii="Times New Roman" w:eastAsia="Times New Roman" w:hAnsi="Times New Roman" w:cs="Times New Roman"/>
+          <w:color w:val="202124"/>
+          <w:sz w:val="24"/>
+          <w:szCs w:val="24"/>
+        </w:rPr>
+        <w:t>on</w:t>
+      </w:r>
+      <w:r>
+        <w:rPr>
+          <w:rFonts w:ascii="Times New Roman" w:eastAsia="Times New Roman" w:hAnsi="Times New Roman" w:cs="Times New Roman"/>
+          <w:color w:val="202124"/>
+          <w:sz w:val="24"/>
+          <w:szCs w:val="24"/>
+        </w:rPr>
+        <w:t xml:space="preserve"> a test server, pr</w:t>
+      </w:r>
+      <w:r>
+        <w:rPr>
+          <w:rFonts w:ascii="Times New Roman" w:eastAsia="Times New Roman" w:hAnsi="Times New Roman" w:cs="Times New Roman"/>
+          <w:color w:val="202124"/>
+          <w:sz w:val="24"/>
+          <w:szCs w:val="24"/>
+        </w:rPr>
+        <w:t>oduction environment or a user</w:t>
+      </w:r>
+      <w:r>
+        <w:rPr>
+          <w:rFonts w:ascii="Times New Roman" w:eastAsia="Times New Roman" w:hAnsi="Times New Roman" w:cs="Times New Roman"/>
+          <w:color w:val="202124"/>
+          <w:sz w:val="24"/>
+          <w:szCs w:val="24"/>
+        </w:rPr>
+        <w:t xml:space="preserve"> computer or mobile device.</w:t>
+      </w:r>
+    </w:p>
+    <w:p>
+      <w:pPr>
+        <w:spacing w:line="240" w:lineRule="auto"/>
+        <w:rPr>
+          <w:rFonts w:ascii="Times New Roman" w:eastAsia="Times New Roman" w:hAnsi="Times New Roman" w:cs="Times New Roman"/>
+          <w:color w:val="202124"/>
+          <w:sz w:val="24"/>
+          <w:szCs w:val="24"/>
+        </w:rPr>
+      </w:pPr>
+    </w:p>
+    <w:p>
+      <w:pPr>
+        <w:spacing w:line="240" w:lineRule="auto"/>
+        <w:rPr>
+          <w:rFonts w:ascii="Times New Roman" w:eastAsia="Times New Roman" w:hAnsi="Times New Roman" w:cs="Times New Roman"/>
+          <w:color w:val="202124"/>
+          <w:sz w:val="24"/>
+          <w:szCs w:val="24"/>
+        </w:rPr>
+      </w:pPr>
+      <w:r>
+        <w:rPr>
+          <w:rFonts w:ascii="Times New Roman" w:eastAsia="Times New Roman" w:hAnsi="Times New Roman" w:cs="Times New Roman"/>
+          <w:color w:val="202124"/>
+          <w:sz w:val="24"/>
+          <w:szCs w:val="24"/>
+        </w:rPr>
+        <w:t>Website Development is</w:t>
+      </w:r>
+      <w:r>
+        <w:rPr>
+          <w:rFonts w:ascii="Times New Roman" w:eastAsia="Times New Roman" w:hAnsi="Times New Roman" w:cs="Times New Roman"/>
+          <w:color w:val="202124"/>
+          <w:sz w:val="24"/>
+          <w:szCs w:val="24"/>
+        </w:rPr>
+        <w:t xml:space="preserve"> an important part of </w:t>
+      </w:r>
+      <w:proofErr w:type="spellStart"/>
+      <w:r>
+        <w:rPr>
+          <w:rFonts w:ascii="Times New Roman" w:eastAsia="Times New Roman" w:hAnsi="Times New Roman" w:cs="Times New Roman"/>
+          <w:color w:val="202124"/>
+          <w:sz w:val="24"/>
+          <w:szCs w:val="24"/>
+        </w:rPr>
+        <w:t>Devtegrate</w:t>
+      </w:r>
+      <w:proofErr w:type="spellEnd"/>
+      <w:r>
+        <w:rPr>
+          <w:rFonts w:ascii="Times New Roman" w:eastAsia="Times New Roman" w:hAnsi="Times New Roman" w:cs="Times New Roman"/>
+          <w:color w:val="202124"/>
+          <w:sz w:val="24"/>
+          <w:szCs w:val="24"/>
+        </w:rPr>
+        <w:t xml:space="preserve"> service</w:t>
+      </w:r>
+      <w:r>
+        <w:rPr>
+          <w:rFonts w:ascii="Times New Roman" w:eastAsia="Times New Roman" w:hAnsi="Times New Roman" w:cs="Times New Roman"/>
+          <w:color w:val="202124"/>
+          <w:sz w:val="24"/>
+          <w:szCs w:val="24"/>
+        </w:rPr>
+        <w:t xml:space="preserve">, </w:t>
+      </w:r>
+      <w:r>
+        <w:rPr>
+          <w:rFonts w:ascii="Times New Roman" w:eastAsia="Times New Roman" w:hAnsi="Times New Roman" w:cs="Times New Roman"/>
+          <w:color w:val="202124"/>
+          <w:sz w:val="24"/>
+          <w:szCs w:val="24"/>
+        </w:rPr>
+        <w:t xml:space="preserve">using various web framework and database integration </w:t>
+      </w:r>
+      <w:r>
+        <w:rPr>
+          <w:rFonts w:ascii="Times New Roman" w:eastAsia="Times New Roman" w:hAnsi="Times New Roman" w:cs="Times New Roman"/>
+          <w:color w:val="202124"/>
+          <w:sz w:val="24"/>
+          <w:szCs w:val="24"/>
+        </w:rPr>
+        <w:t>hosted on various cloud platforms and cloud servers</w:t>
+      </w:r>
+      <w:r>
+        <w:rPr>
+          <w:rFonts w:ascii="Times New Roman" w:eastAsia="Times New Roman" w:hAnsi="Times New Roman" w:cs="Times New Roman"/>
+          <w:color w:val="202124"/>
+          <w:sz w:val="24"/>
+          <w:szCs w:val="24"/>
+        </w:rPr>
+        <w:t xml:space="preserve"> to delivery efficient and professional service</w:t>
+      </w:r>
+      <w:r>
+        <w:rPr>
+          <w:rFonts w:ascii="Times New Roman" w:eastAsia="Times New Roman" w:hAnsi="Times New Roman" w:cs="Times New Roman"/>
+          <w:color w:val="202124"/>
+          <w:sz w:val="24"/>
+          <w:szCs w:val="24"/>
+        </w:rPr>
+        <w:t>.</w:t>
+      </w:r>
+    </w:p>
+    <w:p>
+      <w:pPr>
+        <w:spacing w:line="240" w:lineRule="auto"/>
+        <w:rPr>
+          <w:rFonts w:ascii="Times New Roman" w:eastAsia="Times New Roman" w:hAnsi="Times New Roman" w:cs="Times New Roman"/>
+          <w:color w:val="202124"/>
+          <w:sz w:val="24"/>
+          <w:szCs w:val="24"/>
+        </w:rPr>
+      </w:pPr>
+    </w:p>
+    <w:p>
+      <w:pPr>
+        <w:spacing w:line="240" w:lineRule="auto"/>
+        <w:rPr>
+          <w:rFonts w:ascii="Times New Roman" w:eastAsia="Times New Roman" w:hAnsi="Times New Roman" w:cs="Times New Roman"/>
+          <w:color w:val="202124"/>
+          <w:sz w:val="24"/>
+          <w:szCs w:val="24"/>
+        </w:rPr>
+      </w:pPr>
+      <w:r>
+        <w:rPr>
+          <w:rFonts w:ascii="Times New Roman" w:eastAsia="Times New Roman" w:hAnsi="Times New Roman" w:cs="Times New Roman"/>
+          <w:color w:val="202124"/>
+          <w:sz w:val="24"/>
+          <w:szCs w:val="24"/>
+        </w:rPr>
+        <w:t>Our team</w:t>
+      </w:r>
+      <w:r>
+        <w:rPr>
+          <w:rFonts w:ascii="Times New Roman" w:eastAsia="Times New Roman" w:hAnsi="Times New Roman" w:cs="Times New Roman"/>
+          <w:color w:val="202124"/>
+          <w:sz w:val="24"/>
+          <w:szCs w:val="24"/>
+        </w:rPr>
+        <w:t xml:space="preserve"> is made up of </w:t>
+      </w:r>
+      <w:r>
+        <w:rPr>
+          <w:rFonts w:ascii="Times New Roman" w:eastAsia="Times New Roman" w:hAnsi="Times New Roman" w:cs="Times New Roman"/>
+          <w:color w:val="202124"/>
+          <w:sz w:val="24"/>
+          <w:szCs w:val="24"/>
+        </w:rPr>
+        <w:t>professional software programmers,</w:t>
+      </w:r>
+      <w:r>
+        <w:rPr>
+          <w:rFonts w:ascii="Times New Roman" w:eastAsia="Times New Roman" w:hAnsi="Times New Roman" w:cs="Times New Roman"/>
+          <w:color w:val="202124"/>
+          <w:sz w:val="24"/>
+          <w:szCs w:val="24"/>
+        </w:rPr>
+        <w:t xml:space="preserve"> website developers, full stack </w:t>
+      </w:r>
+      <w:r>
+        <w:rPr>
+          <w:rFonts w:ascii="Times New Roman" w:eastAsia="Times New Roman" w:hAnsi="Times New Roman" w:cs="Times New Roman"/>
+          <w:color w:val="202124"/>
+          <w:sz w:val="24"/>
+          <w:szCs w:val="24"/>
+        </w:rPr>
+        <w:t>developers, frontend a</w:t>
+      </w:r>
+      <w:r>
+        <w:rPr>
+          <w:rFonts w:ascii="Times New Roman" w:eastAsia="Times New Roman" w:hAnsi="Times New Roman" w:cs="Times New Roman"/>
+          <w:color w:val="202124"/>
+          <w:sz w:val="24"/>
+          <w:szCs w:val="24"/>
+        </w:rPr>
+        <w:t xml:space="preserve">nd backend programmers, expert </w:t>
+      </w:r>
+      <w:proofErr w:type="spellStart"/>
+      <w:r>
+        <w:rPr>
+          <w:rFonts w:ascii="Times New Roman" w:eastAsia="Times New Roman" w:hAnsi="Times New Roman" w:cs="Times New Roman"/>
+          <w:color w:val="202124"/>
+          <w:sz w:val="24"/>
+          <w:szCs w:val="24"/>
+        </w:rPr>
+        <w:t>DevO</w:t>
+      </w:r>
+      <w:r>
+        <w:rPr>
+          <w:rFonts w:ascii="Times New Roman" w:eastAsia="Times New Roman" w:hAnsi="Times New Roman" w:cs="Times New Roman"/>
+          <w:color w:val="202124"/>
+          <w:sz w:val="24"/>
+          <w:szCs w:val="24"/>
+        </w:rPr>
+        <w:t>ps</w:t>
+      </w:r>
+      <w:proofErr w:type="spellEnd"/>
+      <w:r>
+        <w:rPr>
+          <w:rFonts w:ascii="Times New Roman" w:eastAsia="Times New Roman" w:hAnsi="Times New Roman" w:cs="Times New Roman"/>
+          <w:color w:val="202124"/>
+          <w:sz w:val="24"/>
+          <w:szCs w:val="24"/>
+        </w:rPr>
+        <w:t xml:space="preserve"> engineers, site rel</w:t>
+      </w:r>
+      <w:r>
+        <w:rPr>
+          <w:rFonts w:ascii="Times New Roman" w:eastAsia="Times New Roman" w:hAnsi="Times New Roman" w:cs="Times New Roman"/>
+          <w:color w:val="202124"/>
+          <w:sz w:val="24"/>
+          <w:szCs w:val="24"/>
+        </w:rPr>
+        <w:t xml:space="preserve">iability engineers and the list </w:t>
+      </w:r>
+      <w:r>
+        <w:rPr>
+          <w:rFonts w:ascii="Times New Roman" w:eastAsia="Times New Roman" w:hAnsi="Times New Roman" w:cs="Times New Roman"/>
+          <w:color w:val="202124"/>
+          <w:sz w:val="24"/>
+          <w:szCs w:val="24"/>
+        </w:rPr>
+        <w:t>goes on.</w:t>
+      </w:r>
+    </w:p>
+    <w:p>
+      <w:pPr>
+        <w:spacing w:line="240" w:lineRule="auto"/>
+        <w:rPr>
+          <w:rFonts w:ascii="Times New Roman" w:eastAsia="Times New Roman" w:hAnsi="Times New Roman" w:cs="Times New Roman"/>
+          <w:color w:val="202124"/>
+          <w:sz w:val="24"/>
+          <w:szCs w:val="24"/>
+        </w:rPr>
+      </w:pPr>
+    </w:p>
+    <w:p>
+      <w:pPr>
+        <w:spacing w:line="240" w:lineRule="auto"/>
+        <w:rPr>
+          <w:rFonts w:ascii="Times New Roman" w:eastAsia="Times New Roman" w:hAnsi="Times New Roman" w:cs="Times New Roman"/>
+          <w:color w:val="202124"/>
+          <w:sz w:val="24"/>
+          <w:szCs w:val="24"/>
+        </w:rPr>
+      </w:pPr>
+      <w:r>
+        <w:rPr>
+          <w:rFonts w:ascii="Times New Roman" w:eastAsia="Times New Roman" w:hAnsi="Times New Roman" w:cs="Times New Roman"/>
+          <w:color w:val="202124"/>
+          <w:sz w:val="24"/>
+          <w:szCs w:val="24"/>
+        </w:rPr>
+        <w:t xml:space="preserve">Made up of </w:t>
+      </w:r>
+      <w:r>
+        <w:rPr>
+          <w:rFonts w:ascii="Times New Roman" w:eastAsia="Times New Roman" w:hAnsi="Times New Roman" w:cs="Times New Roman"/>
+          <w:color w:val="202124"/>
+          <w:sz w:val="24"/>
+          <w:szCs w:val="24"/>
+        </w:rPr>
+        <w:t>multi-national</w:t>
+      </w:r>
+      <w:r>
+        <w:rPr>
+          <w:rFonts w:ascii="Times New Roman" w:eastAsia="Times New Roman" w:hAnsi="Times New Roman" w:cs="Times New Roman"/>
+          <w:color w:val="202124"/>
+          <w:sz w:val="24"/>
+          <w:szCs w:val="24"/>
+        </w:rPr>
+        <w:t xml:space="preserve">s, </w:t>
+      </w:r>
+      <w:r>
+        <w:rPr>
+          <w:rFonts w:ascii="Times New Roman" w:eastAsia="Times New Roman" w:hAnsi="Times New Roman" w:cs="Times New Roman"/>
+          <w:color w:val="202124"/>
+          <w:sz w:val="24"/>
+          <w:szCs w:val="24"/>
+        </w:rPr>
+        <w:t>expert programmers and engineers ready to develop, deploy, and automate.</w:t>
+      </w:r>
     </w:p>
     <w:sectPr>
       <w:pgSz w:w="12240" w:h="15840"/>
@@ -3371,6 +7400,95 @@
     </w:lvl>
   </w:abstractNum>
   <w:abstractNum w:abstractNumId="1">
+    <w:nsid w:val="1FF41DC4"/>
+    <w:multiLevelType w:val="hybridMultilevel"/>
+    <w:tmpl w:val="BC9E807E"/>
+    <w:lvl w:ilvl="0" w:tplc="0409000F">
+      <w:start w:val="1"/>
+      <w:numFmt w:val="decimal"/>
+      <w:lvlText w:val="%1."/>
+      <w:lvlJc w:val="left"/>
+      <w:pPr>
+        <w:ind w:left="720" w:hanging="360"/>
+      </w:pPr>
+      <w:rPr>
+        <w:rFonts w:hint="default"/>
+      </w:rPr>
+    </w:lvl>
+    <w:lvl w:ilvl="1" w:tplc="04090019" w:tentative="1">
+      <w:start w:val="1"/>
+      <w:numFmt w:val="lowerLetter"/>
+      <w:lvlText w:val="%2."/>
+      <w:lvlJc w:val="left"/>
+      <w:pPr>
+        <w:ind w:left="1440" w:hanging="360"/>
+      </w:pPr>
+    </w:lvl>
+    <w:lvl w:ilvl="2" w:tplc="0409001B" w:tentative="1">
+      <w:start w:val="1"/>
+      <w:numFmt w:val="lowerRoman"/>
+      <w:lvlText w:val="%3."/>
+      <w:lvlJc w:val="right"/>
+      <w:pPr>
+        <w:ind w:left="2160" w:hanging="180"/>
+      </w:pPr>
+    </w:lvl>
+    <w:lvl w:ilvl="3" w:tplc="0409000F" w:tentative="1">
+      <w:start w:val="1"/>
+      <w:numFmt w:val="decimal"/>
+      <w:lvlText w:val="%4."/>
+      <w:lvlJc w:val="left"/>
+      <w:pPr>
+        <w:ind w:left="2880" w:hanging="360"/>
+      </w:pPr>
+    </w:lvl>
+    <w:lvl w:ilvl="4" w:tplc="04090019" w:tentative="1">
+      <w:start w:val="1"/>
+      <w:numFmt w:val="lowerLetter"/>
+      <w:lvlText w:val="%5."/>
+      <w:lvlJc w:val="left"/>
+      <w:pPr>
+        <w:ind w:left="3600" w:hanging="360"/>
+      </w:pPr>
+    </w:lvl>
+    <w:lvl w:ilvl="5" w:tplc="0409001B" w:tentative="1">
+      <w:start w:val="1"/>
+      <w:numFmt w:val="lowerRoman"/>
+      <w:lvlText w:val="%6."/>
+      <w:lvlJc w:val="right"/>
+      <w:pPr>
+        <w:ind w:left="4320" w:hanging="180"/>
+      </w:pPr>
+    </w:lvl>
+    <w:lvl w:ilvl="6" w:tplc="0409000F" w:tentative="1">
+      <w:start w:val="1"/>
+      <w:numFmt w:val="decimal"/>
+      <w:lvlText w:val="%7."/>
+      <w:lvlJc w:val="left"/>
+      <w:pPr>
+        <w:ind w:left="5040" w:hanging="360"/>
+      </w:pPr>
+    </w:lvl>
+    <w:lvl w:ilvl="7" w:tplc="04090019" w:tentative="1">
+      <w:start w:val="1"/>
+      <w:numFmt w:val="lowerLetter"/>
+      <w:lvlText w:val="%8."/>
+      <w:lvlJc w:val="left"/>
+      <w:pPr>
+        <w:ind w:left="5760" w:hanging="360"/>
+      </w:pPr>
+    </w:lvl>
+    <w:lvl w:ilvl="8" w:tplc="0409001B" w:tentative="1">
+      <w:start w:val="1"/>
+      <w:numFmt w:val="lowerRoman"/>
+      <w:lvlText w:val="%9."/>
+      <w:lvlJc w:val="right"/>
+      <w:pPr>
+        <w:ind w:left="6480" w:hanging="180"/>
+      </w:pPr>
+    </w:lvl>
+  </w:abstractNum>
+  <w:abstractNum w:abstractNumId="2">
     <w:nsid w:val="36D950CD"/>
     <w:multiLevelType w:val="multilevel"/>
     <w:tmpl w:val="33849C42"/>
@@ -3519,7 +7637,7 @@
       </w:rPr>
     </w:lvl>
   </w:abstractNum>
-  <w:abstractNum w:abstractNumId="2">
+  <w:abstractNum w:abstractNumId="3">
     <w:nsid w:val="37E33729"/>
     <w:multiLevelType w:val="multilevel"/>
     <w:tmpl w:val="4A6208DC"/>
@@ -3668,7 +7786,7 @@
       </w:rPr>
     </w:lvl>
   </w:abstractNum>
-  <w:abstractNum w:abstractNumId="3">
+  <w:abstractNum w:abstractNumId="4">
     <w:nsid w:val="7F5A641F"/>
     <w:multiLevelType w:val="multilevel"/>
     <w:tmpl w:val="AA700C6E"/>
@@ -3818,16 +7936,19 @@
     </w:lvl>
   </w:abstractNum>
   <w:num w:numId="1">
-    <w:abstractNumId w:val="3"/>
+    <w:abstractNumId w:val="4"/>
   </w:num>
   <w:num w:numId="2">
     <w:abstractNumId w:val="0"/>
   </w:num>
   <w:num w:numId="3">
-    <w:abstractNumId w:val="1"/>
+    <w:abstractNumId w:val="2"/>
   </w:num>
   <w:num w:numId="4">
-    <w:abstractNumId w:val="2"/>
+    <w:abstractNumId w:val="3"/>
+  </w:num>
+  <w:num w:numId="5">
+    <w:abstractNumId w:val="1"/>
   </w:num>
 </w:numbering>
 </file>

</xml_diff>

<commit_message>
audited the website for grammartical errors
</commit_message>
<xml_diff>
--- a/devtegrate.docx
+++ b/devtegrate.docx
@@ -7236,6 +7236,470 @@
           <w:szCs w:val="24"/>
         </w:rPr>
         <w:t>expert programmers and engineers ready to develop, deploy, and automate.</w:t>
+      </w:r>
+    </w:p>
+    <w:p>
+      <w:pPr>
+        <w:spacing w:line="240" w:lineRule="auto"/>
+        <w:rPr>
+          <w:rFonts w:ascii="Times New Roman" w:eastAsia="Times New Roman" w:hAnsi="Times New Roman" w:cs="Times New Roman"/>
+          <w:color w:val="202124"/>
+          <w:sz w:val="24"/>
+          <w:szCs w:val="24"/>
+        </w:rPr>
+      </w:pPr>
+    </w:p>
+    <w:p>
+      <w:pPr>
+        <w:spacing w:line="240" w:lineRule="auto"/>
+        <w:rPr>
+          <w:rFonts w:ascii="Times New Roman" w:eastAsia="Times New Roman" w:hAnsi="Times New Roman" w:cs="Times New Roman"/>
+          <w:color w:val="202124"/>
+          <w:sz w:val="24"/>
+          <w:szCs w:val="24"/>
+        </w:rPr>
+      </w:pPr>
+      <w:r>
+        <w:rPr>
+          <w:rFonts w:ascii="Times New Roman" w:eastAsia="Times New Roman" w:hAnsi="Times New Roman" w:cs="Times New Roman"/>
+          <w:color w:val="202124"/>
+          <w:sz w:val="24"/>
+          <w:szCs w:val="24"/>
+        </w:rPr>
+        <w:t xml:space="preserve">The </w:t>
+      </w:r>
+      <w:proofErr w:type="spellStart"/>
+      <w:r>
+        <w:rPr>
+          <w:rFonts w:ascii="Times New Roman" w:eastAsia="Times New Roman" w:hAnsi="Times New Roman" w:cs="Times New Roman"/>
+          <w:color w:val="202124"/>
+          <w:sz w:val="24"/>
+          <w:szCs w:val="24"/>
+        </w:rPr>
+        <w:t>Devtegrate</w:t>
+      </w:r>
+      <w:proofErr w:type="spellEnd"/>
+      <w:r>
+        <w:rPr>
+          <w:rFonts w:ascii="Times New Roman" w:eastAsia="Times New Roman" w:hAnsi="Times New Roman" w:cs="Times New Roman"/>
+          <w:color w:val="202124"/>
+          <w:sz w:val="24"/>
+          <w:szCs w:val="24"/>
+        </w:rPr>
+        <w:t xml:space="preserve"> team is made up of a complex and reliable crop of ex</w:t>
+      </w:r>
+      <w:r>
+        <w:rPr>
+          <w:rFonts w:ascii="Times New Roman" w:eastAsia="Times New Roman" w:hAnsi="Times New Roman" w:cs="Times New Roman"/>
+          <w:color w:val="202124"/>
+          <w:sz w:val="24"/>
+          <w:szCs w:val="24"/>
+        </w:rPr>
+        <w:t>pert programmers and developers with the aim to make clients s</w:t>
+      </w:r>
+      <w:r>
+        <w:rPr>
+          <w:rFonts w:ascii="Times New Roman" w:eastAsia="Times New Roman" w:hAnsi="Times New Roman" w:cs="Times New Roman"/>
+          <w:color w:val="202124"/>
+          <w:sz w:val="24"/>
+          <w:szCs w:val="24"/>
+        </w:rPr>
+        <w:t xml:space="preserve">atisfaction a major guarantee. </w:t>
+      </w:r>
+    </w:p>
+    <w:p>
+      <w:pPr>
+        <w:spacing w:line="240" w:lineRule="auto"/>
+        <w:rPr>
+          <w:rFonts w:ascii="Times New Roman" w:eastAsia="Times New Roman" w:hAnsi="Times New Roman" w:cs="Times New Roman"/>
+          <w:color w:val="202124"/>
+          <w:sz w:val="24"/>
+          <w:szCs w:val="24"/>
+        </w:rPr>
+      </w:pPr>
+      <w:r>
+        <w:rPr>
+          <w:rFonts w:ascii="Times New Roman" w:eastAsia="Times New Roman" w:hAnsi="Times New Roman" w:cs="Times New Roman"/>
+          <w:color w:val="202124"/>
+          <w:sz w:val="24"/>
+          <w:szCs w:val="24"/>
+        </w:rPr>
+        <w:lastRenderedPageBreak/>
+        <w:t>The Crop of experts are detailed</w:t>
+      </w:r>
+      <w:r>
+        <w:rPr>
+          <w:rFonts w:ascii="Times New Roman" w:eastAsia="Times New Roman" w:hAnsi="Times New Roman" w:cs="Times New Roman"/>
+          <w:color w:val="202124"/>
+          <w:sz w:val="24"/>
+          <w:szCs w:val="24"/>
+        </w:rPr>
+        <w:t xml:space="preserve"> </w:t>
+      </w:r>
+      <w:r>
+        <w:rPr>
+          <w:rFonts w:ascii="Times New Roman" w:eastAsia="Times New Roman" w:hAnsi="Times New Roman" w:cs="Times New Roman"/>
+          <w:color w:val="202124"/>
+          <w:sz w:val="24"/>
+          <w:szCs w:val="24"/>
+        </w:rPr>
+        <w:t>in their dealings and focused on the task to make the work flow seamless, fast and above all reliable.</w:t>
+      </w:r>
+    </w:p>
+    <w:p>
+      <w:pPr>
+        <w:spacing w:line="240" w:lineRule="auto"/>
+        <w:rPr>
+          <w:rFonts w:ascii="Times New Roman" w:eastAsia="Times New Roman" w:hAnsi="Times New Roman" w:cs="Times New Roman"/>
+          <w:color w:val="202124"/>
+          <w:sz w:val="24"/>
+          <w:szCs w:val="24"/>
+        </w:rPr>
+      </w:pPr>
+    </w:p>
+    <w:p>
+      <w:pPr>
+        <w:spacing w:line="240" w:lineRule="auto"/>
+        <w:rPr>
+          <w:rFonts w:ascii="Times New Roman" w:eastAsia="Times New Roman" w:hAnsi="Times New Roman" w:cs="Times New Roman"/>
+          <w:color w:val="202124"/>
+          <w:sz w:val="24"/>
+          <w:szCs w:val="24"/>
+        </w:rPr>
+      </w:pPr>
+      <w:r>
+        <w:rPr>
+          <w:rFonts w:ascii="Times New Roman" w:eastAsia="Times New Roman" w:hAnsi="Times New Roman" w:cs="Times New Roman"/>
+          <w:color w:val="202124"/>
+          <w:sz w:val="24"/>
+          <w:szCs w:val="24"/>
+        </w:rPr>
+        <w:t>W</w:t>
+      </w:r>
+      <w:r>
+        <w:rPr>
+          <w:rFonts w:ascii="Times New Roman" w:eastAsia="Times New Roman" w:hAnsi="Times New Roman" w:cs="Times New Roman"/>
+          <w:color w:val="202124"/>
+          <w:sz w:val="24"/>
+          <w:szCs w:val="24"/>
+        </w:rPr>
+        <w:t xml:space="preserve">e create, we innovate and we deploy </w:t>
+      </w:r>
+      <w:proofErr w:type="spellStart"/>
+      <w:r>
+        <w:rPr>
+          <w:rFonts w:ascii="Times New Roman" w:eastAsia="Times New Roman" w:hAnsi="Times New Roman" w:cs="Times New Roman"/>
+          <w:color w:val="202124"/>
+          <w:sz w:val="24"/>
+          <w:szCs w:val="24"/>
+        </w:rPr>
+        <w:t>s</w:t>
+      </w:r>
+      <w:r>
+        <w:rPr>
+          <w:rFonts w:ascii="Times New Roman" w:eastAsia="Times New Roman" w:hAnsi="Times New Roman" w:cs="Times New Roman"/>
+          <w:color w:val="202124"/>
+          <w:sz w:val="24"/>
+          <w:szCs w:val="24"/>
+        </w:rPr>
+        <w:t>oftware</w:t>
+      </w:r>
+      <w:r>
+        <w:rPr>
+          <w:rFonts w:ascii="Times New Roman" w:eastAsia="Times New Roman" w:hAnsi="Times New Roman" w:cs="Times New Roman"/>
+          <w:color w:val="202124"/>
+          <w:sz w:val="24"/>
+          <w:szCs w:val="24"/>
+        </w:rPr>
+        <w:t>s</w:t>
+      </w:r>
+      <w:proofErr w:type="spellEnd"/>
+      <w:r>
+        <w:rPr>
+          <w:rFonts w:ascii="Times New Roman" w:eastAsia="Times New Roman" w:hAnsi="Times New Roman" w:cs="Times New Roman"/>
+          <w:color w:val="202124"/>
+          <w:sz w:val="24"/>
+          <w:szCs w:val="24"/>
+        </w:rPr>
+        <w:t xml:space="preserve">, setting up its infrastructure on the cloud, in line with </w:t>
+      </w:r>
+      <w:r>
+        <w:rPr>
+          <w:rFonts w:ascii="Times New Roman" w:eastAsia="Times New Roman" w:hAnsi="Times New Roman" w:cs="Times New Roman"/>
+          <w:color w:val="202124"/>
+          <w:sz w:val="24"/>
+          <w:szCs w:val="24"/>
+        </w:rPr>
+        <w:t>its</w:t>
+      </w:r>
+      <w:r>
+        <w:rPr>
+          <w:rFonts w:ascii="Times New Roman" w:eastAsia="Times New Roman" w:hAnsi="Times New Roman" w:cs="Times New Roman"/>
+          <w:color w:val="202124"/>
+          <w:sz w:val="24"/>
+          <w:szCs w:val="24"/>
+        </w:rPr>
+        <w:t xml:space="preserve"> development life cycle</w:t>
+      </w:r>
+      <w:r>
+        <w:rPr>
+          <w:rFonts w:ascii="Times New Roman" w:eastAsia="Times New Roman" w:hAnsi="Times New Roman" w:cs="Times New Roman"/>
+          <w:color w:val="202124"/>
+          <w:sz w:val="24"/>
+          <w:szCs w:val="24"/>
+        </w:rPr>
+        <w:t xml:space="preserve">, </w:t>
+      </w:r>
+      <w:r>
+        <w:rPr>
+          <w:rFonts w:ascii="Times New Roman" w:eastAsia="Times New Roman" w:hAnsi="Times New Roman" w:cs="Times New Roman"/>
+          <w:color w:val="202124"/>
+          <w:sz w:val="24"/>
+          <w:szCs w:val="24"/>
+        </w:rPr>
+        <w:t xml:space="preserve">a core requirement </w:t>
+      </w:r>
+      <w:r>
+        <w:rPr>
+          <w:rFonts w:ascii="Times New Roman" w:eastAsia="Times New Roman" w:hAnsi="Times New Roman" w:cs="Times New Roman"/>
+          <w:color w:val="202124"/>
+          <w:sz w:val="24"/>
+          <w:szCs w:val="24"/>
+        </w:rPr>
+        <w:t>for its set up</w:t>
+      </w:r>
+      <w:r>
+        <w:rPr>
+          <w:rFonts w:ascii="Times New Roman" w:eastAsia="Times New Roman" w:hAnsi="Times New Roman" w:cs="Times New Roman"/>
+          <w:color w:val="202124"/>
+          <w:sz w:val="24"/>
+          <w:szCs w:val="24"/>
+        </w:rPr>
+        <w:t>, with</w:t>
+      </w:r>
+      <w:r>
+        <w:rPr>
+          <w:rFonts w:ascii="Times New Roman" w:eastAsia="Times New Roman" w:hAnsi="Times New Roman" w:cs="Times New Roman"/>
+          <w:color w:val="202124"/>
+          <w:sz w:val="24"/>
+          <w:szCs w:val="24"/>
+        </w:rPr>
+        <w:t xml:space="preserve"> </w:t>
+      </w:r>
+      <w:r>
+        <w:rPr>
+          <w:rFonts w:ascii="Times New Roman" w:eastAsia="Times New Roman" w:hAnsi="Times New Roman" w:cs="Times New Roman"/>
+          <w:color w:val="202124"/>
+          <w:sz w:val="24"/>
+          <w:szCs w:val="24"/>
+        </w:rPr>
+        <w:t>ou</w:t>
+      </w:r>
+      <w:r>
+        <w:rPr>
+          <w:rFonts w:ascii="Times New Roman" w:eastAsia="Times New Roman" w:hAnsi="Times New Roman" w:cs="Times New Roman"/>
+          <w:color w:val="202124"/>
+          <w:sz w:val="24"/>
+          <w:szCs w:val="24"/>
+        </w:rPr>
+        <w:t>r clients being satisfied</w:t>
+      </w:r>
+      <w:r>
+        <w:rPr>
+          <w:rFonts w:ascii="Times New Roman" w:eastAsia="Times New Roman" w:hAnsi="Times New Roman" w:cs="Times New Roman"/>
+          <w:color w:val="202124"/>
+          <w:sz w:val="24"/>
+          <w:szCs w:val="24"/>
+        </w:rPr>
+        <w:t xml:space="preserve"> tech giants</w:t>
+      </w:r>
+      <w:r>
+        <w:rPr>
+          <w:rFonts w:ascii="Times New Roman" w:eastAsia="Times New Roman" w:hAnsi="Times New Roman" w:cs="Times New Roman"/>
+          <w:color w:val="202124"/>
+          <w:sz w:val="24"/>
+          <w:szCs w:val="24"/>
+        </w:rPr>
+        <w:t>, confident in the service we provide</w:t>
+      </w:r>
+      <w:r>
+        <w:rPr>
+          <w:rFonts w:ascii="Times New Roman" w:eastAsia="Times New Roman" w:hAnsi="Times New Roman" w:cs="Times New Roman"/>
+          <w:color w:val="202124"/>
+          <w:sz w:val="24"/>
+          <w:szCs w:val="24"/>
+        </w:rPr>
+        <w:t>.</w:t>
+      </w:r>
+    </w:p>
+    <w:p>
+      <w:pPr>
+        <w:spacing w:line="240" w:lineRule="auto"/>
+        <w:rPr>
+          <w:rFonts w:ascii="Times New Roman" w:eastAsia="Times New Roman" w:hAnsi="Times New Roman" w:cs="Times New Roman"/>
+          <w:color w:val="202124"/>
+          <w:sz w:val="24"/>
+          <w:szCs w:val="24"/>
+        </w:rPr>
+      </w:pPr>
+    </w:p>
+    <w:p>
+      <w:pPr>
+        <w:spacing w:line="240" w:lineRule="auto"/>
+        <w:rPr>
+          <w:rFonts w:ascii="Times New Roman" w:eastAsia="Times New Roman" w:hAnsi="Times New Roman" w:cs="Times New Roman"/>
+          <w:color w:val="202124"/>
+          <w:sz w:val="24"/>
+          <w:szCs w:val="24"/>
+        </w:rPr>
+      </w:pPr>
+      <w:r>
+        <w:rPr>
+          <w:rFonts w:ascii="Times New Roman" w:eastAsia="Times New Roman" w:hAnsi="Times New Roman" w:cs="Times New Roman"/>
+          <w:color w:val="202124"/>
+          <w:sz w:val="24"/>
+          <w:szCs w:val="24"/>
+        </w:rPr>
+        <w:t xml:space="preserve">With </w:t>
+      </w:r>
+      <w:r>
+        <w:rPr>
+          <w:rFonts w:ascii="Times New Roman" w:eastAsia="Times New Roman" w:hAnsi="Times New Roman" w:cs="Times New Roman"/>
+          <w:color w:val="202124"/>
+          <w:sz w:val="24"/>
+          <w:szCs w:val="24"/>
+        </w:rPr>
+        <w:t xml:space="preserve">a </w:t>
+      </w:r>
+      <w:r>
+        <w:rPr>
+          <w:rFonts w:ascii="Times New Roman" w:eastAsia="Times New Roman" w:hAnsi="Times New Roman" w:cs="Times New Roman"/>
+          <w:color w:val="202124"/>
+          <w:sz w:val="24"/>
+          <w:szCs w:val="24"/>
+        </w:rPr>
+        <w:t>combined Cl</w:t>
+      </w:r>
+      <w:r>
+        <w:rPr>
+          <w:rFonts w:ascii="Times New Roman" w:eastAsia="Times New Roman" w:hAnsi="Times New Roman" w:cs="Times New Roman"/>
+          <w:color w:val="202124"/>
+          <w:sz w:val="24"/>
+          <w:szCs w:val="24"/>
+        </w:rPr>
+        <w:t xml:space="preserve">oud </w:t>
+      </w:r>
+      <w:proofErr w:type="spellStart"/>
+      <w:r>
+        <w:rPr>
+          <w:rFonts w:ascii="Times New Roman" w:eastAsia="Times New Roman" w:hAnsi="Times New Roman" w:cs="Times New Roman"/>
+          <w:color w:val="202124"/>
+          <w:sz w:val="24"/>
+          <w:szCs w:val="24"/>
+        </w:rPr>
+        <w:t>DevOps</w:t>
+      </w:r>
+      <w:proofErr w:type="spellEnd"/>
+      <w:r>
+        <w:rPr>
+          <w:rFonts w:ascii="Times New Roman" w:eastAsia="Times New Roman" w:hAnsi="Times New Roman" w:cs="Times New Roman"/>
+          <w:color w:val="202124"/>
+          <w:sz w:val="24"/>
+          <w:szCs w:val="24"/>
+        </w:rPr>
+        <w:t xml:space="preserve"> experience</w:t>
+      </w:r>
+      <w:r>
+        <w:rPr>
+          <w:rFonts w:ascii="Times New Roman" w:eastAsia="Times New Roman" w:hAnsi="Times New Roman" w:cs="Times New Roman"/>
+          <w:color w:val="202124"/>
+          <w:sz w:val="24"/>
+          <w:szCs w:val="24"/>
+        </w:rPr>
+        <w:t xml:space="preserve"> of over f</w:t>
+      </w:r>
+      <w:r>
+        <w:rPr>
+          <w:rFonts w:ascii="Times New Roman" w:eastAsia="Times New Roman" w:hAnsi="Times New Roman" w:cs="Times New Roman"/>
+          <w:color w:val="202124"/>
+          <w:sz w:val="24"/>
+          <w:szCs w:val="24"/>
+        </w:rPr>
+        <w:t>ifty years (50 yrs) made up of a strong team of multinationals, havi</w:t>
+      </w:r>
+      <w:r>
+        <w:rPr>
+          <w:rFonts w:ascii="Times New Roman" w:eastAsia="Times New Roman" w:hAnsi="Times New Roman" w:cs="Times New Roman"/>
+          <w:color w:val="202124"/>
+          <w:sz w:val="24"/>
+          <w:szCs w:val="24"/>
+        </w:rPr>
+        <w:t>ng an understanding of various c</w:t>
+      </w:r>
+      <w:r>
+        <w:rPr>
+          <w:rFonts w:ascii="Times New Roman" w:eastAsia="Times New Roman" w:hAnsi="Times New Roman" w:cs="Times New Roman"/>
+          <w:color w:val="202124"/>
+          <w:sz w:val="24"/>
+          <w:szCs w:val="24"/>
+        </w:rPr>
+        <w:t xml:space="preserve">lients on a global scale. </w:t>
+      </w:r>
+      <w:proofErr w:type="spellStart"/>
+      <w:r>
+        <w:rPr>
+          <w:rFonts w:ascii="Times New Roman" w:eastAsia="Times New Roman" w:hAnsi="Times New Roman" w:cs="Times New Roman"/>
+          <w:color w:val="202124"/>
+          <w:sz w:val="24"/>
+          <w:szCs w:val="24"/>
+        </w:rPr>
+        <w:t>Devtegrate</w:t>
+      </w:r>
+      <w:proofErr w:type="spellEnd"/>
+      <w:r>
+        <w:rPr>
+          <w:rFonts w:ascii="Times New Roman" w:eastAsia="Times New Roman" w:hAnsi="Times New Roman" w:cs="Times New Roman"/>
+          <w:color w:val="202124"/>
+          <w:sz w:val="24"/>
+          <w:szCs w:val="24"/>
+        </w:rPr>
+        <w:t xml:space="preserve"> prides itself in the provision of </w:t>
+      </w:r>
+      <w:r>
+        <w:rPr>
+          <w:rFonts w:ascii="Times New Roman" w:eastAsia="Times New Roman" w:hAnsi="Times New Roman" w:cs="Times New Roman"/>
+          <w:color w:val="202124"/>
+          <w:sz w:val="24"/>
+          <w:szCs w:val="24"/>
+        </w:rPr>
+        <w:t xml:space="preserve">satisfactory </w:t>
+      </w:r>
+      <w:r>
+        <w:rPr>
+          <w:rFonts w:ascii="Times New Roman" w:eastAsia="Times New Roman" w:hAnsi="Times New Roman" w:cs="Times New Roman"/>
+          <w:color w:val="202124"/>
+          <w:sz w:val="24"/>
+          <w:szCs w:val="24"/>
+        </w:rPr>
+        <w:t>professional s</w:t>
+      </w:r>
+      <w:r>
+        <w:rPr>
+          <w:rFonts w:ascii="Times New Roman" w:eastAsia="Times New Roman" w:hAnsi="Times New Roman" w:cs="Times New Roman"/>
+          <w:color w:val="202124"/>
+          <w:sz w:val="24"/>
+          <w:szCs w:val="24"/>
+        </w:rPr>
+        <w:t>ervice, with a well established record</w:t>
+      </w:r>
+      <w:r>
+        <w:rPr>
+          <w:rFonts w:ascii="Times New Roman" w:eastAsia="Times New Roman" w:hAnsi="Times New Roman" w:cs="Times New Roman"/>
+          <w:color w:val="202124"/>
+          <w:sz w:val="24"/>
+          <w:szCs w:val="24"/>
+        </w:rPr>
+        <w:t>.</w:t>
       </w:r>
     </w:p>
     <w:sectPr>

</xml_diff>

<commit_message>
created a career section
</commit_message>
<xml_diff>
--- a/devtegrate.docx
+++ b/devtegrate.docx
@@ -39,7 +39,27 @@
           <w:sz w:val="24"/>
           <w:szCs w:val="24"/>
         </w:rPr>
-        <w:t>Development in DevOps (Development Operations) is majorly focused on the delivery pipeline to “build, test and release” on one part and then “plan and monitor” on the other end. This process is meant to increase the ability of organizations to deliver applications and services more effectively and efficiently, with the utilization of</w:t>
+        <w:t xml:space="preserve">Development in </w:t>
+      </w:r>
+      <w:proofErr w:type="spellStart"/>
+      <w:r>
+        <w:rPr>
+          <w:rFonts w:ascii="Times New Roman" w:eastAsia="Times New Roman" w:hAnsi="Times New Roman" w:cs="Times New Roman"/>
+          <w:color w:val="1D1C1D"/>
+          <w:sz w:val="24"/>
+          <w:szCs w:val="24"/>
+        </w:rPr>
+        <w:t>DevOps</w:t>
+      </w:r>
+      <w:proofErr w:type="spellEnd"/>
+      <w:r>
+        <w:rPr>
+          <w:rFonts w:ascii="Times New Roman" w:eastAsia="Times New Roman" w:hAnsi="Times New Roman" w:cs="Times New Roman"/>
+          <w:color w:val="1D1C1D"/>
+          <w:sz w:val="24"/>
+          <w:szCs w:val="24"/>
+        </w:rPr>
+        <w:t xml:space="preserve"> (Development Operations) is majorly focused on the delivery pipeline to “build, test and release” on one part and then “plan and monitor” on the other end. This process is meant to increase the ability of organizations to deliver applications and services more effectively and efficiently, with the utilization of</w:t>
       </w:r>
       <w:r>
         <w:rPr>
@@ -68,7 +88,27 @@
           <w:sz w:val="24"/>
           <w:szCs w:val="24"/>
         </w:rPr>
-        <w:t>Integration on the other hand, is a viral DevOps Software Development practice where developers merge their codes and changes into a central repository. As a result, multiple developers can work seamlessly on a single project divided into various sections at the same time. Basically the Development process leads the way and encourages integration into the system, the aim is to “build, test, release, plan and monitor”. This process however requires a depth of knowledge about Cloud Computing, Cloud servers and Services, and the process of integration into various environments (On</w:t>
+        <w:t xml:space="preserve">Integration on the other hand, is a viral </w:t>
+      </w:r>
+      <w:proofErr w:type="spellStart"/>
+      <w:r>
+        <w:rPr>
+          <w:rFonts w:ascii="Times New Roman" w:eastAsia="Times New Roman" w:hAnsi="Times New Roman" w:cs="Times New Roman"/>
+          <w:color w:val="1D1C1D"/>
+          <w:sz w:val="24"/>
+          <w:szCs w:val="24"/>
+        </w:rPr>
+        <w:t>DevOps</w:t>
+      </w:r>
+      <w:proofErr w:type="spellEnd"/>
+      <w:r>
+        <w:rPr>
+          <w:rFonts w:ascii="Times New Roman" w:eastAsia="Times New Roman" w:hAnsi="Times New Roman" w:cs="Times New Roman"/>
+          <w:color w:val="1D1C1D"/>
+          <w:sz w:val="24"/>
+          <w:szCs w:val="24"/>
+        </w:rPr>
+        <w:t xml:space="preserve"> Software Development practice where developers merge their codes and changes into a central repository. As a result, multiple developers can work seamlessly on a single project divided into various sections at the same time. Basically the Development process leads the way and encourages integration into the system, the aim is to “build, test, release, plan and monitor”. This process however requires a depth of knowledge about Cloud Computing, Cloud servers and Services, and the process of integration into various environments (On</w:t>
       </w:r>
       <w:r>
         <w:rPr>
@@ -97,7 +137,47 @@
           <w:sz w:val="24"/>
           <w:szCs w:val="24"/>
         </w:rPr>
-        <w:t>The process of integration at Devtegrate is a complex mix of Containerization and the utilization of various DevOps tools with the aim being to develop scalability (Scaling Infrastructure) and automation, in other words in-depth knowledge of Cloud Computing, Cloud servers and Services, and the process of integra</w:t>
+        <w:t xml:space="preserve">The process of integration at </w:t>
+      </w:r>
+      <w:proofErr w:type="spellStart"/>
+      <w:r>
+        <w:rPr>
+          <w:rFonts w:ascii="Times New Roman" w:eastAsia="Times New Roman" w:hAnsi="Times New Roman" w:cs="Times New Roman"/>
+          <w:color w:val="1D1C1D"/>
+          <w:sz w:val="24"/>
+          <w:szCs w:val="24"/>
+        </w:rPr>
+        <w:t>Devtegrate</w:t>
+      </w:r>
+      <w:proofErr w:type="spellEnd"/>
+      <w:r>
+        <w:rPr>
+          <w:rFonts w:ascii="Times New Roman" w:eastAsia="Times New Roman" w:hAnsi="Times New Roman" w:cs="Times New Roman"/>
+          <w:color w:val="1D1C1D"/>
+          <w:sz w:val="24"/>
+          <w:szCs w:val="24"/>
+        </w:rPr>
+        <w:t xml:space="preserve"> is a complex mix of Containerization and the utilization of various </w:t>
+      </w:r>
+      <w:proofErr w:type="spellStart"/>
+      <w:r>
+        <w:rPr>
+          <w:rFonts w:ascii="Times New Roman" w:eastAsia="Times New Roman" w:hAnsi="Times New Roman" w:cs="Times New Roman"/>
+          <w:color w:val="1D1C1D"/>
+          <w:sz w:val="24"/>
+          <w:szCs w:val="24"/>
+        </w:rPr>
+        <w:t>DevOps</w:t>
+      </w:r>
+      <w:proofErr w:type="spellEnd"/>
+      <w:r>
+        <w:rPr>
+          <w:rFonts w:ascii="Times New Roman" w:eastAsia="Times New Roman" w:hAnsi="Times New Roman" w:cs="Times New Roman"/>
+          <w:color w:val="1D1C1D"/>
+          <w:sz w:val="24"/>
+          <w:szCs w:val="24"/>
+        </w:rPr>
+        <w:t xml:space="preserve"> tools with the aim being to develop scalability (Scaling Infrastructure) and automation, in other words in-depth knowledge of Cloud Computing, Cloud servers and Services, and the process of integra</w:t>
       </w:r>
       <w:r>
         <w:rPr>
@@ -119,14 +199,145 @@
           <w:szCs w:val="24"/>
         </w:rPr>
       </w:pPr>
-      <w:r>
-        <w:rPr>
-          <w:rFonts w:ascii="Times New Roman" w:eastAsia="Times New Roman" w:hAnsi="Times New Roman" w:cs="Times New Roman"/>
-          <w:color w:val="1D1C1D"/>
-          <w:sz w:val="24"/>
-          <w:szCs w:val="24"/>
-        </w:rPr>
-        <w:t xml:space="preserve">Devtegrate ensures CI/CD operations (Continuous Integration and Continuous Delivery) with expert knowledge in the use of Ansible and Terraform and a host of other tools like: Jenkins, CircleCI, GitLab and many more. This process involves automation which is a major practice with the use of tools like “Chef and Puppet as well as Ansible and Terraform as mentioned </w:t>
+      <w:proofErr w:type="spellStart"/>
+      <w:r>
+        <w:rPr>
+          <w:rFonts w:ascii="Times New Roman" w:eastAsia="Times New Roman" w:hAnsi="Times New Roman" w:cs="Times New Roman"/>
+          <w:color w:val="1D1C1D"/>
+          <w:sz w:val="24"/>
+          <w:szCs w:val="24"/>
+        </w:rPr>
+        <w:t>Devtegrate</w:t>
+      </w:r>
+      <w:proofErr w:type="spellEnd"/>
+      <w:r>
+        <w:rPr>
+          <w:rFonts w:ascii="Times New Roman" w:eastAsia="Times New Roman" w:hAnsi="Times New Roman" w:cs="Times New Roman"/>
+          <w:color w:val="1D1C1D"/>
+          <w:sz w:val="24"/>
+          <w:szCs w:val="24"/>
+        </w:rPr>
+        <w:t xml:space="preserve"> ensures CI/CD operations (Continuous Integration and Continuous Delivery) with expert knowledge in the use of </w:t>
+      </w:r>
+      <w:proofErr w:type="spellStart"/>
+      <w:r>
+        <w:rPr>
+          <w:rFonts w:ascii="Times New Roman" w:eastAsia="Times New Roman" w:hAnsi="Times New Roman" w:cs="Times New Roman"/>
+          <w:color w:val="1D1C1D"/>
+          <w:sz w:val="24"/>
+          <w:szCs w:val="24"/>
+        </w:rPr>
+        <w:t>Ansible</w:t>
+      </w:r>
+      <w:proofErr w:type="spellEnd"/>
+      <w:r>
+        <w:rPr>
+          <w:rFonts w:ascii="Times New Roman" w:eastAsia="Times New Roman" w:hAnsi="Times New Roman" w:cs="Times New Roman"/>
+          <w:color w:val="1D1C1D"/>
+          <w:sz w:val="24"/>
+          <w:szCs w:val="24"/>
+        </w:rPr>
+        <w:t xml:space="preserve"> and </w:t>
+      </w:r>
+      <w:proofErr w:type="spellStart"/>
+      <w:r>
+        <w:rPr>
+          <w:rFonts w:ascii="Times New Roman" w:eastAsia="Times New Roman" w:hAnsi="Times New Roman" w:cs="Times New Roman"/>
+          <w:color w:val="1D1C1D"/>
+          <w:sz w:val="24"/>
+          <w:szCs w:val="24"/>
+        </w:rPr>
+        <w:t>Terraform</w:t>
+      </w:r>
+      <w:proofErr w:type="spellEnd"/>
+      <w:r>
+        <w:rPr>
+          <w:rFonts w:ascii="Times New Roman" w:eastAsia="Times New Roman" w:hAnsi="Times New Roman" w:cs="Times New Roman"/>
+          <w:color w:val="1D1C1D"/>
+          <w:sz w:val="24"/>
+          <w:szCs w:val="24"/>
+        </w:rPr>
+        <w:t xml:space="preserve"> and a host of other tools like: Jenkins, </w:t>
+      </w:r>
+      <w:proofErr w:type="spellStart"/>
+      <w:r>
+        <w:rPr>
+          <w:rFonts w:ascii="Times New Roman" w:eastAsia="Times New Roman" w:hAnsi="Times New Roman" w:cs="Times New Roman"/>
+          <w:color w:val="1D1C1D"/>
+          <w:sz w:val="24"/>
+          <w:szCs w:val="24"/>
+        </w:rPr>
+        <w:t>CircleCI</w:t>
+      </w:r>
+      <w:proofErr w:type="spellEnd"/>
+      <w:r>
+        <w:rPr>
+          <w:rFonts w:ascii="Times New Roman" w:eastAsia="Times New Roman" w:hAnsi="Times New Roman" w:cs="Times New Roman"/>
+          <w:color w:val="1D1C1D"/>
+          <w:sz w:val="24"/>
+          <w:szCs w:val="24"/>
+        </w:rPr>
+        <w:t xml:space="preserve">, </w:t>
+      </w:r>
+      <w:proofErr w:type="spellStart"/>
+      <w:r>
+        <w:rPr>
+          <w:rFonts w:ascii="Times New Roman" w:eastAsia="Times New Roman" w:hAnsi="Times New Roman" w:cs="Times New Roman"/>
+          <w:color w:val="1D1C1D"/>
+          <w:sz w:val="24"/>
+          <w:szCs w:val="24"/>
+        </w:rPr>
+        <w:t>GitLab</w:t>
+      </w:r>
+      <w:proofErr w:type="spellEnd"/>
+      <w:r>
+        <w:rPr>
+          <w:rFonts w:ascii="Times New Roman" w:eastAsia="Times New Roman" w:hAnsi="Times New Roman" w:cs="Times New Roman"/>
+          <w:color w:val="1D1C1D"/>
+          <w:sz w:val="24"/>
+          <w:szCs w:val="24"/>
+        </w:rPr>
+        <w:t xml:space="preserve"> and many more. This process involves automation which is a major practice with the use of tools like “Chef and Puppet as well as </w:t>
+      </w:r>
+      <w:proofErr w:type="spellStart"/>
+      <w:r>
+        <w:rPr>
+          <w:rFonts w:ascii="Times New Roman" w:eastAsia="Times New Roman" w:hAnsi="Times New Roman" w:cs="Times New Roman"/>
+          <w:color w:val="1D1C1D"/>
+          <w:sz w:val="24"/>
+          <w:szCs w:val="24"/>
+        </w:rPr>
+        <w:t>Ansible</w:t>
+      </w:r>
+      <w:proofErr w:type="spellEnd"/>
+      <w:r>
+        <w:rPr>
+          <w:rFonts w:ascii="Times New Roman" w:eastAsia="Times New Roman" w:hAnsi="Times New Roman" w:cs="Times New Roman"/>
+          <w:color w:val="1D1C1D"/>
+          <w:sz w:val="24"/>
+          <w:szCs w:val="24"/>
+        </w:rPr>
+        <w:t xml:space="preserve"> and </w:t>
+      </w:r>
+      <w:proofErr w:type="spellStart"/>
+      <w:r>
+        <w:rPr>
+          <w:rFonts w:ascii="Times New Roman" w:eastAsia="Times New Roman" w:hAnsi="Times New Roman" w:cs="Times New Roman"/>
+          <w:color w:val="1D1C1D"/>
+          <w:sz w:val="24"/>
+          <w:szCs w:val="24"/>
+        </w:rPr>
+        <w:t>Terraform</w:t>
+      </w:r>
+      <w:proofErr w:type="spellEnd"/>
+      <w:r>
+        <w:rPr>
+          <w:rFonts w:ascii="Times New Roman" w:eastAsia="Times New Roman" w:hAnsi="Times New Roman" w:cs="Times New Roman"/>
+          <w:color w:val="1D1C1D"/>
+          <w:sz w:val="24"/>
+          <w:szCs w:val="24"/>
+        </w:rPr>
+        <w:t xml:space="preserve"> as mentioned </w:t>
       </w:r>
       <w:r>
         <w:rPr>
@@ -155,7 +366,47 @@
           <w:sz w:val="24"/>
           <w:szCs w:val="24"/>
         </w:rPr>
-        <w:t>At Devtegrate, we develop cloud environments and also integrate to clients environment and in line with DevOps best practices, continuous integration and continuous delivery as earlier mentioned, micro-services, infrastructure as code, monitoring and logging, communication and collaboration.</w:t>
+        <w:t xml:space="preserve">At </w:t>
+      </w:r>
+      <w:proofErr w:type="spellStart"/>
+      <w:r>
+        <w:rPr>
+          <w:rFonts w:ascii="Times New Roman" w:eastAsia="Times New Roman" w:hAnsi="Times New Roman" w:cs="Times New Roman"/>
+          <w:color w:val="1D1C1D"/>
+          <w:sz w:val="24"/>
+          <w:szCs w:val="24"/>
+        </w:rPr>
+        <w:t>Devtegrate</w:t>
+      </w:r>
+      <w:proofErr w:type="spellEnd"/>
+      <w:r>
+        <w:rPr>
+          <w:rFonts w:ascii="Times New Roman" w:eastAsia="Times New Roman" w:hAnsi="Times New Roman" w:cs="Times New Roman"/>
+          <w:color w:val="1D1C1D"/>
+          <w:sz w:val="24"/>
+          <w:szCs w:val="24"/>
+        </w:rPr>
+        <w:t xml:space="preserve">, we develop cloud environments and also integrate to clients environment and in line with </w:t>
+      </w:r>
+      <w:proofErr w:type="spellStart"/>
+      <w:r>
+        <w:rPr>
+          <w:rFonts w:ascii="Times New Roman" w:eastAsia="Times New Roman" w:hAnsi="Times New Roman" w:cs="Times New Roman"/>
+          <w:color w:val="1D1C1D"/>
+          <w:sz w:val="24"/>
+          <w:szCs w:val="24"/>
+        </w:rPr>
+        <w:t>DevOps</w:t>
+      </w:r>
+      <w:proofErr w:type="spellEnd"/>
+      <w:r>
+        <w:rPr>
+          <w:rFonts w:ascii="Times New Roman" w:eastAsia="Times New Roman" w:hAnsi="Times New Roman" w:cs="Times New Roman"/>
+          <w:color w:val="1D1C1D"/>
+          <w:sz w:val="24"/>
+          <w:szCs w:val="24"/>
+        </w:rPr>
+        <w:t xml:space="preserve"> best practices, continuous integration and continuous delivery as earlier mentioned, micro-services, infrastructure as code, monitoring and logging, communication and collaboration.</w:t>
       </w:r>
     </w:p>
     <w:p>
@@ -328,7 +579,27 @@
           <w:sz w:val="24"/>
           <w:szCs w:val="24"/>
         </w:rPr>
-        <w:t>With combined Cloud DevOps experiences of over Fifty years (50 yrs) made up of a strong team of multinationals, having an understanding of various Clients on a global scale.</w:t>
+        <w:t xml:space="preserve">With combined Cloud </w:t>
+      </w:r>
+      <w:proofErr w:type="spellStart"/>
+      <w:r>
+        <w:rPr>
+          <w:rFonts w:ascii="Times New Roman" w:eastAsia="Times New Roman" w:hAnsi="Times New Roman" w:cs="Times New Roman"/>
+          <w:color w:val="1D1C1D"/>
+          <w:sz w:val="24"/>
+          <w:szCs w:val="24"/>
+        </w:rPr>
+        <w:t>DevOps</w:t>
+      </w:r>
+      <w:proofErr w:type="spellEnd"/>
+      <w:r>
+        <w:rPr>
+          <w:rFonts w:ascii="Times New Roman" w:eastAsia="Times New Roman" w:hAnsi="Times New Roman" w:cs="Times New Roman"/>
+          <w:color w:val="1D1C1D"/>
+          <w:sz w:val="24"/>
+          <w:szCs w:val="24"/>
+        </w:rPr>
+        <w:t xml:space="preserve"> experiences of over Fifty years (50 yrs) made up of a strong team of multinationals, having an understanding of various Clients on a global scale.</w:t>
       </w:r>
       <w:r>
         <w:rPr>
@@ -338,7 +609,26 @@
           <w:szCs w:val="24"/>
         </w:rPr>
         <w:br/>
-        <w:t>Devtegrate prides itself in the provision of professional services, with well established Client</w:t>
+      </w:r>
+      <w:proofErr w:type="spellStart"/>
+      <w:r>
+        <w:rPr>
+          <w:rFonts w:ascii="Times New Roman" w:eastAsia="Times New Roman" w:hAnsi="Times New Roman" w:cs="Times New Roman"/>
+          <w:color w:val="1D1C1D"/>
+          <w:sz w:val="24"/>
+          <w:szCs w:val="24"/>
+        </w:rPr>
+        <w:t>Devtegrate</w:t>
+      </w:r>
+      <w:proofErr w:type="spellEnd"/>
+      <w:r>
+        <w:rPr>
+          <w:rFonts w:ascii="Times New Roman" w:eastAsia="Times New Roman" w:hAnsi="Times New Roman" w:cs="Times New Roman"/>
+          <w:color w:val="1D1C1D"/>
+          <w:sz w:val="24"/>
+          <w:szCs w:val="24"/>
+        </w:rPr>
+        <w:t xml:space="preserve"> prides itself in the provision of professional services, with well established Client</w:t>
       </w:r>
       <w:r>
         <w:rPr>
@@ -367,7 +657,67 @@
           <w:sz w:val="24"/>
           <w:szCs w:val="24"/>
         </w:rPr>
-        <w:t>However Devtegrate is not limited to DevOps operations alone as it also fields a team of professionals in various technological and programming stacks but with the major boast being in the provision of expert DevOps services provided by experts certified in the use of Amazon Website Service (AWS), Microsoft Azure, Google Cloud Platform as well as Ora</w:t>
+        <w:t xml:space="preserve">However </w:t>
+      </w:r>
+      <w:proofErr w:type="spellStart"/>
+      <w:r>
+        <w:rPr>
+          <w:rFonts w:ascii="Times New Roman" w:eastAsia="Times New Roman" w:hAnsi="Times New Roman" w:cs="Times New Roman"/>
+          <w:color w:val="1D1C1D"/>
+          <w:sz w:val="24"/>
+          <w:szCs w:val="24"/>
+        </w:rPr>
+        <w:t>Devtegrate</w:t>
+      </w:r>
+      <w:proofErr w:type="spellEnd"/>
+      <w:r>
+        <w:rPr>
+          <w:rFonts w:ascii="Times New Roman" w:eastAsia="Times New Roman" w:hAnsi="Times New Roman" w:cs="Times New Roman"/>
+          <w:color w:val="1D1C1D"/>
+          <w:sz w:val="24"/>
+          <w:szCs w:val="24"/>
+        </w:rPr>
+        <w:t xml:space="preserve"> is not limited to </w:t>
+      </w:r>
+      <w:proofErr w:type="spellStart"/>
+      <w:r>
+        <w:rPr>
+          <w:rFonts w:ascii="Times New Roman" w:eastAsia="Times New Roman" w:hAnsi="Times New Roman" w:cs="Times New Roman"/>
+          <w:color w:val="1D1C1D"/>
+          <w:sz w:val="24"/>
+          <w:szCs w:val="24"/>
+        </w:rPr>
+        <w:t>DevOps</w:t>
+      </w:r>
+      <w:proofErr w:type="spellEnd"/>
+      <w:r>
+        <w:rPr>
+          <w:rFonts w:ascii="Times New Roman" w:eastAsia="Times New Roman" w:hAnsi="Times New Roman" w:cs="Times New Roman"/>
+          <w:color w:val="1D1C1D"/>
+          <w:sz w:val="24"/>
+          <w:szCs w:val="24"/>
+        </w:rPr>
+        <w:t xml:space="preserve"> operations alone as it also fields a team of professionals in various technological and programming stacks but with the major boast being in the provision of expert </w:t>
+      </w:r>
+      <w:proofErr w:type="spellStart"/>
+      <w:r>
+        <w:rPr>
+          <w:rFonts w:ascii="Times New Roman" w:eastAsia="Times New Roman" w:hAnsi="Times New Roman" w:cs="Times New Roman"/>
+          <w:color w:val="1D1C1D"/>
+          <w:sz w:val="24"/>
+          <w:szCs w:val="24"/>
+        </w:rPr>
+        <w:t>DevOps</w:t>
+      </w:r>
+      <w:proofErr w:type="spellEnd"/>
+      <w:r>
+        <w:rPr>
+          <w:rFonts w:ascii="Times New Roman" w:eastAsia="Times New Roman" w:hAnsi="Times New Roman" w:cs="Times New Roman"/>
+          <w:color w:val="1D1C1D"/>
+          <w:sz w:val="24"/>
+          <w:szCs w:val="24"/>
+        </w:rPr>
+        <w:t xml:space="preserve"> services provided by experts certified in the use of Amazon Website Service (AWS), Microsoft Azure, Google Cloud Platform as well as Ora</w:t>
       </w:r>
       <w:r>
         <w:rPr>
@@ -389,14 +739,205 @@
           <w:szCs w:val="24"/>
         </w:rPr>
       </w:pPr>
-      <w:r>
-        <w:rPr>
-          <w:rFonts w:ascii="Times New Roman" w:eastAsia="Times New Roman" w:hAnsi="Times New Roman" w:cs="Times New Roman"/>
-          <w:color w:val="1D1C1D"/>
-          <w:sz w:val="24"/>
-          <w:szCs w:val="24"/>
-        </w:rPr>
-        <w:t>Devtegrate possesses vast knowledge in the utilization of various tools for automation processes, CI/CD actions, Containerization of Applications, monitoring, logging and a host of other service requirements, to mention a few tools: Chef, Ansible, Terraform, Puppet, Docker, GitLab, GitActions, Azure Kubernetes Service (AKS), Elastic Kubernetes Service (EKS), Jenkins, kubernetes, CircleCI and the list goes on; becoming one of the landing organizations in Cloud formation,</w:t>
+      <w:proofErr w:type="spellStart"/>
+      <w:r>
+        <w:rPr>
+          <w:rFonts w:ascii="Times New Roman" w:eastAsia="Times New Roman" w:hAnsi="Times New Roman" w:cs="Times New Roman"/>
+          <w:color w:val="1D1C1D"/>
+          <w:sz w:val="24"/>
+          <w:szCs w:val="24"/>
+        </w:rPr>
+        <w:t>Devtegrate</w:t>
+      </w:r>
+      <w:proofErr w:type="spellEnd"/>
+      <w:r>
+        <w:rPr>
+          <w:rFonts w:ascii="Times New Roman" w:eastAsia="Times New Roman" w:hAnsi="Times New Roman" w:cs="Times New Roman"/>
+          <w:color w:val="1D1C1D"/>
+          <w:sz w:val="24"/>
+          <w:szCs w:val="24"/>
+        </w:rPr>
+        <w:t xml:space="preserve"> possesses vast knowledge in the utilization of various tools for automation processes, CI/CD actions, Containerization of Applications, monitoring, logging and a host of other service requirements, to mention a few tools: Chef, </w:t>
+      </w:r>
+      <w:proofErr w:type="spellStart"/>
+      <w:r>
+        <w:rPr>
+          <w:rFonts w:ascii="Times New Roman" w:eastAsia="Times New Roman" w:hAnsi="Times New Roman" w:cs="Times New Roman"/>
+          <w:color w:val="1D1C1D"/>
+          <w:sz w:val="24"/>
+          <w:szCs w:val="24"/>
+        </w:rPr>
+        <w:t>Ansible</w:t>
+      </w:r>
+      <w:proofErr w:type="spellEnd"/>
+      <w:r>
+        <w:rPr>
+          <w:rFonts w:ascii="Times New Roman" w:eastAsia="Times New Roman" w:hAnsi="Times New Roman" w:cs="Times New Roman"/>
+          <w:color w:val="1D1C1D"/>
+          <w:sz w:val="24"/>
+          <w:szCs w:val="24"/>
+        </w:rPr>
+        <w:t xml:space="preserve">, </w:t>
+      </w:r>
+      <w:proofErr w:type="spellStart"/>
+      <w:r>
+        <w:rPr>
+          <w:rFonts w:ascii="Times New Roman" w:eastAsia="Times New Roman" w:hAnsi="Times New Roman" w:cs="Times New Roman"/>
+          <w:color w:val="1D1C1D"/>
+          <w:sz w:val="24"/>
+          <w:szCs w:val="24"/>
+        </w:rPr>
+        <w:t>Terraform</w:t>
+      </w:r>
+      <w:proofErr w:type="spellEnd"/>
+      <w:r>
+        <w:rPr>
+          <w:rFonts w:ascii="Times New Roman" w:eastAsia="Times New Roman" w:hAnsi="Times New Roman" w:cs="Times New Roman"/>
+          <w:color w:val="1D1C1D"/>
+          <w:sz w:val="24"/>
+          <w:szCs w:val="24"/>
+        </w:rPr>
+        <w:t xml:space="preserve">, Puppet, </w:t>
+      </w:r>
+      <w:proofErr w:type="spellStart"/>
+      <w:r>
+        <w:rPr>
+          <w:rFonts w:ascii="Times New Roman" w:eastAsia="Times New Roman" w:hAnsi="Times New Roman" w:cs="Times New Roman"/>
+          <w:color w:val="1D1C1D"/>
+          <w:sz w:val="24"/>
+          <w:szCs w:val="24"/>
+        </w:rPr>
+        <w:t>Docker</w:t>
+      </w:r>
+      <w:proofErr w:type="spellEnd"/>
+      <w:r>
+        <w:rPr>
+          <w:rFonts w:ascii="Times New Roman" w:eastAsia="Times New Roman" w:hAnsi="Times New Roman" w:cs="Times New Roman"/>
+          <w:color w:val="1D1C1D"/>
+          <w:sz w:val="24"/>
+          <w:szCs w:val="24"/>
+        </w:rPr>
+        <w:t xml:space="preserve">, </w:t>
+      </w:r>
+      <w:proofErr w:type="spellStart"/>
+      <w:r>
+        <w:rPr>
+          <w:rFonts w:ascii="Times New Roman" w:eastAsia="Times New Roman" w:hAnsi="Times New Roman" w:cs="Times New Roman"/>
+          <w:color w:val="1D1C1D"/>
+          <w:sz w:val="24"/>
+          <w:szCs w:val="24"/>
+        </w:rPr>
+        <w:t>GitLab</w:t>
+      </w:r>
+      <w:proofErr w:type="spellEnd"/>
+      <w:r>
+        <w:rPr>
+          <w:rFonts w:ascii="Times New Roman" w:eastAsia="Times New Roman" w:hAnsi="Times New Roman" w:cs="Times New Roman"/>
+          <w:color w:val="1D1C1D"/>
+          <w:sz w:val="24"/>
+          <w:szCs w:val="24"/>
+        </w:rPr>
+        <w:t xml:space="preserve">, </w:t>
+      </w:r>
+      <w:proofErr w:type="spellStart"/>
+      <w:r>
+        <w:rPr>
+          <w:rFonts w:ascii="Times New Roman" w:eastAsia="Times New Roman" w:hAnsi="Times New Roman" w:cs="Times New Roman"/>
+          <w:color w:val="1D1C1D"/>
+          <w:sz w:val="24"/>
+          <w:szCs w:val="24"/>
+        </w:rPr>
+        <w:t>GitActions</w:t>
+      </w:r>
+      <w:proofErr w:type="spellEnd"/>
+      <w:r>
+        <w:rPr>
+          <w:rFonts w:ascii="Times New Roman" w:eastAsia="Times New Roman" w:hAnsi="Times New Roman" w:cs="Times New Roman"/>
+          <w:color w:val="1D1C1D"/>
+          <w:sz w:val="24"/>
+          <w:szCs w:val="24"/>
+        </w:rPr>
+        <w:t xml:space="preserve">, Azure </w:t>
+      </w:r>
+      <w:proofErr w:type="spellStart"/>
+      <w:r>
+        <w:rPr>
+          <w:rFonts w:ascii="Times New Roman" w:eastAsia="Times New Roman" w:hAnsi="Times New Roman" w:cs="Times New Roman"/>
+          <w:color w:val="1D1C1D"/>
+          <w:sz w:val="24"/>
+          <w:szCs w:val="24"/>
+        </w:rPr>
+        <w:t>Kubernetes</w:t>
+      </w:r>
+      <w:proofErr w:type="spellEnd"/>
+      <w:r>
+        <w:rPr>
+          <w:rFonts w:ascii="Times New Roman" w:eastAsia="Times New Roman" w:hAnsi="Times New Roman" w:cs="Times New Roman"/>
+          <w:color w:val="1D1C1D"/>
+          <w:sz w:val="24"/>
+          <w:szCs w:val="24"/>
+        </w:rPr>
+        <w:t xml:space="preserve"> Service (AKS), Elastic </w:t>
+      </w:r>
+      <w:proofErr w:type="spellStart"/>
+      <w:r>
+        <w:rPr>
+          <w:rFonts w:ascii="Times New Roman" w:eastAsia="Times New Roman" w:hAnsi="Times New Roman" w:cs="Times New Roman"/>
+          <w:color w:val="1D1C1D"/>
+          <w:sz w:val="24"/>
+          <w:szCs w:val="24"/>
+        </w:rPr>
+        <w:t>Kubernetes</w:t>
+      </w:r>
+      <w:proofErr w:type="spellEnd"/>
+      <w:r>
+        <w:rPr>
+          <w:rFonts w:ascii="Times New Roman" w:eastAsia="Times New Roman" w:hAnsi="Times New Roman" w:cs="Times New Roman"/>
+          <w:color w:val="1D1C1D"/>
+          <w:sz w:val="24"/>
+          <w:szCs w:val="24"/>
+        </w:rPr>
+        <w:t xml:space="preserve"> Service (EKS), Jenkins, </w:t>
+      </w:r>
+      <w:proofErr w:type="spellStart"/>
+      <w:r>
+        <w:rPr>
+          <w:rFonts w:ascii="Times New Roman" w:eastAsia="Times New Roman" w:hAnsi="Times New Roman" w:cs="Times New Roman"/>
+          <w:color w:val="1D1C1D"/>
+          <w:sz w:val="24"/>
+          <w:szCs w:val="24"/>
+        </w:rPr>
+        <w:t>kubernetes</w:t>
+      </w:r>
+      <w:proofErr w:type="spellEnd"/>
+      <w:r>
+        <w:rPr>
+          <w:rFonts w:ascii="Times New Roman" w:eastAsia="Times New Roman" w:hAnsi="Times New Roman" w:cs="Times New Roman"/>
+          <w:color w:val="1D1C1D"/>
+          <w:sz w:val="24"/>
+          <w:szCs w:val="24"/>
+        </w:rPr>
+        <w:t xml:space="preserve">, </w:t>
+      </w:r>
+      <w:proofErr w:type="spellStart"/>
+      <w:r>
+        <w:rPr>
+          <w:rFonts w:ascii="Times New Roman" w:eastAsia="Times New Roman" w:hAnsi="Times New Roman" w:cs="Times New Roman"/>
+          <w:color w:val="1D1C1D"/>
+          <w:sz w:val="24"/>
+          <w:szCs w:val="24"/>
+        </w:rPr>
+        <w:t>CircleCI</w:t>
+      </w:r>
+      <w:proofErr w:type="spellEnd"/>
+      <w:r>
+        <w:rPr>
+          <w:rFonts w:ascii="Times New Roman" w:eastAsia="Times New Roman" w:hAnsi="Times New Roman" w:cs="Times New Roman"/>
+          <w:color w:val="1D1C1D"/>
+          <w:sz w:val="24"/>
+          <w:szCs w:val="24"/>
+        </w:rPr>
+        <w:t xml:space="preserve"> and the list goes on; becoming one of the landing organizations in Cloud formation,</w:t>
       </w:r>
       <w:r>
         <w:rPr>
@@ -425,7 +966,27 @@
           <w:sz w:val="24"/>
           <w:szCs w:val="24"/>
         </w:rPr>
-        <w:t>Some of our notable Clients include: National Basketball Association (NBA), Hard Rock Cafe, Disney, AutoStore and they all testify to our competence and usage of a collaboration of tools to automate deployments with a dedicated team to support application deployment and a vast experie</w:t>
+        <w:t xml:space="preserve">Some of our notable Clients include: National Basketball Association (NBA), Hard Rock Cafe, Disney, </w:t>
+      </w:r>
+      <w:proofErr w:type="spellStart"/>
+      <w:r>
+        <w:rPr>
+          <w:rFonts w:ascii="Times New Roman" w:eastAsia="Times New Roman" w:hAnsi="Times New Roman" w:cs="Times New Roman"/>
+          <w:color w:val="1D1C1D"/>
+          <w:sz w:val="24"/>
+          <w:szCs w:val="24"/>
+        </w:rPr>
+        <w:t>AutoStore</w:t>
+      </w:r>
+      <w:proofErr w:type="spellEnd"/>
+      <w:r>
+        <w:rPr>
+          <w:rFonts w:ascii="Times New Roman" w:eastAsia="Times New Roman" w:hAnsi="Times New Roman" w:cs="Times New Roman"/>
+          <w:color w:val="1D1C1D"/>
+          <w:sz w:val="24"/>
+          <w:szCs w:val="24"/>
+        </w:rPr>
+        <w:t xml:space="preserve"> and they all testify to our competence and usage of a collaboration of tools to automate deployments with a dedicated team to support application deployment and a vast experie</w:t>
       </w:r>
       <w:r>
         <w:rPr>
@@ -454,7 +1015,147 @@
           <w:sz w:val="24"/>
           <w:szCs w:val="24"/>
         </w:rPr>
-        <w:t>Beyond our experience working with various DevOps, Devtegrate also posseses experience working with DOD security application in other words (DevSecOps). DevSecOps is a set of software development practices that combines software development (Dev), security (Sec), and information technology operations (Ops) to secure the outcome and shorten the development lifecycle. Ultimately, the Organizational aim of Devtegrate is to lead the market in being a force to reckon with in DevOps and Cloud Infrastructure, as well as to solve market needs in Cloud or on premise cloud infrastructure.</w:t>
+        <w:t xml:space="preserve">Beyond our experience working with various </w:t>
+      </w:r>
+      <w:proofErr w:type="spellStart"/>
+      <w:r>
+        <w:rPr>
+          <w:rFonts w:ascii="Times New Roman" w:eastAsia="Times New Roman" w:hAnsi="Times New Roman" w:cs="Times New Roman"/>
+          <w:color w:val="1D1C1D"/>
+          <w:sz w:val="24"/>
+          <w:szCs w:val="24"/>
+        </w:rPr>
+        <w:t>DevOps</w:t>
+      </w:r>
+      <w:proofErr w:type="spellEnd"/>
+      <w:r>
+        <w:rPr>
+          <w:rFonts w:ascii="Times New Roman" w:eastAsia="Times New Roman" w:hAnsi="Times New Roman" w:cs="Times New Roman"/>
+          <w:color w:val="1D1C1D"/>
+          <w:sz w:val="24"/>
+          <w:szCs w:val="24"/>
+        </w:rPr>
+        <w:t xml:space="preserve">, </w:t>
+      </w:r>
+      <w:proofErr w:type="spellStart"/>
+      <w:r>
+        <w:rPr>
+          <w:rFonts w:ascii="Times New Roman" w:eastAsia="Times New Roman" w:hAnsi="Times New Roman" w:cs="Times New Roman"/>
+          <w:color w:val="1D1C1D"/>
+          <w:sz w:val="24"/>
+          <w:szCs w:val="24"/>
+        </w:rPr>
+        <w:t>Devtegrate</w:t>
+      </w:r>
+      <w:proofErr w:type="spellEnd"/>
+      <w:r>
+        <w:rPr>
+          <w:rFonts w:ascii="Times New Roman" w:eastAsia="Times New Roman" w:hAnsi="Times New Roman" w:cs="Times New Roman"/>
+          <w:color w:val="1D1C1D"/>
+          <w:sz w:val="24"/>
+          <w:szCs w:val="24"/>
+        </w:rPr>
+        <w:t xml:space="preserve"> also </w:t>
+      </w:r>
+      <w:proofErr w:type="spellStart"/>
+      <w:r>
+        <w:rPr>
+          <w:rFonts w:ascii="Times New Roman" w:eastAsia="Times New Roman" w:hAnsi="Times New Roman" w:cs="Times New Roman"/>
+          <w:color w:val="1D1C1D"/>
+          <w:sz w:val="24"/>
+          <w:szCs w:val="24"/>
+        </w:rPr>
+        <w:t>posseses</w:t>
+      </w:r>
+      <w:proofErr w:type="spellEnd"/>
+      <w:r>
+        <w:rPr>
+          <w:rFonts w:ascii="Times New Roman" w:eastAsia="Times New Roman" w:hAnsi="Times New Roman" w:cs="Times New Roman"/>
+          <w:color w:val="1D1C1D"/>
+          <w:sz w:val="24"/>
+          <w:szCs w:val="24"/>
+        </w:rPr>
+        <w:t xml:space="preserve"> experience working with DOD security application in other words (</w:t>
+      </w:r>
+      <w:proofErr w:type="spellStart"/>
+      <w:r>
+        <w:rPr>
+          <w:rFonts w:ascii="Times New Roman" w:eastAsia="Times New Roman" w:hAnsi="Times New Roman" w:cs="Times New Roman"/>
+          <w:color w:val="1D1C1D"/>
+          <w:sz w:val="24"/>
+          <w:szCs w:val="24"/>
+        </w:rPr>
+        <w:t>DevSecOps</w:t>
+      </w:r>
+      <w:proofErr w:type="spellEnd"/>
+      <w:r>
+        <w:rPr>
+          <w:rFonts w:ascii="Times New Roman" w:eastAsia="Times New Roman" w:hAnsi="Times New Roman" w:cs="Times New Roman"/>
+          <w:color w:val="1D1C1D"/>
+          <w:sz w:val="24"/>
+          <w:szCs w:val="24"/>
+        </w:rPr>
+        <w:t xml:space="preserve">). </w:t>
+      </w:r>
+      <w:proofErr w:type="spellStart"/>
+      <w:r>
+        <w:rPr>
+          <w:rFonts w:ascii="Times New Roman" w:eastAsia="Times New Roman" w:hAnsi="Times New Roman" w:cs="Times New Roman"/>
+          <w:color w:val="1D1C1D"/>
+          <w:sz w:val="24"/>
+          <w:szCs w:val="24"/>
+        </w:rPr>
+        <w:t>DevSecOps</w:t>
+      </w:r>
+      <w:proofErr w:type="spellEnd"/>
+      <w:r>
+        <w:rPr>
+          <w:rFonts w:ascii="Times New Roman" w:eastAsia="Times New Roman" w:hAnsi="Times New Roman" w:cs="Times New Roman"/>
+          <w:color w:val="1D1C1D"/>
+          <w:sz w:val="24"/>
+          <w:szCs w:val="24"/>
+        </w:rPr>
+        <w:t xml:space="preserve"> is a set of software development practices that combines software development (Dev), security (Sec), and information technology operations (Ops) to secure the outcome and shorten the development lifecycle. Ultimately, the Organizational aim of </w:t>
+      </w:r>
+      <w:proofErr w:type="spellStart"/>
+      <w:r>
+        <w:rPr>
+          <w:rFonts w:ascii="Times New Roman" w:eastAsia="Times New Roman" w:hAnsi="Times New Roman" w:cs="Times New Roman"/>
+          <w:color w:val="1D1C1D"/>
+          <w:sz w:val="24"/>
+          <w:szCs w:val="24"/>
+        </w:rPr>
+        <w:t>Devtegrate</w:t>
+      </w:r>
+      <w:proofErr w:type="spellEnd"/>
+      <w:r>
+        <w:rPr>
+          <w:rFonts w:ascii="Times New Roman" w:eastAsia="Times New Roman" w:hAnsi="Times New Roman" w:cs="Times New Roman"/>
+          <w:color w:val="1D1C1D"/>
+          <w:sz w:val="24"/>
+          <w:szCs w:val="24"/>
+        </w:rPr>
+        <w:t xml:space="preserve"> is to lead the market in being a force to reckon with in </w:t>
+      </w:r>
+      <w:proofErr w:type="spellStart"/>
+      <w:r>
+        <w:rPr>
+          <w:rFonts w:ascii="Times New Roman" w:eastAsia="Times New Roman" w:hAnsi="Times New Roman" w:cs="Times New Roman"/>
+          <w:color w:val="1D1C1D"/>
+          <w:sz w:val="24"/>
+          <w:szCs w:val="24"/>
+        </w:rPr>
+        <w:t>DevOps</w:t>
+      </w:r>
+      <w:proofErr w:type="spellEnd"/>
+      <w:r>
+        <w:rPr>
+          <w:rFonts w:ascii="Times New Roman" w:eastAsia="Times New Roman" w:hAnsi="Times New Roman" w:cs="Times New Roman"/>
+          <w:color w:val="1D1C1D"/>
+          <w:sz w:val="24"/>
+          <w:szCs w:val="24"/>
+        </w:rPr>
+        <w:t xml:space="preserve"> and Cloud Infrastructure, as well as to solve market needs in Cloud or on premise cloud infrastructure.</w:t>
       </w:r>
     </w:p>
     <w:p>
@@ -658,14 +1359,25 @@
           <w:szCs w:val="24"/>
         </w:rPr>
       </w:pPr>
-      <w:r>
-        <w:rPr>
-          <w:rFonts w:ascii="Times New Roman" w:eastAsia="Times New Roman" w:hAnsi="Times New Roman" w:cs="Times New Roman"/>
-          <w:color w:val="202124"/>
-          <w:sz w:val="24"/>
-          <w:szCs w:val="24"/>
-        </w:rPr>
-        <w:t>Devtegrate is highly dynamic in its service delivery with a wide scope of knowledge, utilization of tool's</w:t>
+      <w:proofErr w:type="spellStart"/>
+      <w:r>
+        <w:rPr>
+          <w:rFonts w:ascii="Times New Roman" w:eastAsia="Times New Roman" w:hAnsi="Times New Roman" w:cs="Times New Roman"/>
+          <w:color w:val="202124"/>
+          <w:sz w:val="24"/>
+          <w:szCs w:val="24"/>
+        </w:rPr>
+        <w:t>Devtegrate</w:t>
+      </w:r>
+      <w:proofErr w:type="spellEnd"/>
+      <w:r>
+        <w:rPr>
+          <w:rFonts w:ascii="Times New Roman" w:eastAsia="Times New Roman" w:hAnsi="Times New Roman" w:cs="Times New Roman"/>
+          <w:color w:val="202124"/>
+          <w:sz w:val="24"/>
+          <w:szCs w:val="24"/>
+        </w:rPr>
+        <w:t xml:space="preserve"> is highly dynamic in its service delivery with a wide scope of knowledge, utilization of tool's</w:t>
       </w:r>
       <w:r>
         <w:rPr>
@@ -683,7 +1395,27 @@
           <w:sz w:val="24"/>
           <w:szCs w:val="24"/>
         </w:rPr>
-        <w:t>for DevOps, Cloud Service and Automation.</w:t>
+        <w:t xml:space="preserve">for </w:t>
+      </w:r>
+      <w:proofErr w:type="spellStart"/>
+      <w:r>
+        <w:rPr>
+          <w:rFonts w:ascii="Times New Roman" w:eastAsia="Times New Roman" w:hAnsi="Times New Roman" w:cs="Times New Roman"/>
+          <w:color w:val="202124"/>
+          <w:sz w:val="24"/>
+          <w:szCs w:val="24"/>
+        </w:rPr>
+        <w:t>DevOps</w:t>
+      </w:r>
+      <w:proofErr w:type="spellEnd"/>
+      <w:r>
+        <w:rPr>
+          <w:rFonts w:ascii="Times New Roman" w:eastAsia="Times New Roman" w:hAnsi="Times New Roman" w:cs="Times New Roman"/>
+          <w:color w:val="202124"/>
+          <w:sz w:val="24"/>
+          <w:szCs w:val="24"/>
+        </w:rPr>
+        <w:t>, Cloud Service and Automation.</w:t>
       </w:r>
     </w:p>
     <w:p>
@@ -817,8 +1549,9 @@
           <w:szCs w:val="24"/>
           <w:shd w:val="clear" w:color="auto" w:fill="FFFFFF"/>
         </w:rPr>
-        <w:t xml:space="preserve">Automation is changing the world through the promise of continuous delivery, cloud computing and reliable uptime. DevOps on the other hand consist of expert engineers ready to automation and create </w:t>
-      </w:r>
+        <w:t xml:space="preserve">Automation is changing the world through the promise of continuous delivery, cloud computing and reliable uptime. </w:t>
+      </w:r>
+      <w:proofErr w:type="spellStart"/>
       <w:r>
         <w:rPr>
           <w:rFonts w:ascii="Times New Roman" w:hAnsi="Times New Roman" w:cs="Times New Roman"/>
@@ -827,6 +1560,27 @@
           <w:szCs w:val="24"/>
           <w:shd w:val="clear" w:color="auto" w:fill="FFFFFF"/>
         </w:rPr>
+        <w:t>DevOps</w:t>
+      </w:r>
+      <w:proofErr w:type="spellEnd"/>
+      <w:r>
+        <w:rPr>
+          <w:rFonts w:ascii="Times New Roman" w:hAnsi="Times New Roman" w:cs="Times New Roman"/>
+          <w:color w:val="202124"/>
+          <w:sz w:val="24"/>
+          <w:szCs w:val="24"/>
+          <w:shd w:val="clear" w:color="auto" w:fill="FFFFFF"/>
+        </w:rPr>
+        <w:t xml:space="preserve"> on the other hand consist of expert engineers ready to automation and create </w:t>
+      </w:r>
+      <w:r>
+        <w:rPr>
+          <w:rFonts w:ascii="Times New Roman" w:hAnsi="Times New Roman" w:cs="Times New Roman"/>
+          <w:color w:val="202124"/>
+          <w:sz w:val="24"/>
+          <w:szCs w:val="24"/>
+          <w:shd w:val="clear" w:color="auto" w:fill="FFFFFF"/>
+        </w:rPr>
         <w:t>continuous</w:t>
       </w:r>
       <w:r>
@@ -847,7 +1601,29 @@
           <w:szCs w:val="24"/>
           <w:shd w:val="clear" w:color="auto" w:fill="FFFFFF"/>
         </w:rPr>
-        <w:t>continuous delivery pipelines. Devtegrate on all part ensures the buildup of an infrastructure to house applications (infrastructure as code) and integrate automation, CI/CD pipelines and ensures the full cloud service experience.</w:t>
+        <w:t xml:space="preserve">continuous delivery pipelines. </w:t>
+      </w:r>
+      <w:proofErr w:type="spellStart"/>
+      <w:r>
+        <w:rPr>
+          <w:rFonts w:ascii="Times New Roman" w:hAnsi="Times New Roman" w:cs="Times New Roman"/>
+          <w:color w:val="202124"/>
+          <w:sz w:val="24"/>
+          <w:szCs w:val="24"/>
+          <w:shd w:val="clear" w:color="auto" w:fill="FFFFFF"/>
+        </w:rPr>
+        <w:t>Devtegrate</w:t>
+      </w:r>
+      <w:proofErr w:type="spellEnd"/>
+      <w:r>
+        <w:rPr>
+          <w:rFonts w:ascii="Times New Roman" w:hAnsi="Times New Roman" w:cs="Times New Roman"/>
+          <w:color w:val="202124"/>
+          <w:sz w:val="24"/>
+          <w:szCs w:val="24"/>
+          <w:shd w:val="clear" w:color="auto" w:fill="FFFFFF"/>
+        </w:rPr>
+        <w:t xml:space="preserve"> on all part ensures the buildup of an infrastructure to house applications (infrastructure as code) and integrate automation, CI/CD pipelines and ensures the full cloud service experience.</w:t>
       </w:r>
     </w:p>
     <w:p>
@@ -938,7 +1714,27 @@
           <w:sz w:val="24"/>
           <w:szCs w:val="24"/>
         </w:rPr>
-        <w:t>What is DevOps?</w:t>
+        <w:t xml:space="preserve">What is </w:t>
+      </w:r>
+      <w:proofErr w:type="spellStart"/>
+      <w:r>
+        <w:rPr>
+          <w:rFonts w:ascii="Times New Roman" w:eastAsia="Times New Roman" w:hAnsi="Times New Roman" w:cs="Times New Roman"/>
+          <w:color w:val="1D1C1D"/>
+          <w:sz w:val="24"/>
+          <w:szCs w:val="24"/>
+        </w:rPr>
+        <w:t>DevOps</w:t>
+      </w:r>
+      <w:proofErr w:type="spellEnd"/>
+      <w:r>
+        <w:rPr>
+          <w:rFonts w:ascii="Times New Roman" w:eastAsia="Times New Roman" w:hAnsi="Times New Roman" w:cs="Times New Roman"/>
+          <w:color w:val="1D1C1D"/>
+          <w:sz w:val="24"/>
+          <w:szCs w:val="24"/>
+        </w:rPr>
+        <w:t>?</w:t>
       </w:r>
     </w:p>
     <w:p>
@@ -980,7 +1776,27 @@
           <w:sz w:val="24"/>
           <w:szCs w:val="24"/>
         </w:rPr>
-        <w:t>s (Ops), DevOps is the union of</w:t>
+        <w:t xml:space="preserve">s (Ops), </w:t>
+      </w:r>
+      <w:proofErr w:type="spellStart"/>
+      <w:r>
+        <w:rPr>
+          <w:rFonts w:ascii="Times New Roman" w:eastAsia="Times New Roman" w:hAnsi="Times New Roman" w:cs="Times New Roman"/>
+          <w:color w:val="1D1C1D"/>
+          <w:sz w:val="24"/>
+          <w:szCs w:val="24"/>
+        </w:rPr>
+        <w:t>DevOps</w:t>
+      </w:r>
+      <w:proofErr w:type="spellEnd"/>
+      <w:r>
+        <w:rPr>
+          <w:rFonts w:ascii="Times New Roman" w:eastAsia="Times New Roman" w:hAnsi="Times New Roman" w:cs="Times New Roman"/>
+          <w:color w:val="1D1C1D"/>
+          <w:sz w:val="24"/>
+          <w:szCs w:val="24"/>
+        </w:rPr>
+        <w:t xml:space="preserve"> is the union of</w:t>
       </w:r>
       <w:r>
         <w:rPr>
@@ -1007,7 +1823,47 @@
           <w:sz w:val="24"/>
           <w:szCs w:val="24"/>
         </w:rPr>
-        <w:t> DevOps enables formerly siloed roles—deve</w:t>
+        <w:t> </w:t>
+      </w:r>
+      <w:proofErr w:type="spellStart"/>
+      <w:r>
+        <w:rPr>
+          <w:rFonts w:ascii="Times New Roman" w:eastAsia="Times New Roman" w:hAnsi="Times New Roman" w:cs="Times New Roman"/>
+          <w:color w:val="1D1C1D"/>
+          <w:sz w:val="24"/>
+          <w:szCs w:val="24"/>
+        </w:rPr>
+        <w:t>DevOps</w:t>
+      </w:r>
+      <w:proofErr w:type="spellEnd"/>
+      <w:r>
+        <w:rPr>
+          <w:rFonts w:ascii="Times New Roman" w:eastAsia="Times New Roman" w:hAnsi="Times New Roman" w:cs="Times New Roman"/>
+          <w:color w:val="1D1C1D"/>
+          <w:sz w:val="24"/>
+          <w:szCs w:val="24"/>
+        </w:rPr>
+        <w:t xml:space="preserve"> enables formerly </w:t>
+      </w:r>
+      <w:proofErr w:type="spellStart"/>
+      <w:r>
+        <w:rPr>
+          <w:rFonts w:ascii="Times New Roman" w:eastAsia="Times New Roman" w:hAnsi="Times New Roman" w:cs="Times New Roman"/>
+          <w:color w:val="1D1C1D"/>
+          <w:sz w:val="24"/>
+          <w:szCs w:val="24"/>
+        </w:rPr>
+        <w:t>siloed</w:t>
+      </w:r>
+      <w:proofErr w:type="spellEnd"/>
+      <w:r>
+        <w:rPr>
+          <w:rFonts w:ascii="Times New Roman" w:eastAsia="Times New Roman" w:hAnsi="Times New Roman" w:cs="Times New Roman"/>
+          <w:color w:val="1D1C1D"/>
+          <w:sz w:val="24"/>
+          <w:szCs w:val="24"/>
+        </w:rPr>
+        <w:t xml:space="preserve"> roles—deve</w:t>
       </w:r>
       <w:r>
         <w:rPr>
@@ -1043,16 +1899,56 @@
           <w:sz w:val="24"/>
           <w:szCs w:val="24"/>
         </w:rPr>
-        <w:t xml:space="preserve"> reliable products. By adopting a DevOps culture </w:t>
-      </w:r>
-      <w:r>
-        <w:rPr>
-          <w:rFonts w:ascii="Times New Roman" w:eastAsia="Times New Roman" w:hAnsi="Times New Roman" w:cs="Times New Roman"/>
-          <w:color w:val="1D1C1D"/>
-          <w:sz w:val="24"/>
-          <w:szCs w:val="24"/>
-        </w:rPr>
-        <w:t>along with DevOps practices and</w:t>
+        <w:t xml:space="preserve"> reliable products. By adopting a </w:t>
+      </w:r>
+      <w:proofErr w:type="spellStart"/>
+      <w:r>
+        <w:rPr>
+          <w:rFonts w:ascii="Times New Roman" w:eastAsia="Times New Roman" w:hAnsi="Times New Roman" w:cs="Times New Roman"/>
+          <w:color w:val="1D1C1D"/>
+          <w:sz w:val="24"/>
+          <w:szCs w:val="24"/>
+        </w:rPr>
+        <w:t>DevOps</w:t>
+      </w:r>
+      <w:proofErr w:type="spellEnd"/>
+      <w:r>
+        <w:rPr>
+          <w:rFonts w:ascii="Times New Roman" w:eastAsia="Times New Roman" w:hAnsi="Times New Roman" w:cs="Times New Roman"/>
+          <w:color w:val="1D1C1D"/>
+          <w:sz w:val="24"/>
+          <w:szCs w:val="24"/>
+        </w:rPr>
+        <w:t xml:space="preserve"> culture </w:t>
+      </w:r>
+      <w:r>
+        <w:rPr>
+          <w:rFonts w:ascii="Times New Roman" w:eastAsia="Times New Roman" w:hAnsi="Times New Roman" w:cs="Times New Roman"/>
+          <w:color w:val="1D1C1D"/>
+          <w:sz w:val="24"/>
+          <w:szCs w:val="24"/>
+        </w:rPr>
+        <w:t xml:space="preserve">along with </w:t>
+      </w:r>
+      <w:proofErr w:type="spellStart"/>
+      <w:r>
+        <w:rPr>
+          <w:rFonts w:ascii="Times New Roman" w:eastAsia="Times New Roman" w:hAnsi="Times New Roman" w:cs="Times New Roman"/>
+          <w:color w:val="1D1C1D"/>
+          <w:sz w:val="24"/>
+          <w:szCs w:val="24"/>
+        </w:rPr>
+        <w:t>DevOps</w:t>
+      </w:r>
+      <w:proofErr w:type="spellEnd"/>
+      <w:r>
+        <w:rPr>
+          <w:rFonts w:ascii="Times New Roman" w:eastAsia="Times New Roman" w:hAnsi="Times New Roman" w:cs="Times New Roman"/>
+          <w:color w:val="1D1C1D"/>
+          <w:sz w:val="24"/>
+          <w:szCs w:val="24"/>
+        </w:rPr>
+        <w:t xml:space="preserve"> practices and</w:t>
       </w:r>
       <w:r>
         <w:rPr>
@@ -1168,7 +2064,27 @@
           <w:sz w:val="24"/>
           <w:szCs w:val="24"/>
         </w:rPr>
-        <w:t>Here at Devtegrate, we have an objective to Develop, Integrate and deploy multi-directional tech</w:t>
+        <w:t xml:space="preserve">Here at </w:t>
+      </w:r>
+      <w:proofErr w:type="spellStart"/>
+      <w:r>
+        <w:rPr>
+          <w:rFonts w:ascii="Times New Roman" w:eastAsia="Times New Roman" w:hAnsi="Times New Roman" w:cs="Times New Roman"/>
+          <w:color w:val="1D1C1D"/>
+          <w:sz w:val="24"/>
+          <w:szCs w:val="24"/>
+        </w:rPr>
+        <w:t>Devtegrate</w:t>
+      </w:r>
+      <w:proofErr w:type="spellEnd"/>
+      <w:r>
+        <w:rPr>
+          <w:rFonts w:ascii="Times New Roman" w:eastAsia="Times New Roman" w:hAnsi="Times New Roman" w:cs="Times New Roman"/>
+          <w:color w:val="1D1C1D"/>
+          <w:sz w:val="24"/>
+          <w:szCs w:val="24"/>
+        </w:rPr>
+        <w:t>, we have an objective to Develop, Integrate and deploy multi-directional tech</w:t>
       </w:r>
       <w:r>
         <w:rPr>
@@ -1186,7 +2102,27 @@
           <w:sz w:val="24"/>
           <w:szCs w:val="24"/>
         </w:rPr>
-        <w:t xml:space="preserve">Businesses that adopt DevOps tools benefit in </w:t>
+        <w:t xml:space="preserve">Businesses that adopt </w:t>
+      </w:r>
+      <w:proofErr w:type="spellStart"/>
+      <w:r>
+        <w:rPr>
+          <w:rFonts w:ascii="Times New Roman" w:eastAsia="Times New Roman" w:hAnsi="Times New Roman" w:cs="Times New Roman"/>
+          <w:color w:val="1D1C1D"/>
+          <w:sz w:val="24"/>
+          <w:szCs w:val="24"/>
+        </w:rPr>
+        <w:t>DevOps</w:t>
+      </w:r>
+      <w:proofErr w:type="spellEnd"/>
+      <w:r>
+        <w:rPr>
+          <w:rFonts w:ascii="Times New Roman" w:eastAsia="Times New Roman" w:hAnsi="Times New Roman" w:cs="Times New Roman"/>
+          <w:color w:val="1D1C1D"/>
+          <w:sz w:val="24"/>
+          <w:szCs w:val="24"/>
+        </w:rPr>
+        <w:t xml:space="preserve"> tools benefit in </w:t>
       </w:r>
       <w:r>
         <w:rPr>
@@ -1265,7 +2201,27 @@
           <w:sz w:val="24"/>
           <w:szCs w:val="24"/>
         </w:rPr>
-        <w:t>How to integrate and utilize various DevOps tools? </w:t>
+        <w:t xml:space="preserve">How to integrate and utilize various </w:t>
+      </w:r>
+      <w:proofErr w:type="spellStart"/>
+      <w:r>
+        <w:rPr>
+          <w:rFonts w:ascii="Times New Roman" w:eastAsia="Times New Roman" w:hAnsi="Times New Roman" w:cs="Times New Roman"/>
+          <w:color w:val="1D1C1D"/>
+          <w:sz w:val="24"/>
+          <w:szCs w:val="24"/>
+        </w:rPr>
+        <w:t>DevOps</w:t>
+      </w:r>
+      <w:proofErr w:type="spellEnd"/>
+      <w:r>
+        <w:rPr>
+          <w:rFonts w:ascii="Times New Roman" w:eastAsia="Times New Roman" w:hAnsi="Times New Roman" w:cs="Times New Roman"/>
+          <w:color w:val="1D1C1D"/>
+          <w:sz w:val="24"/>
+          <w:szCs w:val="24"/>
+        </w:rPr>
+        <w:t xml:space="preserve"> tools? </w:t>
       </w:r>
     </w:p>
     <w:p>
@@ -1297,14 +2253,25 @@
         </w:rPr>
         <w:t xml:space="preserve">on the best ways to incorporate </w:t>
       </w:r>
-      <w:r>
-        <w:rPr>
-          <w:rFonts w:ascii="Times New Roman" w:eastAsia="Times New Roman" w:hAnsi="Times New Roman" w:cs="Times New Roman"/>
-          <w:color w:val="1D1C1D"/>
-          <w:sz w:val="24"/>
-          <w:szCs w:val="24"/>
-        </w:rPr>
-        <w:t>DevOps into your business operations</w:t>
+      <w:proofErr w:type="spellStart"/>
+      <w:r>
+        <w:rPr>
+          <w:rFonts w:ascii="Times New Roman" w:eastAsia="Times New Roman" w:hAnsi="Times New Roman" w:cs="Times New Roman"/>
+          <w:color w:val="1D1C1D"/>
+          <w:sz w:val="24"/>
+          <w:szCs w:val="24"/>
+        </w:rPr>
+        <w:t>DevOps</w:t>
+      </w:r>
+      <w:proofErr w:type="spellEnd"/>
+      <w:r>
+        <w:rPr>
+          <w:rFonts w:ascii="Times New Roman" w:eastAsia="Times New Roman" w:hAnsi="Times New Roman" w:cs="Times New Roman"/>
+          <w:color w:val="1D1C1D"/>
+          <w:sz w:val="24"/>
+          <w:szCs w:val="24"/>
+        </w:rPr>
+        <w:t xml:space="preserve"> into your business operations</w:t>
       </w:r>
     </w:p>
     <w:p>
@@ -1540,27 +2507,78 @@
           <w:sz w:val="24"/>
           <w:szCs w:val="24"/>
         </w:rPr>
-        <w:t>When the word “cloud computing” is connoted the trio of AWS, AZURE, and GCP is denoted, topping the chart for their ease of usage and expert service tools and many. AWS (Amazon Web Service) is the foremost professional in this field, notably for its great influence in “Cloud Infrastructure.” AWS possesses a very robust array of tools and resources to enable easy integration to Cloud Computing. Using its tools of EKS (Elastic Kubernetes Service), Template Instance creation known as EC2, or RDS for Database integration.</w:t>
-      </w:r>
-    </w:p>
-    <w:p>
-      <w:pPr>
-        <w:spacing w:line="240" w:lineRule="auto"/>
-        <w:rPr>
-          <w:rFonts w:ascii="Times New Roman" w:eastAsia="Times New Roman" w:hAnsi="Times New Roman" w:cs="Times New Roman"/>
-          <w:color w:val="202124"/>
-          <w:sz w:val="24"/>
-          <w:szCs w:val="24"/>
-        </w:rPr>
-      </w:pPr>
-      <w:r>
-        <w:rPr>
-          <w:rFonts w:ascii="Times New Roman" w:eastAsia="Times New Roman" w:hAnsi="Times New Roman" w:cs="Times New Roman"/>
-          <w:color w:val="202124"/>
-          <w:sz w:val="24"/>
-          <w:szCs w:val="24"/>
-        </w:rPr>
-        <w:t xml:space="preserve">AWS focuses on structures set in place which includes the ability to automate and ensure scalability. AWS manages and ensures upgrade, backup of database in the Infrastructures created for various software’s and application use. What makes AWS stand out from other Cloud </w:t>
+        <w:t xml:space="preserve">When the word “cloud computing” is connoted the trio of AWS, AZURE, and GCP is denoted, topping the chart for their ease of usage and expert service tools and many. AWS (Amazon Web Service) is the foremost professional in this field, notably for its great influence in “Cloud Infrastructure.” AWS possesses a very robust array of tools and resources to enable easy integration to Cloud Computing. </w:t>
+      </w:r>
+      <w:proofErr w:type="gramStart"/>
+      <w:r>
+        <w:rPr>
+          <w:rFonts w:ascii="Times New Roman" w:eastAsia="Times New Roman" w:hAnsi="Times New Roman" w:cs="Times New Roman"/>
+          <w:color w:val="202124"/>
+          <w:sz w:val="24"/>
+          <w:szCs w:val="24"/>
+        </w:rPr>
+        <w:t xml:space="preserve">Using its tools of EKS (Elastic </w:t>
+      </w:r>
+      <w:proofErr w:type="spellStart"/>
+      <w:r>
+        <w:rPr>
+          <w:rFonts w:ascii="Times New Roman" w:eastAsia="Times New Roman" w:hAnsi="Times New Roman" w:cs="Times New Roman"/>
+          <w:color w:val="202124"/>
+          <w:sz w:val="24"/>
+          <w:szCs w:val="24"/>
+        </w:rPr>
+        <w:t>Kubernetes</w:t>
+      </w:r>
+      <w:proofErr w:type="spellEnd"/>
+      <w:r>
+        <w:rPr>
+          <w:rFonts w:ascii="Times New Roman" w:eastAsia="Times New Roman" w:hAnsi="Times New Roman" w:cs="Times New Roman"/>
+          <w:color w:val="202124"/>
+          <w:sz w:val="24"/>
+          <w:szCs w:val="24"/>
+        </w:rPr>
+        <w:t xml:space="preserve"> Service), Template Instance creation known as EC2, or RDS for Database integration.</w:t>
+      </w:r>
+      <w:proofErr w:type="gramEnd"/>
+    </w:p>
+    <w:p>
+      <w:pPr>
+        <w:spacing w:line="240" w:lineRule="auto"/>
+        <w:rPr>
+          <w:rFonts w:ascii="Times New Roman" w:eastAsia="Times New Roman" w:hAnsi="Times New Roman" w:cs="Times New Roman"/>
+          <w:color w:val="202124"/>
+          <w:sz w:val="24"/>
+          <w:szCs w:val="24"/>
+        </w:rPr>
+      </w:pPr>
+      <w:r>
+        <w:rPr>
+          <w:rFonts w:ascii="Times New Roman" w:eastAsia="Times New Roman" w:hAnsi="Times New Roman" w:cs="Times New Roman"/>
+          <w:color w:val="202124"/>
+          <w:sz w:val="24"/>
+          <w:szCs w:val="24"/>
+        </w:rPr>
+        <w:t xml:space="preserve">AWS focuses on structures set in place which includes the ability to automate and ensure scalability. AWS manages and ensures upgrade, backup of database in the Infrastructures created for </w:t>
+      </w:r>
+      <w:proofErr w:type="gramStart"/>
+      <w:r>
+        <w:rPr>
+          <w:rFonts w:ascii="Times New Roman" w:eastAsia="Times New Roman" w:hAnsi="Times New Roman" w:cs="Times New Roman"/>
+          <w:color w:val="202124"/>
+          <w:sz w:val="24"/>
+          <w:szCs w:val="24"/>
+        </w:rPr>
+        <w:t>various software’s</w:t>
+      </w:r>
+      <w:proofErr w:type="gramEnd"/>
+      <w:r>
+        <w:rPr>
+          <w:rFonts w:ascii="Times New Roman" w:eastAsia="Times New Roman" w:hAnsi="Times New Roman" w:cs="Times New Roman"/>
+          <w:color w:val="202124"/>
+          <w:sz w:val="24"/>
+          <w:szCs w:val="24"/>
+        </w:rPr>
+        <w:t xml:space="preserve"> and application use. What makes AWS stand out from other Cloud </w:t>
       </w:r>
       <w:r>
         <w:rPr>
@@ -1809,16 +2827,76 @@
           <w:sz w:val="24"/>
           <w:szCs w:val="24"/>
         </w:rPr>
-        <w:t>Azure is Microsoft solution to Amazon Web Service. Both are classified as Cloud Service provider and a major platform used by DevOps Engineer. Microsoft Azure also comprises of various</w:t>
-      </w:r>
-      <w:r>
-        <w:rPr>
-          <w:rFonts w:ascii="Times New Roman" w:eastAsia="Times New Roman" w:hAnsi="Times New Roman" w:cs="Times New Roman"/>
-          <w:color w:val="202124"/>
-          <w:sz w:val="24"/>
-          <w:szCs w:val="24"/>
-        </w:rPr>
-        <w:t xml:space="preserve"> tools and just as instances are launched on AWS and other Cloud Platforms Azure takes pride in this actions as well with Automation actions done by AKS (Azure Kubernetes Service).</w:t>
+        <w:t xml:space="preserve">Azure is Microsoft solution to Amazon Web Service. Both are classified as Cloud Service provider and a major platform used by </w:t>
+      </w:r>
+      <w:proofErr w:type="spellStart"/>
+      <w:r>
+        <w:rPr>
+          <w:rFonts w:ascii="Times New Roman" w:eastAsia="Times New Roman" w:hAnsi="Times New Roman" w:cs="Times New Roman"/>
+          <w:color w:val="202124"/>
+          <w:sz w:val="24"/>
+          <w:szCs w:val="24"/>
+        </w:rPr>
+        <w:t>DevOps</w:t>
+      </w:r>
+      <w:proofErr w:type="spellEnd"/>
+      <w:r>
+        <w:rPr>
+          <w:rFonts w:ascii="Times New Roman" w:eastAsia="Times New Roman" w:hAnsi="Times New Roman" w:cs="Times New Roman"/>
+          <w:color w:val="202124"/>
+          <w:sz w:val="24"/>
+          <w:szCs w:val="24"/>
+        </w:rPr>
+        <w:t xml:space="preserve"> Engineer. Microsoft Azure also comprises of various</w:t>
+      </w:r>
+      <w:r>
+        <w:rPr>
+          <w:rFonts w:ascii="Times New Roman" w:eastAsia="Times New Roman" w:hAnsi="Times New Roman" w:cs="Times New Roman"/>
+          <w:color w:val="202124"/>
+          <w:sz w:val="24"/>
+          <w:szCs w:val="24"/>
+        </w:rPr>
+        <w:t xml:space="preserve"> tools and just as instances </w:t>
+      </w:r>
+      <w:proofErr w:type="gramStart"/>
+      <w:r>
+        <w:rPr>
+          <w:rFonts w:ascii="Times New Roman" w:eastAsia="Times New Roman" w:hAnsi="Times New Roman" w:cs="Times New Roman"/>
+          <w:color w:val="202124"/>
+          <w:sz w:val="24"/>
+          <w:szCs w:val="24"/>
+        </w:rPr>
+        <w:t>are</w:t>
+      </w:r>
+      <w:proofErr w:type="gramEnd"/>
+      <w:r>
+        <w:rPr>
+          <w:rFonts w:ascii="Times New Roman" w:eastAsia="Times New Roman" w:hAnsi="Times New Roman" w:cs="Times New Roman"/>
+          <w:color w:val="202124"/>
+          <w:sz w:val="24"/>
+          <w:szCs w:val="24"/>
+        </w:rPr>
+        <w:t xml:space="preserve"> launched on AWS and other Cloud Platforms Azure takes pride in this actions as well with Automation actions done by AKS (Azure </w:t>
+      </w:r>
+      <w:proofErr w:type="spellStart"/>
+      <w:r>
+        <w:rPr>
+          <w:rFonts w:ascii="Times New Roman" w:eastAsia="Times New Roman" w:hAnsi="Times New Roman" w:cs="Times New Roman"/>
+          <w:color w:val="202124"/>
+          <w:sz w:val="24"/>
+          <w:szCs w:val="24"/>
+        </w:rPr>
+        <w:t>Kubernetes</w:t>
+      </w:r>
+      <w:proofErr w:type="spellEnd"/>
+      <w:r>
+        <w:rPr>
+          <w:rFonts w:ascii="Times New Roman" w:eastAsia="Times New Roman" w:hAnsi="Times New Roman" w:cs="Times New Roman"/>
+          <w:color w:val="202124"/>
+          <w:sz w:val="24"/>
+          <w:szCs w:val="24"/>
+        </w:rPr>
+        <w:t xml:space="preserve"> Service).</w:t>
       </w:r>
     </w:p>
     <w:p>
@@ -1909,6 +2987,7 @@
           <w:szCs w:val="24"/>
         </w:rPr>
       </w:pPr>
+      <w:proofErr w:type="spellStart"/>
       <w:r>
         <w:rPr>
           <w:rFonts w:ascii="Times New Roman" w:eastAsia="Times New Roman" w:hAnsi="Times New Roman" w:cs="Times New Roman"/>
@@ -1917,7 +2996,17 @@
           <w:szCs w:val="24"/>
         </w:rPr>
         <w:lastRenderedPageBreak/>
-        <w:t>DevOps is fast becoming an important part of technological advancement, with various organizations seeking cloud integration for their software due to its efficiency, reliability and effectiveness.</w:t>
+        <w:t>DevOps</w:t>
+      </w:r>
+      <w:proofErr w:type="spellEnd"/>
+      <w:r>
+        <w:rPr>
+          <w:rFonts w:ascii="Times New Roman" w:eastAsia="Times New Roman" w:hAnsi="Times New Roman" w:cs="Times New Roman"/>
+          <w:color w:val="202124"/>
+          <w:sz w:val="24"/>
+          <w:szCs w:val="24"/>
+        </w:rPr>
+        <w:t xml:space="preserve"> is fast becoming an important part of technological advancement, with various organizations seeking cloud integration for their software due to its efficiency, reliability and effectiveness.</w:t>
       </w:r>
     </w:p>
     <w:p>
@@ -2585,7 +3674,27 @@
           <w:sz w:val="24"/>
           <w:szCs w:val="24"/>
         </w:rPr>
-        <w:t>What is DevOps?</w:t>
+        <w:t xml:space="preserve">What is </w:t>
+      </w:r>
+      <w:proofErr w:type="spellStart"/>
+      <w:r>
+        <w:rPr>
+          <w:rFonts w:ascii="Times New Roman" w:eastAsia="Times New Roman" w:hAnsi="Times New Roman" w:cs="Times New Roman"/>
+          <w:color w:val="212529"/>
+          <w:sz w:val="24"/>
+          <w:szCs w:val="24"/>
+        </w:rPr>
+        <w:t>DevOps</w:t>
+      </w:r>
+      <w:proofErr w:type="spellEnd"/>
+      <w:r>
+        <w:rPr>
+          <w:rFonts w:ascii="Times New Roman" w:eastAsia="Times New Roman" w:hAnsi="Times New Roman" w:cs="Times New Roman"/>
+          <w:color w:val="212529"/>
+          <w:sz w:val="24"/>
+          <w:szCs w:val="24"/>
+        </w:rPr>
+        <w:t>?</w:t>
       </w:r>
     </w:p>
     <w:p>
@@ -2629,7 +3738,107 @@
           <w:sz w:val="24"/>
           <w:szCs w:val="24"/>
         </w:rPr>
-        <w:t>A compound of development (Dev) and operations (Ops), DevOps is the union of people, process, and technology to continually provide value to customers. DevOps enables formerly siloed roles—development, IT operations, quality engineering, and security—to coordinate and collaborate to produce better, more reliable products. By adopting a DevOps culture along with DevOps practices and tools, teams gain the ability to better respond to customer needs, increase confidence in the applications they build, and achieve business goals faster.</w:t>
+        <w:t xml:space="preserve">A compound of development (Dev) and operations (Ops), </w:t>
+      </w:r>
+      <w:proofErr w:type="spellStart"/>
+      <w:r>
+        <w:rPr>
+          <w:rFonts w:ascii="Times New Roman" w:eastAsia="Times New Roman" w:hAnsi="Times New Roman" w:cs="Times New Roman"/>
+          <w:color w:val="212529"/>
+          <w:sz w:val="24"/>
+          <w:szCs w:val="24"/>
+        </w:rPr>
+        <w:t>DevOps</w:t>
+      </w:r>
+      <w:proofErr w:type="spellEnd"/>
+      <w:r>
+        <w:rPr>
+          <w:rFonts w:ascii="Times New Roman" w:eastAsia="Times New Roman" w:hAnsi="Times New Roman" w:cs="Times New Roman"/>
+          <w:color w:val="212529"/>
+          <w:sz w:val="24"/>
+          <w:szCs w:val="24"/>
+        </w:rPr>
+        <w:t xml:space="preserve"> is the union of people, process, and technology to continually provide value to customers. </w:t>
+      </w:r>
+      <w:proofErr w:type="spellStart"/>
+      <w:r>
+        <w:rPr>
+          <w:rFonts w:ascii="Times New Roman" w:eastAsia="Times New Roman" w:hAnsi="Times New Roman" w:cs="Times New Roman"/>
+          <w:color w:val="212529"/>
+          <w:sz w:val="24"/>
+          <w:szCs w:val="24"/>
+        </w:rPr>
+        <w:t>DevOps</w:t>
+      </w:r>
+      <w:proofErr w:type="spellEnd"/>
+      <w:r>
+        <w:rPr>
+          <w:rFonts w:ascii="Times New Roman" w:eastAsia="Times New Roman" w:hAnsi="Times New Roman" w:cs="Times New Roman"/>
+          <w:color w:val="212529"/>
+          <w:sz w:val="24"/>
+          <w:szCs w:val="24"/>
+        </w:rPr>
+        <w:t xml:space="preserve"> enables formerly </w:t>
+      </w:r>
+      <w:proofErr w:type="spellStart"/>
+      <w:r>
+        <w:rPr>
+          <w:rFonts w:ascii="Times New Roman" w:eastAsia="Times New Roman" w:hAnsi="Times New Roman" w:cs="Times New Roman"/>
+          <w:color w:val="212529"/>
+          <w:sz w:val="24"/>
+          <w:szCs w:val="24"/>
+        </w:rPr>
+        <w:t>siloed</w:t>
+      </w:r>
+      <w:proofErr w:type="spellEnd"/>
+      <w:r>
+        <w:rPr>
+          <w:rFonts w:ascii="Times New Roman" w:eastAsia="Times New Roman" w:hAnsi="Times New Roman" w:cs="Times New Roman"/>
+          <w:color w:val="212529"/>
+          <w:sz w:val="24"/>
+          <w:szCs w:val="24"/>
+        </w:rPr>
+        <w:t xml:space="preserve"> roles—development, IT operations, quality engineering, and security—to coordinate and collaborate to produce better, more reliable products. By adopting a </w:t>
+      </w:r>
+      <w:proofErr w:type="spellStart"/>
+      <w:r>
+        <w:rPr>
+          <w:rFonts w:ascii="Times New Roman" w:eastAsia="Times New Roman" w:hAnsi="Times New Roman" w:cs="Times New Roman"/>
+          <w:color w:val="212529"/>
+          <w:sz w:val="24"/>
+          <w:szCs w:val="24"/>
+        </w:rPr>
+        <w:t>DevOps</w:t>
+      </w:r>
+      <w:proofErr w:type="spellEnd"/>
+      <w:r>
+        <w:rPr>
+          <w:rFonts w:ascii="Times New Roman" w:eastAsia="Times New Roman" w:hAnsi="Times New Roman" w:cs="Times New Roman"/>
+          <w:color w:val="212529"/>
+          <w:sz w:val="24"/>
+          <w:szCs w:val="24"/>
+        </w:rPr>
+        <w:t xml:space="preserve"> culture along with </w:t>
+      </w:r>
+      <w:proofErr w:type="spellStart"/>
+      <w:r>
+        <w:rPr>
+          <w:rFonts w:ascii="Times New Roman" w:eastAsia="Times New Roman" w:hAnsi="Times New Roman" w:cs="Times New Roman"/>
+          <w:color w:val="212529"/>
+          <w:sz w:val="24"/>
+          <w:szCs w:val="24"/>
+        </w:rPr>
+        <w:t>DevOps</w:t>
+      </w:r>
+      <w:proofErr w:type="spellEnd"/>
+      <w:r>
+        <w:rPr>
+          <w:rFonts w:ascii="Times New Roman" w:eastAsia="Times New Roman" w:hAnsi="Times New Roman" w:cs="Times New Roman"/>
+          <w:color w:val="212529"/>
+          <w:sz w:val="24"/>
+          <w:szCs w:val="24"/>
+        </w:rPr>
+        <w:t xml:space="preserve"> practices and tools, teams gain the ability to better respond to customer needs, increase confidence in the applications they build, and achieve business goals faster.</w:t>
       </w:r>
     </w:p>
     <w:p>
@@ -2735,7 +3944,47 @@
           <w:sz w:val="24"/>
           <w:szCs w:val="24"/>
         </w:rPr>
-        <w:t>Here at Devtegrate, we have an objective to Develop, Integrate and deploy multi-directional technical services to our clients. Businesses that adopt DevOps tools benefit in many ways: Accelerating time to market, Adapting to the market and competition, Maintaining system stability and reliability, improving the mean time to recovery.</w:t>
+        <w:t xml:space="preserve">Here at </w:t>
+      </w:r>
+      <w:proofErr w:type="spellStart"/>
+      <w:r>
+        <w:rPr>
+          <w:rFonts w:ascii="Times New Roman" w:eastAsia="Times New Roman" w:hAnsi="Times New Roman" w:cs="Times New Roman"/>
+          <w:color w:val="212529"/>
+          <w:sz w:val="24"/>
+          <w:szCs w:val="24"/>
+        </w:rPr>
+        <w:t>Devtegrate</w:t>
+      </w:r>
+      <w:proofErr w:type="spellEnd"/>
+      <w:r>
+        <w:rPr>
+          <w:rFonts w:ascii="Times New Roman" w:eastAsia="Times New Roman" w:hAnsi="Times New Roman" w:cs="Times New Roman"/>
+          <w:color w:val="212529"/>
+          <w:sz w:val="24"/>
+          <w:szCs w:val="24"/>
+        </w:rPr>
+        <w:t xml:space="preserve">, we have an objective to Develop, Integrate and deploy multi-directional technical services to our clients. Businesses that adopt </w:t>
+      </w:r>
+      <w:proofErr w:type="spellStart"/>
+      <w:r>
+        <w:rPr>
+          <w:rFonts w:ascii="Times New Roman" w:eastAsia="Times New Roman" w:hAnsi="Times New Roman" w:cs="Times New Roman"/>
+          <w:color w:val="212529"/>
+          <w:sz w:val="24"/>
+          <w:szCs w:val="24"/>
+        </w:rPr>
+        <w:t>DevOps</w:t>
+      </w:r>
+      <w:proofErr w:type="spellEnd"/>
+      <w:r>
+        <w:rPr>
+          <w:rFonts w:ascii="Times New Roman" w:eastAsia="Times New Roman" w:hAnsi="Times New Roman" w:cs="Times New Roman"/>
+          <w:color w:val="212529"/>
+          <w:sz w:val="24"/>
+          <w:szCs w:val="24"/>
+        </w:rPr>
+        <w:t xml:space="preserve"> tools benefit in many ways: Accelerating time to market, Adapting to the market and competition, Maintaining system stability and reliability, improving the mean time to recovery.</w:t>
       </w:r>
     </w:p>
     <w:p>
@@ -2756,7 +4005,27 @@
           <w:sz w:val="24"/>
           <w:szCs w:val="24"/>
         </w:rPr>
-        <w:t>How to integrate and utilize various DevOps tools?</w:t>
+        <w:t xml:space="preserve">How to integrate and utilize various </w:t>
+      </w:r>
+      <w:proofErr w:type="spellStart"/>
+      <w:r>
+        <w:rPr>
+          <w:rFonts w:ascii="Times New Roman" w:eastAsia="Times New Roman" w:hAnsi="Times New Roman" w:cs="Times New Roman"/>
+          <w:color w:val="212529"/>
+          <w:sz w:val="24"/>
+          <w:szCs w:val="24"/>
+        </w:rPr>
+        <w:t>DevOps</w:t>
+      </w:r>
+      <w:proofErr w:type="spellEnd"/>
+      <w:r>
+        <w:rPr>
+          <w:rFonts w:ascii="Times New Roman" w:eastAsia="Times New Roman" w:hAnsi="Times New Roman" w:cs="Times New Roman"/>
+          <w:color w:val="212529"/>
+          <w:sz w:val="24"/>
+          <w:szCs w:val="24"/>
+        </w:rPr>
+        <w:t xml:space="preserve"> tools?</w:t>
       </w:r>
     </w:p>
     <w:p>
@@ -2800,7 +4069,27 @@
           <w:sz w:val="24"/>
           <w:szCs w:val="24"/>
         </w:rPr>
-        <w:t>Once you contact us, we will begin consulting with you on the best ways to incorporate DevOps into your business operations.</w:t>
+        <w:t xml:space="preserve">Once you contact us, we will begin consulting with you on the best ways to incorporate </w:t>
+      </w:r>
+      <w:proofErr w:type="spellStart"/>
+      <w:r>
+        <w:rPr>
+          <w:rFonts w:ascii="Times New Roman" w:eastAsia="Times New Roman" w:hAnsi="Times New Roman" w:cs="Times New Roman"/>
+          <w:color w:val="212529"/>
+          <w:sz w:val="24"/>
+          <w:szCs w:val="24"/>
+        </w:rPr>
+        <w:t>DevOps</w:t>
+      </w:r>
+      <w:proofErr w:type="spellEnd"/>
+      <w:r>
+        <w:rPr>
+          <w:rFonts w:ascii="Times New Roman" w:eastAsia="Times New Roman" w:hAnsi="Times New Roman" w:cs="Times New Roman"/>
+          <w:color w:val="212529"/>
+          <w:sz w:val="24"/>
+          <w:szCs w:val="24"/>
+        </w:rPr>
+        <w:t xml:space="preserve"> into your business operations.</w:t>
       </w:r>
     </w:p>
     <w:p>
@@ -2814,6 +4103,8 @@
           <w:szCs w:val="24"/>
         </w:rPr>
       </w:pPr>
+      <w:proofErr w:type="spellStart"/>
+      <w:proofErr w:type="gramStart"/>
       <w:r>
         <w:rPr>
           <w:rFonts w:ascii="Times New Roman" w:eastAsia="Times New Roman" w:hAnsi="Times New Roman" w:cs="Times New Roman"/>
@@ -2821,8 +4112,19 @@
           <w:sz w:val="24"/>
           <w:szCs w:val="24"/>
         </w:rPr>
-        <w:t>Devtegrate Position in the Changing Tide of Technology?</w:t>
-      </w:r>
+        <w:t>Devtegrate</w:t>
+      </w:r>
+      <w:proofErr w:type="spellEnd"/>
+      <w:r>
+        <w:rPr>
+          <w:rFonts w:ascii="Times New Roman" w:eastAsia="Times New Roman" w:hAnsi="Times New Roman" w:cs="Times New Roman"/>
+          <w:color w:val="212529"/>
+          <w:sz w:val="24"/>
+          <w:szCs w:val="24"/>
+        </w:rPr>
+        <w:t xml:space="preserve"> Position in the Changing Tide of Technology?</w:t>
+      </w:r>
+      <w:proofErr w:type="gramEnd"/>
     </w:p>
     <w:p>
       <w:pPr>
@@ -2883,7 +4185,27 @@
           <w:sz w:val="24"/>
           <w:szCs w:val="24"/>
         </w:rPr>
-        <w:t xml:space="preserve"> Devtegrate continues to make advances contributing its quota to this Technological evolution</w:t>
+        <w:t xml:space="preserve"> </w:t>
+      </w:r>
+      <w:proofErr w:type="spellStart"/>
+      <w:r>
+        <w:rPr>
+          <w:rFonts w:ascii="Times New Roman" w:eastAsia="Times New Roman" w:hAnsi="Times New Roman" w:cs="Times New Roman"/>
+          <w:color w:val="212529"/>
+          <w:sz w:val="24"/>
+          <w:szCs w:val="24"/>
+        </w:rPr>
+        <w:t>Devtegrate</w:t>
+      </w:r>
+      <w:proofErr w:type="spellEnd"/>
+      <w:r>
+        <w:rPr>
+          <w:rFonts w:ascii="Times New Roman" w:eastAsia="Times New Roman" w:hAnsi="Times New Roman" w:cs="Times New Roman"/>
+          <w:color w:val="212529"/>
+          <w:sz w:val="24"/>
+          <w:szCs w:val="24"/>
+        </w:rPr>
+        <w:t xml:space="preserve"> continues to make advances contributing its quota to this Technological evolution</w:t>
       </w:r>
     </w:p>
     <w:p>
@@ -2897,6 +4219,8 @@
           <w:szCs w:val="24"/>
         </w:rPr>
       </w:pPr>
+      <w:proofErr w:type="spellStart"/>
+      <w:proofErr w:type="gramStart"/>
       <w:r>
         <w:rPr>
           <w:rFonts w:ascii="Times New Roman" w:eastAsia="Times New Roman" w:hAnsi="Times New Roman" w:cs="Times New Roman"/>
@@ -2904,8 +4228,19 @@
           <w:sz w:val="24"/>
           <w:szCs w:val="24"/>
         </w:rPr>
-        <w:t>Devtegrate Clients and Portfolio?</w:t>
-      </w:r>
+        <w:t>Devtegrate</w:t>
+      </w:r>
+      <w:proofErr w:type="spellEnd"/>
+      <w:r>
+        <w:rPr>
+          <w:rFonts w:ascii="Times New Roman" w:eastAsia="Times New Roman" w:hAnsi="Times New Roman" w:cs="Times New Roman"/>
+          <w:color w:val="212529"/>
+          <w:sz w:val="24"/>
+          <w:szCs w:val="24"/>
+        </w:rPr>
+        <w:t xml:space="preserve"> Clients and Portfolio?</w:t>
+      </w:r>
+      <w:proofErr w:type="gramEnd"/>
     </w:p>
     <w:p>
       <w:pPr>
@@ -2941,6 +4276,7 @@
           <w:szCs w:val="24"/>
         </w:rPr>
       </w:pPr>
+      <w:proofErr w:type="spellStart"/>
       <w:r>
         <w:rPr>
           <w:rFonts w:ascii="Times New Roman" w:eastAsia="Times New Roman" w:hAnsi="Times New Roman" w:cs="Times New Roman"/>
@@ -2948,7 +4284,17 @@
           <w:sz w:val="24"/>
           <w:szCs w:val="24"/>
         </w:rPr>
-        <w:t xml:space="preserve">Devtegrate boost of a wide array of professional and multi-million dollar companies, and organization well satisfied with the service provided. One of such company </w:t>
+        <w:t>Devtegrate</w:t>
+      </w:r>
+      <w:proofErr w:type="spellEnd"/>
+      <w:r>
+        <w:rPr>
+          <w:rFonts w:ascii="Times New Roman" w:eastAsia="Times New Roman" w:hAnsi="Times New Roman" w:cs="Times New Roman"/>
+          <w:color w:val="212529"/>
+          <w:sz w:val="24"/>
+          <w:szCs w:val="24"/>
+        </w:rPr>
+        <w:t xml:space="preserve"> boost of a wide array of professional and multi-million dollar companies, and organization well satisfied with the service provided. One of such company </w:t>
       </w:r>
       <w:r>
         <w:rPr>
@@ -2980,6 +4326,7 @@
           <w:szCs w:val="24"/>
         </w:rPr>
       </w:pPr>
+      <w:proofErr w:type="gramStart"/>
       <w:r>
         <w:rPr>
           <w:rFonts w:ascii="Times New Roman" w:eastAsia="Times New Roman" w:hAnsi="Times New Roman" w:cs="Times New Roman"/>
@@ -2987,8 +4334,29 @@
           <w:sz w:val="24"/>
           <w:szCs w:val="24"/>
         </w:rPr>
-        <w:t>Other Devtegrate Services?</w:t>
-      </w:r>
+        <w:t xml:space="preserve">Other </w:t>
+      </w:r>
+      <w:proofErr w:type="spellStart"/>
+      <w:r>
+        <w:rPr>
+          <w:rFonts w:ascii="Times New Roman" w:eastAsia="Times New Roman" w:hAnsi="Times New Roman" w:cs="Times New Roman"/>
+          <w:color w:val="212529"/>
+          <w:sz w:val="24"/>
+          <w:szCs w:val="24"/>
+        </w:rPr>
+        <w:t>Devtegrate</w:t>
+      </w:r>
+      <w:proofErr w:type="spellEnd"/>
+      <w:r>
+        <w:rPr>
+          <w:rFonts w:ascii="Times New Roman" w:eastAsia="Times New Roman" w:hAnsi="Times New Roman" w:cs="Times New Roman"/>
+          <w:color w:val="212529"/>
+          <w:sz w:val="24"/>
+          <w:szCs w:val="24"/>
+        </w:rPr>
+        <w:t xml:space="preserve"> Services?</w:t>
+      </w:r>
+      <w:proofErr w:type="gramEnd"/>
     </w:p>
     <w:p>
       <w:pPr>
@@ -3024,6 +4392,7 @@
           <w:szCs w:val="24"/>
         </w:rPr>
       </w:pPr>
+      <w:proofErr w:type="spellStart"/>
       <w:r>
         <w:rPr>
           <w:rFonts w:ascii="Times New Roman" w:eastAsia="Times New Roman" w:hAnsi="Times New Roman" w:cs="Times New Roman"/>
@@ -3031,7 +4400,57 @@
           <w:sz w:val="24"/>
           <w:szCs w:val="24"/>
         </w:rPr>
-        <w:t>DevOps, Automation and Cloud Services, however not limited to this services as Devtegrate boost of a variety of Professional Service in the Technological field with the aim to solve organizational problems through advance technological means.</w:t>
+        <w:t>DevOps</w:t>
+      </w:r>
+      <w:proofErr w:type="spellEnd"/>
+      <w:r>
+        <w:rPr>
+          <w:rFonts w:ascii="Times New Roman" w:eastAsia="Times New Roman" w:hAnsi="Times New Roman" w:cs="Times New Roman"/>
+          <w:color w:val="212529"/>
+          <w:sz w:val="24"/>
+          <w:szCs w:val="24"/>
+        </w:rPr>
+        <w:t xml:space="preserve">, Automation and Cloud Services, however not limited to </w:t>
+      </w:r>
+      <w:proofErr w:type="gramStart"/>
+      <w:r>
+        <w:rPr>
+          <w:rFonts w:ascii="Times New Roman" w:eastAsia="Times New Roman" w:hAnsi="Times New Roman" w:cs="Times New Roman"/>
+          <w:color w:val="212529"/>
+          <w:sz w:val="24"/>
+          <w:szCs w:val="24"/>
+        </w:rPr>
+        <w:t>this services</w:t>
+      </w:r>
+      <w:proofErr w:type="gramEnd"/>
+      <w:r>
+        <w:rPr>
+          <w:rFonts w:ascii="Times New Roman" w:eastAsia="Times New Roman" w:hAnsi="Times New Roman" w:cs="Times New Roman"/>
+          <w:color w:val="212529"/>
+          <w:sz w:val="24"/>
+          <w:szCs w:val="24"/>
+        </w:rPr>
+        <w:t xml:space="preserve"> as </w:t>
+      </w:r>
+      <w:proofErr w:type="spellStart"/>
+      <w:r>
+        <w:rPr>
+          <w:rFonts w:ascii="Times New Roman" w:eastAsia="Times New Roman" w:hAnsi="Times New Roman" w:cs="Times New Roman"/>
+          <w:color w:val="212529"/>
+          <w:sz w:val="24"/>
+          <w:szCs w:val="24"/>
+        </w:rPr>
+        <w:t>Devtegrate</w:t>
+      </w:r>
+      <w:proofErr w:type="spellEnd"/>
+      <w:r>
+        <w:rPr>
+          <w:rFonts w:ascii="Times New Roman" w:eastAsia="Times New Roman" w:hAnsi="Times New Roman" w:cs="Times New Roman"/>
+          <w:color w:val="212529"/>
+          <w:sz w:val="24"/>
+          <w:szCs w:val="24"/>
+        </w:rPr>
+        <w:t xml:space="preserve"> boost of a variety of Professional Service in the Technological field with the aim to solve organizational problems through advance technological means.</w:t>
       </w:r>
     </w:p>
     <w:p>
@@ -3045,6 +4464,8 @@
           <w:szCs w:val="24"/>
         </w:rPr>
       </w:pPr>
+      <w:proofErr w:type="spellStart"/>
+      <w:proofErr w:type="gramStart"/>
       <w:r>
         <w:rPr>
           <w:rFonts w:ascii="Times New Roman" w:eastAsia="Times New Roman" w:hAnsi="Times New Roman" w:cs="Times New Roman"/>
@@ -3052,8 +4473,39 @@
           <w:sz w:val="24"/>
           <w:szCs w:val="24"/>
         </w:rPr>
-        <w:t>Devtegrate Timeframe for Servie Completion and Delivery?</w:t>
-      </w:r>
+        <w:t>Devtegrate</w:t>
+      </w:r>
+      <w:proofErr w:type="spellEnd"/>
+      <w:r>
+        <w:rPr>
+          <w:rFonts w:ascii="Times New Roman" w:eastAsia="Times New Roman" w:hAnsi="Times New Roman" w:cs="Times New Roman"/>
+          <w:color w:val="212529"/>
+          <w:sz w:val="24"/>
+          <w:szCs w:val="24"/>
+        </w:rPr>
+        <w:t xml:space="preserve"> Timeframe for </w:t>
+      </w:r>
+      <w:proofErr w:type="spellStart"/>
+      <w:r>
+        <w:rPr>
+          <w:rFonts w:ascii="Times New Roman" w:eastAsia="Times New Roman" w:hAnsi="Times New Roman" w:cs="Times New Roman"/>
+          <w:color w:val="212529"/>
+          <w:sz w:val="24"/>
+          <w:szCs w:val="24"/>
+        </w:rPr>
+        <w:t>Servie</w:t>
+      </w:r>
+      <w:proofErr w:type="spellEnd"/>
+      <w:r>
+        <w:rPr>
+          <w:rFonts w:ascii="Times New Roman" w:eastAsia="Times New Roman" w:hAnsi="Times New Roman" w:cs="Times New Roman"/>
+          <w:color w:val="212529"/>
+          <w:sz w:val="24"/>
+          <w:szCs w:val="24"/>
+        </w:rPr>
+        <w:t xml:space="preserve"> Completion and Delivery?</w:t>
+      </w:r>
+      <w:proofErr w:type="gramEnd"/>
     </w:p>
     <w:p>
       <w:pPr>
@@ -3089,6 +4541,7 @@
           <w:szCs w:val="24"/>
         </w:rPr>
       </w:pPr>
+      <w:proofErr w:type="spellStart"/>
       <w:r>
         <w:rPr>
           <w:rFonts w:ascii="Times New Roman" w:eastAsia="Times New Roman" w:hAnsi="Times New Roman" w:cs="Times New Roman"/>
@@ -3096,7 +4549,17 @@
           <w:sz w:val="24"/>
           <w:szCs w:val="24"/>
         </w:rPr>
-        <w:t xml:space="preserve">Devtegrate offers the best service in the cloud sphere with a dynamic team of professionals made up of multinationals from various countries </w:t>
+        <w:t>Devtegrate</w:t>
+      </w:r>
+      <w:proofErr w:type="spellEnd"/>
+      <w:r>
+        <w:rPr>
+          <w:rFonts w:ascii="Times New Roman" w:eastAsia="Times New Roman" w:hAnsi="Times New Roman" w:cs="Times New Roman"/>
+          <w:color w:val="212529"/>
+          <w:sz w:val="24"/>
+          <w:szCs w:val="24"/>
+        </w:rPr>
+        <w:t xml:space="preserve"> offers the best service in the cloud sphere with a dynamic team of professionals made up of multinationals from various countries </w:t>
       </w:r>
       <w:r>
         <w:rPr>
@@ -3167,7 +4630,27 @@
           <w:sz w:val="24"/>
           <w:szCs w:val="24"/>
         </w:rPr>
-        <w:t xml:space="preserve"> delivery, schedule an appointment with Devtegrate by following the link provided below.</w:t>
+        <w:t xml:space="preserve"> delivery, schedule an appointment with </w:t>
+      </w:r>
+      <w:proofErr w:type="spellStart"/>
+      <w:r>
+        <w:rPr>
+          <w:rFonts w:ascii="Times New Roman" w:eastAsia="Times New Roman" w:hAnsi="Times New Roman" w:cs="Times New Roman"/>
+          <w:color w:val="212529"/>
+          <w:sz w:val="24"/>
+          <w:szCs w:val="24"/>
+        </w:rPr>
+        <w:t>Devtegrate</w:t>
+      </w:r>
+      <w:proofErr w:type="spellEnd"/>
+      <w:r>
+        <w:rPr>
+          <w:rFonts w:ascii="Times New Roman" w:eastAsia="Times New Roman" w:hAnsi="Times New Roman" w:cs="Times New Roman"/>
+          <w:color w:val="212529"/>
+          <w:sz w:val="24"/>
+          <w:szCs w:val="24"/>
+        </w:rPr>
+        <w:t xml:space="preserve"> by following the link provided below.</w:t>
       </w:r>
     </w:p>
     <w:p>
@@ -3223,6 +4706,7 @@
         </w:rPr>
         <w:t xml:space="preserve">Contact </w:t>
       </w:r>
+      <w:proofErr w:type="spellStart"/>
       <w:r>
         <w:rPr>
           <w:rFonts w:ascii="Times New Roman" w:eastAsia="Times New Roman" w:hAnsi="Times New Roman" w:cs="Times New Roman"/>
@@ -3230,7 +4714,17 @@
           <w:sz w:val="24"/>
           <w:szCs w:val="24"/>
         </w:rPr>
-        <w:t xml:space="preserve">Devtegrate </w:t>
+        <w:t>Devtegrate</w:t>
+      </w:r>
+      <w:proofErr w:type="spellEnd"/>
+      <w:r>
+        <w:rPr>
+          <w:rFonts w:ascii="Times New Roman" w:eastAsia="Times New Roman" w:hAnsi="Times New Roman" w:cs="Times New Roman"/>
+          <w:color w:val="212529"/>
+          <w:sz w:val="24"/>
+          <w:szCs w:val="24"/>
+        </w:rPr>
+        <w:t xml:space="preserve"> </w:t>
       </w:r>
       <w:r>
         <w:rPr>
@@ -3291,19 +4785,49 @@
           <w:sz w:val="24"/>
           <w:szCs w:val="24"/>
         </w:rPr>
-        <w:t>You can reach Devtegrate on various Social Media platforms ranging from Facebook to Twitter and Instagram at the User Details provided below.</w:t>
-      </w:r>
-    </w:p>
-    <w:p>
-      <w:pPr>
-        <w:spacing w:line="240" w:lineRule="auto"/>
-        <w:rPr>
-          <w:rFonts w:ascii="Times New Roman" w:eastAsia="Times New Roman" w:hAnsi="Times New Roman" w:cs="Times New Roman"/>
-          <w:color w:val="202124"/>
-          <w:sz w:val="24"/>
-          <w:szCs w:val="24"/>
-        </w:rPr>
-      </w:pPr>
+        <w:t xml:space="preserve">You can reach </w:t>
+      </w:r>
+      <w:proofErr w:type="spellStart"/>
+      <w:r>
+        <w:rPr>
+          <w:rFonts w:ascii="Times New Roman" w:eastAsia="Times New Roman" w:hAnsi="Times New Roman" w:cs="Times New Roman"/>
+          <w:color w:val="202124"/>
+          <w:sz w:val="24"/>
+          <w:szCs w:val="24"/>
+        </w:rPr>
+        <w:t>Devtegrate</w:t>
+      </w:r>
+      <w:proofErr w:type="spellEnd"/>
+      <w:r>
+        <w:rPr>
+          <w:rFonts w:ascii="Times New Roman" w:eastAsia="Times New Roman" w:hAnsi="Times New Roman" w:cs="Times New Roman"/>
+          <w:color w:val="202124"/>
+          <w:sz w:val="24"/>
+          <w:szCs w:val="24"/>
+        </w:rPr>
+        <w:t xml:space="preserve"> on various Social Media platforms ranging from </w:t>
+      </w:r>
+      <w:proofErr w:type="spellStart"/>
+      <w:r>
+        <w:rPr>
+          <w:rFonts w:ascii="Times New Roman" w:eastAsia="Times New Roman" w:hAnsi="Times New Roman" w:cs="Times New Roman"/>
+          <w:color w:val="202124"/>
+          <w:sz w:val="24"/>
+          <w:szCs w:val="24"/>
+        </w:rPr>
+        <w:t>Facebook</w:t>
+      </w:r>
+      <w:proofErr w:type="spellEnd"/>
+      <w:r>
+        <w:rPr>
+          <w:rFonts w:ascii="Times New Roman" w:eastAsia="Times New Roman" w:hAnsi="Times New Roman" w:cs="Times New Roman"/>
+          <w:color w:val="202124"/>
+          <w:sz w:val="24"/>
+          <w:szCs w:val="24"/>
+        </w:rPr>
+        <w:t xml:space="preserve"> to Twitter and </w:t>
+      </w:r>
+      <w:proofErr w:type="spellStart"/>
       <w:r>
         <w:rPr>
           <w:rFonts w:ascii="Times New Roman" w:eastAsia="Times New Roman" w:hAnsi="Times New Roman" w:cs="Times New Roman"/>
@@ -3313,6 +4837,38 @@
         </w:rPr>
         <w:t>Instagram</w:t>
       </w:r>
+      <w:proofErr w:type="spellEnd"/>
+      <w:r>
+        <w:rPr>
+          <w:rFonts w:ascii="Times New Roman" w:eastAsia="Times New Roman" w:hAnsi="Times New Roman" w:cs="Times New Roman"/>
+          <w:color w:val="202124"/>
+          <w:sz w:val="24"/>
+          <w:szCs w:val="24"/>
+        </w:rPr>
+        <w:t xml:space="preserve"> at the User Details provided below.</w:t>
+      </w:r>
+    </w:p>
+    <w:p>
+      <w:pPr>
+        <w:spacing w:line="240" w:lineRule="auto"/>
+        <w:rPr>
+          <w:rFonts w:ascii="Times New Roman" w:eastAsia="Times New Roman" w:hAnsi="Times New Roman" w:cs="Times New Roman"/>
+          <w:color w:val="202124"/>
+          <w:sz w:val="24"/>
+          <w:szCs w:val="24"/>
+        </w:rPr>
+      </w:pPr>
+      <w:proofErr w:type="spellStart"/>
+      <w:r>
+        <w:rPr>
+          <w:rFonts w:ascii="Times New Roman" w:eastAsia="Times New Roman" w:hAnsi="Times New Roman" w:cs="Times New Roman"/>
+          <w:color w:val="202124"/>
+          <w:sz w:val="24"/>
+          <w:szCs w:val="24"/>
+        </w:rPr>
+        <w:t>Instagram</w:t>
+      </w:r>
+      <w:proofErr w:type="spellEnd"/>
     </w:p>
     <w:p>
       <w:pPr>
@@ -3344,6 +4900,7 @@
           <w:szCs w:val="24"/>
         </w:rPr>
       </w:pPr>
+      <w:proofErr w:type="spellStart"/>
       <w:r>
         <w:rPr>
           <w:rFonts w:ascii="Times New Roman" w:eastAsia="Times New Roman" w:hAnsi="Times New Roman" w:cs="Times New Roman"/>
@@ -3353,6 +4910,7 @@
         </w:rPr>
         <w:t>Facebook</w:t>
       </w:r>
+      <w:proofErr w:type="spellEnd"/>
     </w:p>
     <w:p>
       <w:pPr>
@@ -3519,14 +5077,25 @@
           <w:szCs w:val="24"/>
         </w:rPr>
       </w:pPr>
-      <w:r>
-        <w:rPr>
-          <w:rFonts w:ascii="Times New Roman" w:eastAsia="Times New Roman" w:hAnsi="Times New Roman" w:cs="Times New Roman"/>
-          <w:color w:val="202124"/>
-          <w:sz w:val="24"/>
-          <w:szCs w:val="24"/>
-        </w:rPr>
-        <w:t>Devtegrate is a US based Cloud Service Company</w:t>
+      <w:proofErr w:type="spellStart"/>
+      <w:r>
+        <w:rPr>
+          <w:rFonts w:ascii="Times New Roman" w:eastAsia="Times New Roman" w:hAnsi="Times New Roman" w:cs="Times New Roman"/>
+          <w:color w:val="202124"/>
+          <w:sz w:val="24"/>
+          <w:szCs w:val="24"/>
+        </w:rPr>
+        <w:t>Devtegrate</w:t>
+      </w:r>
+      <w:proofErr w:type="spellEnd"/>
+      <w:r>
+        <w:rPr>
+          <w:rFonts w:ascii="Times New Roman" w:eastAsia="Times New Roman" w:hAnsi="Times New Roman" w:cs="Times New Roman"/>
+          <w:color w:val="202124"/>
+          <w:sz w:val="24"/>
+          <w:szCs w:val="24"/>
+        </w:rPr>
+        <w:t xml:space="preserve"> is a US based Cloud Service Company</w:t>
       </w:r>
       <w:r>
         <w:rPr>
@@ -3571,7 +5140,27 @@
           <w:sz w:val="24"/>
           <w:szCs w:val="24"/>
         </w:rPr>
-        <w:t xml:space="preserve">d Infrastructure, Automation and Deployment. Devtegrate is also </w:t>
+        <w:t xml:space="preserve">d Infrastructure, Automation and Deployment. </w:t>
+      </w:r>
+      <w:proofErr w:type="spellStart"/>
+      <w:r>
+        <w:rPr>
+          <w:rFonts w:ascii="Times New Roman" w:eastAsia="Times New Roman" w:hAnsi="Times New Roman" w:cs="Times New Roman"/>
+          <w:color w:val="202124"/>
+          <w:sz w:val="24"/>
+          <w:szCs w:val="24"/>
+        </w:rPr>
+        <w:t>Devtegrate</w:t>
+      </w:r>
+      <w:proofErr w:type="spellEnd"/>
+      <w:r>
+        <w:rPr>
+          <w:rFonts w:ascii="Times New Roman" w:eastAsia="Times New Roman" w:hAnsi="Times New Roman" w:cs="Times New Roman"/>
+          <w:color w:val="202124"/>
+          <w:sz w:val="24"/>
+          <w:szCs w:val="24"/>
+        </w:rPr>
+        <w:t xml:space="preserve"> is also </w:t>
       </w:r>
       <w:r>
         <w:rPr>
@@ -3622,14 +5211,25 @@
           <w:szCs w:val="24"/>
         </w:rPr>
       </w:pPr>
-      <w:r>
-        <w:rPr>
-          <w:rFonts w:ascii="Times New Roman" w:eastAsia="Times New Roman" w:hAnsi="Times New Roman" w:cs="Times New Roman"/>
-          <w:color w:val="202124"/>
-          <w:sz w:val="24"/>
-          <w:szCs w:val="24"/>
-        </w:rPr>
-        <w:t>DevOps… Automation… Cloud Service…</w:t>
+      <w:proofErr w:type="spellStart"/>
+      <w:r>
+        <w:rPr>
+          <w:rFonts w:ascii="Times New Roman" w:eastAsia="Times New Roman" w:hAnsi="Times New Roman" w:cs="Times New Roman"/>
+          <w:color w:val="202124"/>
+          <w:sz w:val="24"/>
+          <w:szCs w:val="24"/>
+        </w:rPr>
+        <w:t>DevOps</w:t>
+      </w:r>
+      <w:proofErr w:type="spellEnd"/>
+      <w:r>
+        <w:rPr>
+          <w:rFonts w:ascii="Times New Roman" w:eastAsia="Times New Roman" w:hAnsi="Times New Roman" w:cs="Times New Roman"/>
+          <w:color w:val="202124"/>
+          <w:sz w:val="24"/>
+          <w:szCs w:val="24"/>
+        </w:rPr>
+        <w:t>… Automation… Cloud Service…</w:t>
       </w:r>
     </w:p>
     <w:p>
@@ -3685,6 +5285,7 @@
           <w:szCs w:val="37"/>
         </w:rPr>
       </w:pPr>
+      <w:proofErr w:type="spellStart"/>
       <w:r>
         <w:rPr>
           <w:rFonts w:ascii="Segoe UI" w:eastAsia="Times New Roman" w:hAnsi="Segoe UI" w:cs="Segoe UI"/>
@@ -3693,20 +5294,19 @@
           <w:szCs w:val="37"/>
         </w:rPr>
         <w:lastRenderedPageBreak/>
-        <w:t>Devtegrate is a US based Cloud Service Company specialized in the development of Cloud Infrastructure, Automation and Deployment. Devtegrate is also involved in other spheres of technological expertise and technological solutions.</w:t>
-      </w:r>
-    </w:p>
-    <w:p>
-      <w:pPr>
-        <w:shd w:val="clear" w:color="auto" w:fill="FFFFFF"/>
-        <w:spacing w:after="0" w:line="240" w:lineRule="auto"/>
+        <w:t>Devtegrate</w:t>
+      </w:r>
+      <w:proofErr w:type="spellEnd"/>
+      <w:r>
         <w:rPr>
           <w:rFonts w:ascii="Segoe UI" w:eastAsia="Times New Roman" w:hAnsi="Segoe UI" w:cs="Segoe UI"/>
           <w:color w:val="0F1419"/>
           <w:sz w:val="37"/>
           <w:szCs w:val="37"/>
         </w:rPr>
-      </w:pPr>
+        <w:t xml:space="preserve"> is a US based Cloud Service Company specialized in the development of Cloud Infrastructure, Automation and Deployment. </w:t>
+      </w:r>
+      <w:proofErr w:type="spellStart"/>
       <w:r>
         <w:rPr>
           <w:rFonts w:ascii="Segoe UI" w:eastAsia="Times New Roman" w:hAnsi="Segoe UI" w:cs="Segoe UI"/>
@@ -3714,19 +5314,50 @@
           <w:sz w:val="37"/>
           <w:szCs w:val="37"/>
         </w:rPr>
-        <w:br/>
-      </w:r>
-    </w:p>
-    <w:p>
-      <w:pPr>
-        <w:shd w:val="clear" w:color="auto" w:fill="FFFFFF"/>
-        <w:spacing w:after="0" w:line="240" w:lineRule="auto"/>
+        <w:t>Devtegrate</w:t>
+      </w:r>
+      <w:proofErr w:type="spellEnd"/>
+      <w:r>
         <w:rPr>
           <w:rFonts w:ascii="Segoe UI" w:eastAsia="Times New Roman" w:hAnsi="Segoe UI" w:cs="Segoe UI"/>
           <w:color w:val="0F1419"/>
           <w:sz w:val="37"/>
           <w:szCs w:val="37"/>
         </w:rPr>
+        <w:t xml:space="preserve"> is also involved in other spheres of technological expertise and technological solutions.</w:t>
+      </w:r>
+    </w:p>
+    <w:p>
+      <w:pPr>
+        <w:shd w:val="clear" w:color="auto" w:fill="FFFFFF"/>
+        <w:spacing w:after="0" w:line="240" w:lineRule="auto"/>
+        <w:rPr>
+          <w:rFonts w:ascii="Segoe UI" w:eastAsia="Times New Roman" w:hAnsi="Segoe UI" w:cs="Segoe UI"/>
+          <w:color w:val="0F1419"/>
+          <w:sz w:val="37"/>
+          <w:szCs w:val="37"/>
+        </w:rPr>
+      </w:pPr>
+      <w:r>
+        <w:rPr>
+          <w:rFonts w:ascii="Segoe UI" w:eastAsia="Times New Roman" w:hAnsi="Segoe UI" w:cs="Segoe UI"/>
+          <w:color w:val="0F1419"/>
+          <w:sz w:val="37"/>
+          <w:szCs w:val="37"/>
+        </w:rPr>
+        <w:br/>
+      </w:r>
+    </w:p>
+    <w:p>
+      <w:pPr>
+        <w:shd w:val="clear" w:color="auto" w:fill="FFFFFF"/>
+        <w:spacing w:after="0" w:line="240" w:lineRule="auto"/>
+        <w:rPr>
+          <w:rFonts w:ascii="Segoe UI" w:eastAsia="Times New Roman" w:hAnsi="Segoe UI" w:cs="Segoe UI"/>
+          <w:color w:val="0F1419"/>
+          <w:sz w:val="37"/>
+          <w:szCs w:val="37"/>
+        </w:rPr>
       </w:pPr>
       <w:r>
         <w:rPr>
@@ -3735,8 +5366,19 @@
           <w:sz w:val="37"/>
           <w:szCs w:val="37"/>
         </w:rPr>
-        <w:t>#CloudComputing</w:t>
-      </w:r>
+        <w:t>#</w:t>
+      </w:r>
+      <w:proofErr w:type="spellStart"/>
+      <w:r>
+        <w:rPr>
+          <w:rFonts w:ascii="Segoe UI" w:eastAsia="Times New Roman" w:hAnsi="Segoe UI" w:cs="Segoe UI"/>
+          <w:color w:val="1D9BF0"/>
+          <w:sz w:val="37"/>
+          <w:szCs w:val="37"/>
+        </w:rPr>
+        <w:t>CloudComputing</w:t>
+      </w:r>
+      <w:proofErr w:type="spellEnd"/>
       <w:r>
         <w:rPr>
           <w:rFonts w:ascii="Segoe UI" w:eastAsia="Times New Roman" w:hAnsi="Segoe UI" w:cs="Segoe UI"/>
@@ -3753,8 +5395,19 @@
           <w:sz w:val="37"/>
           <w:szCs w:val="37"/>
         </w:rPr>
-        <w:t>#AWSCommunity</w:t>
-      </w:r>
+        <w:t>#</w:t>
+      </w:r>
+      <w:proofErr w:type="spellStart"/>
+      <w:r>
+        <w:rPr>
+          <w:rFonts w:ascii="Segoe UI" w:eastAsia="Times New Roman" w:hAnsi="Segoe UI" w:cs="Segoe UI"/>
+          <w:color w:val="1D9BF0"/>
+          <w:sz w:val="37"/>
+          <w:szCs w:val="37"/>
+        </w:rPr>
+        <w:t>AWSCommunity</w:t>
+      </w:r>
+      <w:proofErr w:type="spellEnd"/>
       <w:r>
         <w:rPr>
           <w:rFonts w:ascii="Segoe UI" w:eastAsia="Times New Roman" w:hAnsi="Segoe UI" w:cs="Segoe UI"/>
@@ -3771,8 +5424,19 @@
           <w:sz w:val="37"/>
           <w:szCs w:val="37"/>
         </w:rPr>
-        <w:t>#AzureHybrid</w:t>
-      </w:r>
+        <w:t>#</w:t>
+      </w:r>
+      <w:proofErr w:type="spellStart"/>
+      <w:r>
+        <w:rPr>
+          <w:rFonts w:ascii="Segoe UI" w:eastAsia="Times New Roman" w:hAnsi="Segoe UI" w:cs="Segoe UI"/>
+          <w:color w:val="1D9BF0"/>
+          <w:sz w:val="37"/>
+          <w:szCs w:val="37"/>
+        </w:rPr>
+        <w:t>AzureHybrid</w:t>
+      </w:r>
+      <w:proofErr w:type="spellEnd"/>
       <w:r>
         <w:rPr>
           <w:rFonts w:ascii="Segoe UI" w:eastAsia="Times New Roman" w:hAnsi="Segoe UI" w:cs="Segoe UI"/>
@@ -3948,14 +5612,25 @@
           <w:szCs w:val="24"/>
         </w:rPr>
       </w:pPr>
-      <w:r>
-        <w:rPr>
-          <w:rFonts w:ascii="Times New Roman" w:eastAsia="Times New Roman" w:hAnsi="Times New Roman" w:cs="Times New Roman"/>
-          <w:color w:val="202124"/>
-          <w:sz w:val="24"/>
-          <w:szCs w:val="24"/>
-        </w:rPr>
-        <w:t>Devtegrate leads the market from a strong fundamental technical competence</w:t>
+      <w:proofErr w:type="spellStart"/>
+      <w:r>
+        <w:rPr>
+          <w:rFonts w:ascii="Times New Roman" w:eastAsia="Times New Roman" w:hAnsi="Times New Roman" w:cs="Times New Roman"/>
+          <w:color w:val="202124"/>
+          <w:sz w:val="24"/>
+          <w:szCs w:val="24"/>
+        </w:rPr>
+        <w:t>Devtegrate</w:t>
+      </w:r>
+      <w:proofErr w:type="spellEnd"/>
+      <w:r>
+        <w:rPr>
+          <w:rFonts w:ascii="Times New Roman" w:eastAsia="Times New Roman" w:hAnsi="Times New Roman" w:cs="Times New Roman"/>
+          <w:color w:val="202124"/>
+          <w:sz w:val="24"/>
+          <w:szCs w:val="24"/>
+        </w:rPr>
+        <w:t xml:space="preserve"> leads the market from a strong fundamental technical competence</w:t>
       </w:r>
       <w:r>
         <w:rPr>
@@ -4006,14 +5681,25 @@
           <w:szCs w:val="24"/>
         </w:rPr>
       </w:pPr>
-      <w:r>
-        <w:rPr>
-          <w:rFonts w:ascii="Times New Roman" w:eastAsia="Times New Roman" w:hAnsi="Times New Roman" w:cs="Times New Roman"/>
-          <w:color w:val="202124"/>
-          <w:sz w:val="24"/>
-          <w:szCs w:val="24"/>
-        </w:rPr>
-        <w:t xml:space="preserve">Devtegrate leads the market from a strong fundamental </w:t>
+      <w:proofErr w:type="spellStart"/>
+      <w:r>
+        <w:rPr>
+          <w:rFonts w:ascii="Times New Roman" w:eastAsia="Times New Roman" w:hAnsi="Times New Roman" w:cs="Times New Roman"/>
+          <w:color w:val="202124"/>
+          <w:sz w:val="24"/>
+          <w:szCs w:val="24"/>
+        </w:rPr>
+        <w:t>Devtegrate</w:t>
+      </w:r>
+      <w:proofErr w:type="spellEnd"/>
+      <w:r>
+        <w:rPr>
+          <w:rFonts w:ascii="Times New Roman" w:eastAsia="Times New Roman" w:hAnsi="Times New Roman" w:cs="Times New Roman"/>
+          <w:color w:val="202124"/>
+          <w:sz w:val="24"/>
+          <w:szCs w:val="24"/>
+        </w:rPr>
+        <w:t xml:space="preserve"> leads the market from a strong fundamental </w:t>
       </w:r>
       <w:r>
         <w:rPr>
@@ -4109,8 +5795,19 @@
           <w:sz w:val="24"/>
           <w:szCs w:val="24"/>
         </w:rPr>
-        <w:t>View Our Expert Skills and Professional Choice on Tools !</w:t>
-      </w:r>
+        <w:t xml:space="preserve">View Our Expert Skills and Professional Choice on </w:t>
+      </w:r>
+      <w:proofErr w:type="gramStart"/>
+      <w:r>
+        <w:rPr>
+          <w:rFonts w:ascii="Times New Roman" w:eastAsia="Times New Roman" w:hAnsi="Times New Roman" w:cs="Times New Roman"/>
+          <w:color w:val="202124"/>
+          <w:sz w:val="24"/>
+          <w:szCs w:val="24"/>
+        </w:rPr>
+        <w:t>Tools !</w:t>
+      </w:r>
+      <w:proofErr w:type="gramEnd"/>
     </w:p>
     <w:p>
       <w:pPr>
@@ -4472,6 +6169,7 @@
           <w:szCs w:val="24"/>
         </w:rPr>
       </w:pPr>
+      <w:proofErr w:type="gramStart"/>
       <w:r>
         <w:rPr>
           <w:rFonts w:ascii="Times New Roman" w:eastAsia="Times New Roman" w:hAnsi="Times New Roman" w:cs="Times New Roman"/>
@@ -4526,6 +6224,7 @@
         </w:rPr>
         <w:t>ide a Perfect Project outcome.</w:t>
       </w:r>
+      <w:proofErr w:type="gramEnd"/>
     </w:p>
     <w:p>
       <w:pPr>
@@ -4673,8 +6372,39 @@
           <w:sz w:val="24"/>
           <w:szCs w:val="24"/>
         </w:rPr>
-        <w:t>Keeping tract of data structure and progress of code across Software Development Lifecycle and it's</w:t>
-      </w:r>
+        <w:t xml:space="preserve">Keeping </w:t>
+      </w:r>
+      <w:proofErr w:type="spellStart"/>
+      <w:r>
+        <w:rPr>
+          <w:rFonts w:ascii="Times New Roman" w:eastAsia="Times New Roman" w:hAnsi="Times New Roman" w:cs="Times New Roman"/>
+          <w:color w:val="202124"/>
+          <w:sz w:val="24"/>
+          <w:szCs w:val="24"/>
+        </w:rPr>
+        <w:t>tract</w:t>
+      </w:r>
+      <w:proofErr w:type="spellEnd"/>
+      <w:r>
+        <w:rPr>
+          <w:rFonts w:ascii="Times New Roman" w:eastAsia="Times New Roman" w:hAnsi="Times New Roman" w:cs="Times New Roman"/>
+          <w:color w:val="202124"/>
+          <w:sz w:val="24"/>
+          <w:szCs w:val="24"/>
+        </w:rPr>
+        <w:t xml:space="preserve"> of data structure and progress of code across Software Development Lifecycle and </w:t>
+      </w:r>
+      <w:proofErr w:type="gramStart"/>
+      <w:r>
+        <w:rPr>
+          <w:rFonts w:ascii="Times New Roman" w:eastAsia="Times New Roman" w:hAnsi="Times New Roman" w:cs="Times New Roman"/>
+          <w:color w:val="202124"/>
+          <w:sz w:val="24"/>
+          <w:szCs w:val="24"/>
+        </w:rPr>
+        <w:t>it's</w:t>
+      </w:r>
+      <w:proofErr w:type="gramEnd"/>
       <w:r>
         <w:rPr>
           <w:rFonts w:ascii="Times New Roman" w:eastAsia="Times New Roman" w:hAnsi="Times New Roman" w:cs="Times New Roman"/>
@@ -4700,7 +6430,27 @@
           <w:sz w:val="24"/>
           <w:szCs w:val="24"/>
         </w:rPr>
-        <w:t>f all critical informations.</w:t>
+        <w:t xml:space="preserve">f all critical </w:t>
+      </w:r>
+      <w:proofErr w:type="spellStart"/>
+      <w:r>
+        <w:rPr>
+          <w:rFonts w:ascii="Times New Roman" w:eastAsia="Times New Roman" w:hAnsi="Times New Roman" w:cs="Times New Roman"/>
+          <w:color w:val="202124"/>
+          <w:sz w:val="24"/>
+          <w:szCs w:val="24"/>
+        </w:rPr>
+        <w:t>informations</w:t>
+      </w:r>
+      <w:proofErr w:type="spellEnd"/>
+      <w:r>
+        <w:rPr>
+          <w:rFonts w:ascii="Times New Roman" w:eastAsia="Times New Roman" w:hAnsi="Times New Roman" w:cs="Times New Roman"/>
+          <w:color w:val="202124"/>
+          <w:sz w:val="24"/>
+          <w:szCs w:val="24"/>
+        </w:rPr>
+        <w:t>.</w:t>
       </w:r>
     </w:p>
     <w:p>
@@ -4842,6 +6592,7 @@
           <w:szCs w:val="24"/>
         </w:rPr>
       </w:pPr>
+      <w:proofErr w:type="gramStart"/>
       <w:r>
         <w:rPr>
           <w:rFonts w:ascii="Times New Roman" w:eastAsia="Times New Roman" w:hAnsi="Times New Roman" w:cs="Times New Roman"/>
@@ -4878,6 +6629,7 @@
         </w:rPr>
         <w:t>ct review before deployment.</w:t>
       </w:r>
+      <w:proofErr w:type="gramEnd"/>
     </w:p>
     <w:p>
       <w:pPr>
@@ -5322,7 +7074,27 @@
           <w:sz w:val="24"/>
           <w:szCs w:val="24"/>
         </w:rPr>
-        <w:t xml:space="preserve">At Devtegrate we follow every principle in the </w:t>
+        <w:t xml:space="preserve">At </w:t>
+      </w:r>
+      <w:proofErr w:type="spellStart"/>
+      <w:r>
+        <w:rPr>
+          <w:rFonts w:ascii="Times New Roman" w:eastAsia="Times New Roman" w:hAnsi="Times New Roman" w:cs="Times New Roman"/>
+          <w:color w:val="202124"/>
+          <w:sz w:val="24"/>
+          <w:szCs w:val="24"/>
+        </w:rPr>
+        <w:t>Devtegrate</w:t>
+      </w:r>
+      <w:proofErr w:type="spellEnd"/>
+      <w:r>
+        <w:rPr>
+          <w:rFonts w:ascii="Times New Roman" w:eastAsia="Times New Roman" w:hAnsi="Times New Roman" w:cs="Times New Roman"/>
+          <w:color w:val="202124"/>
+          <w:sz w:val="24"/>
+          <w:szCs w:val="24"/>
+        </w:rPr>
+        <w:t xml:space="preserve"> we follow every principle in the </w:t>
       </w:r>
       <w:r>
         <w:rPr>
@@ -5632,7 +7404,27 @@
           <w:sz w:val="24"/>
           <w:szCs w:val="24"/>
         </w:rPr>
-        <w:t xml:space="preserve"> an important part of Devtegrate service</w:t>
+        <w:t xml:space="preserve"> an important part of </w:t>
+      </w:r>
+      <w:proofErr w:type="spellStart"/>
+      <w:r>
+        <w:rPr>
+          <w:rFonts w:ascii="Times New Roman" w:eastAsia="Times New Roman" w:hAnsi="Times New Roman" w:cs="Times New Roman"/>
+          <w:color w:val="202124"/>
+          <w:sz w:val="24"/>
+          <w:szCs w:val="24"/>
+        </w:rPr>
+        <w:t>Devtegrate</w:t>
+      </w:r>
+      <w:proofErr w:type="spellEnd"/>
+      <w:r>
+        <w:rPr>
+          <w:rFonts w:ascii="Times New Roman" w:eastAsia="Times New Roman" w:hAnsi="Times New Roman" w:cs="Times New Roman"/>
+          <w:color w:val="202124"/>
+          <w:sz w:val="24"/>
+          <w:szCs w:val="24"/>
+        </w:rPr>
+        <w:t xml:space="preserve"> service</w:t>
       </w:r>
       <w:r>
         <w:rPr>
@@ -5753,16 +7545,36 @@
           <w:sz w:val="24"/>
           <w:szCs w:val="24"/>
         </w:rPr>
-        <w:t>nd backend programmers, expert DevO</w:t>
-      </w:r>
-      <w:r>
-        <w:rPr>
-          <w:rFonts w:ascii="Times New Roman" w:eastAsia="Times New Roman" w:hAnsi="Times New Roman" w:cs="Times New Roman"/>
-          <w:color w:val="202124"/>
-          <w:sz w:val="24"/>
-          <w:szCs w:val="24"/>
-        </w:rPr>
-        <w:t>ps engineers, site rel</w:t>
+        <w:t xml:space="preserve">nd backend programmers, expert </w:t>
+      </w:r>
+      <w:proofErr w:type="spellStart"/>
+      <w:r>
+        <w:rPr>
+          <w:rFonts w:ascii="Times New Roman" w:eastAsia="Times New Roman" w:hAnsi="Times New Roman" w:cs="Times New Roman"/>
+          <w:color w:val="202124"/>
+          <w:sz w:val="24"/>
+          <w:szCs w:val="24"/>
+        </w:rPr>
+        <w:t>DevO</w:t>
+      </w:r>
+      <w:r>
+        <w:rPr>
+          <w:rFonts w:ascii="Times New Roman" w:eastAsia="Times New Roman" w:hAnsi="Times New Roman" w:cs="Times New Roman"/>
+          <w:color w:val="202124"/>
+          <w:sz w:val="24"/>
+          <w:szCs w:val="24"/>
+        </w:rPr>
+        <w:t>ps</w:t>
+      </w:r>
+      <w:proofErr w:type="spellEnd"/>
+      <w:r>
+        <w:rPr>
+          <w:rFonts w:ascii="Times New Roman" w:eastAsia="Times New Roman" w:hAnsi="Times New Roman" w:cs="Times New Roman"/>
+          <w:color w:val="202124"/>
+          <w:sz w:val="24"/>
+          <w:szCs w:val="24"/>
+        </w:rPr>
+        <w:t xml:space="preserve"> engineers, site rel</w:t>
       </w:r>
       <w:r>
         <w:rPr>
@@ -5869,7 +7681,27 @@
           <w:sz w:val="24"/>
           <w:szCs w:val="24"/>
         </w:rPr>
-        <w:t>The Devtegrate team is made up of a complex and reliable crop of ex</w:t>
+        <w:t xml:space="preserve">The </w:t>
+      </w:r>
+      <w:proofErr w:type="spellStart"/>
+      <w:r>
+        <w:rPr>
+          <w:rFonts w:ascii="Times New Roman" w:eastAsia="Times New Roman" w:hAnsi="Times New Roman" w:cs="Times New Roman"/>
+          <w:color w:val="202124"/>
+          <w:sz w:val="24"/>
+          <w:szCs w:val="24"/>
+        </w:rPr>
+        <w:t>Devtegrate</w:t>
+      </w:r>
+      <w:proofErr w:type="spellEnd"/>
+      <w:r>
+        <w:rPr>
+          <w:rFonts w:ascii="Times New Roman" w:eastAsia="Times New Roman" w:hAnsi="Times New Roman" w:cs="Times New Roman"/>
+          <w:color w:val="202124"/>
+          <w:sz w:val="24"/>
+          <w:szCs w:val="24"/>
+        </w:rPr>
+        <w:t xml:space="preserve"> team is made up of a complex and reliable crop of ex</w:t>
       </w:r>
       <w:r>
         <w:rPr>
@@ -5965,7 +7797,17 @@
           <w:sz w:val="24"/>
           <w:szCs w:val="24"/>
         </w:rPr>
-        <w:t>e create, we innovate and we deploy s</w:t>
+        <w:t xml:space="preserve">e create, we innovate and we deploy </w:t>
+      </w:r>
+      <w:proofErr w:type="spellStart"/>
+      <w:r>
+        <w:rPr>
+          <w:rFonts w:ascii="Times New Roman" w:eastAsia="Times New Roman" w:hAnsi="Times New Roman" w:cs="Times New Roman"/>
+          <w:color w:val="202124"/>
+          <w:sz w:val="24"/>
+          <w:szCs w:val="24"/>
+        </w:rPr>
+        <w:t>s</w:t>
       </w:r>
       <w:r>
         <w:rPr>
@@ -5983,7 +7825,17 @@
           <w:sz w:val="24"/>
           <w:szCs w:val="24"/>
         </w:rPr>
-        <w:t xml:space="preserve">s, setting up its infrastructure on the cloud, in line with </w:t>
+        <w:t>s</w:t>
+      </w:r>
+      <w:proofErr w:type="spellEnd"/>
+      <w:r>
+        <w:rPr>
+          <w:rFonts w:ascii="Times New Roman" w:eastAsia="Times New Roman" w:hAnsi="Times New Roman" w:cs="Times New Roman"/>
+          <w:color w:val="202124"/>
+          <w:sz w:val="24"/>
+          <w:szCs w:val="24"/>
+        </w:rPr>
+        <w:t xml:space="preserve">, setting up its infrastructure on the cloud, in line with </w:t>
       </w:r>
       <w:r>
         <w:rPr>
@@ -6149,7 +8001,27 @@
           <w:sz w:val="24"/>
           <w:szCs w:val="24"/>
         </w:rPr>
-        <w:t>oud DevOps experience</w:t>
+        <w:t xml:space="preserve">oud </w:t>
+      </w:r>
+      <w:proofErr w:type="spellStart"/>
+      <w:r>
+        <w:rPr>
+          <w:rFonts w:ascii="Times New Roman" w:eastAsia="Times New Roman" w:hAnsi="Times New Roman" w:cs="Times New Roman"/>
+          <w:color w:val="202124"/>
+          <w:sz w:val="24"/>
+          <w:szCs w:val="24"/>
+        </w:rPr>
+        <w:t>DevOps</w:t>
+      </w:r>
+      <w:proofErr w:type="spellEnd"/>
+      <w:r>
+        <w:rPr>
+          <w:rFonts w:ascii="Times New Roman" w:eastAsia="Times New Roman" w:hAnsi="Times New Roman" w:cs="Times New Roman"/>
+          <w:color w:val="202124"/>
+          <w:sz w:val="24"/>
+          <w:szCs w:val="24"/>
+        </w:rPr>
+        <w:t xml:space="preserve"> experience</w:t>
       </w:r>
       <w:r>
         <w:rPr>
@@ -6185,7 +8057,27 @@
           <w:sz w:val="24"/>
           <w:szCs w:val="24"/>
         </w:rPr>
-        <w:t xml:space="preserve">lients on a global scale. Devtegrate prides itself in the provision of </w:t>
+        <w:t xml:space="preserve">lients on a global scale. </w:t>
+      </w:r>
+      <w:proofErr w:type="spellStart"/>
+      <w:r>
+        <w:rPr>
+          <w:rFonts w:ascii="Times New Roman" w:eastAsia="Times New Roman" w:hAnsi="Times New Roman" w:cs="Times New Roman"/>
+          <w:color w:val="202124"/>
+          <w:sz w:val="24"/>
+          <w:szCs w:val="24"/>
+        </w:rPr>
+        <w:t>Devtegrate</w:t>
+      </w:r>
+      <w:proofErr w:type="spellEnd"/>
+      <w:r>
+        <w:rPr>
+          <w:rFonts w:ascii="Times New Roman" w:eastAsia="Times New Roman" w:hAnsi="Times New Roman" w:cs="Times New Roman"/>
+          <w:color w:val="202124"/>
+          <w:sz w:val="24"/>
+          <w:szCs w:val="24"/>
+        </w:rPr>
+        <w:t xml:space="preserve"> prides itself in the provision of </w:t>
       </w:r>
       <w:r>
         <w:rPr>
@@ -6355,7 +8247,87 @@
           <w:sz w:val="24"/>
           <w:szCs w:val="24"/>
         </w:rPr>
-        <w:t>Azure DevOps provides some of the best working tools for the dockerization of applications and the use of Kubernetes cluster seems so easy and swift to automate and has earlier mentioned create pipelines for services hosted on kubernetes.</w:t>
+        <w:t xml:space="preserve">Azure </w:t>
+      </w:r>
+      <w:proofErr w:type="spellStart"/>
+      <w:r>
+        <w:rPr>
+          <w:rFonts w:ascii="Times New Roman" w:eastAsia="Times New Roman" w:hAnsi="Times New Roman" w:cs="Times New Roman"/>
+          <w:color w:val="202124"/>
+          <w:sz w:val="24"/>
+          <w:szCs w:val="24"/>
+        </w:rPr>
+        <w:t>DevOps</w:t>
+      </w:r>
+      <w:proofErr w:type="spellEnd"/>
+      <w:r>
+        <w:rPr>
+          <w:rFonts w:ascii="Times New Roman" w:eastAsia="Times New Roman" w:hAnsi="Times New Roman" w:cs="Times New Roman"/>
+          <w:color w:val="202124"/>
+          <w:sz w:val="24"/>
+          <w:szCs w:val="24"/>
+        </w:rPr>
+        <w:t xml:space="preserve"> provides some of the best working tools for the </w:t>
+      </w:r>
+      <w:proofErr w:type="spellStart"/>
+      <w:r>
+        <w:rPr>
+          <w:rFonts w:ascii="Times New Roman" w:eastAsia="Times New Roman" w:hAnsi="Times New Roman" w:cs="Times New Roman"/>
+          <w:color w:val="202124"/>
+          <w:sz w:val="24"/>
+          <w:szCs w:val="24"/>
+        </w:rPr>
+        <w:t>dockerization</w:t>
+      </w:r>
+      <w:proofErr w:type="spellEnd"/>
+      <w:r>
+        <w:rPr>
+          <w:rFonts w:ascii="Times New Roman" w:eastAsia="Times New Roman" w:hAnsi="Times New Roman" w:cs="Times New Roman"/>
+          <w:color w:val="202124"/>
+          <w:sz w:val="24"/>
+          <w:szCs w:val="24"/>
+        </w:rPr>
+        <w:t xml:space="preserve"> of applications and the use of </w:t>
+      </w:r>
+      <w:proofErr w:type="spellStart"/>
+      <w:r>
+        <w:rPr>
+          <w:rFonts w:ascii="Times New Roman" w:eastAsia="Times New Roman" w:hAnsi="Times New Roman" w:cs="Times New Roman"/>
+          <w:color w:val="202124"/>
+          <w:sz w:val="24"/>
+          <w:szCs w:val="24"/>
+        </w:rPr>
+        <w:t>Kubernetes</w:t>
+      </w:r>
+      <w:proofErr w:type="spellEnd"/>
+      <w:r>
+        <w:rPr>
+          <w:rFonts w:ascii="Times New Roman" w:eastAsia="Times New Roman" w:hAnsi="Times New Roman" w:cs="Times New Roman"/>
+          <w:color w:val="202124"/>
+          <w:sz w:val="24"/>
+          <w:szCs w:val="24"/>
+        </w:rPr>
+        <w:t xml:space="preserve"> cluster seems so easy and swift to automate and has earlier mentioned create pipelines for services hosted on </w:t>
+      </w:r>
+      <w:proofErr w:type="spellStart"/>
+      <w:r>
+        <w:rPr>
+          <w:rFonts w:ascii="Times New Roman" w:eastAsia="Times New Roman" w:hAnsi="Times New Roman" w:cs="Times New Roman"/>
+          <w:color w:val="202124"/>
+          <w:sz w:val="24"/>
+          <w:szCs w:val="24"/>
+        </w:rPr>
+        <w:t>kubernetes</w:t>
+      </w:r>
+      <w:proofErr w:type="spellEnd"/>
+      <w:r>
+        <w:rPr>
+          <w:rFonts w:ascii="Times New Roman" w:eastAsia="Times New Roman" w:hAnsi="Times New Roman" w:cs="Times New Roman"/>
+          <w:color w:val="202124"/>
+          <w:sz w:val="24"/>
+          <w:szCs w:val="24"/>
+        </w:rPr>
+        <w:t>.</w:t>
       </w:r>
     </w:p>
     <w:p>
@@ -6406,17 +8378,70 @@
           <w:sz w:val="24"/>
           <w:szCs w:val="24"/>
         </w:rPr>
-        <w:t>Using terraforms introduces the feel of infrastructure as code and with the support of atlantis to automate the process bein</w:t>
-      </w:r>
-      <w:r>
-        <w:rPr>
-          <w:rFonts w:ascii="Times New Roman" w:eastAsia="Times New Roman" w:hAnsi="Times New Roman" w:cs="Times New Roman"/>
-          <w:color w:val="202124"/>
-          <w:sz w:val="24"/>
-          <w:szCs w:val="24"/>
-        </w:rPr>
-        <w:t>g overly monitored by terraform</w:t>
-      </w:r>
+        <w:t xml:space="preserve">Using </w:t>
+      </w:r>
+      <w:proofErr w:type="spellStart"/>
+      <w:r>
+        <w:rPr>
+          <w:rFonts w:ascii="Times New Roman" w:eastAsia="Times New Roman" w:hAnsi="Times New Roman" w:cs="Times New Roman"/>
+          <w:color w:val="202124"/>
+          <w:sz w:val="24"/>
+          <w:szCs w:val="24"/>
+        </w:rPr>
+        <w:t>terraforms</w:t>
+      </w:r>
+      <w:proofErr w:type="spellEnd"/>
+      <w:r>
+        <w:rPr>
+          <w:rFonts w:ascii="Times New Roman" w:eastAsia="Times New Roman" w:hAnsi="Times New Roman" w:cs="Times New Roman"/>
+          <w:color w:val="202124"/>
+          <w:sz w:val="24"/>
+          <w:szCs w:val="24"/>
+        </w:rPr>
+        <w:t xml:space="preserve"> introduces the feel of infrastructure as code and with the support of </w:t>
+      </w:r>
+      <w:proofErr w:type="spellStart"/>
+      <w:proofErr w:type="gramStart"/>
+      <w:r>
+        <w:rPr>
+          <w:rFonts w:ascii="Times New Roman" w:eastAsia="Times New Roman" w:hAnsi="Times New Roman" w:cs="Times New Roman"/>
+          <w:color w:val="202124"/>
+          <w:sz w:val="24"/>
+          <w:szCs w:val="24"/>
+        </w:rPr>
+        <w:t>atlantis</w:t>
+      </w:r>
+      <w:proofErr w:type="spellEnd"/>
+      <w:proofErr w:type="gramEnd"/>
+      <w:r>
+        <w:rPr>
+          <w:rFonts w:ascii="Times New Roman" w:eastAsia="Times New Roman" w:hAnsi="Times New Roman" w:cs="Times New Roman"/>
+          <w:color w:val="202124"/>
+          <w:sz w:val="24"/>
+          <w:szCs w:val="24"/>
+        </w:rPr>
+        <w:t xml:space="preserve"> to automate the process bein</w:t>
+      </w:r>
+      <w:r>
+        <w:rPr>
+          <w:rFonts w:ascii="Times New Roman" w:eastAsia="Times New Roman" w:hAnsi="Times New Roman" w:cs="Times New Roman"/>
+          <w:color w:val="202124"/>
+          <w:sz w:val="24"/>
+          <w:szCs w:val="24"/>
+        </w:rPr>
+        <w:t xml:space="preserve">g overly monitored by </w:t>
+      </w:r>
+      <w:proofErr w:type="spellStart"/>
+      <w:r>
+        <w:rPr>
+          <w:rFonts w:ascii="Times New Roman" w:eastAsia="Times New Roman" w:hAnsi="Times New Roman" w:cs="Times New Roman"/>
+          <w:color w:val="202124"/>
+          <w:sz w:val="24"/>
+          <w:szCs w:val="24"/>
+        </w:rPr>
+        <w:t>terraform</w:t>
+      </w:r>
+      <w:proofErr w:type="spellEnd"/>
       <w:r>
         <w:rPr>
           <w:rFonts w:ascii="Times New Roman" w:eastAsia="Times New Roman" w:hAnsi="Times New Roman" w:cs="Times New Roman"/>
@@ -6535,7 +8560,27 @@
           <w:sz w:val="24"/>
           <w:szCs w:val="24"/>
         </w:rPr>
-        <w:t>Cloud infrastructure connote the need to make cloud services always available, creating automated pipelines using CI/CD and Azure DevOps to render satisfactory service to our clients.</w:t>
+        <w:t xml:space="preserve">Cloud infrastructure connote the need to make cloud services always available, creating automated pipelines using CI/CD and Azure </w:t>
+      </w:r>
+      <w:proofErr w:type="spellStart"/>
+      <w:r>
+        <w:rPr>
+          <w:rFonts w:ascii="Times New Roman" w:eastAsia="Times New Roman" w:hAnsi="Times New Roman" w:cs="Times New Roman"/>
+          <w:color w:val="202124"/>
+          <w:sz w:val="24"/>
+          <w:szCs w:val="24"/>
+        </w:rPr>
+        <w:t>DevOps</w:t>
+      </w:r>
+      <w:proofErr w:type="spellEnd"/>
+      <w:r>
+        <w:rPr>
+          <w:rFonts w:ascii="Times New Roman" w:eastAsia="Times New Roman" w:hAnsi="Times New Roman" w:cs="Times New Roman"/>
+          <w:color w:val="202124"/>
+          <w:sz w:val="24"/>
+          <w:szCs w:val="24"/>
+        </w:rPr>
+        <w:t xml:space="preserve"> to render satisfactory service to our clients.</w:t>
       </w:r>
     </w:p>
     <w:p>
@@ -6586,82 +8631,122 @@
           <w:sz w:val="24"/>
           <w:szCs w:val="24"/>
         </w:rPr>
-        <w:t>Microsoft Azure provides one of the best cloud server tools and with the integration of Azure Kubernetes Service (AKS), monitoring, maintenance and management of system infrastructures is so seamless and easy.</w:t>
-      </w:r>
-    </w:p>
-    <w:p>
-      <w:pPr>
-        <w:spacing w:line="240" w:lineRule="auto"/>
-        <w:rPr>
-          <w:rFonts w:ascii="Times New Roman" w:eastAsia="Times New Roman" w:hAnsi="Times New Roman" w:cs="Times New Roman"/>
-          <w:color w:val="202124"/>
-          <w:sz w:val="24"/>
-          <w:szCs w:val="24"/>
-        </w:rPr>
-      </w:pPr>
-    </w:p>
-    <w:p>
-      <w:pPr>
-        <w:spacing w:line="240" w:lineRule="auto"/>
-        <w:rPr>
-          <w:rFonts w:ascii="Times New Roman" w:eastAsia="Times New Roman" w:hAnsi="Times New Roman" w:cs="Times New Roman"/>
-          <w:color w:val="202124"/>
-          <w:sz w:val="24"/>
-          <w:szCs w:val="24"/>
-        </w:rPr>
-      </w:pPr>
-    </w:p>
-    <w:p>
-      <w:pPr>
-        <w:spacing w:line="240" w:lineRule="auto"/>
-        <w:rPr>
-          <w:rFonts w:ascii="Times New Roman" w:eastAsia="Times New Roman" w:hAnsi="Times New Roman" w:cs="Times New Roman"/>
-          <w:color w:val="202124"/>
-          <w:sz w:val="24"/>
-          <w:szCs w:val="24"/>
-        </w:rPr>
-      </w:pPr>
-    </w:p>
-    <w:p>
-      <w:pPr>
-        <w:spacing w:line="240" w:lineRule="auto"/>
-        <w:rPr>
-          <w:rFonts w:ascii="Times New Roman" w:eastAsia="Times New Roman" w:hAnsi="Times New Roman" w:cs="Times New Roman"/>
-          <w:color w:val="202124"/>
-          <w:sz w:val="24"/>
-          <w:szCs w:val="24"/>
-        </w:rPr>
-      </w:pPr>
-    </w:p>
-    <w:p>
-      <w:pPr>
-        <w:spacing w:line="240" w:lineRule="auto"/>
-        <w:rPr>
-          <w:rFonts w:ascii="Times New Roman" w:eastAsia="Times New Roman" w:hAnsi="Times New Roman" w:cs="Times New Roman"/>
-          <w:color w:val="202124"/>
-          <w:sz w:val="24"/>
-          <w:szCs w:val="24"/>
-        </w:rPr>
-      </w:pPr>
-    </w:p>
-    <w:p>
-      <w:pPr>
-        <w:spacing w:line="240" w:lineRule="auto"/>
-        <w:rPr>
-          <w:rFonts w:ascii="Times New Roman" w:eastAsia="Times New Roman" w:hAnsi="Times New Roman" w:cs="Times New Roman"/>
-          <w:color w:val="202124"/>
-          <w:sz w:val="24"/>
-          <w:szCs w:val="24"/>
-        </w:rPr>
-      </w:pPr>
-      <w:r>
-        <w:rPr>
-          <w:rFonts w:ascii="Times New Roman" w:eastAsia="Times New Roman" w:hAnsi="Times New Roman" w:cs="Times New Roman"/>
-          <w:color w:val="202124"/>
-          <w:sz w:val="24"/>
-          <w:szCs w:val="24"/>
-        </w:rPr>
-        <w:t>How to integrate and utilize various DevOps tools?</w:t>
+        <w:t xml:space="preserve">Microsoft Azure provides one of the best cloud server tools and with the integration of Azure </w:t>
+      </w:r>
+      <w:proofErr w:type="spellStart"/>
+      <w:r>
+        <w:rPr>
+          <w:rFonts w:ascii="Times New Roman" w:eastAsia="Times New Roman" w:hAnsi="Times New Roman" w:cs="Times New Roman"/>
+          <w:color w:val="202124"/>
+          <w:sz w:val="24"/>
+          <w:szCs w:val="24"/>
+        </w:rPr>
+        <w:t>Kubernetes</w:t>
+      </w:r>
+      <w:proofErr w:type="spellEnd"/>
+      <w:r>
+        <w:rPr>
+          <w:rFonts w:ascii="Times New Roman" w:eastAsia="Times New Roman" w:hAnsi="Times New Roman" w:cs="Times New Roman"/>
+          <w:color w:val="202124"/>
+          <w:sz w:val="24"/>
+          <w:szCs w:val="24"/>
+        </w:rPr>
+        <w:t xml:space="preserve"> Service (AKS), monitoring, maintenance and management of system infrastructures is so seamless and easy.</w:t>
+      </w:r>
+    </w:p>
+    <w:p>
+      <w:pPr>
+        <w:spacing w:line="240" w:lineRule="auto"/>
+        <w:rPr>
+          <w:rFonts w:ascii="Times New Roman" w:eastAsia="Times New Roman" w:hAnsi="Times New Roman" w:cs="Times New Roman"/>
+          <w:color w:val="202124"/>
+          <w:sz w:val="24"/>
+          <w:szCs w:val="24"/>
+        </w:rPr>
+      </w:pPr>
+    </w:p>
+    <w:p>
+      <w:pPr>
+        <w:spacing w:line="240" w:lineRule="auto"/>
+        <w:rPr>
+          <w:rFonts w:ascii="Times New Roman" w:eastAsia="Times New Roman" w:hAnsi="Times New Roman" w:cs="Times New Roman"/>
+          <w:color w:val="202124"/>
+          <w:sz w:val="24"/>
+          <w:szCs w:val="24"/>
+        </w:rPr>
+      </w:pPr>
+    </w:p>
+    <w:p>
+      <w:pPr>
+        <w:spacing w:line="240" w:lineRule="auto"/>
+        <w:rPr>
+          <w:rFonts w:ascii="Times New Roman" w:eastAsia="Times New Roman" w:hAnsi="Times New Roman" w:cs="Times New Roman"/>
+          <w:color w:val="202124"/>
+          <w:sz w:val="24"/>
+          <w:szCs w:val="24"/>
+        </w:rPr>
+      </w:pPr>
+    </w:p>
+    <w:p>
+      <w:pPr>
+        <w:spacing w:line="240" w:lineRule="auto"/>
+        <w:rPr>
+          <w:rFonts w:ascii="Times New Roman" w:eastAsia="Times New Roman" w:hAnsi="Times New Roman" w:cs="Times New Roman"/>
+          <w:color w:val="202124"/>
+          <w:sz w:val="24"/>
+          <w:szCs w:val="24"/>
+        </w:rPr>
+      </w:pPr>
+    </w:p>
+    <w:p>
+      <w:pPr>
+        <w:spacing w:line="240" w:lineRule="auto"/>
+        <w:rPr>
+          <w:rFonts w:ascii="Times New Roman" w:eastAsia="Times New Roman" w:hAnsi="Times New Roman" w:cs="Times New Roman"/>
+          <w:color w:val="202124"/>
+          <w:sz w:val="24"/>
+          <w:szCs w:val="24"/>
+        </w:rPr>
+      </w:pPr>
+    </w:p>
+    <w:p>
+      <w:pPr>
+        <w:spacing w:line="240" w:lineRule="auto"/>
+        <w:rPr>
+          <w:rFonts w:ascii="Times New Roman" w:eastAsia="Times New Roman" w:hAnsi="Times New Roman" w:cs="Times New Roman"/>
+          <w:color w:val="202124"/>
+          <w:sz w:val="24"/>
+          <w:szCs w:val="24"/>
+        </w:rPr>
+      </w:pPr>
+      <w:r>
+        <w:rPr>
+          <w:rFonts w:ascii="Times New Roman" w:eastAsia="Times New Roman" w:hAnsi="Times New Roman" w:cs="Times New Roman"/>
+          <w:color w:val="202124"/>
+          <w:sz w:val="24"/>
+          <w:szCs w:val="24"/>
+        </w:rPr>
+        <w:t xml:space="preserve">How to integrate and utilize various </w:t>
+      </w:r>
+      <w:proofErr w:type="spellStart"/>
+      <w:r>
+        <w:rPr>
+          <w:rFonts w:ascii="Times New Roman" w:eastAsia="Times New Roman" w:hAnsi="Times New Roman" w:cs="Times New Roman"/>
+          <w:color w:val="202124"/>
+          <w:sz w:val="24"/>
+          <w:szCs w:val="24"/>
+        </w:rPr>
+        <w:t>DevOps</w:t>
+      </w:r>
+      <w:proofErr w:type="spellEnd"/>
+      <w:r>
+        <w:rPr>
+          <w:rFonts w:ascii="Times New Roman" w:eastAsia="Times New Roman" w:hAnsi="Times New Roman" w:cs="Times New Roman"/>
+          <w:color w:val="202124"/>
+          <w:sz w:val="24"/>
+          <w:szCs w:val="24"/>
+        </w:rPr>
+        <w:t xml:space="preserve"> tools?</w:t>
       </w:r>
     </w:p>
     <w:p>
@@ -6852,7 +8937,67 @@
           <w:sz w:val="24"/>
           <w:szCs w:val="24"/>
         </w:rPr>
-        <w:t xml:space="preserve"> To integrate or use cloud services is not an easy operation and would often time require an expert, in this sense a DevOps engineer. Consulting with DevOps experts like Devtegrate is the best response to integrate, automate and use of cloud service tools.</w:t>
+        <w:t xml:space="preserve"> To integrate or use cloud services is not an easy operation and would often time require an expert, in this sense a </w:t>
+      </w:r>
+      <w:proofErr w:type="spellStart"/>
+      <w:r>
+        <w:rPr>
+          <w:rFonts w:ascii="Times New Roman" w:eastAsia="Times New Roman" w:hAnsi="Times New Roman" w:cs="Times New Roman"/>
+          <w:color w:val="202124"/>
+          <w:sz w:val="24"/>
+          <w:szCs w:val="24"/>
+        </w:rPr>
+        <w:t>DevOps</w:t>
+      </w:r>
+      <w:proofErr w:type="spellEnd"/>
+      <w:r>
+        <w:rPr>
+          <w:rFonts w:ascii="Times New Roman" w:eastAsia="Times New Roman" w:hAnsi="Times New Roman" w:cs="Times New Roman"/>
+          <w:color w:val="202124"/>
+          <w:sz w:val="24"/>
+          <w:szCs w:val="24"/>
+        </w:rPr>
+        <w:t xml:space="preserve"> engineer. Consulting with </w:t>
+      </w:r>
+      <w:proofErr w:type="spellStart"/>
+      <w:r>
+        <w:rPr>
+          <w:rFonts w:ascii="Times New Roman" w:eastAsia="Times New Roman" w:hAnsi="Times New Roman" w:cs="Times New Roman"/>
+          <w:color w:val="202124"/>
+          <w:sz w:val="24"/>
+          <w:szCs w:val="24"/>
+        </w:rPr>
+        <w:t>DevOps</w:t>
+      </w:r>
+      <w:proofErr w:type="spellEnd"/>
+      <w:r>
+        <w:rPr>
+          <w:rFonts w:ascii="Times New Roman" w:eastAsia="Times New Roman" w:hAnsi="Times New Roman" w:cs="Times New Roman"/>
+          <w:color w:val="202124"/>
+          <w:sz w:val="24"/>
+          <w:szCs w:val="24"/>
+        </w:rPr>
+        <w:t xml:space="preserve"> experts like </w:t>
+      </w:r>
+      <w:proofErr w:type="spellStart"/>
+      <w:r>
+        <w:rPr>
+          <w:rFonts w:ascii="Times New Roman" w:eastAsia="Times New Roman" w:hAnsi="Times New Roman" w:cs="Times New Roman"/>
+          <w:color w:val="202124"/>
+          <w:sz w:val="24"/>
+          <w:szCs w:val="24"/>
+        </w:rPr>
+        <w:t>Devtegrate</w:t>
+      </w:r>
+      <w:proofErr w:type="spellEnd"/>
+      <w:r>
+        <w:rPr>
+          <w:rFonts w:ascii="Times New Roman" w:eastAsia="Times New Roman" w:hAnsi="Times New Roman" w:cs="Times New Roman"/>
+          <w:color w:val="202124"/>
+          <w:sz w:val="24"/>
+          <w:szCs w:val="24"/>
+        </w:rPr>
+        <w:t xml:space="preserve"> is the best response to integrate, automate and use of cloud service tools.</w:t>
       </w:r>
       <w:r>
         <w:rPr>
@@ -6870,39 +9015,72 @@
           <w:sz w:val="24"/>
           <w:szCs w:val="24"/>
         </w:rPr>
-        <w:t>Once you contact us, we will begin consulting with you on the best ways to incorporate DevOps into your business operations.</w:t>
-      </w:r>
-    </w:p>
-    <w:p>
-      <w:pPr>
-        <w:spacing w:line="240" w:lineRule="auto"/>
-        <w:rPr>
-          <w:rFonts w:ascii="Times New Roman" w:eastAsia="Times New Roman" w:hAnsi="Times New Roman" w:cs="Times New Roman"/>
-          <w:color w:val="202124"/>
-          <w:sz w:val="24"/>
-          <w:szCs w:val="24"/>
-        </w:rPr>
-      </w:pPr>
-    </w:p>
-    <w:p>
-      <w:pPr>
-        <w:spacing w:line="240" w:lineRule="auto"/>
-        <w:rPr>
-          <w:rFonts w:ascii="Times New Roman" w:eastAsia="Times New Roman" w:hAnsi="Times New Roman" w:cs="Times New Roman"/>
-          <w:color w:val="202124"/>
-          <w:sz w:val="24"/>
-          <w:szCs w:val="24"/>
-        </w:rPr>
-      </w:pPr>
-      <w:r>
-        <w:rPr>
-          <w:rFonts w:ascii="Times New Roman" w:eastAsia="Times New Roman" w:hAnsi="Times New Roman" w:cs="Times New Roman"/>
-          <w:color w:val="202124"/>
-          <w:sz w:val="24"/>
-          <w:szCs w:val="24"/>
-        </w:rPr>
-        <w:t>Devtegrate Position in the Changing Tide of Technology?</w:t>
-      </w:r>
+        <w:t xml:space="preserve">Once you contact us, we will begin consulting with you on the best ways to incorporate </w:t>
+      </w:r>
+      <w:proofErr w:type="spellStart"/>
+      <w:r>
+        <w:rPr>
+          <w:rFonts w:ascii="Times New Roman" w:eastAsia="Times New Roman" w:hAnsi="Times New Roman" w:cs="Times New Roman"/>
+          <w:color w:val="202124"/>
+          <w:sz w:val="24"/>
+          <w:szCs w:val="24"/>
+        </w:rPr>
+        <w:t>DevOps</w:t>
+      </w:r>
+      <w:proofErr w:type="spellEnd"/>
+      <w:r>
+        <w:rPr>
+          <w:rFonts w:ascii="Times New Roman" w:eastAsia="Times New Roman" w:hAnsi="Times New Roman" w:cs="Times New Roman"/>
+          <w:color w:val="202124"/>
+          <w:sz w:val="24"/>
+          <w:szCs w:val="24"/>
+        </w:rPr>
+        <w:t xml:space="preserve"> into your business operations.</w:t>
+      </w:r>
+    </w:p>
+    <w:p>
+      <w:pPr>
+        <w:spacing w:line="240" w:lineRule="auto"/>
+        <w:rPr>
+          <w:rFonts w:ascii="Times New Roman" w:eastAsia="Times New Roman" w:hAnsi="Times New Roman" w:cs="Times New Roman"/>
+          <w:color w:val="202124"/>
+          <w:sz w:val="24"/>
+          <w:szCs w:val="24"/>
+        </w:rPr>
+      </w:pPr>
+    </w:p>
+    <w:p>
+      <w:pPr>
+        <w:spacing w:line="240" w:lineRule="auto"/>
+        <w:rPr>
+          <w:rFonts w:ascii="Times New Roman" w:eastAsia="Times New Roman" w:hAnsi="Times New Roman" w:cs="Times New Roman"/>
+          <w:color w:val="202124"/>
+          <w:sz w:val="24"/>
+          <w:szCs w:val="24"/>
+        </w:rPr>
+      </w:pPr>
+      <w:proofErr w:type="spellStart"/>
+      <w:proofErr w:type="gramStart"/>
+      <w:r>
+        <w:rPr>
+          <w:rFonts w:ascii="Times New Roman" w:eastAsia="Times New Roman" w:hAnsi="Times New Roman" w:cs="Times New Roman"/>
+          <w:color w:val="202124"/>
+          <w:sz w:val="24"/>
+          <w:szCs w:val="24"/>
+        </w:rPr>
+        <w:t>Devtegrate</w:t>
+      </w:r>
+      <w:proofErr w:type="spellEnd"/>
+      <w:r>
+        <w:rPr>
+          <w:rFonts w:ascii="Times New Roman" w:eastAsia="Times New Roman" w:hAnsi="Times New Roman" w:cs="Times New Roman"/>
+          <w:color w:val="202124"/>
+          <w:sz w:val="24"/>
+          <w:szCs w:val="24"/>
+        </w:rPr>
+        <w:t xml:space="preserve"> Position in the Changing Tide of Technology?</w:t>
+      </w:r>
+      <w:proofErr w:type="gramEnd"/>
     </w:p>
     <w:p>
       <w:pPr>
@@ -7029,7 +9207,27 @@
           <w:sz w:val="24"/>
           <w:szCs w:val="24"/>
         </w:rPr>
-        <w:t>“A I”</w:t>
+        <w:t>“</w:t>
+      </w:r>
+      <w:proofErr w:type="gramStart"/>
+      <w:r>
+        <w:rPr>
+          <w:rFonts w:ascii="Times New Roman" w:eastAsia="Times New Roman" w:hAnsi="Times New Roman" w:cs="Times New Roman"/>
+          <w:color w:val="202124"/>
+          <w:sz w:val="24"/>
+          <w:szCs w:val="24"/>
+        </w:rPr>
+        <w:t>A</w:t>
+      </w:r>
+      <w:proofErr w:type="gramEnd"/>
+      <w:r>
+        <w:rPr>
+          <w:rFonts w:ascii="Times New Roman" w:eastAsia="Times New Roman" w:hAnsi="Times New Roman" w:cs="Times New Roman"/>
+          <w:color w:val="202124"/>
+          <w:sz w:val="24"/>
+          <w:szCs w:val="24"/>
+        </w:rPr>
+        <w:t xml:space="preserve"> I”</w:t>
       </w:r>
       <w:r>
         <w:rPr>
@@ -7065,7 +9263,27 @@
           <w:sz w:val="24"/>
           <w:szCs w:val="24"/>
         </w:rPr>
-        <w:t>. Cloud servers can be set up in ways that supports automation of codes, one of Devtegrate core service. First the structure is built (infrastructure as code), then</w:t>
+        <w:t xml:space="preserve">. Cloud servers can be set up in ways that supports automation of codes, one of </w:t>
+      </w:r>
+      <w:proofErr w:type="spellStart"/>
+      <w:r>
+        <w:rPr>
+          <w:rFonts w:ascii="Times New Roman" w:eastAsia="Times New Roman" w:hAnsi="Times New Roman" w:cs="Times New Roman"/>
+          <w:color w:val="202124"/>
+          <w:sz w:val="24"/>
+          <w:szCs w:val="24"/>
+        </w:rPr>
+        <w:t>Devtegrate</w:t>
+      </w:r>
+      <w:proofErr w:type="spellEnd"/>
+      <w:r>
+        <w:rPr>
+          <w:rFonts w:ascii="Times New Roman" w:eastAsia="Times New Roman" w:hAnsi="Times New Roman" w:cs="Times New Roman"/>
+          <w:color w:val="202124"/>
+          <w:sz w:val="24"/>
+          <w:szCs w:val="24"/>
+        </w:rPr>
+        <w:t xml:space="preserve"> core service. First the structure is built (infrastructure as code), then</w:t>
       </w:r>
       <w:r>
         <w:rPr>
@@ -7101,7 +9319,27 @@
           <w:sz w:val="24"/>
           <w:szCs w:val="24"/>
         </w:rPr>
-        <w:t xml:space="preserve"> termed “On Premise Infrastructure” which defines a significant part of Devtegrate service and </w:t>
+        <w:t xml:space="preserve"> termed “On Premise Infrastructure” which defines a significant part of </w:t>
+      </w:r>
+      <w:proofErr w:type="spellStart"/>
+      <w:r>
+        <w:rPr>
+          <w:rFonts w:ascii="Times New Roman" w:eastAsia="Times New Roman" w:hAnsi="Times New Roman" w:cs="Times New Roman"/>
+          <w:color w:val="202124"/>
+          <w:sz w:val="24"/>
+          <w:szCs w:val="24"/>
+        </w:rPr>
+        <w:t>Devtegrate</w:t>
+      </w:r>
+      <w:proofErr w:type="spellEnd"/>
+      <w:r>
+        <w:rPr>
+          <w:rFonts w:ascii="Times New Roman" w:eastAsia="Times New Roman" w:hAnsi="Times New Roman" w:cs="Times New Roman"/>
+          <w:color w:val="202124"/>
+          <w:sz w:val="24"/>
+          <w:szCs w:val="24"/>
+        </w:rPr>
+        <w:t xml:space="preserve"> service and </w:t>
       </w:r>
       <w:r>
         <w:rPr>
@@ -7141,6 +9379,126 @@
           <w:szCs w:val="24"/>
         </w:rPr>
       </w:pPr>
+    </w:p>
+    <w:p>
+      <w:pPr>
+        <w:spacing w:line="240" w:lineRule="auto"/>
+        <w:rPr>
+          <w:rFonts w:ascii="Times New Roman" w:eastAsia="Times New Roman" w:hAnsi="Times New Roman" w:cs="Times New Roman"/>
+          <w:color w:val="202124"/>
+          <w:sz w:val="24"/>
+          <w:szCs w:val="24"/>
+        </w:rPr>
+      </w:pPr>
+      <w:proofErr w:type="spellStart"/>
+      <w:r>
+        <w:rPr>
+          <w:rFonts w:ascii="Times New Roman" w:eastAsia="Times New Roman" w:hAnsi="Times New Roman" w:cs="Times New Roman"/>
+          <w:color w:val="202124"/>
+          <w:sz w:val="24"/>
+          <w:szCs w:val="24"/>
+        </w:rPr>
+        <w:t>Devtegrate</w:t>
+      </w:r>
+      <w:proofErr w:type="spellEnd"/>
+      <w:r>
+        <w:rPr>
+          <w:rFonts w:ascii="Times New Roman" w:eastAsia="Times New Roman" w:hAnsi="Times New Roman" w:cs="Times New Roman"/>
+          <w:color w:val="202124"/>
+          <w:sz w:val="24"/>
+          <w:szCs w:val="24"/>
+        </w:rPr>
+        <w:t xml:space="preserve"> </w:t>
+      </w:r>
+      <w:r>
+        <w:rPr>
+          <w:rFonts w:ascii="Times New Roman" w:eastAsia="Times New Roman" w:hAnsi="Times New Roman" w:cs="Times New Roman"/>
+          <w:color w:val="202124"/>
+          <w:sz w:val="24"/>
+          <w:szCs w:val="24"/>
+        </w:rPr>
+        <w:t>boa</w:t>
+      </w:r>
+      <w:r>
+        <w:rPr>
+          <w:rFonts w:ascii="Times New Roman" w:eastAsia="Times New Roman" w:hAnsi="Times New Roman" w:cs="Times New Roman"/>
+          <w:color w:val="202124"/>
+          <w:sz w:val="24"/>
+          <w:szCs w:val="24"/>
+        </w:rPr>
+        <w:t>st</w:t>
+      </w:r>
+      <w:r>
+        <w:rPr>
+          <w:rFonts w:ascii="Times New Roman" w:eastAsia="Times New Roman" w:hAnsi="Times New Roman" w:cs="Times New Roman"/>
+          <w:color w:val="202124"/>
+          <w:sz w:val="24"/>
+          <w:szCs w:val="24"/>
+        </w:rPr>
+        <w:t xml:space="preserve"> of a wide array of professional and multi-million dollar companies, and organization well satisfied with the service provided. One of such company includes “National Basketball Association”, “Microsoft” and even “Disney” with many more.</w:t>
+      </w:r>
+    </w:p>
+    <w:p>
+      <w:pPr>
+        <w:spacing w:line="240" w:lineRule="auto"/>
+        <w:rPr>
+          <w:rFonts w:ascii="Times New Roman" w:eastAsia="Times New Roman" w:hAnsi="Times New Roman" w:cs="Times New Roman"/>
+          <w:color w:val="202124"/>
+          <w:sz w:val="24"/>
+          <w:szCs w:val="24"/>
+        </w:rPr>
+      </w:pPr>
+    </w:p>
+    <w:p>
+      <w:pPr>
+        <w:spacing w:line="240" w:lineRule="auto"/>
+        <w:rPr>
+          <w:rFonts w:ascii="Times New Roman" w:eastAsia="Times New Roman" w:hAnsi="Times New Roman" w:cs="Times New Roman"/>
+          <w:color w:val="202124"/>
+          <w:sz w:val="24"/>
+          <w:szCs w:val="24"/>
+        </w:rPr>
+      </w:pPr>
+      <w:proofErr w:type="spellStart"/>
+      <w:r>
+        <w:rPr>
+          <w:rFonts w:ascii="Times New Roman" w:eastAsia="Times New Roman" w:hAnsi="Times New Roman" w:cs="Times New Roman"/>
+          <w:color w:val="202124"/>
+          <w:sz w:val="24"/>
+          <w:szCs w:val="24"/>
+        </w:rPr>
+        <w:t>DevOps</w:t>
+      </w:r>
+      <w:proofErr w:type="spellEnd"/>
+      <w:r>
+        <w:rPr>
+          <w:rFonts w:ascii="Times New Roman" w:eastAsia="Times New Roman" w:hAnsi="Times New Roman" w:cs="Times New Roman"/>
+          <w:color w:val="202124"/>
+          <w:sz w:val="24"/>
+          <w:szCs w:val="24"/>
+        </w:rPr>
+        <w:t xml:space="preserve">, Automation and Cloud Services, however not limited to these services as </w:t>
+      </w:r>
+      <w:proofErr w:type="spellStart"/>
+      <w:r>
+        <w:rPr>
+          <w:rFonts w:ascii="Times New Roman" w:eastAsia="Times New Roman" w:hAnsi="Times New Roman" w:cs="Times New Roman"/>
+          <w:color w:val="202124"/>
+          <w:sz w:val="24"/>
+          <w:szCs w:val="24"/>
+        </w:rPr>
+        <w:t>Devtegrate</w:t>
+      </w:r>
+      <w:proofErr w:type="spellEnd"/>
+      <w:r>
+        <w:rPr>
+          <w:rFonts w:ascii="Times New Roman" w:eastAsia="Times New Roman" w:hAnsi="Times New Roman" w:cs="Times New Roman"/>
+          <w:color w:val="202124"/>
+          <w:sz w:val="24"/>
+          <w:szCs w:val="24"/>
+        </w:rPr>
+        <w:t xml:space="preserve"> boost of a variety of Professional Service in the Technological field with the aim to solve organizational problems through advance technological means.</w:t>
+      </w:r>
     </w:p>
     <w:p>
       <w:pPr>

</xml_diff>